<commit_message>
added direct evaluation explanation
</commit_message>
<xml_diff>
--- a/explanations.docx
+++ b/explanations.docx
@@ -4,7 +4,7 @@
   <w:body>
     <w:p>
       <w:pPr>
-        <w:pStyle w:val="Ttulo"/>
+        <w:pStyle w:val="Title"/>
         <w:jc w:val="center"/>
       </w:pPr>
       <w:r>
@@ -13,7 +13,7 @@
     </w:p>
     <w:p>
       <w:pPr>
-        <w:pStyle w:val="Subttulo"/>
+        <w:pStyle w:val="Subtitle"/>
         <w:jc w:val="center"/>
       </w:pPr>
       <w:r>
@@ -25,7 +25,7 @@
     </w:p>
     <w:p>
       <w:pPr>
-        <w:pStyle w:val="Ttulo1"/>
+        <w:pStyle w:val="Heading1"/>
         <w:jc w:val="both"/>
       </w:pPr>
       <w:r>
@@ -148,7 +148,7 @@
     </w:p>
     <w:p>
       <w:pPr>
-        <w:pStyle w:val="Ttulo1"/>
+        <w:pStyle w:val="Heading1"/>
         <w:jc w:val="both"/>
       </w:pPr>
       <w:r>
@@ -176,6 +176,845 @@
     <w:p>
       <w:pPr>
         <w:rPr>
+          <w:rFonts w:eastAsiaTheme="minorEastAsia"/>
+          <w:noProof/>
+        </w:rPr>
+      </w:pPr>
+      <w:r>
+        <w:t>Given</w:t>
+      </w:r>
+      <w:r>
+        <w:t xml:space="preserve"> points</w:t>
+      </w:r>
+      <w:r>
+        <w:t xml:space="preserve"> </w:t>
+      </w:r>
+      <m:oMath>
+        <m:sSub>
+          <m:sSubPr>
+            <m:ctrlPr>
+              <w:rPr>
+                <w:rFonts w:ascii="Cambria Math" w:hAnsi="Cambria Math"/>
+                <w:i/>
+              </w:rPr>
+            </m:ctrlPr>
+          </m:sSubPr>
+          <m:e>
+            <m:r>
+              <w:rPr>
+                <w:rFonts w:ascii="Cambria Math" w:hAnsi="Cambria Math"/>
+              </w:rPr>
+              <m:t>P</m:t>
+            </m:r>
+          </m:e>
+          <m:sub>
+            <m:r>
+              <w:rPr>
+                <w:rFonts w:ascii="Cambria Math" w:hAnsi="Cambria Math"/>
+              </w:rPr>
+              <m:t>0</m:t>
+            </m:r>
+          </m:sub>
+        </m:sSub>
+        <m:r>
+          <w:rPr>
+            <w:rFonts w:ascii="Cambria Math" w:hAnsi="Cambria Math"/>
+          </w:rPr>
+          <m:t>,</m:t>
+        </m:r>
+        <m:sSub>
+          <m:sSubPr>
+            <m:ctrlPr>
+              <w:rPr>
+                <w:rFonts w:ascii="Cambria Math" w:hAnsi="Cambria Math"/>
+                <w:i/>
+              </w:rPr>
+            </m:ctrlPr>
+          </m:sSubPr>
+          <m:e>
+            <m:r>
+              <w:rPr>
+                <w:rFonts w:ascii="Cambria Math" w:hAnsi="Cambria Math"/>
+              </w:rPr>
+              <m:t>P</m:t>
+            </m:r>
+          </m:e>
+          <m:sub>
+            <m:r>
+              <w:rPr>
+                <w:rFonts w:ascii="Cambria Math" w:hAnsi="Cambria Math"/>
+              </w:rPr>
+              <m:t>1</m:t>
+            </m:r>
+          </m:sub>
+        </m:sSub>
+        <m:r>
+          <w:rPr>
+            <w:rFonts w:ascii="Cambria Math" w:hAnsi="Cambria Math"/>
+          </w:rPr>
+          <m:t>,</m:t>
+        </m:r>
+        <m:sSub>
+          <m:sSubPr>
+            <m:ctrlPr>
+              <w:rPr>
+                <w:rFonts w:ascii="Cambria Math" w:hAnsi="Cambria Math"/>
+                <w:i/>
+              </w:rPr>
+            </m:ctrlPr>
+          </m:sSubPr>
+          <m:e>
+            <m:r>
+              <w:rPr>
+                <w:rFonts w:ascii="Cambria Math" w:hAnsi="Cambria Math"/>
+              </w:rPr>
+              <m:t>P</m:t>
+            </m:r>
+          </m:e>
+          <m:sub>
+            <m:r>
+              <w:rPr>
+                <w:rFonts w:ascii="Cambria Math" w:hAnsi="Cambria Math"/>
+              </w:rPr>
+              <m:t>2</m:t>
+            </m:r>
+          </m:sub>
+        </m:sSub>
+        <m:r>
+          <w:rPr>
+            <w:rFonts w:ascii="Cambria Math" w:hAnsi="Cambria Math"/>
+          </w:rPr>
+          <m:t>,…,</m:t>
+        </m:r>
+        <m:sSub>
+          <m:sSubPr>
+            <m:ctrlPr>
+              <w:rPr>
+                <w:rFonts w:ascii="Cambria Math" w:hAnsi="Cambria Math"/>
+                <w:i/>
+              </w:rPr>
+            </m:ctrlPr>
+          </m:sSubPr>
+          <m:e>
+            <m:r>
+              <w:rPr>
+                <w:rFonts w:ascii="Cambria Math" w:hAnsi="Cambria Math"/>
+              </w:rPr>
+              <m:t>P</m:t>
+            </m:r>
+          </m:e>
+          <m:sub>
+            <m:r>
+              <w:rPr>
+                <w:rFonts w:ascii="Cambria Math" w:hAnsi="Cambria Math"/>
+              </w:rPr>
+              <m:t>m</m:t>
+            </m:r>
+          </m:sub>
+        </m:sSub>
+      </m:oMath>
+      <w:r>
+        <w:rPr>
+          <w:rFonts w:eastAsiaTheme="minorEastAsia"/>
+        </w:rPr>
+        <w:t xml:space="preserve"> </w:t>
+      </w:r>
+      <w:r>
+        <w:rPr>
+          <w:rFonts w:eastAsiaTheme="minorEastAsia"/>
+        </w:rPr>
+        <w:t>we will compute the Bernstein polynomial</w:t>
+      </w:r>
+      <w:r>
+        <w:rPr>
+          <w:rFonts w:eastAsiaTheme="minorEastAsia"/>
+        </w:rPr>
+        <w:t xml:space="preserve">s </w:t>
+      </w:r>
+      <m:oMath>
+        <m:sSubSup>
+          <m:sSubSupPr>
+            <m:ctrlPr>
+              <w:rPr>
+                <w:rFonts w:ascii="Cambria Math" w:eastAsiaTheme="minorEastAsia" w:hAnsi="Cambria Math"/>
+                <w:i/>
+              </w:rPr>
+            </m:ctrlPr>
+          </m:sSubSupPr>
+          <m:e>
+            <m:r>
+              <w:rPr>
+                <w:rFonts w:ascii="Cambria Math" w:eastAsiaTheme="minorEastAsia" w:hAnsi="Cambria Math"/>
+              </w:rPr>
+              <m:t>B</m:t>
+            </m:r>
+          </m:e>
+          <m:sub>
+            <m:r>
+              <w:rPr>
+                <w:rFonts w:ascii="Cambria Math" w:eastAsiaTheme="minorEastAsia" w:hAnsi="Cambria Math"/>
+              </w:rPr>
+              <m:t>1</m:t>
+            </m:r>
+          </m:sub>
+          <m:sup>
+            <m:r>
+              <w:rPr>
+                <w:rFonts w:ascii="Cambria Math" w:eastAsiaTheme="minorEastAsia" w:hAnsi="Cambria Math"/>
+              </w:rPr>
+              <m:t>n</m:t>
+            </m:r>
+          </m:sup>
+        </m:sSubSup>
+        <m:r>
+          <w:rPr>
+            <w:rFonts w:ascii="Cambria Math" w:eastAsiaTheme="minorEastAsia" w:hAnsi="Cambria Math"/>
+          </w:rPr>
+          <m:t>(t),</m:t>
+        </m:r>
+        <m:sSubSup>
+          <m:sSubSupPr>
+            <m:ctrlPr>
+              <w:rPr>
+                <w:rFonts w:ascii="Cambria Math" w:eastAsiaTheme="minorEastAsia" w:hAnsi="Cambria Math"/>
+                <w:i/>
+              </w:rPr>
+            </m:ctrlPr>
+          </m:sSubSupPr>
+          <m:e>
+            <m:r>
+              <w:rPr>
+                <w:rFonts w:ascii="Cambria Math" w:eastAsiaTheme="minorEastAsia" w:hAnsi="Cambria Math"/>
+              </w:rPr>
+              <m:t>B</m:t>
+            </m:r>
+          </m:e>
+          <m:sub>
+            <m:r>
+              <w:rPr>
+                <w:rFonts w:ascii="Cambria Math" w:eastAsiaTheme="minorEastAsia" w:hAnsi="Cambria Math"/>
+              </w:rPr>
+              <m:t>2</m:t>
+            </m:r>
+          </m:sub>
+          <m:sup>
+            <m:r>
+              <w:rPr>
+                <w:rFonts w:ascii="Cambria Math" w:eastAsiaTheme="minorEastAsia" w:hAnsi="Cambria Math"/>
+              </w:rPr>
+              <m:t>n</m:t>
+            </m:r>
+          </m:sup>
+        </m:sSubSup>
+        <m:r>
+          <w:rPr>
+            <w:rFonts w:ascii="Cambria Math" w:eastAsiaTheme="minorEastAsia" w:hAnsi="Cambria Math"/>
+          </w:rPr>
+          <m:t>(t),</m:t>
+        </m:r>
+        <m:sSubSup>
+          <m:sSubSupPr>
+            <m:ctrlPr>
+              <w:rPr>
+                <w:rFonts w:ascii="Cambria Math" w:eastAsiaTheme="minorEastAsia" w:hAnsi="Cambria Math"/>
+                <w:i/>
+              </w:rPr>
+            </m:ctrlPr>
+          </m:sSubSupPr>
+          <m:e>
+            <m:r>
+              <w:rPr>
+                <w:rFonts w:ascii="Cambria Math" w:eastAsiaTheme="minorEastAsia" w:hAnsi="Cambria Math"/>
+              </w:rPr>
+              <m:t>B</m:t>
+            </m:r>
+          </m:e>
+          <m:sub>
+            <m:r>
+              <w:rPr>
+                <w:rFonts w:ascii="Cambria Math" w:eastAsiaTheme="minorEastAsia" w:hAnsi="Cambria Math"/>
+              </w:rPr>
+              <m:t>3</m:t>
+            </m:r>
+          </m:sub>
+          <m:sup>
+            <m:r>
+              <w:rPr>
+                <w:rFonts w:ascii="Cambria Math" w:eastAsiaTheme="minorEastAsia" w:hAnsi="Cambria Math"/>
+              </w:rPr>
+              <m:t>n</m:t>
+            </m:r>
+          </m:sup>
+        </m:sSubSup>
+        <m:r>
+          <w:rPr>
+            <w:rFonts w:ascii="Cambria Math" w:eastAsiaTheme="minorEastAsia" w:hAnsi="Cambria Math"/>
+          </w:rPr>
+          <m:t>(t),…,</m:t>
+        </m:r>
+        <m:sSubSup>
+          <m:sSubSupPr>
+            <m:ctrlPr>
+              <w:rPr>
+                <w:rFonts w:ascii="Cambria Math" w:eastAsiaTheme="minorEastAsia" w:hAnsi="Cambria Math"/>
+                <w:i/>
+              </w:rPr>
+            </m:ctrlPr>
+          </m:sSubSupPr>
+          <m:e>
+            <m:r>
+              <w:rPr>
+                <w:rFonts w:ascii="Cambria Math" w:eastAsiaTheme="minorEastAsia" w:hAnsi="Cambria Math"/>
+              </w:rPr>
+              <m:t>B</m:t>
+            </m:r>
+          </m:e>
+          <m:sub>
+            <m:r>
+              <w:rPr>
+                <w:rFonts w:ascii="Cambria Math" w:eastAsiaTheme="minorEastAsia" w:hAnsi="Cambria Math"/>
+              </w:rPr>
+              <m:t>n</m:t>
+            </m:r>
+          </m:sub>
+          <m:sup>
+            <m:r>
+              <w:rPr>
+                <w:rFonts w:ascii="Cambria Math" w:eastAsiaTheme="minorEastAsia" w:hAnsi="Cambria Math"/>
+              </w:rPr>
+              <m:t>n</m:t>
+            </m:r>
+          </m:sup>
+        </m:sSubSup>
+        <m:r>
+          <w:rPr>
+            <w:rFonts w:ascii="Cambria Math" w:eastAsiaTheme="minorEastAsia" w:hAnsi="Cambria Math"/>
+          </w:rPr>
+          <m:t>(t)</m:t>
+        </m:r>
+      </m:oMath>
+      <w:r>
+        <w:rPr>
+          <w:rFonts w:eastAsiaTheme="minorEastAsia"/>
+        </w:rPr>
+        <w:t xml:space="preserve"> </w:t>
+      </w:r>
+      <w:r>
+        <w:rPr>
+          <w:rFonts w:eastAsiaTheme="minorEastAsia"/>
+        </w:rPr>
+        <w:t>where</w:t>
+      </w:r>
+      <w:r>
+        <w:rPr>
+          <w:rFonts w:eastAsiaTheme="minorEastAsia"/>
+        </w:rPr>
+        <w:t xml:space="preserve"> is</w:t>
+      </w:r>
+      <w:r>
+        <w:rPr>
+          <w:rFonts w:eastAsiaTheme="minorEastAsia"/>
+        </w:rPr>
+        <w:t xml:space="preserve"> </w:t>
+      </w:r>
+      <m:oMath>
+        <m:r>
+          <w:rPr>
+            <w:rFonts w:ascii="Cambria Math" w:eastAsiaTheme="minorEastAsia" w:hAnsi="Cambria Math"/>
+          </w:rPr>
+          <m:t>n=1,2,3,…,m-1</m:t>
+        </m:r>
+      </m:oMath>
+      <w:r>
+        <w:rPr>
+          <w:rFonts w:eastAsiaTheme="minorEastAsia"/>
+        </w:rPr>
+        <w:t xml:space="preserve">, </w:t>
+      </w:r>
+      <w:r>
+        <w:rPr>
+          <w:rFonts w:eastAsiaTheme="minorEastAsia"/>
+        </w:rPr>
+        <w:t xml:space="preserve">we will have a mesh of t values in </w:t>
+      </w:r>
+      <m:oMath>
+        <m:r>
+          <w:rPr>
+            <w:rFonts w:ascii="Cambria Math" w:eastAsiaTheme="minorEastAsia" w:hAnsi="Cambria Math"/>
+          </w:rPr>
+          <m:t>[0,1]</m:t>
+        </m:r>
+      </m:oMath>
+      <w:r>
+        <w:rPr>
+          <w:rFonts w:eastAsiaTheme="minorEastAsia"/>
+        </w:rPr>
+        <w:t xml:space="preserve">. Finally compute the Bezier curve </w:t>
+      </w:r>
+      <m:oMath>
+        <m:r>
+          <w:rPr>
+            <w:rFonts w:ascii="Cambria Math" w:hAnsi="Cambria Math"/>
+          </w:rPr>
+          <m:t>γ(t)=</m:t>
+        </m:r>
+        <m:nary>
+          <m:naryPr>
+            <m:chr m:val="∑"/>
+            <m:limLoc m:val="undOvr"/>
+            <m:ctrlPr>
+              <w:rPr>
+                <w:rFonts w:ascii="Cambria Math" w:hAnsi="Cambria Math"/>
+                <w:i/>
+              </w:rPr>
+            </m:ctrlPr>
+          </m:naryPr>
+          <m:sub>
+            <m:r>
+              <w:rPr>
+                <w:rFonts w:ascii="Cambria Math" w:hAnsi="Cambria Math"/>
+              </w:rPr>
+              <m:t>i=0</m:t>
+            </m:r>
+          </m:sub>
+          <m:sup>
+            <m:r>
+              <w:rPr>
+                <w:rFonts w:ascii="Cambria Math" w:hAnsi="Cambria Math"/>
+              </w:rPr>
+              <m:t>n</m:t>
+            </m:r>
+          </m:sup>
+          <m:e>
+            <m:sSub>
+              <m:sSubPr>
+                <m:ctrlPr>
+                  <w:rPr>
+                    <w:rFonts w:ascii="Cambria Math" w:hAnsi="Cambria Math"/>
+                    <w:i/>
+                  </w:rPr>
+                </m:ctrlPr>
+              </m:sSubPr>
+              <m:e>
+                <m:r>
+                  <w:rPr>
+                    <w:rFonts w:ascii="Cambria Math" w:hAnsi="Cambria Math"/>
+                  </w:rPr>
+                  <m:t>P</m:t>
+                </m:r>
+              </m:e>
+              <m:sub>
+                <m:r>
+                  <w:rPr>
+                    <w:rFonts w:ascii="Cambria Math" w:hAnsi="Cambria Math"/>
+                  </w:rPr>
+                  <m:t>i</m:t>
+                </m:r>
+              </m:sub>
+            </m:sSub>
+            <m:sSubSup>
+              <m:sSubSupPr>
+                <m:ctrlPr>
+                  <w:rPr>
+                    <w:rFonts w:ascii="Cambria Math" w:hAnsi="Cambria Math"/>
+                    <w:i/>
+                  </w:rPr>
+                </m:ctrlPr>
+              </m:sSubSupPr>
+              <m:e>
+                <m:r>
+                  <w:rPr>
+                    <w:rFonts w:ascii="Cambria Math" w:hAnsi="Cambria Math"/>
+                  </w:rPr>
+                  <m:t>B</m:t>
+                </m:r>
+              </m:e>
+              <m:sub>
+                <m:r>
+                  <w:rPr>
+                    <w:rFonts w:ascii="Cambria Math" w:hAnsi="Cambria Math"/>
+                  </w:rPr>
+                  <m:t>i</m:t>
+                </m:r>
+              </m:sub>
+              <m:sup>
+                <m:r>
+                  <w:rPr>
+                    <w:rFonts w:ascii="Cambria Math" w:hAnsi="Cambria Math"/>
+                  </w:rPr>
+                  <m:t>n</m:t>
+                </m:r>
+              </m:sup>
+            </m:sSubSup>
+            <m:r>
+              <w:rPr>
+                <w:rFonts w:ascii="Cambria Math" w:hAnsi="Cambria Math"/>
+              </w:rPr>
+              <m:t>(t)</m:t>
+            </m:r>
+          </m:e>
+        </m:nary>
+      </m:oMath>
+      <w:r>
+        <w:rPr>
+          <w:rFonts w:eastAsiaTheme="minorEastAsia"/>
+        </w:rPr>
+        <w:t>. Normally we will compute the curve first and the</w:t>
+      </w:r>
+      <w:r>
+        <w:rPr>
+          <w:rFonts w:eastAsiaTheme="minorEastAsia"/>
+        </w:rPr>
+        <w:t>n</w:t>
+      </w:r>
+      <w:r>
+        <w:rPr>
+          <w:rFonts w:eastAsiaTheme="minorEastAsia"/>
+        </w:rPr>
+        <w:t xml:space="preserve"> compute for each of the t values. In the code we first compute the values of the Bernstein polynomials by plugging the t values for each one of them.</w:t>
+      </w:r>
+      <w:r>
+        <w:rPr>
+          <w:rFonts w:eastAsiaTheme="minorEastAsia"/>
+          <w:noProof/>
+        </w:rPr>
+        <w:t xml:space="preserve"> </w:t>
+      </w:r>
+    </w:p>
+    <w:p>
+      <w:pPr>
+        <w:keepNext/>
+      </w:pPr>
+      <w:r>
+        <w:rPr>
+          <w:rFonts w:eastAsiaTheme="minorEastAsia"/>
+          <w:noProof/>
+        </w:rPr>
+        <w:drawing>
+          <wp:inline distT="0" distB="0" distL="0" distR="0" wp14:anchorId="595D650D" wp14:editId="78B8FF5F">
+            <wp:extent cx="4118610" cy="607060"/>
+            <wp:effectExtent l="0" t="0" r="0" b="0"/>
+            <wp:docPr id="2" name="Picture 2" descr="A picture containing text&#10;&#10;Description automatically generated"/>
+            <wp:cNvGraphicFramePr>
+              <a:graphicFrameLocks xmlns:a="http://schemas.openxmlformats.org/drawingml/2006/main" noChangeAspect="1"/>
+            </wp:cNvGraphicFramePr>
+            <a:graphic xmlns:a="http://schemas.openxmlformats.org/drawingml/2006/main">
+              <a:graphicData uri="http://schemas.openxmlformats.org/drawingml/2006/picture">
+                <pic:pic xmlns:pic="http://schemas.openxmlformats.org/drawingml/2006/picture">
+                  <pic:nvPicPr>
+                    <pic:cNvPr id="2" name="Picture 2" descr="A picture containing text&#10;&#10;Description automatically generated"/>
+                    <pic:cNvPicPr>
+                      <a:picLocks noChangeAspect="1" noChangeArrowheads="1"/>
+                    </pic:cNvPicPr>
+                  </pic:nvPicPr>
+                  <pic:blipFill>
+                    <a:blip r:embed="rId7">
+                      <a:extLst>
+                        <a:ext uri="{28A0092B-C50C-407E-A947-70E740481C1C}">
+                          <a14:useLocalDpi xmlns:a14="http://schemas.microsoft.com/office/drawing/2010/main" val="0"/>
+                        </a:ext>
+                      </a:extLst>
+                    </a:blip>
+                    <a:srcRect/>
+                    <a:stretch>
+                      <a:fillRect/>
+                    </a:stretch>
+                  </pic:blipFill>
+                  <pic:spPr bwMode="auto">
+                    <a:xfrm>
+                      <a:off x="0" y="0"/>
+                      <a:ext cx="4118610" cy="607060"/>
+                    </a:xfrm>
+                    <a:prstGeom prst="rect">
+                      <a:avLst/>
+                    </a:prstGeom>
+                    <a:noFill/>
+                    <a:ln>
+                      <a:noFill/>
+                    </a:ln>
+                  </pic:spPr>
+                </pic:pic>
+              </a:graphicData>
+            </a:graphic>
+          </wp:inline>
+        </w:drawing>
+      </w:r>
+    </w:p>
+    <w:p>
+      <w:pPr>
+        <w:pStyle w:val="Caption"/>
+      </w:pPr>
+      <w:r>
+        <w:t xml:space="preserve">Figure </w:t>
+      </w:r>
+      <w:fldSimple w:instr=" SEQ Figure \* ARABIC ">
+        <w:r>
+          <w:rPr>
+            <w:noProof/>
+          </w:rPr>
+          <w:t>1</w:t>
+        </w:r>
+      </w:fldSimple>
+    </w:p>
+    <w:p>
+      <w:pPr>
+        <w:rPr>
+          <w:rFonts w:eastAsiaTheme="minorEastAsia"/>
+        </w:rPr>
+      </w:pPr>
+      <w:r>
+        <w:t xml:space="preserve">In </w:t>
+      </w:r>
+      <w:r>
+        <w:rPr>
+          <w:i/>
+          <w:iCs/>
+        </w:rPr>
+        <w:t>F</w:t>
+      </w:r>
+      <w:r>
+        <w:rPr>
+          <w:i/>
+          <w:iCs/>
+        </w:rPr>
+        <w:t xml:space="preserve">igure </w:t>
+      </w:r>
+      <w:r>
+        <w:rPr>
+          <w:i/>
+          <w:iCs/>
+        </w:rPr>
+        <w:t>1</w:t>
+      </w:r>
+      <w:r>
+        <w:t xml:space="preserve"> we can se the computation of each of the Bernstein polynomials</w:t>
+      </w:r>
+      <w:r>
+        <w:t>, in the code the t represents an array</w:t>
+      </w:r>
+      <w:r>
+        <w:t xml:space="preserve"> of values from </w:t>
+      </w:r>
+      <m:oMath>
+        <m:r>
+          <w:rPr>
+            <w:rFonts w:ascii="Cambria Math" w:eastAsiaTheme="minorEastAsia" w:hAnsi="Cambria Math"/>
+          </w:rPr>
+          <m:t>[0,1]</m:t>
+        </m:r>
+      </m:oMath>
+      <w:r>
+        <w:rPr>
+          <w:rFonts w:eastAsiaTheme="minorEastAsia"/>
+        </w:rPr>
+        <w:t>.</w:t>
+      </w:r>
+    </w:p>
+    <w:p>
+      <w:pPr>
+        <w:keepNext/>
+      </w:pPr>
+      <w:r>
+        <w:rPr>
+          <w:rFonts w:eastAsiaTheme="minorEastAsia"/>
+          <w:noProof/>
+        </w:rPr>
+        <w:drawing>
+          <wp:inline distT="0" distB="0" distL="0" distR="0" wp14:anchorId="3ECE7F6E" wp14:editId="16777B8D">
+            <wp:extent cx="2209165" cy="1155700"/>
+            <wp:effectExtent l="0" t="0" r="0" b="0"/>
+            <wp:docPr id="4" name="Picture 4"/>
+            <wp:cNvGraphicFramePr>
+              <a:graphicFrameLocks xmlns:a="http://schemas.openxmlformats.org/drawingml/2006/main" noChangeAspect="1"/>
+            </wp:cNvGraphicFramePr>
+            <a:graphic xmlns:a="http://schemas.openxmlformats.org/drawingml/2006/main">
+              <a:graphicData uri="http://schemas.openxmlformats.org/drawingml/2006/picture">
+                <pic:pic xmlns:pic="http://schemas.openxmlformats.org/drawingml/2006/picture">
+                  <pic:nvPicPr>
+                    <pic:cNvPr id="0" name="Picture 2"/>
+                    <pic:cNvPicPr>
+                      <a:picLocks noChangeAspect="1" noChangeArrowheads="1"/>
+                    </pic:cNvPicPr>
+                  </pic:nvPicPr>
+                  <pic:blipFill>
+                    <a:blip r:embed="rId8">
+                      <a:extLst>
+                        <a:ext uri="{28A0092B-C50C-407E-A947-70E740481C1C}">
+                          <a14:useLocalDpi xmlns:a14="http://schemas.microsoft.com/office/drawing/2010/main" val="0"/>
+                        </a:ext>
+                      </a:extLst>
+                    </a:blip>
+                    <a:srcRect/>
+                    <a:stretch>
+                      <a:fillRect/>
+                    </a:stretch>
+                  </pic:blipFill>
+                  <pic:spPr bwMode="auto">
+                    <a:xfrm>
+                      <a:off x="0" y="0"/>
+                      <a:ext cx="2209165" cy="1155700"/>
+                    </a:xfrm>
+                    <a:prstGeom prst="rect">
+                      <a:avLst/>
+                    </a:prstGeom>
+                    <a:noFill/>
+                    <a:ln>
+                      <a:noFill/>
+                    </a:ln>
+                  </pic:spPr>
+                </pic:pic>
+              </a:graphicData>
+            </a:graphic>
+          </wp:inline>
+        </w:drawing>
+      </w:r>
+    </w:p>
+    <w:p>
+      <w:pPr>
+        <w:pStyle w:val="Caption"/>
+      </w:pPr>
+      <w:r>
+        <w:t xml:space="preserve">Figure </w:t>
+      </w:r>
+      <w:fldSimple w:instr=" SEQ Figure \* ARABIC ">
+        <w:r>
+          <w:rPr>
+            <w:noProof/>
+          </w:rPr>
+          <w:t>2</w:t>
+        </w:r>
+      </w:fldSimple>
+    </w:p>
+    <w:p>
+      <w:r>
+        <w:t xml:space="preserve">In </w:t>
+      </w:r>
+      <w:r>
+        <w:rPr>
+          <w:i/>
+          <w:iCs/>
+        </w:rPr>
+        <w:t>Figure 2</w:t>
+      </w:r>
+      <w:r>
+        <w:t xml:space="preserve"> we are computing </w:t>
+      </w:r>
+      <m:oMath>
+        <m:nary>
+          <m:naryPr>
+            <m:chr m:val="∑"/>
+            <m:limLoc m:val="undOvr"/>
+            <m:ctrlPr>
+              <w:rPr>
+                <w:rFonts w:ascii="Cambria Math" w:hAnsi="Cambria Math"/>
+                <w:i/>
+              </w:rPr>
+            </m:ctrlPr>
+          </m:naryPr>
+          <m:sub>
+            <m:r>
+              <w:rPr>
+                <w:rFonts w:ascii="Cambria Math" w:hAnsi="Cambria Math"/>
+              </w:rPr>
+              <m:t>i=0</m:t>
+            </m:r>
+          </m:sub>
+          <m:sup>
+            <m:r>
+              <w:rPr>
+                <w:rFonts w:ascii="Cambria Math" w:hAnsi="Cambria Math"/>
+              </w:rPr>
+              <m:t>n</m:t>
+            </m:r>
+          </m:sup>
+          <m:e>
+            <m:sSub>
+              <m:sSubPr>
+                <m:ctrlPr>
+                  <w:rPr>
+                    <w:rFonts w:ascii="Cambria Math" w:hAnsi="Cambria Math"/>
+                    <w:i/>
+                  </w:rPr>
+                </m:ctrlPr>
+              </m:sSubPr>
+              <m:e>
+                <m:r>
+                  <w:rPr>
+                    <w:rFonts w:ascii="Cambria Math" w:hAnsi="Cambria Math"/>
+                  </w:rPr>
+                  <m:t>P</m:t>
+                </m:r>
+              </m:e>
+              <m:sub>
+                <m:r>
+                  <w:rPr>
+                    <w:rFonts w:ascii="Cambria Math" w:hAnsi="Cambria Math"/>
+                  </w:rPr>
+                  <m:t>i</m:t>
+                </m:r>
+              </m:sub>
+            </m:sSub>
+            <m:sSubSup>
+              <m:sSubSupPr>
+                <m:ctrlPr>
+                  <w:rPr>
+                    <w:rFonts w:ascii="Cambria Math" w:hAnsi="Cambria Math"/>
+                    <w:i/>
+                  </w:rPr>
+                </m:ctrlPr>
+              </m:sSubSupPr>
+              <m:e>
+                <m:r>
+                  <w:rPr>
+                    <w:rFonts w:ascii="Cambria Math" w:hAnsi="Cambria Math"/>
+                  </w:rPr>
+                  <m:t>B</m:t>
+                </m:r>
+              </m:e>
+              <m:sub>
+                <m:r>
+                  <w:rPr>
+                    <w:rFonts w:ascii="Cambria Math" w:hAnsi="Cambria Math"/>
+                  </w:rPr>
+                  <m:t>i</m:t>
+                </m:r>
+              </m:sub>
+              <m:sup>
+                <m:r>
+                  <w:rPr>
+                    <w:rFonts w:ascii="Cambria Math" w:hAnsi="Cambria Math"/>
+                  </w:rPr>
+                  <m:t>n</m:t>
+                </m:r>
+              </m:sup>
+            </m:sSubSup>
+            <m:r>
+              <w:rPr>
+                <w:rFonts w:ascii="Cambria Math" w:hAnsi="Cambria Math"/>
+              </w:rPr>
+              <m:t>(t)</m:t>
+            </m:r>
+          </m:e>
+        </m:nary>
+      </m:oMath>
+      <w:r>
+        <w:rPr>
+          <w:rFonts w:eastAsiaTheme="minorEastAsia"/>
+        </w:rPr>
+        <w:t>.</w:t>
+      </w:r>
+      <w:r>
+        <w:rPr>
+          <w:rFonts w:eastAsiaTheme="minorEastAsia"/>
+        </w:rPr>
+        <w:t xml:space="preserve"> </w:t>
+      </w:r>
+    </w:p>
+    <w:p/>
+    <w:p/>
+    <w:p>
+      <w:pPr>
+        <w:rPr>
           <w:b/>
           <w:bCs/>
         </w:rPr>
@@ -185,22 +1024,39 @@
           <w:b/>
           <w:bCs/>
         </w:rPr>
+        <w:lastRenderedPageBreak/>
         <w:tab/>
-        <w:t>De Caste</w:t>
-      </w:r>
+        <w:t xml:space="preserve">De </w:t>
+      </w:r>
+      <w:proofErr w:type="spellStart"/>
       <w:r>
         <w:rPr>
           <w:b/>
           <w:bCs/>
         </w:rPr>
-        <w:t>l</w:t>
+        <w:t>Caste</w:t>
       </w:r>
       <w:r>
         <w:rPr>
           <w:b/>
           <w:bCs/>
         </w:rPr>
-        <w:t>jau:</w:t>
+        <w:t>l</w:t>
+      </w:r>
+      <w:r>
+        <w:rPr>
+          <w:b/>
+          <w:bCs/>
+        </w:rPr>
+        <w:t>jau</w:t>
+      </w:r>
+      <w:proofErr w:type="spellEnd"/>
+      <w:r>
+        <w:rPr>
+          <w:b/>
+          <w:bCs/>
+        </w:rPr>
+        <w:t>:</w:t>
       </w:r>
     </w:p>
     <w:p>
@@ -228,7 +1084,11 @@
         <w:t xml:space="preserve">1 </w:t>
       </w:r>
       <w:r>
-        <w:t>… P</w:t>
+        <w:t xml:space="preserve">… </w:t>
+      </w:r>
+      <w:proofErr w:type="spellStart"/>
+      <w:r>
+        <w:t>P</w:t>
       </w:r>
       <w:r>
         <w:rPr>
@@ -236,6 +1096,7 @@
         </w:rPr>
         <w:t>n</w:t>
       </w:r>
+      <w:proofErr w:type="spellEnd"/>
       <w:r>
         <w:t xml:space="preserve"> points in </w:t>
       </w:r>
@@ -645,6 +1506,7 @@
       <w:r>
         <w:rPr>
           <w:rFonts w:eastAsiaTheme="minorEastAsia"/>
+          <w:noProof/>
         </w:rPr>
         <w:drawing>
           <wp:anchor distT="0" distB="0" distL="114300" distR="114300" simplePos="0" relativeHeight="251658240" behindDoc="0" locked="0" layoutInCell="1" allowOverlap="1" wp14:anchorId="1A0ED80A" wp14:editId="488598C9">
@@ -670,7 +1532,7 @@
                     <pic:cNvPicPr/>
                   </pic:nvPicPr>
                   <pic:blipFill rotWithShape="1">
-                    <a:blip r:embed="rId7">
+                    <a:blip r:embed="rId9">
                       <a:extLst>
                         <a:ext uri="{28A0092B-C50C-407E-A947-70E740481C1C}">
                           <a14:useLocalDpi xmlns:a14="http://schemas.microsoft.com/office/drawing/2010/main" val="0"/>
@@ -732,7 +1594,7 @@
     </w:p>
     <w:p>
       <w:pPr>
-        <w:pStyle w:val="Ttulo1"/>
+        <w:pStyle w:val="Heading1"/>
         <w:jc w:val="both"/>
       </w:pPr>
       <w:r>
@@ -760,18 +1622,43 @@
     </w:p>
     <w:p>
       <w:pPr>
+        <w:ind w:firstLine="720"/>
         <w:rPr>
           <w:b/>
           <w:bCs/>
         </w:rPr>
       </w:pPr>
-      <w:r>
+    </w:p>
+    <w:p>
+      <w:pPr>
         <w:rPr>
           <w:b/>
           <w:bCs/>
         </w:rPr>
+      </w:pPr>
+      <w:r>
+        <w:rPr>
+          <w:b/>
+          <w:bCs/>
+        </w:rPr>
         <w:tab/>
-        <w:t>De Casteljau:</w:t>
+        <w:t xml:space="preserve">De </w:t>
+      </w:r>
+      <w:proofErr w:type="spellStart"/>
+      <w:r>
+        <w:rPr>
+          <w:b/>
+          <w:bCs/>
+        </w:rPr>
+        <w:t>Casteljau</w:t>
+      </w:r>
+      <w:proofErr w:type="spellEnd"/>
+      <w:r>
+        <w:rPr>
+          <w:b/>
+          <w:bCs/>
+        </w:rPr>
+        <w:t>:</w:t>
       </w:r>
     </w:p>
     <w:p>
@@ -932,7 +1819,6 @@
         <w:rPr>
           <w:rFonts w:eastAsiaTheme="minorEastAsia"/>
         </w:rPr>
-        <w:lastRenderedPageBreak/>
         <w:t xml:space="preserve">For </w:t>
       </w:r>
       <m:oMath>
@@ -940,13 +1826,7 @@
           <w:rPr>
             <w:rFonts w:ascii="Cambria Math" w:eastAsiaTheme="minorEastAsia" w:hAnsi="Cambria Math"/>
           </w:rPr>
-          <m:t>t =</m:t>
-        </m:r>
-        <m:r>
-          <w:rPr>
-            <w:rFonts w:ascii="Cambria Math" w:eastAsiaTheme="minorEastAsia" w:hAnsi="Cambria Math"/>
-          </w:rPr>
-          <m:t>0</m:t>
+          <m:t>t =0</m:t>
         </m:r>
       </m:oMath>
       <w:r>
@@ -1146,39 +2026,7 @@
                     <w:sz w:val="20"/>
                     <w:szCs w:val="20"/>
                   </w:rPr>
-                  <m:t>(</m:t>
-                </m:r>
-                <m:r>
-                  <w:rPr>
-                    <w:rFonts w:ascii="Cambria Math" w:hAnsi="Cambria Math"/>
-                    <w:sz w:val="20"/>
-                    <w:szCs w:val="20"/>
-                  </w:rPr>
-                  <m:t>2</m:t>
-                </m:r>
-                <m:r>
-                  <w:rPr>
-                    <w:rFonts w:ascii="Cambria Math" w:hAnsi="Cambria Math"/>
-                    <w:sz w:val="20"/>
-                    <w:szCs w:val="20"/>
-                  </w:rPr>
-                  <m:t xml:space="preserve">, </m:t>
-                </m:r>
-                <m:r>
-                  <w:rPr>
-                    <w:rFonts w:ascii="Cambria Math" w:hAnsi="Cambria Math"/>
-                    <w:sz w:val="20"/>
-                    <w:szCs w:val="20"/>
-                  </w:rPr>
-                  <m:t>0</m:t>
-                </m:r>
-                <m:r>
-                  <w:rPr>
-                    <w:rFonts w:ascii="Cambria Math" w:hAnsi="Cambria Math"/>
-                    <w:sz w:val="20"/>
-                    <w:szCs w:val="20"/>
-                  </w:rPr>
-                  <m:t>)</m:t>
+                  <m:t>(2, 0)</m:t>
                 </m:r>
                 <m:ctrlPr>
                   <w:rPr>
@@ -1248,15 +2096,7 @@
                     <w:sz w:val="20"/>
                     <w:szCs w:val="20"/>
                   </w:rPr>
-                  <m:t>= 0 * (2, 0) + (1 - 0) * (1,-1)</m:t>
-                </m:r>
-                <m:r>
-                  <w:rPr>
-                    <w:rFonts w:ascii="Cambria Math" w:hAnsi="Cambria Math"/>
-                    <w:sz w:val="20"/>
-                    <w:szCs w:val="20"/>
-                  </w:rPr>
-                  <m:t xml:space="preserve"> =(1,-1)</m:t>
+                  <m:t>= 0 * (2, 0) + (1 - 0) * (1,-1) =(1,-1)</m:t>
                 </m:r>
                 <m:ctrlPr>
                   <w:rPr>
@@ -1319,79 +2159,7 @@
                     <w:sz w:val="20"/>
                     <w:szCs w:val="20"/>
                   </w:rPr>
-                  <m:t>= 0 * (</m:t>
-                </m:r>
-                <m:r>
-                  <w:rPr>
-                    <w:rFonts w:ascii="Cambria Math" w:hAnsi="Cambria Math"/>
-                    <w:sz w:val="20"/>
-                    <w:szCs w:val="20"/>
-                  </w:rPr>
-                  <m:t>3</m:t>
-                </m:r>
-                <m:r>
-                  <w:rPr>
-                    <w:rFonts w:ascii="Cambria Math" w:hAnsi="Cambria Math"/>
-                    <w:sz w:val="20"/>
-                    <w:szCs w:val="20"/>
-                  </w:rPr>
-                  <m:t>,</m:t>
-                </m:r>
-                <m:r>
-                  <w:rPr>
-                    <w:rFonts w:ascii="Cambria Math" w:hAnsi="Cambria Math"/>
-                    <w:sz w:val="20"/>
-                    <w:szCs w:val="20"/>
-                  </w:rPr>
-                  <m:t xml:space="preserve"> -1</m:t>
-                </m:r>
-                <m:r>
-                  <w:rPr>
-                    <w:rFonts w:ascii="Cambria Math" w:hAnsi="Cambria Math"/>
-                    <w:sz w:val="20"/>
-                    <w:szCs w:val="20"/>
-                  </w:rPr>
-                  <m:t>) + (1 - 0) * (</m:t>
-                </m:r>
-                <m:r>
-                  <w:rPr>
-                    <w:rFonts w:ascii="Cambria Math" w:hAnsi="Cambria Math"/>
-                    <w:sz w:val="20"/>
-                    <w:szCs w:val="20"/>
-                  </w:rPr>
-                  <m:t>2</m:t>
-                </m:r>
-                <m:r>
-                  <w:rPr>
-                    <w:rFonts w:ascii="Cambria Math" w:hAnsi="Cambria Math"/>
-                    <w:sz w:val="20"/>
-                    <w:szCs w:val="20"/>
-                  </w:rPr>
-                  <m:t>,</m:t>
-                </m:r>
-                <m:r>
-                  <w:rPr>
-                    <w:rFonts w:ascii="Cambria Math" w:hAnsi="Cambria Math"/>
-                    <w:sz w:val="20"/>
-                    <w:szCs w:val="20"/>
-                  </w:rPr>
-                  <m:t xml:space="preserve"> 0</m:t>
-                </m:r>
-                <m:r>
-                  <w:rPr>
-                    <w:rFonts w:ascii="Cambria Math" w:hAnsi="Cambria Math"/>
-                    <w:sz w:val="20"/>
-                    <w:szCs w:val="20"/>
-                  </w:rPr>
-                  <m:t>)</m:t>
-                </m:r>
-                <m:r>
-                  <w:rPr>
-                    <w:rFonts w:ascii="Cambria Math" w:hAnsi="Cambria Math"/>
-                    <w:sz w:val="20"/>
-                    <w:szCs w:val="20"/>
-                  </w:rPr>
-                  <m:t>=(2, 0)</m:t>
+                  <m:t>= 0 * (3, -1) + (1 - 0) * (2, 0)=(2, 0)</m:t>
                 </m:r>
               </m:e>
               <m:e/>
@@ -1436,23 +2204,7 @@
                     <w:sz w:val="20"/>
                     <w:szCs w:val="20"/>
                   </w:rPr>
-                  <m:t>(</m:t>
-                </m:r>
-                <m:r>
-                  <w:rPr>
-                    <w:rFonts w:ascii="Cambria Math" w:hAnsi="Cambria Math"/>
-                    <w:sz w:val="20"/>
-                    <w:szCs w:val="20"/>
-                  </w:rPr>
-                  <m:t>3</m:t>
-                </m:r>
-                <m:r>
-                  <w:rPr>
-                    <w:rFonts w:ascii="Cambria Math" w:hAnsi="Cambria Math"/>
-                    <w:sz w:val="20"/>
-                    <w:szCs w:val="20"/>
-                  </w:rPr>
-                  <m:t>, -1)</m:t>
+                  <m:t>(3, -1)</m:t>
                 </m:r>
               </m:e>
               <m:e/>
@@ -1660,71 +2412,7 @@
                     <w:sz w:val="20"/>
                     <w:szCs w:val="20"/>
                   </w:rPr>
-                  <m:t>= 0</m:t>
-                </m:r>
-                <m:r>
-                  <w:rPr>
-                    <w:rFonts w:ascii="Cambria Math" w:hAnsi="Cambria Math"/>
-                    <w:sz w:val="20"/>
-                    <w:szCs w:val="20"/>
-                  </w:rPr>
-                  <m:t>.5</m:t>
-                </m:r>
-                <m:r>
-                  <w:rPr>
-                    <w:rFonts w:ascii="Cambria Math" w:hAnsi="Cambria Math"/>
-                    <w:sz w:val="20"/>
-                    <w:szCs w:val="20"/>
-                  </w:rPr>
-                  <m:t xml:space="preserve"> * (2, 0) + (1 - 0</m:t>
-                </m:r>
-                <m:r>
-                  <w:rPr>
-                    <w:rFonts w:ascii="Cambria Math" w:hAnsi="Cambria Math"/>
-                    <w:sz w:val="20"/>
-                    <w:szCs w:val="20"/>
-                  </w:rPr>
-                  <m:t>.5</m:t>
-                </m:r>
-                <m:r>
-                  <w:rPr>
-                    <w:rFonts w:ascii="Cambria Math" w:hAnsi="Cambria Math"/>
-                    <w:sz w:val="20"/>
-                    <w:szCs w:val="20"/>
-                  </w:rPr>
-                  <m:t>) * (1,-1)=(</m:t>
-                </m:r>
-                <m:r>
-                  <w:rPr>
-                    <w:rFonts w:ascii="Cambria Math" w:hAnsi="Cambria Math"/>
-                    <w:sz w:val="20"/>
-                    <w:szCs w:val="20"/>
-                  </w:rPr>
-                  <m:t>1.5</m:t>
-                </m:r>
-                <m:r>
-                  <w:rPr>
-                    <w:rFonts w:ascii="Cambria Math" w:hAnsi="Cambria Math"/>
-                    <w:sz w:val="20"/>
-                    <w:szCs w:val="20"/>
-                  </w:rPr>
-                  <m:t>, -</m:t>
-                </m:r>
-                <m:r>
-                  <w:rPr>
-                    <w:rFonts w:ascii="Cambria Math" w:hAnsi="Cambria Math"/>
-                    <w:sz w:val="20"/>
-                    <w:szCs w:val="20"/>
-                  </w:rPr>
-                  <m:t>0.5</m:t>
-                </m:r>
-                <m:r>
-                  <w:rPr>
-                    <w:rFonts w:ascii="Cambria Math" w:hAnsi="Cambria Math"/>
-                    <w:sz w:val="20"/>
-                    <w:szCs w:val="20"/>
-                  </w:rPr>
-                  <m:t>)</m:t>
+                  <m:t>= 0.5 * (2, 0) + (1 - 0.5) * (1,-1)=(1.5, -0.5)</m:t>
                 </m:r>
               </m:e>
               <m:e/>
@@ -1839,151 +2527,7 @@
                     <w:sz w:val="20"/>
                     <w:szCs w:val="20"/>
                   </w:rPr>
-                  <m:t>= 0</m:t>
-                </m:r>
-                <m:r>
-                  <w:rPr>
-                    <w:rFonts w:ascii="Cambria Math" w:hAnsi="Cambria Math"/>
-                    <w:sz w:val="20"/>
-                    <w:szCs w:val="20"/>
-                  </w:rPr>
-                  <m:t>.5</m:t>
-                </m:r>
-                <m:r>
-                  <w:rPr>
-                    <w:rFonts w:ascii="Cambria Math" w:hAnsi="Cambria Math"/>
-                    <w:sz w:val="20"/>
-                    <w:szCs w:val="20"/>
-                  </w:rPr>
-                  <m:t xml:space="preserve"> * (2</m:t>
-                </m:r>
-                <m:r>
-                  <w:rPr>
-                    <w:rFonts w:ascii="Cambria Math" w:hAnsi="Cambria Math"/>
-                    <w:sz w:val="20"/>
-                    <w:szCs w:val="20"/>
-                  </w:rPr>
-                  <m:t>.5</m:t>
-                </m:r>
-                <m:r>
-                  <w:rPr>
-                    <w:rFonts w:ascii="Cambria Math" w:hAnsi="Cambria Math"/>
-                    <w:sz w:val="20"/>
-                    <w:szCs w:val="20"/>
-                  </w:rPr>
-                  <m:t xml:space="preserve">, </m:t>
-                </m:r>
-                <m:r>
-                  <w:rPr>
-                    <w:rFonts w:ascii="Cambria Math" w:hAnsi="Cambria Math"/>
-                    <w:sz w:val="20"/>
-                    <w:szCs w:val="20"/>
-                  </w:rPr>
-                  <m:t>-</m:t>
-                </m:r>
-                <m:r>
-                  <w:rPr>
-                    <w:rFonts w:ascii="Cambria Math" w:hAnsi="Cambria Math"/>
-                    <w:sz w:val="20"/>
-                    <w:szCs w:val="20"/>
-                  </w:rPr>
-                  <m:t>0</m:t>
-                </m:r>
-                <m:r>
-                  <w:rPr>
-                    <w:rFonts w:ascii="Cambria Math" w:hAnsi="Cambria Math"/>
-                    <w:sz w:val="20"/>
-                    <w:szCs w:val="20"/>
-                  </w:rPr>
-                  <m:t>.5</m:t>
-                </m:r>
-                <m:r>
-                  <w:rPr>
-                    <w:rFonts w:ascii="Cambria Math" w:hAnsi="Cambria Math"/>
-                    <w:sz w:val="20"/>
-                    <w:szCs w:val="20"/>
-                  </w:rPr>
-                  <m:t>) + (1 - 0</m:t>
-                </m:r>
-                <m:r>
-                  <w:rPr>
-                    <w:rFonts w:ascii="Cambria Math" w:hAnsi="Cambria Math"/>
-                    <w:sz w:val="20"/>
-                    <w:szCs w:val="20"/>
-                  </w:rPr>
-                  <m:t>.5</m:t>
-                </m:r>
-                <m:r>
-                  <w:rPr>
-                    <w:rFonts w:ascii="Cambria Math" w:hAnsi="Cambria Math"/>
-                    <w:sz w:val="20"/>
-                    <w:szCs w:val="20"/>
-                  </w:rPr>
-                  <m:t>) * (</m:t>
-                </m:r>
-                <m:r>
-                  <w:rPr>
-                    <w:rFonts w:ascii="Cambria Math" w:hAnsi="Cambria Math"/>
-                    <w:sz w:val="20"/>
-                    <w:szCs w:val="20"/>
-                  </w:rPr>
-                  <m:t>2</m:t>
-                </m:r>
-                <m:r>
-                  <w:rPr>
-                    <w:rFonts w:ascii="Cambria Math" w:hAnsi="Cambria Math"/>
-                    <w:sz w:val="20"/>
-                    <w:szCs w:val="20"/>
-                  </w:rPr>
-                  <m:t>,-</m:t>
-                </m:r>
-                <m:r>
-                  <w:rPr>
-                    <w:rFonts w:ascii="Cambria Math" w:hAnsi="Cambria Math"/>
-                    <w:sz w:val="20"/>
-                    <w:szCs w:val="20"/>
-                  </w:rPr>
-                  <m:t>0.5</m:t>
-                </m:r>
-                <m:r>
-                  <w:rPr>
-                    <w:rFonts w:ascii="Cambria Math" w:hAnsi="Cambria Math"/>
-                    <w:sz w:val="20"/>
-                    <w:szCs w:val="20"/>
-                  </w:rPr>
-                  <m:t>) =(</m:t>
-                </m:r>
-                <m:r>
-                  <w:rPr>
-                    <w:rFonts w:ascii="Cambria Math" w:hAnsi="Cambria Math"/>
-                    <w:sz w:val="20"/>
-                    <w:szCs w:val="20"/>
-                  </w:rPr>
-                  <m:t>2</m:t>
-                </m:r>
-                <m:r>
-                  <w:rPr>
-                    <w:rFonts w:ascii="Cambria Math" w:hAnsi="Cambria Math"/>
-                    <w:sz w:val="20"/>
-                    <w:szCs w:val="20"/>
-                  </w:rPr>
-                  <m:t>,-</m:t>
-                </m:r>
-                <m:r>
-                  <w:rPr>
-                    <w:rFonts w:ascii="Cambria Math" w:hAnsi="Cambria Math"/>
-                    <w:sz w:val="20"/>
-                    <w:szCs w:val="20"/>
-                  </w:rPr>
-                  <m:t>0.5</m:t>
-                </m:r>
-                <m:r>
-                  <w:rPr>
-                    <w:rFonts w:ascii="Cambria Math" w:hAnsi="Cambria Math"/>
-                    <w:sz w:val="20"/>
-                    <w:szCs w:val="20"/>
-                  </w:rPr>
-                  <m:t>)</m:t>
+                  <m:t>= 0.5 * (2.5, -0.5) + (1 - 0.5) * (2,-0.5) =(2,-0.5)</m:t>
                 </m:r>
                 <m:ctrlPr>
                   <w:rPr>
@@ -2046,87 +2590,7 @@
                     <w:sz w:val="20"/>
                     <w:szCs w:val="20"/>
                   </w:rPr>
-                  <m:t xml:space="preserve">= 0 </m:t>
-                </m:r>
-                <m:r>
-                  <w:rPr>
-                    <w:rFonts w:ascii="Cambria Math" w:hAnsi="Cambria Math"/>
-                    <w:sz w:val="20"/>
-                    <w:szCs w:val="20"/>
-                  </w:rPr>
-                  <m:t>.5</m:t>
-                </m:r>
-                <m:r>
-                  <w:rPr>
-                    <w:rFonts w:ascii="Cambria Math" w:hAnsi="Cambria Math"/>
-                    <w:sz w:val="20"/>
-                    <w:szCs w:val="20"/>
-                  </w:rPr>
-                  <m:t xml:space="preserve">* (3, -1) + (1 - </m:t>
-                </m:r>
-                <m:r>
-                  <w:rPr>
-                    <w:rFonts w:ascii="Cambria Math" w:hAnsi="Cambria Math"/>
-                    <w:sz w:val="20"/>
-                    <w:szCs w:val="20"/>
-                  </w:rPr>
-                  <m:t>0.5</m:t>
-                </m:r>
-                <m:r>
-                  <w:rPr>
-                    <w:rFonts w:ascii="Cambria Math" w:hAnsi="Cambria Math"/>
-                    <w:sz w:val="20"/>
-                    <w:szCs w:val="20"/>
-                  </w:rPr>
-                  <m:t>) * (2, 0)=(2</m:t>
-                </m:r>
-                <m:r>
-                  <w:rPr>
-                    <w:rFonts w:ascii="Cambria Math" w:hAnsi="Cambria Math"/>
-                    <w:sz w:val="20"/>
-                    <w:szCs w:val="20"/>
-                  </w:rPr>
-                  <m:t>.5</m:t>
-                </m:r>
-                <m:r>
-                  <w:rPr>
-                    <w:rFonts w:ascii="Cambria Math" w:hAnsi="Cambria Math"/>
-                    <w:sz w:val="20"/>
-                    <w:szCs w:val="20"/>
-                  </w:rPr>
-                  <m:t xml:space="preserve">, </m:t>
-                </m:r>
-                <m:r>
-                  <w:rPr>
-                    <w:rFonts w:ascii="Cambria Math" w:hAnsi="Cambria Math"/>
-                    <w:sz w:val="20"/>
-                    <w:szCs w:val="20"/>
-                  </w:rPr>
-                  <m:t>-</m:t>
-                </m:r>
-                <m:r>
-                  <w:rPr>
-                    <w:rFonts w:ascii="Cambria Math" w:hAnsi="Cambria Math"/>
-                    <w:sz w:val="20"/>
-                    <w:szCs w:val="20"/>
-                  </w:rPr>
-                  <m:t>0</m:t>
-                </m:r>
-                <m:r>
-                  <w:rPr>
-                    <w:rFonts w:ascii="Cambria Math" w:hAnsi="Cambria Math"/>
-                    <w:sz w:val="20"/>
-                    <w:szCs w:val="20"/>
-                  </w:rPr>
-                  <m:t>.5</m:t>
-                </m:r>
-                <m:r>
-                  <w:rPr>
-                    <w:rFonts w:ascii="Cambria Math" w:hAnsi="Cambria Math"/>
-                    <w:sz w:val="20"/>
-                    <w:szCs w:val="20"/>
-                  </w:rPr>
-                  <m:t>)</m:t>
+                  <m:t>= 0 .5* (3, -1) + (1 - 0.5) * (2, 0)=(2.5, -0.5)</m:t>
                 </m:r>
               </m:e>
               <m:e/>
@@ -2190,9 +2654,11 @@
       <w:r>
         <w:rPr>
           <w:rFonts w:eastAsiaTheme="minorEastAsia"/>
+          <w:noProof/>
           <w:sz w:val="20"/>
           <w:szCs w:val="20"/>
         </w:rPr>
+        <w:lastRenderedPageBreak/>
         <w:drawing>
           <wp:anchor distT="0" distB="0" distL="114300" distR="114300" simplePos="0" relativeHeight="251664896" behindDoc="0" locked="0" layoutInCell="1" allowOverlap="1" wp14:anchorId="47A8C7F0" wp14:editId="1321F74C">
             <wp:simplePos x="0" y="0"/>
@@ -2217,7 +2683,7 @@
                     <pic:cNvPicPr/>
                   </pic:nvPicPr>
                   <pic:blipFill>
-                    <a:blip r:embed="rId8">
+                    <a:blip r:embed="rId10">
                       <a:extLst>
                         <a:ext uri="{28A0092B-C50C-407E-A947-70E740481C1C}">
                           <a14:useLocalDpi xmlns:a14="http://schemas.microsoft.com/office/drawing/2010/main" val="0"/>
@@ -2260,13 +2726,7 @@
           <w:rPr>
             <w:rFonts w:ascii="Cambria Math" w:eastAsiaTheme="minorEastAsia" w:hAnsi="Cambria Math"/>
           </w:rPr>
-          <m:t>t =</m:t>
-        </m:r>
-        <m:r>
-          <w:rPr>
-            <w:rFonts w:ascii="Cambria Math" w:eastAsiaTheme="minorEastAsia" w:hAnsi="Cambria Math"/>
-          </w:rPr>
-          <m:t>1</m:t>
+          <m:t>t =1</m:t>
         </m:r>
       </m:oMath>
       <w:r>
@@ -2420,71 +2880,7 @@
                   <w:sz w:val="20"/>
                   <w:szCs w:val="20"/>
                 </w:rPr>
-                <m:t xml:space="preserve">= </m:t>
-              </m:r>
-              <m:r>
-                <w:rPr>
-                  <w:rFonts w:ascii="Cambria Math" w:hAnsi="Cambria Math"/>
-                  <w:sz w:val="20"/>
-                  <w:szCs w:val="20"/>
-                </w:rPr>
-                <m:t>1</m:t>
-              </m:r>
-              <m:r>
-                <w:rPr>
-                  <w:rFonts w:ascii="Cambria Math" w:hAnsi="Cambria Math"/>
-                  <w:sz w:val="20"/>
-                  <w:szCs w:val="20"/>
-                </w:rPr>
-                <m:t xml:space="preserve"> * (2, 0) + (1 - </m:t>
-              </m:r>
-              <m:r>
-                <w:rPr>
-                  <w:rFonts w:ascii="Cambria Math" w:hAnsi="Cambria Math"/>
-                  <w:sz w:val="20"/>
-                  <w:szCs w:val="20"/>
-                </w:rPr>
-                <m:t>1</m:t>
-              </m:r>
-              <m:r>
-                <w:rPr>
-                  <w:rFonts w:ascii="Cambria Math" w:hAnsi="Cambria Math"/>
-                  <w:sz w:val="20"/>
-                  <w:szCs w:val="20"/>
-                </w:rPr>
-                <m:t>) * (1,-1)=(</m:t>
-              </m:r>
-              <m:r>
-                <w:rPr>
-                  <w:rFonts w:ascii="Cambria Math" w:hAnsi="Cambria Math"/>
-                  <w:sz w:val="20"/>
-                  <w:szCs w:val="20"/>
-                </w:rPr>
-                <m:t>2</m:t>
-              </m:r>
-              <m:r>
-                <w:rPr>
-                  <w:rFonts w:ascii="Cambria Math" w:hAnsi="Cambria Math"/>
-                  <w:sz w:val="20"/>
-                  <w:szCs w:val="20"/>
-                </w:rPr>
-                <m:t xml:space="preserve">, </m:t>
-              </m:r>
-              <m:r>
-                <w:rPr>
-                  <w:rFonts w:ascii="Cambria Math" w:hAnsi="Cambria Math"/>
-                  <w:sz w:val="20"/>
-                  <w:szCs w:val="20"/>
-                </w:rPr>
-                <m:t>0</m:t>
-              </m:r>
-              <m:r>
-                <w:rPr>
-                  <w:rFonts w:ascii="Cambria Math" w:hAnsi="Cambria Math"/>
-                  <w:sz w:val="20"/>
-                  <w:szCs w:val="20"/>
-                </w:rPr>
-                <m:t>)</m:t>
+                <m:t>= 1 * (2, 0) + (1 - 1) * (1,-1)=(2, 0)</m:t>
               </m:r>
             </m:e>
             <m:e/>
@@ -2599,103 +2995,7 @@
                   <w:sz w:val="20"/>
                   <w:szCs w:val="20"/>
                 </w:rPr>
-                <m:t xml:space="preserve">= </m:t>
-              </m:r>
-              <m:r>
-                <w:rPr>
-                  <w:rFonts w:ascii="Cambria Math" w:hAnsi="Cambria Math"/>
-                  <w:sz w:val="20"/>
-                  <w:szCs w:val="20"/>
-                </w:rPr>
-                <m:t>1</m:t>
-              </m:r>
-              <m:r>
-                <w:rPr>
-                  <w:rFonts w:ascii="Cambria Math" w:hAnsi="Cambria Math"/>
-                  <w:sz w:val="20"/>
-                  <w:szCs w:val="20"/>
-                </w:rPr>
-                <m:t xml:space="preserve"> * (</m:t>
-              </m:r>
-              <m:r>
-                <w:rPr>
-                  <w:rFonts w:ascii="Cambria Math" w:hAnsi="Cambria Math"/>
-                  <w:sz w:val="20"/>
-                  <w:szCs w:val="20"/>
-                </w:rPr>
-                <m:t>3</m:t>
-              </m:r>
-              <m:r>
-                <w:rPr>
-                  <w:rFonts w:ascii="Cambria Math" w:hAnsi="Cambria Math"/>
-                  <w:sz w:val="20"/>
-                  <w:szCs w:val="20"/>
-                </w:rPr>
-                <m:t>, -</m:t>
-              </m:r>
-              <m:r>
-                <w:rPr>
-                  <w:rFonts w:ascii="Cambria Math" w:hAnsi="Cambria Math"/>
-                  <w:sz w:val="20"/>
-                  <w:szCs w:val="20"/>
-                </w:rPr>
-                <m:t>1</m:t>
-              </m:r>
-              <m:r>
-                <w:rPr>
-                  <w:rFonts w:ascii="Cambria Math" w:hAnsi="Cambria Math"/>
-                  <w:sz w:val="20"/>
-                  <w:szCs w:val="20"/>
-                </w:rPr>
-                <m:t xml:space="preserve">) + (1 - </m:t>
-              </m:r>
-              <m:r>
-                <w:rPr>
-                  <w:rFonts w:ascii="Cambria Math" w:hAnsi="Cambria Math"/>
-                  <w:sz w:val="20"/>
-                  <w:szCs w:val="20"/>
-                </w:rPr>
-                <m:t>1</m:t>
-              </m:r>
-              <m:r>
-                <w:rPr>
-                  <w:rFonts w:ascii="Cambria Math" w:hAnsi="Cambria Math"/>
-                  <w:sz w:val="20"/>
-                  <w:szCs w:val="20"/>
-                </w:rPr>
-                <m:t>) * (2,0) =(</m:t>
-              </m:r>
-              <m:r>
-                <w:rPr>
-                  <w:rFonts w:ascii="Cambria Math" w:hAnsi="Cambria Math"/>
-                  <w:sz w:val="20"/>
-                  <w:szCs w:val="20"/>
-                </w:rPr>
-                <m:t>3</m:t>
-              </m:r>
-              <m:r>
-                <w:rPr>
-                  <w:rFonts w:ascii="Cambria Math" w:hAnsi="Cambria Math"/>
-                  <w:sz w:val="20"/>
-                  <w:szCs w:val="20"/>
-                </w:rPr>
-                <m:t>,</m:t>
-              </m:r>
-              <m:r>
-                <w:rPr>
-                  <w:rFonts w:ascii="Cambria Math" w:hAnsi="Cambria Math"/>
-                  <w:sz w:val="20"/>
-                  <w:szCs w:val="20"/>
-                </w:rPr>
-                <m:t>-1</m:t>
-              </m:r>
-              <m:r>
-                <w:rPr>
-                  <w:rFonts w:ascii="Cambria Math" w:hAnsi="Cambria Math"/>
-                  <w:sz w:val="20"/>
-                  <w:szCs w:val="20"/>
-                </w:rPr>
-                <m:t>)</m:t>
+                <m:t>= 1 * (3, -1) + (1 - 1) * (2,0) =(3,-1)</m:t>
               </m:r>
               <m:ctrlPr>
                 <w:rPr>
@@ -2758,71 +3058,7 @@
                   <w:sz w:val="20"/>
                   <w:szCs w:val="20"/>
                 </w:rPr>
-                <m:t xml:space="preserve">= </m:t>
-              </m:r>
-              <m:r>
-                <w:rPr>
-                  <w:rFonts w:ascii="Cambria Math" w:hAnsi="Cambria Math"/>
-                  <w:sz w:val="20"/>
-                  <w:szCs w:val="20"/>
-                </w:rPr>
-                <m:t>1</m:t>
-              </m:r>
-              <m:r>
-                <w:rPr>
-                  <w:rFonts w:ascii="Cambria Math" w:hAnsi="Cambria Math"/>
-                  <w:sz w:val="20"/>
-                  <w:szCs w:val="20"/>
-                </w:rPr>
-                <m:t xml:space="preserve">* (3, -1) + (1 - </m:t>
-              </m:r>
-              <m:r>
-                <w:rPr>
-                  <w:rFonts w:ascii="Cambria Math" w:hAnsi="Cambria Math"/>
-                  <w:sz w:val="20"/>
-                  <w:szCs w:val="20"/>
-                </w:rPr>
-                <m:t>1</m:t>
-              </m:r>
-              <m:r>
-                <w:rPr>
-                  <w:rFonts w:ascii="Cambria Math" w:hAnsi="Cambria Math"/>
-                  <w:sz w:val="20"/>
-                  <w:szCs w:val="20"/>
-                </w:rPr>
-                <m:t>) * (2, 0)=(</m:t>
-              </m:r>
-              <m:r>
-                <w:rPr>
-                  <w:rFonts w:ascii="Cambria Math" w:hAnsi="Cambria Math"/>
-                  <w:sz w:val="20"/>
-                  <w:szCs w:val="20"/>
-                </w:rPr>
-                <m:t>3,</m:t>
-              </m:r>
-              <m:r>
-                <w:rPr>
-                  <w:rFonts w:ascii="Cambria Math" w:hAnsi="Cambria Math"/>
-                  <w:sz w:val="20"/>
-                  <w:szCs w:val="20"/>
-                </w:rPr>
-                <m:t xml:space="preserve"> </m:t>
-              </m:r>
-              <m:r>
-                <w:rPr>
-                  <w:rFonts w:ascii="Cambria Math" w:hAnsi="Cambria Math"/>
-                  <w:sz w:val="20"/>
-                  <w:szCs w:val="20"/>
-                </w:rPr>
-                <m:t>-1</m:t>
-              </m:r>
-              <m:r>
-                <w:rPr>
-                  <w:rFonts w:ascii="Cambria Math" w:hAnsi="Cambria Math"/>
-                  <w:sz w:val="20"/>
-                  <w:szCs w:val="20"/>
-                </w:rPr>
-                <m:t>)</m:t>
+                <m:t>= 1* (3, -1) + (1 - 1) * (2, 0)=(3, -1)</m:t>
               </m:r>
             </m:e>
             <m:e/>
@@ -2884,6 +3120,9 @@
     </w:p>
     <w:p>
       <w:r>
+        <w:rPr>
+          <w:noProof/>
+        </w:rPr>
         <w:drawing>
           <wp:anchor distT="0" distB="0" distL="114300" distR="114300" simplePos="0" relativeHeight="251661824" behindDoc="0" locked="0" layoutInCell="1" allowOverlap="1" wp14:anchorId="3778E71B" wp14:editId="666C27A4">
             <wp:simplePos x="0" y="0"/>
@@ -2908,7 +3147,7 @@
                     <pic:cNvPicPr/>
                   </pic:nvPicPr>
                   <pic:blipFill>
-                    <a:blip r:embed="rId9">
+                    <a:blip r:embed="rId11">
                       <a:extLst>
                         <a:ext uri="{28A0092B-C50C-407E-A947-70E740481C1C}">
                           <a14:useLocalDpi xmlns:a14="http://schemas.microsoft.com/office/drawing/2010/main" val="0"/>
@@ -2959,7 +3198,7 @@
     </w:p>
     <w:p>
       <w:pPr>
-        <w:pStyle w:val="Ttulo1"/>
+        <w:pStyle w:val="Heading1"/>
         <w:jc w:val="both"/>
       </w:pPr>
       <w:r>
@@ -2996,8 +3235,8 @@
       </w:pPr>
     </w:p>
     <w:sectPr>
-      <w:headerReference w:type="default" r:id="rId10"/>
-      <w:footerReference w:type="default" r:id="rId11"/>
+      <w:headerReference w:type="default" r:id="rId12"/>
+      <w:footerReference w:type="default" r:id="rId13"/>
       <w:pgSz w:w="12240" w:h="15840"/>
       <w:pgMar w:top="1440" w:right="1440" w:bottom="1440" w:left="1440" w:header="720" w:footer="720" w:gutter="0"/>
       <w:cols w:space="720"/>
@@ -3052,7 +3291,7 @@
     <w:sdtContent>
       <w:p>
         <w:pPr>
-          <w:pStyle w:val="Piedepgina"/>
+          <w:pStyle w:val="Footer"/>
           <w:jc w:val="center"/>
         </w:pPr>
         <w:r>
@@ -3078,7 +3317,7 @@
   </w:sdt>
   <w:p>
     <w:pPr>
-      <w:pStyle w:val="Piedepgina"/>
+      <w:pStyle w:val="Footer"/>
     </w:pPr>
   </w:p>
 </w:ftr>
@@ -3120,52 +3359,34 @@
 <w:hdr xmlns:wpc="http://schemas.microsoft.com/office/word/2010/wordprocessingCanvas" xmlns:cx="http://schemas.microsoft.com/office/drawing/2014/chartex" xmlns:cx1="http://schemas.microsoft.com/office/drawing/2015/9/8/chartex" xmlns:cx2="http://schemas.microsoft.com/office/drawing/2015/10/21/chartex" xmlns:cx3="http://schemas.microsoft.com/office/drawing/2016/5/9/chartex" xmlns:cx4="http://schemas.microsoft.com/office/drawing/2016/5/10/chartex" xmlns:cx5="http://schemas.microsoft.com/office/drawing/2016/5/11/chartex" xmlns:cx6="http://schemas.microsoft.com/office/drawing/2016/5/12/chartex" xmlns:cx7="http://schemas.microsoft.com/office/drawing/2016/5/13/chartex" xmlns:cx8="http://schemas.microsoft.com/office/drawing/2016/5/14/chartex" xmlns:mc="http://schemas.openxmlformats.org/markup-compatibility/2006" xmlns:aink="http://schemas.microsoft.com/office/drawing/2016/ink" xmlns:am3d="http://schemas.microsoft.com/office/drawing/2017/model3d" xmlns:o="urn:schemas-microsoft-com:office:office" xmlns:oel="http://schemas.microsoft.com/office/2019/extlst" xmlns:r="http://schemas.openxmlformats.org/officeDocument/2006/relationships" xmlns:m="http://schemas.openxmlformats.org/officeDocument/2006/math" xmlns:v="urn:schemas-microsoft-com:vml" xmlns:wp14="http://schemas.microsoft.com/office/word/2010/wordprocessingDrawing" xmlns:wp="http://schemas.openxmlformats.org/drawingml/2006/wordprocessingDrawing" xmlns:w10="urn:schemas-microsoft-com:office:word" xmlns:w="http://schemas.openxmlformats.org/wordprocessingml/2006/main" xmlns:w14="http://schemas.microsoft.com/office/word/2010/wordml" xmlns:w15="http://schemas.microsoft.com/office/word/2012/wordml" xmlns:w16cex="http://schemas.microsoft.com/office/word/2018/wordml/cex" xmlns:w16cid="http://schemas.microsoft.com/office/word/2016/wordml/cid" xmlns:w16="http://schemas.microsoft.com/office/word/2018/wordml" xmlns:w16sdtdh="http://schemas.microsoft.com/office/word/2020/wordml/sdtdatahash" xmlns:w16se="http://schemas.microsoft.com/office/word/2015/wordml/symex" xmlns:wpg="http://schemas.microsoft.com/office/word/2010/wordprocessingGroup" xmlns:wpi="http://schemas.microsoft.com/office/word/2010/wordprocessingInk" xmlns:wne="http://schemas.microsoft.com/office/word/2006/wordml" xmlns:wps="http://schemas.microsoft.com/office/word/2010/wordprocessingShape" mc:Ignorable="w14 w15 w16se w16cid w16 w16cex w16sdtdh wp14">
   <w:p>
     <w:pPr>
-      <w:pStyle w:val="Encabezado"/>
+      <w:pStyle w:val="Header"/>
       <w:jc w:val="right"/>
-      <w:rPr>
-        <w:lang w:val="es-ES"/>
-      </w:rPr>
     </w:pPr>
     <w:r>
-      <w:rPr>
-        <w:lang w:val="es-ES"/>
-      </w:rPr>
       <w:t>Daniel Herreros| 540002818</w:t>
     </w:r>
   </w:p>
   <w:p>
     <w:pPr>
-      <w:pStyle w:val="Encabezado"/>
+      <w:pStyle w:val="Header"/>
       <w:jc w:val="right"/>
-      <w:rPr>
-        <w:lang w:val="es-ES"/>
-      </w:rPr>
     </w:pPr>
     <w:r>
-      <w:rPr>
-        <w:lang w:val="es-ES"/>
-      </w:rPr>
       <w:t>David Miranda | 540001818</w:t>
     </w:r>
   </w:p>
   <w:p>
     <w:pPr>
-      <w:pStyle w:val="Encabezado"/>
+      <w:pStyle w:val="Header"/>
       <w:jc w:val="right"/>
-      <w:rPr>
-        <w:lang w:val="es-ES"/>
-      </w:rPr>
     </w:pPr>
     <w:r>
-      <w:rPr>
-        <w:lang w:val="es-ES"/>
-      </w:rPr>
       <w:t>Nestor Uriarte| 540000817</w:t>
     </w:r>
   </w:p>
   <w:p>
     <w:pPr>
-      <w:pStyle w:val="Encabezado"/>
+      <w:pStyle w:val="Header"/>
       <w:jc w:val="right"/>
     </w:pPr>
     <w:r>
@@ -3174,7 +3395,7 @@
   </w:p>
   <w:p>
     <w:pPr>
-      <w:pStyle w:val="Encabezado"/>
+      <w:pStyle w:val="Header"/>
       <w:jc w:val="right"/>
     </w:pPr>
     <w:r>
@@ -3588,6 +3809,7 @@
     <w:lsdException w:name="HTML Sample" w:semiHidden="1" w:unhideWhenUsed="1"/>
     <w:lsdException w:name="HTML Typewriter" w:semiHidden="1" w:unhideWhenUsed="1"/>
     <w:lsdException w:name="HTML Variable" w:semiHidden="1" w:unhideWhenUsed="1"/>
+    <w:lsdException w:name="Normal Table" w:semiHidden="1" w:unhideWhenUsed="1"/>
     <w:lsdException w:name="annotation subject" w:semiHidden="1" w:unhideWhenUsed="1"/>
     <w:lsdException w:name="No List" w:semiHidden="1" w:unhideWhenUsed="1"/>
     <w:lsdException w:name="Outline List 1" w:semiHidden="1" w:unhideWhenUsed="1"/>
@@ -3634,8 +3856,10 @@
     <w:lsdException w:name="Table Subtle 2" w:semiHidden="1" w:unhideWhenUsed="1"/>
     <w:lsdException w:name="Table Web 1" w:semiHidden="1" w:unhideWhenUsed="1"/>
     <w:lsdException w:name="Table Web 2" w:semiHidden="1" w:unhideWhenUsed="1"/>
+    <w:lsdException w:name="Table Web 3" w:semiHidden="1" w:unhideWhenUsed="1"/>
     <w:lsdException w:name="Balloon Text" w:semiHidden="1" w:unhideWhenUsed="1"/>
     <w:lsdException w:name="Table Grid" w:uiPriority="39"/>
+    <w:lsdException w:name="Table Theme" w:semiHidden="1" w:unhideWhenUsed="1"/>
     <w:lsdException w:name="Placeholder Text" w:semiHidden="1"/>
     <w:lsdException w:name="No Spacing" w:uiPriority="1" w:qFormat="1"/>
     <w:lsdException w:name="Light Shading" w:uiPriority="60"/>
@@ -3861,11 +4085,11 @@
     <w:name w:val="Normal"/>
     <w:qFormat/>
   </w:style>
-  <w:style w:type="paragraph" w:styleId="Ttulo1">
+  <w:style w:type="paragraph" w:styleId="Heading1">
     <w:name w:val="heading 1"/>
     <w:basedOn w:val="Normal"/>
     <w:next w:val="Normal"/>
-    <w:link w:val="Ttulo1Car"/>
+    <w:link w:val="Heading1Char"/>
     <w:uiPriority w:val="9"/>
     <w:qFormat/>
     <w:rsid w:val="007A3E8A"/>
@@ -3882,11 +4106,11 @@
       <w:szCs w:val="32"/>
     </w:rPr>
   </w:style>
-  <w:style w:type="paragraph" w:styleId="Ttulo2">
+  <w:style w:type="paragraph" w:styleId="Heading2">
     <w:name w:val="heading 2"/>
     <w:basedOn w:val="Normal"/>
     <w:next w:val="Normal"/>
-    <w:link w:val="Ttulo2Car"/>
+    <w:link w:val="Heading2Char"/>
     <w:uiPriority w:val="9"/>
     <w:unhideWhenUsed/>
     <w:qFormat/>
@@ -3904,11 +4128,11 @@
       <w:szCs w:val="26"/>
     </w:rPr>
   </w:style>
-  <w:style w:type="paragraph" w:styleId="Ttulo3">
+  <w:style w:type="paragraph" w:styleId="Heading3">
     <w:name w:val="heading 3"/>
     <w:basedOn w:val="Normal"/>
     <w:next w:val="Normal"/>
-    <w:link w:val="Ttulo3Car"/>
+    <w:link w:val="Heading3Char"/>
     <w:uiPriority w:val="9"/>
     <w:unhideWhenUsed/>
     <w:qFormat/>
@@ -3926,13 +4150,13 @@
       <w:szCs w:val="24"/>
     </w:rPr>
   </w:style>
-  <w:style w:type="character" w:default="1" w:styleId="Fuentedeprrafopredeter">
+  <w:style w:type="character" w:default="1" w:styleId="DefaultParagraphFont">
     <w:name w:val="Default Paragraph Font"/>
     <w:uiPriority w:val="1"/>
     <w:semiHidden/>
     <w:unhideWhenUsed/>
   </w:style>
-  <w:style w:type="table" w:default="1" w:styleId="Tablanormal">
+  <w:style w:type="table" w:default="1" w:styleId="TableNormal">
     <w:name w:val="Normal Table"/>
     <w:uiPriority w:val="99"/>
     <w:semiHidden/>
@@ -3947,15 +4171,15 @@
       </w:tblCellMar>
     </w:tblPr>
   </w:style>
-  <w:style w:type="numbering" w:default="1" w:styleId="Sinlista">
+  <w:style w:type="numbering" w:default="1" w:styleId="NoList">
     <w:name w:val="No List"/>
     <w:uiPriority w:val="99"/>
     <w:semiHidden/>
     <w:unhideWhenUsed/>
   </w:style>
-  <w:style w:type="character" w:styleId="Textodelmarcadordeposicin">
+  <w:style w:type="character" w:styleId="PlaceholderText">
     <w:name w:val="Placeholder Text"/>
-    <w:basedOn w:val="Fuentedeprrafopredeter"/>
+    <w:basedOn w:val="DefaultParagraphFont"/>
     <w:uiPriority w:val="99"/>
     <w:semiHidden/>
     <w:rsid w:val="00801EDF"/>
@@ -3963,10 +4187,10 @@
       <w:color w:val="808080"/>
     </w:rPr>
   </w:style>
-  <w:style w:type="paragraph" w:styleId="Encabezado">
+  <w:style w:type="paragraph" w:styleId="Header">
     <w:name w:val="header"/>
     <w:basedOn w:val="Normal"/>
-    <w:link w:val="EncabezadoCar"/>
+    <w:link w:val="HeaderChar"/>
     <w:uiPriority w:val="99"/>
     <w:unhideWhenUsed/>
     <w:rsid w:val="00885645"/>
@@ -3978,17 +4202,17 @@
       <w:spacing w:after="0" w:line="240" w:lineRule="auto"/>
     </w:pPr>
   </w:style>
-  <w:style w:type="character" w:customStyle="1" w:styleId="EncabezadoCar">
-    <w:name w:val="Encabezado Car"/>
-    <w:basedOn w:val="Fuentedeprrafopredeter"/>
-    <w:link w:val="Encabezado"/>
+  <w:style w:type="character" w:customStyle="1" w:styleId="HeaderChar">
+    <w:name w:val="Header Char"/>
+    <w:basedOn w:val="DefaultParagraphFont"/>
+    <w:link w:val="Header"/>
     <w:uiPriority w:val="99"/>
     <w:rsid w:val="00885645"/>
   </w:style>
-  <w:style w:type="paragraph" w:styleId="Piedepgina">
+  <w:style w:type="paragraph" w:styleId="Footer">
     <w:name w:val="footer"/>
     <w:basedOn w:val="Normal"/>
-    <w:link w:val="PiedepginaCar"/>
+    <w:link w:val="FooterChar"/>
     <w:uiPriority w:val="99"/>
     <w:unhideWhenUsed/>
     <w:rsid w:val="00885645"/>
@@ -4000,17 +4224,17 @@
       <w:spacing w:after="0" w:line="240" w:lineRule="auto"/>
     </w:pPr>
   </w:style>
-  <w:style w:type="character" w:customStyle="1" w:styleId="PiedepginaCar">
-    <w:name w:val="Pie de página Car"/>
-    <w:basedOn w:val="Fuentedeprrafopredeter"/>
-    <w:link w:val="Piedepgina"/>
+  <w:style w:type="character" w:customStyle="1" w:styleId="FooterChar">
+    <w:name w:val="Footer Char"/>
+    <w:basedOn w:val="DefaultParagraphFont"/>
+    <w:link w:val="Footer"/>
     <w:uiPriority w:val="99"/>
     <w:rsid w:val="00885645"/>
   </w:style>
-  <w:style w:type="character" w:customStyle="1" w:styleId="Ttulo1Car">
-    <w:name w:val="Título 1 Car"/>
-    <w:basedOn w:val="Fuentedeprrafopredeter"/>
-    <w:link w:val="Ttulo1"/>
+  <w:style w:type="character" w:customStyle="1" w:styleId="Heading1Char">
+    <w:name w:val="Heading 1 Char"/>
+    <w:basedOn w:val="DefaultParagraphFont"/>
+    <w:link w:val="Heading1"/>
     <w:uiPriority w:val="9"/>
     <w:rsid w:val="007A3E8A"/>
     <w:rPr>
@@ -4020,11 +4244,11 @@
       <w:szCs w:val="32"/>
     </w:rPr>
   </w:style>
-  <w:style w:type="paragraph" w:styleId="Ttulo">
+  <w:style w:type="paragraph" w:styleId="Title">
     <w:name w:val="Title"/>
     <w:basedOn w:val="Normal"/>
     <w:next w:val="Normal"/>
-    <w:link w:val="TtuloCar"/>
+    <w:link w:val="TitleChar"/>
     <w:uiPriority w:val="10"/>
     <w:qFormat/>
     <w:rsid w:val="007A3E8A"/>
@@ -4040,10 +4264,10 @@
       <w:szCs w:val="56"/>
     </w:rPr>
   </w:style>
-  <w:style w:type="character" w:customStyle="1" w:styleId="TtuloCar">
-    <w:name w:val="Título Car"/>
-    <w:basedOn w:val="Fuentedeprrafopredeter"/>
-    <w:link w:val="Ttulo"/>
+  <w:style w:type="character" w:customStyle="1" w:styleId="TitleChar">
+    <w:name w:val="Title Char"/>
+    <w:basedOn w:val="DefaultParagraphFont"/>
+    <w:link w:val="Title"/>
     <w:uiPriority w:val="10"/>
     <w:rsid w:val="007A3E8A"/>
     <w:rPr>
@@ -4054,11 +4278,11 @@
       <w:szCs w:val="56"/>
     </w:rPr>
   </w:style>
-  <w:style w:type="paragraph" w:styleId="Subttulo">
+  <w:style w:type="paragraph" w:styleId="Subtitle">
     <w:name w:val="Subtitle"/>
     <w:basedOn w:val="Normal"/>
     <w:next w:val="Normal"/>
-    <w:link w:val="SubttuloCar"/>
+    <w:link w:val="SubtitleChar"/>
     <w:uiPriority w:val="11"/>
     <w:qFormat/>
     <w:rsid w:val="007A3E8A"/>
@@ -4073,10 +4297,10 @@
       <w:spacing w:val="15"/>
     </w:rPr>
   </w:style>
-  <w:style w:type="character" w:customStyle="1" w:styleId="SubttuloCar">
-    <w:name w:val="Subtítulo Car"/>
-    <w:basedOn w:val="Fuentedeprrafopredeter"/>
-    <w:link w:val="Subttulo"/>
+  <w:style w:type="character" w:customStyle="1" w:styleId="SubtitleChar">
+    <w:name w:val="Subtitle Char"/>
+    <w:basedOn w:val="DefaultParagraphFont"/>
+    <w:link w:val="Subtitle"/>
     <w:uiPriority w:val="11"/>
     <w:rsid w:val="007A3E8A"/>
     <w:rPr>
@@ -4085,10 +4309,10 @@
       <w:spacing w:val="15"/>
     </w:rPr>
   </w:style>
-  <w:style w:type="character" w:customStyle="1" w:styleId="Ttulo2Car">
-    <w:name w:val="Título 2 Car"/>
-    <w:basedOn w:val="Fuentedeprrafopredeter"/>
-    <w:link w:val="Ttulo2"/>
+  <w:style w:type="character" w:customStyle="1" w:styleId="Heading2Char">
+    <w:name w:val="Heading 2 Char"/>
+    <w:basedOn w:val="DefaultParagraphFont"/>
+    <w:link w:val="Heading2"/>
     <w:uiPriority w:val="9"/>
     <w:rsid w:val="001304F2"/>
     <w:rPr>
@@ -4098,10 +4322,10 @@
       <w:szCs w:val="26"/>
     </w:rPr>
   </w:style>
-  <w:style w:type="character" w:customStyle="1" w:styleId="Ttulo3Car">
-    <w:name w:val="Título 3 Car"/>
-    <w:basedOn w:val="Fuentedeprrafopredeter"/>
-    <w:link w:val="Ttulo3"/>
+  <w:style w:type="character" w:customStyle="1" w:styleId="Heading3Char">
+    <w:name w:val="Heading 3 Char"/>
+    <w:basedOn w:val="DefaultParagraphFont"/>
+    <w:link w:val="Heading3"/>
     <w:uiPriority w:val="9"/>
     <w:rsid w:val="004947EE"/>
     <w:rPr>
@@ -4111,7 +4335,7 @@
       <w:szCs w:val="24"/>
     </w:rPr>
   </w:style>
-  <w:style w:type="paragraph" w:styleId="Prrafodelista">
+  <w:style w:type="paragraph" w:styleId="ListParagraph">
     <w:name w:val="List Paragraph"/>
     <w:basedOn w:val="Normal"/>
     <w:uiPriority w:val="34"/>
@@ -4122,9 +4346,9 @@
       <w:contextualSpacing/>
     </w:pPr>
   </w:style>
-  <w:style w:type="table" w:styleId="Tablaconcuadrcula">
+  <w:style w:type="table" w:styleId="TableGrid">
     <w:name w:val="Table Grid"/>
-    <w:basedOn w:val="Tablanormal"/>
+    <w:basedOn w:val="TableNormal"/>
     <w:uiPriority w:val="39"/>
     <w:rsid w:val="00F52A68"/>
     <w:pPr>
@@ -4144,7 +4368,7 @@
       </w:tblBorders>
     </w:tblPr>
   </w:style>
-  <w:style w:type="paragraph" w:styleId="Descripcin">
+  <w:style w:type="paragraph" w:styleId="Caption">
     <w:name w:val="caption"/>
     <w:basedOn w:val="Normal"/>
     <w:next w:val="Normal"/>

</xml_diff>

<commit_message>
added the example for firect evaluation
</commit_message>
<xml_diff>
--- a/explanations.docx
+++ b/explanations.docx
@@ -7,6 +7,8 @@
         <w:pStyle w:val="Title"/>
         <w:jc w:val="center"/>
       </w:pPr>
+      <w:bookmarkStart w:id="0" w:name="_Hlk131105505"/>
+      <w:bookmarkEnd w:id="0"/>
       <w:r>
         <w:t>Bezier Curves</w:t>
       </w:r>
@@ -308,7 +310,7 @@
               <w:rPr>
                 <w:rFonts w:ascii="Cambria Math" w:hAnsi="Cambria Math"/>
               </w:rPr>
-              <m:t>m</m:t>
+              <m:t>n</m:t>
             </m:r>
           </m:sub>
         </m:sSub>
@@ -522,7 +524,25 @@
           <w:rPr>
             <w:rFonts w:ascii="Cambria Math" w:eastAsiaTheme="minorEastAsia" w:hAnsi="Cambria Math"/>
           </w:rPr>
-          <m:t>n=1,2,3,…,m-1</m:t>
+          <m:t>n=</m:t>
+        </m:r>
+        <m:r>
+          <w:rPr>
+            <w:rFonts w:ascii="Cambria Math" w:eastAsiaTheme="minorEastAsia" w:hAnsi="Cambria Math"/>
+          </w:rPr>
+          <m:t>0,</m:t>
+        </m:r>
+        <m:r>
+          <w:rPr>
+            <w:rFonts w:ascii="Cambria Math" w:eastAsiaTheme="minorEastAsia" w:hAnsi="Cambria Math"/>
+          </w:rPr>
+          <m:t>1,2,3,…,</m:t>
+        </m:r>
+        <m:r>
+          <w:rPr>
+            <w:rFonts w:ascii="Cambria Math" w:eastAsiaTheme="minorEastAsia" w:hAnsi="Cambria Math"/>
+          </w:rPr>
+          <m:t>n</m:t>
         </m:r>
       </m:oMath>
       <w:r>
@@ -1026,15 +1046,7 @@
         </w:rPr>
         <w:lastRenderedPageBreak/>
         <w:tab/>
-        <w:t xml:space="preserve">De </w:t>
-      </w:r>
-      <w:proofErr w:type="spellStart"/>
-      <w:r>
-        <w:rPr>
-          <w:b/>
-          <w:bCs/>
-        </w:rPr>
-        <w:t>Caste</w:t>
+        <w:t>De Caste</w:t>
       </w:r>
       <w:r>
         <w:rPr>
@@ -1048,15 +1060,7 @@
           <w:b/>
           <w:bCs/>
         </w:rPr>
-        <w:t>jau</w:t>
-      </w:r>
-      <w:proofErr w:type="spellEnd"/>
-      <w:r>
-        <w:rPr>
-          <w:b/>
-          <w:bCs/>
-        </w:rPr>
-        <w:t>:</w:t>
+        <w:t>jau:</w:t>
       </w:r>
     </w:p>
     <w:p>
@@ -1084,11 +1088,7 @@
         <w:t xml:space="preserve">1 </w:t>
       </w:r>
       <w:r>
-        <w:t xml:space="preserve">… </w:t>
-      </w:r>
-      <w:proofErr w:type="spellStart"/>
-      <w:r>
-        <w:t>P</w:t>
+        <w:t>… P</w:t>
       </w:r>
       <w:r>
         <w:rPr>
@@ -1096,7 +1096,6 @@
         </w:rPr>
         <w:t>n</w:t>
       </w:r>
-      <w:proofErr w:type="spellEnd"/>
       <w:r>
         <w:t xml:space="preserve"> points in </w:t>
       </w:r>
@@ -1624,10 +1623,3568 @@
       <w:pPr>
         <w:ind w:firstLine="720"/>
         <w:rPr>
+          <w:rFonts w:eastAsiaTheme="minorEastAsia"/>
+        </w:rPr>
+      </w:pPr>
+      <w:r>
+        <w:t>Given</w:t>
+      </w:r>
+      <w:r>
+        <w:rPr>
+          <w:b/>
+          <w:bCs/>
+        </w:rPr>
+        <w:t xml:space="preserve"> </w:t>
+      </w:r>
+      <m:oMath>
+        <m:sSub>
+          <m:sSubPr>
+            <m:ctrlPr>
+              <w:rPr>
+                <w:rFonts w:ascii="Cambria Math" w:hAnsi="Cambria Math"/>
+                <w:i/>
+              </w:rPr>
+            </m:ctrlPr>
+          </m:sSubPr>
+          <m:e>
+            <m:r>
+              <w:rPr>
+                <w:rFonts w:ascii="Cambria Math" w:hAnsi="Cambria Math"/>
+              </w:rPr>
+              <m:t>P</m:t>
+            </m:r>
+          </m:e>
+          <m:sub>
+            <m:r>
+              <w:rPr>
+                <w:rFonts w:ascii="Cambria Math" w:hAnsi="Cambria Math"/>
+              </w:rPr>
+              <m:t>0</m:t>
+            </m:r>
+          </m:sub>
+        </m:sSub>
+        <m:r>
+          <w:rPr>
+            <w:rFonts w:ascii="Cambria Math" w:hAnsi="Cambria Math"/>
+          </w:rPr>
+          <m:t xml:space="preserve">(1,  -1), </m:t>
+        </m:r>
+        <m:sSub>
+          <m:sSubPr>
+            <m:ctrlPr>
+              <w:rPr>
+                <w:rFonts w:ascii="Cambria Math" w:hAnsi="Cambria Math"/>
+                <w:i/>
+              </w:rPr>
+            </m:ctrlPr>
+          </m:sSubPr>
+          <m:e>
+            <m:r>
+              <w:rPr>
+                <w:rFonts w:ascii="Cambria Math" w:hAnsi="Cambria Math"/>
+              </w:rPr>
+              <m:t>P</m:t>
+            </m:r>
+          </m:e>
+          <m:sub>
+            <m:r>
+              <w:rPr>
+                <w:rFonts w:ascii="Cambria Math" w:hAnsi="Cambria Math"/>
+              </w:rPr>
+              <m:t>1</m:t>
+            </m:r>
+          </m:sub>
+        </m:sSub>
+        <m:r>
+          <w:rPr>
+            <w:rFonts w:ascii="Cambria Math" w:hAnsi="Cambria Math"/>
+          </w:rPr>
+          <m:t xml:space="preserve">(2, 0), </m:t>
+        </m:r>
+        <m:sSub>
+          <m:sSubPr>
+            <m:ctrlPr>
+              <w:rPr>
+                <w:rFonts w:ascii="Cambria Math" w:hAnsi="Cambria Math"/>
+                <w:i/>
+              </w:rPr>
+            </m:ctrlPr>
+          </m:sSubPr>
+          <m:e>
+            <m:r>
+              <w:rPr>
+                <w:rFonts w:ascii="Cambria Math" w:hAnsi="Cambria Math"/>
+              </w:rPr>
+              <m:t>P</m:t>
+            </m:r>
+          </m:e>
+          <m:sub>
+            <m:r>
+              <w:rPr>
+                <w:rFonts w:ascii="Cambria Math" w:hAnsi="Cambria Math"/>
+              </w:rPr>
+              <m:t>2</m:t>
+            </m:r>
+          </m:sub>
+        </m:sSub>
+        <m:r>
+          <w:rPr>
+            <w:rFonts w:ascii="Cambria Math" w:hAnsi="Cambria Math"/>
+          </w:rPr>
+          <m:t>(3, -1)</m:t>
+        </m:r>
+      </m:oMath>
+      <w:r>
+        <w:rPr>
+          <w:rFonts w:eastAsiaTheme="minorEastAsia"/>
+        </w:rPr>
+        <w:t xml:space="preserve"> and a mesh of 5 nodes in [0,1] </w:t>
+      </w:r>
+      <m:oMath>
+        <m:r>
+          <w:rPr>
+            <w:rFonts w:ascii="Cambria Math" w:eastAsiaTheme="minorEastAsia" w:hAnsi="Cambria Math"/>
+          </w:rPr>
+          <m:t>t=</m:t>
+        </m:r>
+        <m:r>
+          <w:rPr>
+            <w:rFonts w:ascii="Cambria Math" w:eastAsiaTheme="minorEastAsia" w:hAnsi="Cambria Math"/>
+          </w:rPr>
+          <m:t>[0,</m:t>
+        </m:r>
+        <m:f>
+          <m:fPr>
+            <m:ctrlPr>
+              <w:rPr>
+                <w:rFonts w:ascii="Cambria Math" w:eastAsiaTheme="minorEastAsia" w:hAnsi="Cambria Math"/>
+                <w:i/>
+              </w:rPr>
+            </m:ctrlPr>
+          </m:fPr>
+          <m:num>
+            <m:r>
+              <w:rPr>
+                <w:rFonts w:ascii="Cambria Math" w:eastAsiaTheme="minorEastAsia" w:hAnsi="Cambria Math"/>
+              </w:rPr>
+              <m:t>1</m:t>
+            </m:r>
+          </m:num>
+          <m:den>
+            <m:r>
+              <w:rPr>
+                <w:rFonts w:ascii="Cambria Math" w:eastAsiaTheme="minorEastAsia" w:hAnsi="Cambria Math"/>
+              </w:rPr>
+              <m:t>4</m:t>
+            </m:r>
+          </m:den>
+        </m:f>
+        <m:r>
+          <w:rPr>
+            <w:rFonts w:ascii="Cambria Math" w:eastAsiaTheme="minorEastAsia" w:hAnsi="Cambria Math"/>
+          </w:rPr>
+          <m:t>,</m:t>
+        </m:r>
+        <m:f>
+          <m:fPr>
+            <m:ctrlPr>
+              <w:rPr>
+                <w:rFonts w:ascii="Cambria Math" w:eastAsiaTheme="minorEastAsia" w:hAnsi="Cambria Math"/>
+                <w:i/>
+              </w:rPr>
+            </m:ctrlPr>
+          </m:fPr>
+          <m:num>
+            <m:r>
+              <w:rPr>
+                <w:rFonts w:ascii="Cambria Math" w:eastAsiaTheme="minorEastAsia" w:hAnsi="Cambria Math"/>
+              </w:rPr>
+              <m:t>2</m:t>
+            </m:r>
+          </m:num>
+          <m:den>
+            <m:r>
+              <w:rPr>
+                <w:rFonts w:ascii="Cambria Math" w:eastAsiaTheme="minorEastAsia" w:hAnsi="Cambria Math"/>
+              </w:rPr>
+              <m:t>4</m:t>
+            </m:r>
+          </m:den>
+        </m:f>
+        <m:r>
+          <w:rPr>
+            <w:rFonts w:ascii="Cambria Math" w:eastAsiaTheme="minorEastAsia" w:hAnsi="Cambria Math"/>
+          </w:rPr>
+          <m:t>,</m:t>
+        </m:r>
+        <m:f>
+          <m:fPr>
+            <m:ctrlPr>
+              <w:rPr>
+                <w:rFonts w:ascii="Cambria Math" w:eastAsiaTheme="minorEastAsia" w:hAnsi="Cambria Math"/>
+                <w:i/>
+              </w:rPr>
+            </m:ctrlPr>
+          </m:fPr>
+          <m:num>
+            <m:r>
+              <w:rPr>
+                <w:rFonts w:ascii="Cambria Math" w:eastAsiaTheme="minorEastAsia" w:hAnsi="Cambria Math"/>
+              </w:rPr>
+              <m:t>3</m:t>
+            </m:r>
+          </m:num>
+          <m:den>
+            <m:r>
+              <w:rPr>
+                <w:rFonts w:ascii="Cambria Math" w:eastAsiaTheme="minorEastAsia" w:hAnsi="Cambria Math"/>
+              </w:rPr>
+              <m:t>4</m:t>
+            </m:r>
+          </m:den>
+        </m:f>
+        <m:r>
+          <w:rPr>
+            <w:rFonts w:ascii="Cambria Math" w:eastAsiaTheme="minorEastAsia" w:hAnsi="Cambria Math"/>
+          </w:rPr>
+          <m:t>,1]</m:t>
+        </m:r>
+      </m:oMath>
+      <w:r>
+        <w:rPr>
+          <w:rFonts w:eastAsiaTheme="minorEastAsia"/>
+        </w:rPr>
+        <w:t xml:space="preserve">, we compute </w:t>
+      </w:r>
+      <m:oMath>
+        <m:sSubSup>
+          <m:sSubSupPr>
+            <m:ctrlPr>
+              <w:rPr>
+                <w:rFonts w:ascii="Cambria Math" w:eastAsiaTheme="minorEastAsia" w:hAnsi="Cambria Math"/>
+                <w:i/>
+              </w:rPr>
+            </m:ctrlPr>
+          </m:sSubSupPr>
+          <m:e>
+            <m:r>
+              <w:rPr>
+                <w:rFonts w:ascii="Cambria Math" w:eastAsiaTheme="minorEastAsia" w:hAnsi="Cambria Math"/>
+              </w:rPr>
+              <m:t>B</m:t>
+            </m:r>
+          </m:e>
+          <m:sub>
+            <m:r>
+              <w:rPr>
+                <w:rFonts w:ascii="Cambria Math" w:eastAsiaTheme="minorEastAsia" w:hAnsi="Cambria Math"/>
+              </w:rPr>
+              <m:t>0</m:t>
+            </m:r>
+          </m:sub>
+          <m:sup>
+            <m:r>
+              <w:rPr>
+                <w:rFonts w:ascii="Cambria Math" w:eastAsiaTheme="minorEastAsia" w:hAnsi="Cambria Math"/>
+              </w:rPr>
+              <m:t>2</m:t>
+            </m:r>
+          </m:sup>
+        </m:sSubSup>
+        <m:r>
+          <w:rPr>
+            <w:rFonts w:ascii="Cambria Math" w:eastAsiaTheme="minorEastAsia" w:hAnsi="Cambria Math"/>
+          </w:rPr>
+          <m:t>(t),</m:t>
+        </m:r>
+        <m:sSubSup>
+          <m:sSubSupPr>
+            <m:ctrlPr>
+              <w:rPr>
+                <w:rFonts w:ascii="Cambria Math" w:eastAsiaTheme="minorEastAsia" w:hAnsi="Cambria Math"/>
+                <w:i/>
+              </w:rPr>
+            </m:ctrlPr>
+          </m:sSubSupPr>
+          <m:e>
+            <m:r>
+              <w:rPr>
+                <w:rFonts w:ascii="Cambria Math" w:eastAsiaTheme="minorEastAsia" w:hAnsi="Cambria Math"/>
+              </w:rPr>
+              <m:t>B</m:t>
+            </m:r>
+          </m:e>
+          <m:sub>
+            <m:r>
+              <w:rPr>
+                <w:rFonts w:ascii="Cambria Math" w:eastAsiaTheme="minorEastAsia" w:hAnsi="Cambria Math"/>
+              </w:rPr>
+              <m:t>1</m:t>
+            </m:r>
+          </m:sub>
+          <m:sup>
+            <m:r>
+              <w:rPr>
+                <w:rFonts w:ascii="Cambria Math" w:eastAsiaTheme="minorEastAsia" w:hAnsi="Cambria Math"/>
+              </w:rPr>
+              <m:t>2</m:t>
+            </m:r>
+          </m:sup>
+        </m:sSubSup>
+        <m:r>
+          <w:rPr>
+            <w:rFonts w:ascii="Cambria Math" w:eastAsiaTheme="minorEastAsia" w:hAnsi="Cambria Math"/>
+          </w:rPr>
+          <m:t>(t),</m:t>
+        </m:r>
+        <m:sSubSup>
+          <m:sSubSupPr>
+            <m:ctrlPr>
+              <w:rPr>
+                <w:rFonts w:ascii="Cambria Math" w:eastAsiaTheme="minorEastAsia" w:hAnsi="Cambria Math"/>
+                <w:i/>
+              </w:rPr>
+            </m:ctrlPr>
+          </m:sSubSupPr>
+          <m:e>
+            <m:r>
+              <w:rPr>
+                <w:rFonts w:ascii="Cambria Math" w:eastAsiaTheme="minorEastAsia" w:hAnsi="Cambria Math"/>
+              </w:rPr>
+              <m:t>B</m:t>
+            </m:r>
+          </m:e>
+          <m:sub>
+            <m:r>
+              <w:rPr>
+                <w:rFonts w:ascii="Cambria Math" w:eastAsiaTheme="minorEastAsia" w:hAnsi="Cambria Math"/>
+              </w:rPr>
+              <m:t>2</m:t>
+            </m:r>
+          </m:sub>
+          <m:sup>
+            <m:r>
+              <w:rPr>
+                <w:rFonts w:ascii="Cambria Math" w:eastAsiaTheme="minorEastAsia" w:hAnsi="Cambria Math"/>
+              </w:rPr>
+              <m:t>2</m:t>
+            </m:r>
+          </m:sup>
+        </m:sSubSup>
+        <m:r>
+          <w:rPr>
+            <w:rFonts w:ascii="Cambria Math" w:eastAsiaTheme="minorEastAsia" w:hAnsi="Cambria Math"/>
+          </w:rPr>
+          <m:t>(t)</m:t>
+        </m:r>
+      </m:oMath>
+      <w:r>
+        <w:rPr>
+          <w:rFonts w:eastAsiaTheme="minorEastAsia"/>
+        </w:rPr>
+        <w:t>.</w:t>
+      </w:r>
+    </w:p>
+    <w:p>
+      <w:pPr>
+        <w:ind w:firstLine="720"/>
+        <w:rPr>
+          <w:rFonts w:eastAsiaTheme="minorEastAsia"/>
+        </w:rPr>
+      </w:pPr>
+      <m:oMathPara>
+        <m:oMath>
+          <m:sSubSup>
+            <m:sSubSupPr>
+              <m:ctrlPr>
+                <w:rPr>
+                  <w:rFonts w:ascii="Cambria Math" w:eastAsiaTheme="minorEastAsia" w:hAnsi="Cambria Math"/>
+                  <w:i/>
+                </w:rPr>
+              </m:ctrlPr>
+            </m:sSubSupPr>
+            <m:e>
+              <m:r>
+                <w:rPr>
+                  <w:rFonts w:ascii="Cambria Math" w:eastAsiaTheme="minorEastAsia" w:hAnsi="Cambria Math"/>
+                </w:rPr>
+                <m:t>B</m:t>
+              </m:r>
+            </m:e>
+            <m:sub>
+              <m:r>
+                <w:rPr>
+                  <w:rFonts w:ascii="Cambria Math" w:eastAsiaTheme="minorEastAsia" w:hAnsi="Cambria Math"/>
+                </w:rPr>
+                <m:t>0</m:t>
+              </m:r>
+            </m:sub>
+            <m:sup>
+              <m:r>
+                <w:rPr>
+                  <w:rFonts w:ascii="Cambria Math" w:eastAsiaTheme="minorEastAsia" w:hAnsi="Cambria Math"/>
+                </w:rPr>
+                <m:t>2</m:t>
+              </m:r>
+            </m:sup>
+          </m:sSubSup>
+          <m:d>
+            <m:dPr>
+              <m:ctrlPr>
+                <w:rPr>
+                  <w:rFonts w:ascii="Cambria Math" w:eastAsiaTheme="minorEastAsia" w:hAnsi="Cambria Math"/>
+                  <w:i/>
+                </w:rPr>
+              </m:ctrlPr>
+            </m:dPr>
+            <m:e>
+              <m:r>
+                <w:rPr>
+                  <w:rFonts w:ascii="Cambria Math" w:eastAsiaTheme="minorEastAsia" w:hAnsi="Cambria Math"/>
+                </w:rPr>
+                <m:t>t</m:t>
+              </m:r>
+            </m:e>
+          </m:d>
+          <m:r>
+            <w:rPr>
+              <w:rFonts w:ascii="Cambria Math" w:eastAsiaTheme="minorEastAsia" w:hAnsi="Cambria Math"/>
+            </w:rPr>
+            <m:t>=</m:t>
+          </m:r>
+          <m:d>
+            <m:dPr>
+              <m:ctrlPr>
+                <w:rPr>
+                  <w:rFonts w:ascii="Cambria Math" w:eastAsiaTheme="minorEastAsia" w:hAnsi="Cambria Math"/>
+                  <w:i/>
+                </w:rPr>
+              </m:ctrlPr>
+            </m:dPr>
+            <m:e>
+              <m:m>
+                <m:mPr>
+                  <m:mcs>
+                    <m:mc>
+                      <m:mcPr>
+                        <m:count m:val="1"/>
+                        <m:mcJc m:val="center"/>
+                      </m:mcPr>
+                    </m:mc>
+                  </m:mcs>
+                  <m:ctrlPr>
+                    <w:rPr>
+                      <w:rFonts w:ascii="Cambria Math" w:eastAsiaTheme="minorEastAsia" w:hAnsi="Cambria Math"/>
+                      <w:i/>
+                    </w:rPr>
+                  </m:ctrlPr>
+                </m:mPr>
+                <m:mr>
+                  <m:e>
+                    <m:r>
+                      <w:rPr>
+                        <w:rFonts w:ascii="Cambria Math" w:eastAsiaTheme="minorEastAsia" w:hAnsi="Cambria Math"/>
+                      </w:rPr>
+                      <m:t>2</m:t>
+                    </m:r>
+                  </m:e>
+                </m:mr>
+                <m:mr>
+                  <m:e>
+                    <m:r>
+                      <w:rPr>
+                        <w:rFonts w:ascii="Cambria Math" w:eastAsiaTheme="minorEastAsia" w:hAnsi="Cambria Math"/>
+                      </w:rPr>
+                      <m:t>0</m:t>
+                    </m:r>
+                  </m:e>
+                </m:mr>
+              </m:m>
+            </m:e>
+          </m:d>
+          <m:sSup>
+            <m:sSupPr>
+              <m:ctrlPr>
+                <w:rPr>
+                  <w:rFonts w:ascii="Cambria Math" w:eastAsiaTheme="minorEastAsia" w:hAnsi="Cambria Math"/>
+                  <w:i/>
+                </w:rPr>
+              </m:ctrlPr>
+            </m:sSupPr>
+            <m:e>
+              <m:d>
+                <m:dPr>
+                  <m:ctrlPr>
+                    <w:rPr>
+                      <w:rFonts w:ascii="Cambria Math" w:eastAsiaTheme="minorEastAsia" w:hAnsi="Cambria Math"/>
+                      <w:i/>
+                    </w:rPr>
+                  </m:ctrlPr>
+                </m:dPr>
+                <m:e>
+                  <m:r>
+                    <w:rPr>
+                      <w:rFonts w:ascii="Cambria Math" w:eastAsiaTheme="minorEastAsia" w:hAnsi="Cambria Math"/>
+                    </w:rPr>
+                    <m:t>1-t</m:t>
+                  </m:r>
+                </m:e>
+              </m:d>
+            </m:e>
+            <m:sup>
+              <m:r>
+                <w:rPr>
+                  <w:rFonts w:ascii="Cambria Math" w:eastAsiaTheme="minorEastAsia" w:hAnsi="Cambria Math"/>
+                </w:rPr>
+                <m:t>2</m:t>
+              </m:r>
+            </m:sup>
+          </m:sSup>
+          <m:sSup>
+            <m:sSupPr>
+              <m:ctrlPr>
+                <w:rPr>
+                  <w:rFonts w:ascii="Cambria Math" w:eastAsiaTheme="minorEastAsia" w:hAnsi="Cambria Math"/>
+                  <w:i/>
+                </w:rPr>
+              </m:ctrlPr>
+            </m:sSupPr>
+            <m:e>
+              <m:r>
+                <w:rPr>
+                  <w:rFonts w:ascii="Cambria Math" w:eastAsiaTheme="minorEastAsia" w:hAnsi="Cambria Math"/>
+                </w:rPr>
+                <m:t>t</m:t>
+              </m:r>
+            </m:e>
+            <m:sup>
+              <m:r>
+                <w:rPr>
+                  <w:rFonts w:ascii="Cambria Math" w:eastAsiaTheme="minorEastAsia" w:hAnsi="Cambria Math"/>
+                </w:rPr>
+                <m:t>0</m:t>
+              </m:r>
+            </m:sup>
+          </m:sSup>
+          <m:r>
+            <w:rPr>
+              <w:rFonts w:ascii="Cambria Math" w:eastAsiaTheme="minorEastAsia" w:hAnsi="Cambria Math"/>
+            </w:rPr>
+            <m:t>=1-2t+</m:t>
+          </m:r>
+          <m:sSup>
+            <m:sSupPr>
+              <m:ctrlPr>
+                <w:rPr>
+                  <w:rFonts w:ascii="Cambria Math" w:eastAsiaTheme="minorEastAsia" w:hAnsi="Cambria Math"/>
+                  <w:i/>
+                </w:rPr>
+              </m:ctrlPr>
+            </m:sSupPr>
+            <m:e>
+              <m:r>
+                <w:rPr>
+                  <w:rFonts w:ascii="Cambria Math" w:eastAsiaTheme="minorEastAsia" w:hAnsi="Cambria Math"/>
+                </w:rPr>
+                <m:t>t</m:t>
+              </m:r>
+            </m:e>
+            <m:sup>
+              <m:r>
+                <w:rPr>
+                  <w:rFonts w:ascii="Cambria Math" w:eastAsiaTheme="minorEastAsia" w:hAnsi="Cambria Math"/>
+                </w:rPr>
+                <m:t>2</m:t>
+              </m:r>
+            </m:sup>
+          </m:sSup>
+          <m:r>
+            <w:rPr>
+              <w:rFonts w:ascii="Cambria Math" w:eastAsiaTheme="minorEastAsia" w:hAnsi="Cambria Math"/>
+            </w:rPr>
+            <m:t>⇒</m:t>
+          </m:r>
+          <m:d>
+            <m:dPr>
+              <m:begChr m:val="["/>
+              <m:endChr m:val="]"/>
+              <m:ctrlPr>
+                <w:rPr>
+                  <w:rFonts w:ascii="Cambria Math" w:eastAsiaTheme="minorEastAsia" w:hAnsi="Cambria Math"/>
+                  <w:i/>
+                </w:rPr>
+              </m:ctrlPr>
+            </m:dPr>
+            <m:e>
+              <m:r>
+                <w:rPr>
+                  <w:rFonts w:ascii="Cambria Math" w:eastAsiaTheme="minorEastAsia" w:hAnsi="Cambria Math"/>
+                </w:rPr>
+                <m:t>1</m:t>
+              </m:r>
+              <m:r>
+                <w:rPr>
+                  <w:rFonts w:ascii="Cambria Math" w:eastAsiaTheme="minorEastAsia" w:hAnsi="Cambria Math"/>
+                </w:rPr>
+                <m:t xml:space="preserve">, </m:t>
+              </m:r>
+              <m:r>
+                <w:rPr>
+                  <w:rFonts w:ascii="Cambria Math" w:eastAsiaTheme="minorEastAsia" w:hAnsi="Cambria Math"/>
+                </w:rPr>
+                <m:t>0.56</m:t>
+              </m:r>
+              <m:r>
+                <w:rPr>
+                  <w:rFonts w:ascii="Cambria Math" w:eastAsiaTheme="minorEastAsia" w:hAnsi="Cambria Math"/>
+                </w:rPr>
+                <m:t xml:space="preserve">, </m:t>
+              </m:r>
+              <m:r>
+                <w:rPr>
+                  <w:rFonts w:ascii="Cambria Math" w:eastAsiaTheme="minorEastAsia" w:hAnsi="Cambria Math"/>
+                </w:rPr>
+                <m:t>0.25</m:t>
+              </m:r>
+              <m:r>
+                <w:rPr>
+                  <w:rFonts w:ascii="Cambria Math" w:eastAsiaTheme="minorEastAsia" w:hAnsi="Cambria Math"/>
+                </w:rPr>
+                <m:t xml:space="preserve">, </m:t>
+              </m:r>
+              <m:r>
+                <w:rPr>
+                  <w:rFonts w:ascii="Cambria Math" w:eastAsiaTheme="minorEastAsia" w:hAnsi="Cambria Math"/>
+                </w:rPr>
+                <m:t>0</m:t>
+              </m:r>
+              <m:r>
+                <w:rPr>
+                  <w:rFonts w:ascii="Cambria Math" w:eastAsiaTheme="minorEastAsia" w:hAnsi="Cambria Math"/>
+                </w:rPr>
+                <m:t>.</m:t>
+              </m:r>
+              <m:r>
+                <w:rPr>
+                  <w:rFonts w:ascii="Cambria Math" w:eastAsiaTheme="minorEastAsia" w:hAnsi="Cambria Math"/>
+                </w:rPr>
+                <m:t>06</m:t>
+              </m:r>
+              <m:r>
+                <w:rPr>
+                  <w:rFonts w:ascii="Cambria Math" w:eastAsiaTheme="minorEastAsia" w:hAnsi="Cambria Math"/>
+                </w:rPr>
+                <m:t xml:space="preserve">, </m:t>
+              </m:r>
+              <m:r>
+                <w:rPr>
+                  <w:rFonts w:ascii="Cambria Math" w:eastAsiaTheme="minorEastAsia" w:hAnsi="Cambria Math"/>
+                </w:rPr>
+                <m:t>0</m:t>
+              </m:r>
+            </m:e>
+          </m:d>
+          <m:r>
+            <w:rPr>
+              <w:rFonts w:ascii="Cambria Math" w:eastAsiaTheme="minorEastAsia" w:hAnsi="Cambria Math"/>
+            </w:rPr>
+            <w:br/>
+          </m:r>
+        </m:oMath>
+        <m:oMath>
+          <m:sSubSup>
+            <m:sSubSupPr>
+              <m:ctrlPr>
+                <w:rPr>
+                  <w:rFonts w:ascii="Cambria Math" w:eastAsiaTheme="minorEastAsia" w:hAnsi="Cambria Math"/>
+                  <w:i/>
+                </w:rPr>
+              </m:ctrlPr>
+            </m:sSubSupPr>
+            <m:e>
+              <m:r>
+                <w:rPr>
+                  <w:rFonts w:ascii="Cambria Math" w:eastAsiaTheme="minorEastAsia" w:hAnsi="Cambria Math"/>
+                </w:rPr>
+                <m:t>B</m:t>
+              </m:r>
+            </m:e>
+            <m:sub>
+              <m:r>
+                <w:rPr>
+                  <w:rFonts w:ascii="Cambria Math" w:eastAsiaTheme="minorEastAsia" w:hAnsi="Cambria Math"/>
+                </w:rPr>
+                <m:t>1</m:t>
+              </m:r>
+            </m:sub>
+            <m:sup>
+              <m:r>
+                <w:rPr>
+                  <w:rFonts w:ascii="Cambria Math" w:eastAsiaTheme="minorEastAsia" w:hAnsi="Cambria Math"/>
+                </w:rPr>
+                <m:t>2</m:t>
+              </m:r>
+            </m:sup>
+          </m:sSubSup>
+          <m:d>
+            <m:dPr>
+              <m:ctrlPr>
+                <w:rPr>
+                  <w:rFonts w:ascii="Cambria Math" w:eastAsiaTheme="minorEastAsia" w:hAnsi="Cambria Math"/>
+                  <w:i/>
+                </w:rPr>
+              </m:ctrlPr>
+            </m:dPr>
+            <m:e>
+              <m:r>
+                <w:rPr>
+                  <w:rFonts w:ascii="Cambria Math" w:eastAsiaTheme="minorEastAsia" w:hAnsi="Cambria Math"/>
+                </w:rPr>
+                <m:t>t</m:t>
+              </m:r>
+            </m:e>
+          </m:d>
+          <m:r>
+            <w:rPr>
+              <w:rFonts w:ascii="Cambria Math" w:eastAsiaTheme="minorEastAsia" w:hAnsi="Cambria Math"/>
+            </w:rPr>
+            <m:t>=</m:t>
+          </m:r>
+          <m:d>
+            <m:dPr>
+              <m:ctrlPr>
+                <w:rPr>
+                  <w:rFonts w:ascii="Cambria Math" w:eastAsiaTheme="minorEastAsia" w:hAnsi="Cambria Math"/>
+                  <w:i/>
+                </w:rPr>
+              </m:ctrlPr>
+            </m:dPr>
+            <m:e>
+              <m:m>
+                <m:mPr>
+                  <m:mcs>
+                    <m:mc>
+                      <m:mcPr>
+                        <m:count m:val="1"/>
+                        <m:mcJc m:val="center"/>
+                      </m:mcPr>
+                    </m:mc>
+                  </m:mcs>
+                  <m:ctrlPr>
+                    <w:rPr>
+                      <w:rFonts w:ascii="Cambria Math" w:eastAsiaTheme="minorEastAsia" w:hAnsi="Cambria Math"/>
+                      <w:i/>
+                    </w:rPr>
+                  </m:ctrlPr>
+                </m:mPr>
+                <m:mr>
+                  <m:e>
+                    <m:r>
+                      <w:rPr>
+                        <w:rFonts w:ascii="Cambria Math" w:eastAsiaTheme="minorEastAsia" w:hAnsi="Cambria Math"/>
+                      </w:rPr>
+                      <m:t>2</m:t>
+                    </m:r>
+                  </m:e>
+                </m:mr>
+                <m:mr>
+                  <m:e>
+                    <m:r>
+                      <w:rPr>
+                        <w:rFonts w:ascii="Cambria Math" w:eastAsiaTheme="minorEastAsia" w:hAnsi="Cambria Math"/>
+                      </w:rPr>
+                      <m:t>1</m:t>
+                    </m:r>
+                  </m:e>
+                </m:mr>
+              </m:m>
+            </m:e>
+          </m:d>
+          <m:sSup>
+            <m:sSupPr>
+              <m:ctrlPr>
+                <w:rPr>
+                  <w:rFonts w:ascii="Cambria Math" w:eastAsiaTheme="minorEastAsia" w:hAnsi="Cambria Math"/>
+                  <w:i/>
+                </w:rPr>
+              </m:ctrlPr>
+            </m:sSupPr>
+            <m:e>
+              <m:d>
+                <m:dPr>
+                  <m:ctrlPr>
+                    <w:rPr>
+                      <w:rFonts w:ascii="Cambria Math" w:eastAsiaTheme="minorEastAsia" w:hAnsi="Cambria Math"/>
+                      <w:i/>
+                    </w:rPr>
+                  </m:ctrlPr>
+                </m:dPr>
+                <m:e>
+                  <m:r>
+                    <w:rPr>
+                      <w:rFonts w:ascii="Cambria Math" w:eastAsiaTheme="minorEastAsia" w:hAnsi="Cambria Math"/>
+                    </w:rPr>
+                    <m:t>1-t</m:t>
+                  </m:r>
+                </m:e>
+              </m:d>
+            </m:e>
+            <m:sup>
+              <m:r>
+                <w:rPr>
+                  <w:rFonts w:ascii="Cambria Math" w:eastAsiaTheme="minorEastAsia" w:hAnsi="Cambria Math"/>
+                </w:rPr>
+                <m:t>1</m:t>
+              </m:r>
+            </m:sup>
+          </m:sSup>
+          <m:sSup>
+            <m:sSupPr>
+              <m:ctrlPr>
+                <w:rPr>
+                  <w:rFonts w:ascii="Cambria Math" w:eastAsiaTheme="minorEastAsia" w:hAnsi="Cambria Math"/>
+                  <w:i/>
+                </w:rPr>
+              </m:ctrlPr>
+            </m:sSupPr>
+            <m:e>
+              <m:r>
+                <w:rPr>
+                  <w:rFonts w:ascii="Cambria Math" w:eastAsiaTheme="minorEastAsia" w:hAnsi="Cambria Math"/>
+                </w:rPr>
+                <m:t>t</m:t>
+              </m:r>
+            </m:e>
+            <m:sup>
+              <m:r>
+                <w:rPr>
+                  <w:rFonts w:ascii="Cambria Math" w:eastAsiaTheme="minorEastAsia" w:hAnsi="Cambria Math"/>
+                </w:rPr>
+                <m:t>1</m:t>
+              </m:r>
+            </m:sup>
+          </m:sSup>
+          <m:r>
+            <w:rPr>
+              <w:rFonts w:ascii="Cambria Math" w:eastAsiaTheme="minorEastAsia" w:hAnsi="Cambria Math"/>
+            </w:rPr>
+            <m:t>=</m:t>
+          </m:r>
+          <m:r>
+            <w:rPr>
+              <w:rFonts w:ascii="Cambria Math" w:eastAsiaTheme="minorEastAsia" w:hAnsi="Cambria Math"/>
+            </w:rPr>
+            <m:t>2t-</m:t>
+          </m:r>
+          <m:sSup>
+            <m:sSupPr>
+              <m:ctrlPr>
+                <w:rPr>
+                  <w:rFonts w:ascii="Cambria Math" w:eastAsiaTheme="minorEastAsia" w:hAnsi="Cambria Math"/>
+                  <w:i/>
+                </w:rPr>
+              </m:ctrlPr>
+            </m:sSupPr>
+            <m:e>
+              <m:r>
+                <w:rPr>
+                  <w:rFonts w:ascii="Cambria Math" w:eastAsiaTheme="minorEastAsia" w:hAnsi="Cambria Math"/>
+                </w:rPr>
+                <m:t>2t</m:t>
+              </m:r>
+            </m:e>
+            <m:sup>
+              <m:r>
+                <w:rPr>
+                  <w:rFonts w:ascii="Cambria Math" w:eastAsiaTheme="minorEastAsia" w:hAnsi="Cambria Math"/>
+                </w:rPr>
+                <m:t>2</m:t>
+              </m:r>
+            </m:sup>
+          </m:sSup>
+          <m:r>
+            <w:rPr>
+              <w:rFonts w:ascii="Cambria Math" w:eastAsiaTheme="minorEastAsia" w:hAnsi="Cambria Math"/>
+            </w:rPr>
+            <m:t>⇒</m:t>
+          </m:r>
+          <m:d>
+            <m:dPr>
+              <m:begChr m:val="["/>
+              <m:endChr m:val="]"/>
+              <m:ctrlPr>
+                <w:rPr>
+                  <w:rFonts w:ascii="Cambria Math" w:eastAsiaTheme="minorEastAsia" w:hAnsi="Cambria Math"/>
+                  <w:i/>
+                </w:rPr>
+              </m:ctrlPr>
+            </m:dPr>
+            <m:e>
+              <m:r>
+                <w:rPr>
+                  <w:rFonts w:ascii="Cambria Math" w:eastAsiaTheme="minorEastAsia" w:hAnsi="Cambria Math"/>
+                </w:rPr>
+                <m:t xml:space="preserve"> 0</m:t>
+              </m:r>
+              <m:r>
+                <w:rPr>
+                  <w:rFonts w:ascii="Cambria Math" w:eastAsiaTheme="minorEastAsia" w:hAnsi="Cambria Math"/>
+                </w:rPr>
+                <m:t xml:space="preserve">, </m:t>
+              </m:r>
+              <m:r>
+                <w:rPr>
+                  <w:rFonts w:ascii="Cambria Math" w:eastAsiaTheme="minorEastAsia" w:hAnsi="Cambria Math"/>
+                </w:rPr>
+                <m:t>0.37</m:t>
+              </m:r>
+              <m:r>
+                <w:rPr>
+                  <w:rFonts w:ascii="Cambria Math" w:eastAsiaTheme="minorEastAsia" w:hAnsi="Cambria Math"/>
+                </w:rPr>
+                <m:t xml:space="preserve">, </m:t>
+              </m:r>
+              <m:r>
+                <w:rPr>
+                  <w:rFonts w:ascii="Cambria Math" w:eastAsiaTheme="minorEastAsia" w:hAnsi="Cambria Math"/>
+                </w:rPr>
+                <m:t>0.50</m:t>
+              </m:r>
+              <m:r>
+                <w:rPr>
+                  <w:rFonts w:ascii="Cambria Math" w:eastAsiaTheme="minorEastAsia" w:hAnsi="Cambria Math"/>
+                </w:rPr>
+                <m:t xml:space="preserve">, </m:t>
+              </m:r>
+              <m:r>
+                <w:rPr>
+                  <w:rFonts w:ascii="Cambria Math" w:eastAsiaTheme="minorEastAsia" w:hAnsi="Cambria Math"/>
+                </w:rPr>
+                <m:t>0.37</m:t>
+              </m:r>
+              <m:r>
+                <w:rPr>
+                  <w:rFonts w:ascii="Cambria Math" w:eastAsiaTheme="minorEastAsia" w:hAnsi="Cambria Math"/>
+                </w:rPr>
+                <m:t xml:space="preserve">, </m:t>
+              </m:r>
+              <m:r>
+                <w:rPr>
+                  <w:rFonts w:ascii="Cambria Math" w:eastAsiaTheme="minorEastAsia" w:hAnsi="Cambria Math"/>
+                </w:rPr>
+                <m:t>0</m:t>
+              </m:r>
+            </m:e>
+          </m:d>
+          <m:r>
+            <w:rPr>
+              <w:rFonts w:ascii="Cambria Math" w:eastAsiaTheme="minorEastAsia" w:hAnsi="Cambria Math"/>
+            </w:rPr>
+            <w:br/>
+          </m:r>
+        </m:oMath>
+        <m:oMath>
+          <m:sSubSup>
+            <m:sSubSupPr>
+              <m:ctrlPr>
+                <w:rPr>
+                  <w:rFonts w:ascii="Cambria Math" w:eastAsiaTheme="minorEastAsia" w:hAnsi="Cambria Math"/>
+                  <w:i/>
+                </w:rPr>
+              </m:ctrlPr>
+            </m:sSubSupPr>
+            <m:e>
+              <m:r>
+                <w:rPr>
+                  <w:rFonts w:ascii="Cambria Math" w:eastAsiaTheme="minorEastAsia" w:hAnsi="Cambria Math"/>
+                </w:rPr>
+                <m:t>B</m:t>
+              </m:r>
+            </m:e>
+            <m:sub>
+              <m:r>
+                <w:rPr>
+                  <w:rFonts w:ascii="Cambria Math" w:eastAsiaTheme="minorEastAsia" w:hAnsi="Cambria Math"/>
+                </w:rPr>
+                <m:t>2</m:t>
+              </m:r>
+            </m:sub>
+            <m:sup>
+              <m:r>
+                <w:rPr>
+                  <w:rFonts w:ascii="Cambria Math" w:eastAsiaTheme="minorEastAsia" w:hAnsi="Cambria Math"/>
+                </w:rPr>
+                <m:t>2</m:t>
+              </m:r>
+            </m:sup>
+          </m:sSubSup>
+          <m:d>
+            <m:dPr>
+              <m:ctrlPr>
+                <w:rPr>
+                  <w:rFonts w:ascii="Cambria Math" w:eastAsiaTheme="minorEastAsia" w:hAnsi="Cambria Math"/>
+                  <w:i/>
+                </w:rPr>
+              </m:ctrlPr>
+            </m:dPr>
+            <m:e>
+              <m:r>
+                <w:rPr>
+                  <w:rFonts w:ascii="Cambria Math" w:eastAsiaTheme="minorEastAsia" w:hAnsi="Cambria Math"/>
+                </w:rPr>
+                <m:t>t</m:t>
+              </m:r>
+            </m:e>
+          </m:d>
+          <m:r>
+            <w:rPr>
+              <w:rFonts w:ascii="Cambria Math" w:eastAsiaTheme="minorEastAsia" w:hAnsi="Cambria Math"/>
+            </w:rPr>
+            <m:t>=</m:t>
+          </m:r>
+          <m:d>
+            <m:dPr>
+              <m:ctrlPr>
+                <w:rPr>
+                  <w:rFonts w:ascii="Cambria Math" w:eastAsiaTheme="minorEastAsia" w:hAnsi="Cambria Math"/>
+                  <w:i/>
+                </w:rPr>
+              </m:ctrlPr>
+            </m:dPr>
+            <m:e>
+              <m:m>
+                <m:mPr>
+                  <m:mcs>
+                    <m:mc>
+                      <m:mcPr>
+                        <m:count m:val="1"/>
+                        <m:mcJc m:val="center"/>
+                      </m:mcPr>
+                    </m:mc>
+                  </m:mcs>
+                  <m:ctrlPr>
+                    <w:rPr>
+                      <w:rFonts w:ascii="Cambria Math" w:eastAsiaTheme="minorEastAsia" w:hAnsi="Cambria Math"/>
+                      <w:i/>
+                    </w:rPr>
+                  </m:ctrlPr>
+                </m:mPr>
+                <m:mr>
+                  <m:e>
+                    <m:r>
+                      <w:rPr>
+                        <w:rFonts w:ascii="Cambria Math" w:eastAsiaTheme="minorEastAsia" w:hAnsi="Cambria Math"/>
+                      </w:rPr>
+                      <m:t>2</m:t>
+                    </m:r>
+                  </m:e>
+                </m:mr>
+                <m:mr>
+                  <m:e>
+                    <m:r>
+                      <w:rPr>
+                        <w:rFonts w:ascii="Cambria Math" w:eastAsiaTheme="minorEastAsia" w:hAnsi="Cambria Math"/>
+                      </w:rPr>
+                      <m:t>2</m:t>
+                    </m:r>
+                  </m:e>
+                </m:mr>
+              </m:m>
+            </m:e>
+          </m:d>
+          <m:sSup>
+            <m:sSupPr>
+              <m:ctrlPr>
+                <w:rPr>
+                  <w:rFonts w:ascii="Cambria Math" w:eastAsiaTheme="minorEastAsia" w:hAnsi="Cambria Math"/>
+                  <w:i/>
+                </w:rPr>
+              </m:ctrlPr>
+            </m:sSupPr>
+            <m:e>
+              <m:d>
+                <m:dPr>
+                  <m:ctrlPr>
+                    <w:rPr>
+                      <w:rFonts w:ascii="Cambria Math" w:eastAsiaTheme="minorEastAsia" w:hAnsi="Cambria Math"/>
+                      <w:i/>
+                    </w:rPr>
+                  </m:ctrlPr>
+                </m:dPr>
+                <m:e>
+                  <m:r>
+                    <w:rPr>
+                      <w:rFonts w:ascii="Cambria Math" w:eastAsiaTheme="minorEastAsia" w:hAnsi="Cambria Math"/>
+                    </w:rPr>
+                    <m:t>1-t</m:t>
+                  </m:r>
+                </m:e>
+              </m:d>
+            </m:e>
+            <m:sup>
+              <m:r>
+                <w:rPr>
+                  <w:rFonts w:ascii="Cambria Math" w:eastAsiaTheme="minorEastAsia" w:hAnsi="Cambria Math"/>
+                </w:rPr>
+                <m:t>0</m:t>
+              </m:r>
+            </m:sup>
+          </m:sSup>
+          <m:sSup>
+            <m:sSupPr>
+              <m:ctrlPr>
+                <w:rPr>
+                  <w:rFonts w:ascii="Cambria Math" w:eastAsiaTheme="minorEastAsia" w:hAnsi="Cambria Math"/>
+                  <w:i/>
+                </w:rPr>
+              </m:ctrlPr>
+            </m:sSupPr>
+            <m:e>
+              <m:r>
+                <w:rPr>
+                  <w:rFonts w:ascii="Cambria Math" w:eastAsiaTheme="minorEastAsia" w:hAnsi="Cambria Math"/>
+                </w:rPr>
+                <m:t>t</m:t>
+              </m:r>
+            </m:e>
+            <m:sup>
+              <m:r>
+                <w:rPr>
+                  <w:rFonts w:ascii="Cambria Math" w:eastAsiaTheme="minorEastAsia" w:hAnsi="Cambria Math"/>
+                </w:rPr>
+                <m:t>2</m:t>
+              </m:r>
+            </m:sup>
+          </m:sSup>
+          <m:r>
+            <w:rPr>
+              <w:rFonts w:ascii="Cambria Math" w:eastAsiaTheme="minorEastAsia" w:hAnsi="Cambria Math"/>
+            </w:rPr>
+            <m:t>=</m:t>
+          </m:r>
+          <m:sSup>
+            <m:sSupPr>
+              <m:ctrlPr>
+                <w:rPr>
+                  <w:rFonts w:ascii="Cambria Math" w:eastAsiaTheme="minorEastAsia" w:hAnsi="Cambria Math"/>
+                  <w:i/>
+                </w:rPr>
+              </m:ctrlPr>
+            </m:sSupPr>
+            <m:e>
+              <m:r>
+                <w:rPr>
+                  <w:rFonts w:ascii="Cambria Math" w:eastAsiaTheme="minorEastAsia" w:hAnsi="Cambria Math"/>
+                </w:rPr>
+                <m:t>t</m:t>
+              </m:r>
+            </m:e>
+            <m:sup>
+              <m:r>
+                <w:rPr>
+                  <w:rFonts w:ascii="Cambria Math" w:eastAsiaTheme="minorEastAsia" w:hAnsi="Cambria Math"/>
+                </w:rPr>
+                <m:t>2</m:t>
+              </m:r>
+            </m:sup>
+          </m:sSup>
+          <m:r>
+            <w:rPr>
+              <w:rFonts w:ascii="Cambria Math" w:eastAsiaTheme="minorEastAsia" w:hAnsi="Cambria Math"/>
+            </w:rPr>
+            <m:t>⇒</m:t>
+          </m:r>
+          <m:d>
+            <m:dPr>
+              <m:begChr m:val="["/>
+              <m:endChr m:val="]"/>
+              <m:ctrlPr>
+                <w:rPr>
+                  <w:rFonts w:ascii="Cambria Math" w:eastAsiaTheme="minorEastAsia" w:hAnsi="Cambria Math"/>
+                  <w:i/>
+                </w:rPr>
+              </m:ctrlPr>
+            </m:dPr>
+            <m:e>
+              <m:r>
+                <w:rPr>
+                  <w:rFonts w:ascii="Cambria Math" w:eastAsiaTheme="minorEastAsia" w:hAnsi="Cambria Math"/>
+                </w:rPr>
+                <m:t>0   0.06</m:t>
+              </m:r>
+              <m:r>
+                <w:rPr>
+                  <w:rFonts w:ascii="Cambria Math" w:eastAsiaTheme="minorEastAsia" w:hAnsi="Cambria Math"/>
+                </w:rPr>
+                <m:t xml:space="preserve">, </m:t>
+              </m:r>
+              <m:r>
+                <w:rPr>
+                  <w:rFonts w:ascii="Cambria Math" w:eastAsiaTheme="minorEastAsia" w:hAnsi="Cambria Math"/>
+                </w:rPr>
+                <m:t>0.25</m:t>
+              </m:r>
+              <m:r>
+                <w:rPr>
+                  <w:rFonts w:ascii="Cambria Math" w:eastAsiaTheme="minorEastAsia" w:hAnsi="Cambria Math"/>
+                </w:rPr>
+                <m:t xml:space="preserve">, </m:t>
+              </m:r>
+              <m:r>
+                <w:rPr>
+                  <w:rFonts w:ascii="Cambria Math" w:eastAsiaTheme="minorEastAsia" w:hAnsi="Cambria Math"/>
+                </w:rPr>
+                <m:t>0.56</m:t>
+              </m:r>
+              <m:r>
+                <w:rPr>
+                  <w:rFonts w:ascii="Cambria Math" w:eastAsiaTheme="minorEastAsia" w:hAnsi="Cambria Math"/>
+                </w:rPr>
+                <m:t xml:space="preserve">, </m:t>
+              </m:r>
+              <m:r>
+                <w:rPr>
+                  <w:rFonts w:ascii="Cambria Math" w:eastAsiaTheme="minorEastAsia" w:hAnsi="Cambria Math"/>
+                </w:rPr>
+                <m:t>1</m:t>
+              </m:r>
+            </m:e>
+          </m:d>
+        </m:oMath>
+      </m:oMathPara>
+    </w:p>
+    <w:p>
+      <w:pPr>
+        <w:ind w:firstLine="720"/>
+        <w:rPr>
           <w:b/>
           <w:bCs/>
         </w:rPr>
       </w:pPr>
+      <w:r>
+        <w:rPr>
+          <w:rFonts w:eastAsiaTheme="minorEastAsia"/>
+          <w:noProof/>
+        </w:rPr>
+        <w:pict w14:anchorId="451E2629">
+          <v:shapetype id="_x0000_t202" coordsize="21600,21600" o:spt="202" path="m,l,21600r21600,l21600,xe">
+            <v:stroke joinstyle="miter"/>
+            <v:path gradientshapeok="t" o:connecttype="rect"/>
+          </v:shapetype>
+          <v:shape id="_x0000_s1026" type="#_x0000_t202" style="position:absolute;left:0;text-align:left;margin-left:233.25pt;margin-top:33.2pt;width:44.25pt;height:52.5pt;z-index:251665920" filled="f" stroked="f">
+            <v:textbox>
+              <w:txbxContent>
+                <w:p>
+                  <w:pPr>
+                    <w:rPr>
+                      <w:sz w:val="16"/>
+                      <w:szCs w:val="16"/>
+                    </w:rPr>
+                  </w:pPr>
+                  <m:oMathPara>
+                    <m:oMath>
+                      <m:sSubSup>
+                        <m:sSubSupPr>
+                          <m:ctrlPr>
+                            <w:rPr>
+                              <w:rFonts w:ascii="Cambria Math" w:eastAsiaTheme="minorEastAsia" w:hAnsi="Cambria Math"/>
+                              <w:i/>
+                              <w:sz w:val="16"/>
+                              <w:szCs w:val="16"/>
+                            </w:rPr>
+                          </m:ctrlPr>
+                        </m:sSubSupPr>
+                        <m:e>
+                          <m:r>
+                            <w:rPr>
+                              <w:rFonts w:ascii="Cambria Math" w:eastAsiaTheme="minorEastAsia" w:hAnsi="Cambria Math"/>
+                              <w:sz w:val="16"/>
+                              <w:szCs w:val="16"/>
+                            </w:rPr>
+                            <m:t>B</m:t>
+                          </m:r>
+                        </m:e>
+                        <m:sub>
+                          <m:r>
+                            <w:rPr>
+                              <w:rFonts w:ascii="Cambria Math" w:eastAsiaTheme="minorEastAsia" w:hAnsi="Cambria Math"/>
+                              <w:sz w:val="16"/>
+                              <w:szCs w:val="16"/>
+                            </w:rPr>
+                            <m:t>0</m:t>
+                          </m:r>
+                        </m:sub>
+                        <m:sup>
+                          <m:r>
+                            <w:rPr>
+                              <w:rFonts w:ascii="Cambria Math" w:eastAsiaTheme="minorEastAsia" w:hAnsi="Cambria Math"/>
+                              <w:sz w:val="16"/>
+                              <w:szCs w:val="16"/>
+                            </w:rPr>
+                            <m:t>2</m:t>
+                          </m:r>
+                        </m:sup>
+                      </m:sSubSup>
+                      <m:d>
+                        <m:dPr>
+                          <m:ctrlPr>
+                            <w:rPr>
+                              <w:rFonts w:ascii="Cambria Math" w:eastAsiaTheme="minorEastAsia" w:hAnsi="Cambria Math"/>
+                              <w:i/>
+                              <w:sz w:val="16"/>
+                              <w:szCs w:val="16"/>
+                            </w:rPr>
+                          </m:ctrlPr>
+                        </m:dPr>
+                        <m:e>
+                          <m:r>
+                            <w:rPr>
+                              <w:rFonts w:ascii="Cambria Math" w:eastAsiaTheme="minorEastAsia" w:hAnsi="Cambria Math"/>
+                              <w:sz w:val="16"/>
+                              <w:szCs w:val="16"/>
+                            </w:rPr>
+                            <m:t>t</m:t>
+                          </m:r>
+                        </m:e>
+                      </m:d>
+                      <m:r>
+                        <w:rPr>
+                          <w:rFonts w:ascii="Cambria Math" w:eastAsiaTheme="minorEastAsia" w:hAnsi="Cambria Math"/>
+                          <w:sz w:val="16"/>
+                          <w:szCs w:val="16"/>
+                        </w:rPr>
+                        <w:br/>
+                      </m:r>
+                    </m:oMath>
+                    <m:oMath>
+                      <m:sSubSup>
+                        <m:sSubSupPr>
+                          <m:ctrlPr>
+                            <w:rPr>
+                              <w:rFonts w:ascii="Cambria Math" w:eastAsiaTheme="minorEastAsia" w:hAnsi="Cambria Math"/>
+                              <w:i/>
+                              <w:sz w:val="16"/>
+                              <w:szCs w:val="16"/>
+                            </w:rPr>
+                          </m:ctrlPr>
+                        </m:sSubSupPr>
+                        <m:e>
+                          <m:r>
+                            <w:rPr>
+                              <w:rFonts w:ascii="Cambria Math" w:eastAsiaTheme="minorEastAsia" w:hAnsi="Cambria Math"/>
+                              <w:sz w:val="16"/>
+                              <w:szCs w:val="16"/>
+                            </w:rPr>
+                            <m:t>B</m:t>
+                          </m:r>
+                        </m:e>
+                        <m:sub>
+                          <m:r>
+                            <w:rPr>
+                              <w:rFonts w:ascii="Cambria Math" w:eastAsiaTheme="minorEastAsia" w:hAnsi="Cambria Math"/>
+                              <w:sz w:val="16"/>
+                              <w:szCs w:val="16"/>
+                            </w:rPr>
+                            <m:t>1</m:t>
+                          </m:r>
+                        </m:sub>
+                        <m:sup>
+                          <m:r>
+                            <w:rPr>
+                              <w:rFonts w:ascii="Cambria Math" w:eastAsiaTheme="minorEastAsia" w:hAnsi="Cambria Math"/>
+                              <w:sz w:val="16"/>
+                              <w:szCs w:val="16"/>
+                            </w:rPr>
+                            <m:t>2</m:t>
+                          </m:r>
+                        </m:sup>
+                      </m:sSubSup>
+                      <m:d>
+                        <m:dPr>
+                          <m:ctrlPr>
+                            <w:rPr>
+                              <w:rFonts w:ascii="Cambria Math" w:eastAsiaTheme="minorEastAsia" w:hAnsi="Cambria Math"/>
+                              <w:i/>
+                              <w:sz w:val="16"/>
+                              <w:szCs w:val="16"/>
+                            </w:rPr>
+                          </m:ctrlPr>
+                        </m:dPr>
+                        <m:e>
+                          <m:r>
+                            <w:rPr>
+                              <w:rFonts w:ascii="Cambria Math" w:eastAsiaTheme="minorEastAsia" w:hAnsi="Cambria Math"/>
+                              <w:sz w:val="16"/>
+                              <w:szCs w:val="16"/>
+                            </w:rPr>
+                            <m:t>t</m:t>
+                          </m:r>
+                        </m:e>
+                      </m:d>
+                      <m:r>
+                        <w:rPr>
+                          <w:rFonts w:ascii="Cambria Math" w:eastAsiaTheme="minorEastAsia" w:hAnsi="Cambria Math"/>
+                          <w:sz w:val="16"/>
+                          <w:szCs w:val="16"/>
+                        </w:rPr>
+                        <w:br/>
+                      </m:r>
+                    </m:oMath>
+                    <m:oMath>
+                      <m:sSubSup>
+                        <m:sSubSupPr>
+                          <m:ctrlPr>
+                            <w:rPr>
+                              <w:rFonts w:ascii="Cambria Math" w:eastAsiaTheme="minorEastAsia" w:hAnsi="Cambria Math"/>
+                              <w:i/>
+                              <w:sz w:val="16"/>
+                              <w:szCs w:val="16"/>
+                            </w:rPr>
+                          </m:ctrlPr>
+                        </m:sSubSupPr>
+                        <m:e>
+                          <m:r>
+                            <w:rPr>
+                              <w:rFonts w:ascii="Cambria Math" w:eastAsiaTheme="minorEastAsia" w:hAnsi="Cambria Math"/>
+                              <w:sz w:val="16"/>
+                              <w:szCs w:val="16"/>
+                            </w:rPr>
+                            <m:t>B</m:t>
+                          </m:r>
+                        </m:e>
+                        <m:sub>
+                          <m:r>
+                            <w:rPr>
+                              <w:rFonts w:ascii="Cambria Math" w:eastAsiaTheme="minorEastAsia" w:hAnsi="Cambria Math"/>
+                              <w:sz w:val="16"/>
+                              <w:szCs w:val="16"/>
+                            </w:rPr>
+                            <m:t>2</m:t>
+                          </m:r>
+                        </m:sub>
+                        <m:sup>
+                          <m:r>
+                            <w:rPr>
+                              <w:rFonts w:ascii="Cambria Math" w:eastAsiaTheme="minorEastAsia" w:hAnsi="Cambria Math"/>
+                              <w:sz w:val="16"/>
+                              <w:szCs w:val="16"/>
+                            </w:rPr>
+                            <m:t>2</m:t>
+                          </m:r>
+                        </m:sup>
+                      </m:sSubSup>
+                      <m:d>
+                        <m:dPr>
+                          <m:ctrlPr>
+                            <w:rPr>
+                              <w:rFonts w:ascii="Cambria Math" w:eastAsiaTheme="minorEastAsia" w:hAnsi="Cambria Math"/>
+                              <w:i/>
+                              <w:sz w:val="16"/>
+                              <w:szCs w:val="16"/>
+                            </w:rPr>
+                          </m:ctrlPr>
+                        </m:dPr>
+                        <m:e>
+                          <m:r>
+                            <w:rPr>
+                              <w:rFonts w:ascii="Cambria Math" w:eastAsiaTheme="minorEastAsia" w:hAnsi="Cambria Math"/>
+                              <w:sz w:val="16"/>
+                              <w:szCs w:val="16"/>
+                            </w:rPr>
+                            <m:t>t</m:t>
+                          </m:r>
+                        </m:e>
+                      </m:d>
+                    </m:oMath>
+                  </m:oMathPara>
+                </w:p>
+              </w:txbxContent>
+            </v:textbox>
+          </v:shape>
+        </w:pict>
+      </w:r>
+      <w:r>
+        <w:rPr>
+          <w:rFonts w:eastAsiaTheme="minorEastAsia"/>
+        </w:rPr>
+        <w:t xml:space="preserve">We check the results with the ones from the implemented code </w:t>
+      </w:r>
+      <w:r>
+        <w:rPr>
+          <w:rFonts w:eastAsiaTheme="minorEastAsia"/>
+          <w:noProof/>
+        </w:rPr>
+        <w:drawing>
+          <wp:inline distT="0" distB="0" distL="0" distR="0" wp14:anchorId="308E6A94" wp14:editId="4AEF6251">
+            <wp:extent cx="3667125" cy="771525"/>
+            <wp:effectExtent l="0" t="0" r="0" b="0"/>
+            <wp:docPr id="6" name="Picture 6"/>
+            <wp:cNvGraphicFramePr>
+              <a:graphicFrameLocks xmlns:a="http://schemas.openxmlformats.org/drawingml/2006/main" noChangeAspect="1"/>
+            </wp:cNvGraphicFramePr>
+            <a:graphic xmlns:a="http://schemas.openxmlformats.org/drawingml/2006/main">
+              <a:graphicData uri="http://schemas.openxmlformats.org/drawingml/2006/picture">
+                <pic:pic xmlns:pic="http://schemas.openxmlformats.org/drawingml/2006/picture">
+                  <pic:nvPicPr>
+                    <pic:cNvPr id="0" name="Picture 1"/>
+                    <pic:cNvPicPr>
+                      <a:picLocks noChangeAspect="1" noChangeArrowheads="1"/>
+                    </pic:cNvPicPr>
+                  </pic:nvPicPr>
+                  <pic:blipFill>
+                    <a:blip r:embed="rId10">
+                      <a:extLst>
+                        <a:ext uri="{28A0092B-C50C-407E-A947-70E740481C1C}">
+                          <a14:useLocalDpi xmlns:a14="http://schemas.microsoft.com/office/drawing/2010/main" val="0"/>
+                        </a:ext>
+                      </a:extLst>
+                    </a:blip>
+                    <a:srcRect/>
+                    <a:stretch>
+                      <a:fillRect/>
+                    </a:stretch>
+                  </pic:blipFill>
+                  <pic:spPr bwMode="auto">
+                    <a:xfrm>
+                      <a:off x="0" y="0"/>
+                      <a:ext cx="3667125" cy="771525"/>
+                    </a:xfrm>
+                    <a:prstGeom prst="rect">
+                      <a:avLst/>
+                    </a:prstGeom>
+                    <a:noFill/>
+                    <a:ln>
+                      <a:noFill/>
+                    </a:ln>
+                  </pic:spPr>
+                </pic:pic>
+              </a:graphicData>
+            </a:graphic>
+          </wp:inline>
+        </w:drawing>
+      </w:r>
+    </w:p>
+    <w:p>
+      <w:pPr>
+        <w:rPr>
+          <w:rFonts w:eastAsiaTheme="minorEastAsia"/>
+        </w:rPr>
+      </w:pPr>
+      <w:r>
+        <w:rPr>
+          <w:b/>
+          <w:bCs/>
+        </w:rPr>
+        <w:tab/>
+      </w:r>
+      <w:r>
+        <w:t>We can see that the output is the same</w:t>
+      </w:r>
+      <w:r>
+        <w:t>.</w:t>
+      </w:r>
+      <w:r>
+        <w:t xml:space="preserve"> We can now compute the points for the x and y coordinate with </w:t>
+      </w:r>
+      <m:oMath>
+        <m:nary>
+          <m:naryPr>
+            <m:chr m:val="∑"/>
+            <m:limLoc m:val="undOvr"/>
+            <m:ctrlPr>
+              <w:rPr>
+                <w:rFonts w:ascii="Cambria Math" w:hAnsi="Cambria Math"/>
+                <w:i/>
+              </w:rPr>
+            </m:ctrlPr>
+          </m:naryPr>
+          <m:sub>
+            <m:r>
+              <w:rPr>
+                <w:rFonts w:ascii="Cambria Math" w:hAnsi="Cambria Math"/>
+              </w:rPr>
+              <m:t>i=0</m:t>
+            </m:r>
+          </m:sub>
+          <m:sup>
+            <m:r>
+              <w:rPr>
+                <w:rFonts w:ascii="Cambria Math" w:hAnsi="Cambria Math"/>
+              </w:rPr>
+              <m:t>n</m:t>
+            </m:r>
+          </m:sup>
+          <m:e>
+            <m:sSub>
+              <m:sSubPr>
+                <m:ctrlPr>
+                  <w:rPr>
+                    <w:rFonts w:ascii="Cambria Math" w:hAnsi="Cambria Math"/>
+                    <w:i/>
+                  </w:rPr>
+                </m:ctrlPr>
+              </m:sSubPr>
+              <m:e>
+                <m:r>
+                  <w:rPr>
+                    <w:rFonts w:ascii="Cambria Math" w:hAnsi="Cambria Math"/>
+                  </w:rPr>
+                  <m:t>P</m:t>
+                </m:r>
+              </m:e>
+              <m:sub>
+                <m:r>
+                  <w:rPr>
+                    <w:rFonts w:ascii="Cambria Math" w:hAnsi="Cambria Math"/>
+                  </w:rPr>
+                  <m:t>i</m:t>
+                </m:r>
+              </m:sub>
+            </m:sSub>
+            <m:sSubSup>
+              <m:sSubSupPr>
+                <m:ctrlPr>
+                  <w:rPr>
+                    <w:rFonts w:ascii="Cambria Math" w:hAnsi="Cambria Math"/>
+                    <w:i/>
+                  </w:rPr>
+                </m:ctrlPr>
+              </m:sSubSupPr>
+              <m:e>
+                <m:r>
+                  <w:rPr>
+                    <w:rFonts w:ascii="Cambria Math" w:hAnsi="Cambria Math"/>
+                  </w:rPr>
+                  <m:t>B</m:t>
+                </m:r>
+              </m:e>
+              <m:sub>
+                <m:r>
+                  <w:rPr>
+                    <w:rFonts w:ascii="Cambria Math" w:hAnsi="Cambria Math"/>
+                  </w:rPr>
+                  <m:t>i</m:t>
+                </m:r>
+              </m:sub>
+              <m:sup>
+                <m:r>
+                  <w:rPr>
+                    <w:rFonts w:ascii="Cambria Math" w:hAnsi="Cambria Math"/>
+                  </w:rPr>
+                  <m:t>n</m:t>
+                </m:r>
+              </m:sup>
+            </m:sSubSup>
+            <m:r>
+              <w:rPr>
+                <w:rFonts w:ascii="Cambria Math" w:hAnsi="Cambria Math"/>
+              </w:rPr>
+              <m:t>(t)</m:t>
+            </m:r>
+          </m:e>
+        </m:nary>
+      </m:oMath>
+    </w:p>
+    <w:p>
+      <w:pPr>
+        <w:rPr>
+          <w:rFonts w:eastAsiaTheme="minorEastAsia"/>
+        </w:rPr>
+      </w:pPr>
+    </w:p>
+    <w:p>
+      <w:pPr>
+        <w:rPr>
+          <w:rFonts w:eastAsiaTheme="minorEastAsia"/>
+        </w:rPr>
+      </w:pPr>
+    </w:p>
+    <w:p>
+      <w:pPr>
+        <w:rPr>
+          <w:rFonts w:eastAsiaTheme="minorEastAsia"/>
+        </w:rPr>
+      </w:pPr>
+      <m:oMathPara>
+        <m:oMath>
+          <m:sSub>
+            <m:sSubPr>
+              <m:ctrlPr>
+                <w:rPr>
+                  <w:rFonts w:ascii="Cambria Math" w:hAnsi="Cambria Math"/>
+                  <w:i/>
+                </w:rPr>
+              </m:ctrlPr>
+            </m:sSubPr>
+            <m:e>
+              <m:r>
+                <w:rPr>
+                  <w:rFonts w:ascii="Cambria Math" w:hAnsi="Cambria Math"/>
+                </w:rPr>
+                <m:t>P</m:t>
+              </m:r>
+            </m:e>
+            <m:sub>
+              <m:r>
+                <w:rPr>
+                  <w:rFonts w:ascii="Cambria Math" w:hAnsi="Cambria Math"/>
+                </w:rPr>
+                <m:t>0</m:t>
+              </m:r>
+            </m:sub>
+          </m:sSub>
+          <m:sSubSup>
+            <m:sSubSupPr>
+              <m:ctrlPr>
+                <w:rPr>
+                  <w:rFonts w:ascii="Cambria Math" w:eastAsiaTheme="minorEastAsia" w:hAnsi="Cambria Math"/>
+                  <w:i/>
+                </w:rPr>
+              </m:ctrlPr>
+            </m:sSubSupPr>
+            <m:e>
+              <m:r>
+                <w:rPr>
+                  <w:rFonts w:ascii="Cambria Math" w:eastAsiaTheme="minorEastAsia" w:hAnsi="Cambria Math"/>
+                </w:rPr>
+                <m:t>B</m:t>
+              </m:r>
+            </m:e>
+            <m:sub>
+              <m:r>
+                <w:rPr>
+                  <w:rFonts w:ascii="Cambria Math" w:eastAsiaTheme="minorEastAsia" w:hAnsi="Cambria Math"/>
+                </w:rPr>
+                <m:t>0</m:t>
+              </m:r>
+            </m:sub>
+            <m:sup>
+              <m:r>
+                <w:rPr>
+                  <w:rFonts w:ascii="Cambria Math" w:eastAsiaTheme="minorEastAsia" w:hAnsi="Cambria Math"/>
+                </w:rPr>
+                <m:t>2</m:t>
+              </m:r>
+            </m:sup>
+          </m:sSubSup>
+          <m:d>
+            <m:dPr>
+              <m:ctrlPr>
+                <w:rPr>
+                  <w:rFonts w:ascii="Cambria Math" w:eastAsiaTheme="minorEastAsia" w:hAnsi="Cambria Math"/>
+                  <w:i/>
+                </w:rPr>
+              </m:ctrlPr>
+            </m:dPr>
+            <m:e>
+              <m:r>
+                <w:rPr>
+                  <w:rFonts w:ascii="Cambria Math" w:eastAsiaTheme="minorEastAsia" w:hAnsi="Cambria Math"/>
+                </w:rPr>
+                <m:t>0</m:t>
+              </m:r>
+            </m:e>
+          </m:d>
+          <m:r>
+            <w:rPr>
+              <w:rFonts w:ascii="Cambria Math" w:eastAsiaTheme="minorEastAsia" w:hAnsi="Cambria Math"/>
+            </w:rPr>
+            <m:t>+</m:t>
+          </m:r>
+          <m:sSub>
+            <m:sSubPr>
+              <m:ctrlPr>
+                <w:rPr>
+                  <w:rFonts w:ascii="Cambria Math" w:hAnsi="Cambria Math"/>
+                  <w:i/>
+                </w:rPr>
+              </m:ctrlPr>
+            </m:sSubPr>
+            <m:e>
+              <m:r>
+                <w:rPr>
+                  <w:rFonts w:ascii="Cambria Math" w:hAnsi="Cambria Math"/>
+                </w:rPr>
+                <m:t>P</m:t>
+              </m:r>
+            </m:e>
+            <m:sub>
+              <m:r>
+                <w:rPr>
+                  <w:rFonts w:ascii="Cambria Math" w:hAnsi="Cambria Math"/>
+                </w:rPr>
+                <m:t>1</m:t>
+              </m:r>
+            </m:sub>
+          </m:sSub>
+          <m:sSubSup>
+            <m:sSubSupPr>
+              <m:ctrlPr>
+                <w:rPr>
+                  <w:rFonts w:ascii="Cambria Math" w:eastAsiaTheme="minorEastAsia" w:hAnsi="Cambria Math"/>
+                  <w:i/>
+                </w:rPr>
+              </m:ctrlPr>
+            </m:sSubSupPr>
+            <m:e>
+              <m:r>
+                <w:rPr>
+                  <w:rFonts w:ascii="Cambria Math" w:eastAsiaTheme="minorEastAsia" w:hAnsi="Cambria Math"/>
+                </w:rPr>
+                <m:t>B</m:t>
+              </m:r>
+            </m:e>
+            <m:sub>
+              <m:r>
+                <w:rPr>
+                  <w:rFonts w:ascii="Cambria Math" w:eastAsiaTheme="minorEastAsia" w:hAnsi="Cambria Math"/>
+                </w:rPr>
+                <m:t>1</m:t>
+              </m:r>
+            </m:sub>
+            <m:sup>
+              <m:r>
+                <w:rPr>
+                  <w:rFonts w:ascii="Cambria Math" w:eastAsiaTheme="minorEastAsia" w:hAnsi="Cambria Math"/>
+                </w:rPr>
+                <m:t>2</m:t>
+              </m:r>
+            </m:sup>
+          </m:sSubSup>
+          <m:d>
+            <m:dPr>
+              <m:ctrlPr>
+                <w:rPr>
+                  <w:rFonts w:ascii="Cambria Math" w:eastAsiaTheme="minorEastAsia" w:hAnsi="Cambria Math"/>
+                  <w:i/>
+                </w:rPr>
+              </m:ctrlPr>
+            </m:dPr>
+            <m:e>
+              <m:r>
+                <w:rPr>
+                  <w:rFonts w:ascii="Cambria Math" w:eastAsiaTheme="minorEastAsia" w:hAnsi="Cambria Math"/>
+                </w:rPr>
+                <m:t>0</m:t>
+              </m:r>
+            </m:e>
+          </m:d>
+          <m:r>
+            <w:rPr>
+              <w:rFonts w:ascii="Cambria Math" w:eastAsiaTheme="minorEastAsia" w:hAnsi="Cambria Math"/>
+            </w:rPr>
+            <m:t>+</m:t>
+          </m:r>
+          <m:sSub>
+            <m:sSubPr>
+              <m:ctrlPr>
+                <w:rPr>
+                  <w:rFonts w:ascii="Cambria Math" w:hAnsi="Cambria Math"/>
+                  <w:i/>
+                </w:rPr>
+              </m:ctrlPr>
+            </m:sSubPr>
+            <m:e>
+              <m:r>
+                <w:rPr>
+                  <w:rFonts w:ascii="Cambria Math" w:hAnsi="Cambria Math"/>
+                </w:rPr>
+                <m:t>P</m:t>
+              </m:r>
+            </m:e>
+            <m:sub>
+              <m:r>
+                <w:rPr>
+                  <w:rFonts w:ascii="Cambria Math" w:hAnsi="Cambria Math"/>
+                </w:rPr>
+                <m:t>2</m:t>
+              </m:r>
+            </m:sub>
+          </m:sSub>
+          <m:sSubSup>
+            <m:sSubSupPr>
+              <m:ctrlPr>
+                <w:rPr>
+                  <w:rFonts w:ascii="Cambria Math" w:eastAsiaTheme="minorEastAsia" w:hAnsi="Cambria Math"/>
+                  <w:i/>
+                </w:rPr>
+              </m:ctrlPr>
+            </m:sSubSupPr>
+            <m:e>
+              <m:r>
+                <w:rPr>
+                  <w:rFonts w:ascii="Cambria Math" w:eastAsiaTheme="minorEastAsia" w:hAnsi="Cambria Math"/>
+                </w:rPr>
+                <m:t>B</m:t>
+              </m:r>
+            </m:e>
+            <m:sub>
+              <m:r>
+                <w:rPr>
+                  <w:rFonts w:ascii="Cambria Math" w:eastAsiaTheme="minorEastAsia" w:hAnsi="Cambria Math"/>
+                </w:rPr>
+                <m:t>2</m:t>
+              </m:r>
+            </m:sub>
+            <m:sup>
+              <m:r>
+                <w:rPr>
+                  <w:rFonts w:ascii="Cambria Math" w:eastAsiaTheme="minorEastAsia" w:hAnsi="Cambria Math"/>
+                </w:rPr>
+                <m:t>2</m:t>
+              </m:r>
+            </m:sup>
+          </m:sSubSup>
+          <m:d>
+            <m:dPr>
+              <m:ctrlPr>
+                <w:rPr>
+                  <w:rFonts w:ascii="Cambria Math" w:eastAsiaTheme="minorEastAsia" w:hAnsi="Cambria Math"/>
+                  <w:i/>
+                </w:rPr>
+              </m:ctrlPr>
+            </m:dPr>
+            <m:e>
+              <m:r>
+                <w:rPr>
+                  <w:rFonts w:ascii="Cambria Math" w:eastAsiaTheme="minorEastAsia" w:hAnsi="Cambria Math"/>
+                </w:rPr>
+                <m:t>0</m:t>
+              </m:r>
+            </m:e>
+          </m:d>
+          <m:r>
+            <w:rPr>
+              <w:rFonts w:ascii="Cambria Math" w:eastAsiaTheme="minorEastAsia" w:hAnsi="Cambria Math"/>
+            </w:rPr>
+            <m:t>=</m:t>
+          </m:r>
+          <m:sSubSup>
+            <m:sSubSupPr>
+              <m:ctrlPr>
+                <w:rPr>
+                  <w:rFonts w:ascii="Cambria Math" w:eastAsiaTheme="minorEastAsia" w:hAnsi="Cambria Math"/>
+                  <w:i/>
+                </w:rPr>
+              </m:ctrlPr>
+            </m:sSubSupPr>
+            <m:e>
+              <m:r>
+                <w:rPr>
+                  <w:rFonts w:ascii="Cambria Math" w:eastAsiaTheme="minorEastAsia" w:hAnsi="Cambria Math"/>
+                </w:rPr>
+                <m:t>P</m:t>
+              </m:r>
+            </m:e>
+            <m:sub>
+              <m:r>
+                <w:rPr>
+                  <w:rFonts w:ascii="Cambria Math" w:eastAsiaTheme="minorEastAsia" w:hAnsi="Cambria Math"/>
+                </w:rPr>
+                <m:t>0</m:t>
+              </m:r>
+            </m:sub>
+            <m:sup>
+              <m:r>
+                <w:rPr>
+                  <w:rFonts w:ascii="Cambria Math" w:eastAsiaTheme="minorEastAsia" w:hAnsi="Cambria Math"/>
+                </w:rPr>
+                <m:t>'</m:t>
+              </m:r>
+            </m:sup>
+          </m:sSubSup>
+          <m:d>
+            <m:dPr>
+              <m:ctrlPr>
+                <w:rPr>
+                  <w:rFonts w:ascii="Cambria Math" w:eastAsiaTheme="minorEastAsia" w:hAnsi="Cambria Math"/>
+                  <w:i/>
+                </w:rPr>
+              </m:ctrlPr>
+            </m:dPr>
+            <m:e>
+              <m:r>
+                <w:rPr>
+                  <w:rFonts w:ascii="Cambria Math" w:eastAsiaTheme="minorEastAsia" w:hAnsi="Cambria Math"/>
+                </w:rPr>
+                <m:t>1,-1</m:t>
+              </m:r>
+            </m:e>
+          </m:d>
+          <m:r>
+            <w:rPr>
+              <w:rFonts w:ascii="Cambria Math" w:eastAsiaTheme="minorEastAsia" w:hAnsi="Cambria Math"/>
+            </w:rPr>
+            <w:br/>
+          </m:r>
+        </m:oMath>
+        <m:oMath>
+          <m:sSub>
+            <m:sSubPr>
+              <m:ctrlPr>
+                <w:rPr>
+                  <w:rFonts w:ascii="Cambria Math" w:hAnsi="Cambria Math"/>
+                  <w:i/>
+                </w:rPr>
+              </m:ctrlPr>
+            </m:sSubPr>
+            <m:e>
+              <m:r>
+                <w:rPr>
+                  <w:rFonts w:ascii="Cambria Math" w:hAnsi="Cambria Math"/>
+                </w:rPr>
+                <m:t>P</m:t>
+              </m:r>
+            </m:e>
+            <m:sub>
+              <m:r>
+                <w:rPr>
+                  <w:rFonts w:ascii="Cambria Math" w:hAnsi="Cambria Math"/>
+                </w:rPr>
+                <m:t>0</m:t>
+              </m:r>
+            </m:sub>
+          </m:sSub>
+          <m:sSubSup>
+            <m:sSubSupPr>
+              <m:ctrlPr>
+                <w:rPr>
+                  <w:rFonts w:ascii="Cambria Math" w:eastAsiaTheme="minorEastAsia" w:hAnsi="Cambria Math"/>
+                  <w:i/>
+                </w:rPr>
+              </m:ctrlPr>
+            </m:sSubSupPr>
+            <m:e>
+              <m:r>
+                <w:rPr>
+                  <w:rFonts w:ascii="Cambria Math" w:eastAsiaTheme="minorEastAsia" w:hAnsi="Cambria Math"/>
+                </w:rPr>
+                <m:t>B</m:t>
+              </m:r>
+            </m:e>
+            <m:sub>
+              <m:r>
+                <w:rPr>
+                  <w:rFonts w:ascii="Cambria Math" w:eastAsiaTheme="minorEastAsia" w:hAnsi="Cambria Math"/>
+                </w:rPr>
+                <m:t>0</m:t>
+              </m:r>
+            </m:sub>
+            <m:sup>
+              <m:r>
+                <w:rPr>
+                  <w:rFonts w:ascii="Cambria Math" w:eastAsiaTheme="minorEastAsia" w:hAnsi="Cambria Math"/>
+                </w:rPr>
+                <m:t>2</m:t>
+              </m:r>
+            </m:sup>
+          </m:sSubSup>
+          <m:d>
+            <m:dPr>
+              <m:ctrlPr>
+                <w:rPr>
+                  <w:rFonts w:ascii="Cambria Math" w:eastAsiaTheme="minorEastAsia" w:hAnsi="Cambria Math"/>
+                  <w:i/>
+                </w:rPr>
+              </m:ctrlPr>
+            </m:dPr>
+            <m:e>
+              <m:f>
+                <m:fPr>
+                  <m:ctrlPr>
+                    <w:rPr>
+                      <w:rFonts w:ascii="Cambria Math" w:eastAsiaTheme="minorEastAsia" w:hAnsi="Cambria Math"/>
+                      <w:i/>
+                    </w:rPr>
+                  </m:ctrlPr>
+                </m:fPr>
+                <m:num>
+                  <m:r>
+                    <w:rPr>
+                      <w:rFonts w:ascii="Cambria Math" w:eastAsiaTheme="minorEastAsia" w:hAnsi="Cambria Math"/>
+                    </w:rPr>
+                    <m:t>1</m:t>
+                  </m:r>
+                </m:num>
+                <m:den>
+                  <m:r>
+                    <w:rPr>
+                      <w:rFonts w:ascii="Cambria Math" w:eastAsiaTheme="minorEastAsia" w:hAnsi="Cambria Math"/>
+                    </w:rPr>
+                    <m:t>4</m:t>
+                  </m:r>
+                </m:den>
+              </m:f>
+            </m:e>
+          </m:d>
+          <m:r>
+            <w:rPr>
+              <w:rFonts w:ascii="Cambria Math" w:eastAsiaTheme="minorEastAsia" w:hAnsi="Cambria Math"/>
+            </w:rPr>
+            <m:t>+</m:t>
+          </m:r>
+          <m:sSub>
+            <m:sSubPr>
+              <m:ctrlPr>
+                <w:rPr>
+                  <w:rFonts w:ascii="Cambria Math" w:hAnsi="Cambria Math"/>
+                  <w:i/>
+                </w:rPr>
+              </m:ctrlPr>
+            </m:sSubPr>
+            <m:e>
+              <m:r>
+                <w:rPr>
+                  <w:rFonts w:ascii="Cambria Math" w:hAnsi="Cambria Math"/>
+                </w:rPr>
+                <m:t>P</m:t>
+              </m:r>
+            </m:e>
+            <m:sub>
+              <m:r>
+                <w:rPr>
+                  <w:rFonts w:ascii="Cambria Math" w:hAnsi="Cambria Math"/>
+                </w:rPr>
+                <m:t>1</m:t>
+              </m:r>
+            </m:sub>
+          </m:sSub>
+          <m:sSubSup>
+            <m:sSubSupPr>
+              <m:ctrlPr>
+                <w:rPr>
+                  <w:rFonts w:ascii="Cambria Math" w:eastAsiaTheme="minorEastAsia" w:hAnsi="Cambria Math"/>
+                  <w:i/>
+                </w:rPr>
+              </m:ctrlPr>
+            </m:sSubSupPr>
+            <m:e>
+              <m:r>
+                <w:rPr>
+                  <w:rFonts w:ascii="Cambria Math" w:eastAsiaTheme="minorEastAsia" w:hAnsi="Cambria Math"/>
+                </w:rPr>
+                <m:t>B</m:t>
+              </m:r>
+            </m:e>
+            <m:sub>
+              <m:r>
+                <w:rPr>
+                  <w:rFonts w:ascii="Cambria Math" w:eastAsiaTheme="minorEastAsia" w:hAnsi="Cambria Math"/>
+                </w:rPr>
+                <m:t>1</m:t>
+              </m:r>
+            </m:sub>
+            <m:sup>
+              <m:r>
+                <w:rPr>
+                  <w:rFonts w:ascii="Cambria Math" w:eastAsiaTheme="minorEastAsia" w:hAnsi="Cambria Math"/>
+                </w:rPr>
+                <m:t>2</m:t>
+              </m:r>
+            </m:sup>
+          </m:sSubSup>
+          <m:d>
+            <m:dPr>
+              <m:ctrlPr>
+                <w:rPr>
+                  <w:rFonts w:ascii="Cambria Math" w:eastAsiaTheme="minorEastAsia" w:hAnsi="Cambria Math"/>
+                  <w:i/>
+                </w:rPr>
+              </m:ctrlPr>
+            </m:dPr>
+            <m:e>
+              <m:f>
+                <m:fPr>
+                  <m:ctrlPr>
+                    <w:rPr>
+                      <w:rFonts w:ascii="Cambria Math" w:eastAsiaTheme="minorEastAsia" w:hAnsi="Cambria Math"/>
+                      <w:i/>
+                    </w:rPr>
+                  </m:ctrlPr>
+                </m:fPr>
+                <m:num>
+                  <m:r>
+                    <w:rPr>
+                      <w:rFonts w:ascii="Cambria Math" w:eastAsiaTheme="minorEastAsia" w:hAnsi="Cambria Math"/>
+                    </w:rPr>
+                    <m:t>1</m:t>
+                  </m:r>
+                </m:num>
+                <m:den>
+                  <m:r>
+                    <w:rPr>
+                      <w:rFonts w:ascii="Cambria Math" w:eastAsiaTheme="minorEastAsia" w:hAnsi="Cambria Math"/>
+                    </w:rPr>
+                    <m:t>4</m:t>
+                  </m:r>
+                </m:den>
+              </m:f>
+            </m:e>
+          </m:d>
+          <m:r>
+            <w:rPr>
+              <w:rFonts w:ascii="Cambria Math" w:eastAsiaTheme="minorEastAsia" w:hAnsi="Cambria Math"/>
+            </w:rPr>
+            <m:t>+</m:t>
+          </m:r>
+          <m:sSub>
+            <m:sSubPr>
+              <m:ctrlPr>
+                <w:rPr>
+                  <w:rFonts w:ascii="Cambria Math" w:hAnsi="Cambria Math"/>
+                  <w:i/>
+                </w:rPr>
+              </m:ctrlPr>
+            </m:sSubPr>
+            <m:e>
+              <m:r>
+                <w:rPr>
+                  <w:rFonts w:ascii="Cambria Math" w:hAnsi="Cambria Math"/>
+                </w:rPr>
+                <m:t>P</m:t>
+              </m:r>
+            </m:e>
+            <m:sub>
+              <m:r>
+                <w:rPr>
+                  <w:rFonts w:ascii="Cambria Math" w:hAnsi="Cambria Math"/>
+                </w:rPr>
+                <m:t>2</m:t>
+              </m:r>
+            </m:sub>
+          </m:sSub>
+          <m:sSubSup>
+            <m:sSubSupPr>
+              <m:ctrlPr>
+                <w:rPr>
+                  <w:rFonts w:ascii="Cambria Math" w:eastAsiaTheme="minorEastAsia" w:hAnsi="Cambria Math"/>
+                  <w:i/>
+                </w:rPr>
+              </m:ctrlPr>
+            </m:sSubSupPr>
+            <m:e>
+              <m:r>
+                <w:rPr>
+                  <w:rFonts w:ascii="Cambria Math" w:eastAsiaTheme="minorEastAsia" w:hAnsi="Cambria Math"/>
+                </w:rPr>
+                <m:t>B</m:t>
+              </m:r>
+            </m:e>
+            <m:sub>
+              <m:r>
+                <w:rPr>
+                  <w:rFonts w:ascii="Cambria Math" w:eastAsiaTheme="minorEastAsia" w:hAnsi="Cambria Math"/>
+                </w:rPr>
+                <m:t>2</m:t>
+              </m:r>
+            </m:sub>
+            <m:sup>
+              <m:r>
+                <w:rPr>
+                  <w:rFonts w:ascii="Cambria Math" w:eastAsiaTheme="minorEastAsia" w:hAnsi="Cambria Math"/>
+                </w:rPr>
+                <m:t>2</m:t>
+              </m:r>
+            </m:sup>
+          </m:sSubSup>
+          <m:d>
+            <m:dPr>
+              <m:ctrlPr>
+                <w:rPr>
+                  <w:rFonts w:ascii="Cambria Math" w:eastAsiaTheme="minorEastAsia" w:hAnsi="Cambria Math"/>
+                  <w:i/>
+                </w:rPr>
+              </m:ctrlPr>
+            </m:dPr>
+            <m:e>
+              <m:f>
+                <m:fPr>
+                  <m:ctrlPr>
+                    <w:rPr>
+                      <w:rFonts w:ascii="Cambria Math" w:eastAsiaTheme="minorEastAsia" w:hAnsi="Cambria Math"/>
+                      <w:i/>
+                    </w:rPr>
+                  </m:ctrlPr>
+                </m:fPr>
+                <m:num>
+                  <m:r>
+                    <w:rPr>
+                      <w:rFonts w:ascii="Cambria Math" w:eastAsiaTheme="minorEastAsia" w:hAnsi="Cambria Math"/>
+                    </w:rPr>
+                    <m:t>1</m:t>
+                  </m:r>
+                </m:num>
+                <m:den>
+                  <m:r>
+                    <w:rPr>
+                      <w:rFonts w:ascii="Cambria Math" w:eastAsiaTheme="minorEastAsia" w:hAnsi="Cambria Math"/>
+                    </w:rPr>
+                    <m:t>4</m:t>
+                  </m:r>
+                </m:den>
+              </m:f>
+            </m:e>
+          </m:d>
+          <m:r>
+            <w:rPr>
+              <w:rFonts w:ascii="Cambria Math" w:eastAsiaTheme="minorEastAsia" w:hAnsi="Cambria Math"/>
+            </w:rPr>
+            <m:t>=</m:t>
+          </m:r>
+          <m:sSubSup>
+            <m:sSubSupPr>
+              <m:ctrlPr>
+                <w:rPr>
+                  <w:rFonts w:ascii="Cambria Math" w:eastAsiaTheme="minorEastAsia" w:hAnsi="Cambria Math"/>
+                  <w:i/>
+                </w:rPr>
+              </m:ctrlPr>
+            </m:sSubSupPr>
+            <m:e>
+              <m:r>
+                <w:rPr>
+                  <w:rFonts w:ascii="Cambria Math" w:eastAsiaTheme="minorEastAsia" w:hAnsi="Cambria Math"/>
+                </w:rPr>
+                <m:t>P</m:t>
+              </m:r>
+            </m:e>
+            <m:sub>
+              <m:r>
+                <w:rPr>
+                  <w:rFonts w:ascii="Cambria Math" w:eastAsiaTheme="minorEastAsia" w:hAnsi="Cambria Math"/>
+                </w:rPr>
+                <m:t>1</m:t>
+              </m:r>
+            </m:sub>
+            <m:sup>
+              <m:r>
+                <w:rPr>
+                  <w:rFonts w:ascii="Cambria Math" w:eastAsiaTheme="minorEastAsia" w:hAnsi="Cambria Math"/>
+                </w:rPr>
+                <m:t>'</m:t>
+              </m:r>
+            </m:sup>
+          </m:sSubSup>
+          <m:d>
+            <m:dPr>
+              <m:ctrlPr>
+                <w:rPr>
+                  <w:rFonts w:ascii="Cambria Math" w:eastAsiaTheme="minorEastAsia" w:hAnsi="Cambria Math"/>
+                  <w:i/>
+                </w:rPr>
+              </m:ctrlPr>
+            </m:dPr>
+            <m:e>
+              <m:r>
+                <w:rPr>
+                  <w:rFonts w:ascii="Cambria Math" w:eastAsiaTheme="minorEastAsia" w:hAnsi="Cambria Math"/>
+                </w:rPr>
+                <m:t>1.5</m:t>
+              </m:r>
+              <m:r>
+                <w:rPr>
+                  <w:rFonts w:ascii="Cambria Math" w:eastAsiaTheme="minorEastAsia" w:hAnsi="Cambria Math"/>
+                </w:rPr>
+                <m:t>,</m:t>
+              </m:r>
+              <m:r>
+                <w:rPr>
+                  <w:rFonts w:ascii="Cambria Math" w:eastAsiaTheme="minorEastAsia" w:hAnsi="Cambria Math"/>
+                </w:rPr>
+                <m:t>-0.62</m:t>
+              </m:r>
+            </m:e>
+          </m:d>
+          <m:r>
+            <w:rPr>
+              <w:rFonts w:ascii="Cambria Math" w:eastAsiaTheme="minorEastAsia" w:hAnsi="Cambria Math"/>
+            </w:rPr>
+            <w:br/>
+          </m:r>
+        </m:oMath>
+        <m:oMath>
+          <m:sSub>
+            <m:sSubPr>
+              <m:ctrlPr>
+                <w:rPr>
+                  <w:rFonts w:ascii="Cambria Math" w:hAnsi="Cambria Math"/>
+                  <w:i/>
+                </w:rPr>
+              </m:ctrlPr>
+            </m:sSubPr>
+            <m:e>
+              <m:r>
+                <w:rPr>
+                  <w:rFonts w:ascii="Cambria Math" w:hAnsi="Cambria Math"/>
+                </w:rPr>
+                <m:t>P</m:t>
+              </m:r>
+            </m:e>
+            <m:sub>
+              <m:r>
+                <w:rPr>
+                  <w:rFonts w:ascii="Cambria Math" w:hAnsi="Cambria Math"/>
+                </w:rPr>
+                <m:t>0</m:t>
+              </m:r>
+            </m:sub>
+          </m:sSub>
+          <m:sSubSup>
+            <m:sSubSupPr>
+              <m:ctrlPr>
+                <w:rPr>
+                  <w:rFonts w:ascii="Cambria Math" w:eastAsiaTheme="minorEastAsia" w:hAnsi="Cambria Math"/>
+                  <w:i/>
+                </w:rPr>
+              </m:ctrlPr>
+            </m:sSubSupPr>
+            <m:e>
+              <m:r>
+                <w:rPr>
+                  <w:rFonts w:ascii="Cambria Math" w:eastAsiaTheme="minorEastAsia" w:hAnsi="Cambria Math"/>
+                </w:rPr>
+                <m:t>B</m:t>
+              </m:r>
+            </m:e>
+            <m:sub>
+              <m:r>
+                <w:rPr>
+                  <w:rFonts w:ascii="Cambria Math" w:eastAsiaTheme="minorEastAsia" w:hAnsi="Cambria Math"/>
+                </w:rPr>
+                <m:t>0</m:t>
+              </m:r>
+            </m:sub>
+            <m:sup>
+              <m:r>
+                <w:rPr>
+                  <w:rFonts w:ascii="Cambria Math" w:eastAsiaTheme="minorEastAsia" w:hAnsi="Cambria Math"/>
+                </w:rPr>
+                <m:t>2</m:t>
+              </m:r>
+            </m:sup>
+          </m:sSubSup>
+          <m:d>
+            <m:dPr>
+              <m:ctrlPr>
+                <w:rPr>
+                  <w:rFonts w:ascii="Cambria Math" w:eastAsiaTheme="minorEastAsia" w:hAnsi="Cambria Math"/>
+                  <w:i/>
+                </w:rPr>
+              </m:ctrlPr>
+            </m:dPr>
+            <m:e>
+              <m:f>
+                <m:fPr>
+                  <m:ctrlPr>
+                    <w:rPr>
+                      <w:rFonts w:ascii="Cambria Math" w:eastAsiaTheme="minorEastAsia" w:hAnsi="Cambria Math"/>
+                      <w:i/>
+                    </w:rPr>
+                  </m:ctrlPr>
+                </m:fPr>
+                <m:num>
+                  <m:r>
+                    <w:rPr>
+                      <w:rFonts w:ascii="Cambria Math" w:eastAsiaTheme="minorEastAsia" w:hAnsi="Cambria Math"/>
+                    </w:rPr>
+                    <m:t>2</m:t>
+                  </m:r>
+                </m:num>
+                <m:den>
+                  <m:r>
+                    <w:rPr>
+                      <w:rFonts w:ascii="Cambria Math" w:eastAsiaTheme="minorEastAsia" w:hAnsi="Cambria Math"/>
+                    </w:rPr>
+                    <m:t>4</m:t>
+                  </m:r>
+                </m:den>
+              </m:f>
+            </m:e>
+          </m:d>
+          <m:r>
+            <w:rPr>
+              <w:rFonts w:ascii="Cambria Math" w:eastAsiaTheme="minorEastAsia" w:hAnsi="Cambria Math"/>
+            </w:rPr>
+            <m:t>+</m:t>
+          </m:r>
+          <m:sSub>
+            <m:sSubPr>
+              <m:ctrlPr>
+                <w:rPr>
+                  <w:rFonts w:ascii="Cambria Math" w:hAnsi="Cambria Math"/>
+                  <w:i/>
+                </w:rPr>
+              </m:ctrlPr>
+            </m:sSubPr>
+            <m:e>
+              <m:r>
+                <w:rPr>
+                  <w:rFonts w:ascii="Cambria Math" w:hAnsi="Cambria Math"/>
+                </w:rPr>
+                <m:t>P</m:t>
+              </m:r>
+            </m:e>
+            <m:sub>
+              <m:r>
+                <w:rPr>
+                  <w:rFonts w:ascii="Cambria Math" w:hAnsi="Cambria Math"/>
+                </w:rPr>
+                <m:t>1</m:t>
+              </m:r>
+            </m:sub>
+          </m:sSub>
+          <m:sSubSup>
+            <m:sSubSupPr>
+              <m:ctrlPr>
+                <w:rPr>
+                  <w:rFonts w:ascii="Cambria Math" w:eastAsiaTheme="minorEastAsia" w:hAnsi="Cambria Math"/>
+                  <w:i/>
+                </w:rPr>
+              </m:ctrlPr>
+            </m:sSubSupPr>
+            <m:e>
+              <m:r>
+                <w:rPr>
+                  <w:rFonts w:ascii="Cambria Math" w:eastAsiaTheme="minorEastAsia" w:hAnsi="Cambria Math"/>
+                </w:rPr>
+                <m:t>B</m:t>
+              </m:r>
+            </m:e>
+            <m:sub>
+              <m:r>
+                <w:rPr>
+                  <w:rFonts w:ascii="Cambria Math" w:eastAsiaTheme="minorEastAsia" w:hAnsi="Cambria Math"/>
+                </w:rPr>
+                <m:t>1</m:t>
+              </m:r>
+            </m:sub>
+            <m:sup>
+              <m:r>
+                <w:rPr>
+                  <w:rFonts w:ascii="Cambria Math" w:eastAsiaTheme="minorEastAsia" w:hAnsi="Cambria Math"/>
+                </w:rPr>
+                <m:t>2</m:t>
+              </m:r>
+            </m:sup>
+          </m:sSubSup>
+          <m:d>
+            <m:dPr>
+              <m:ctrlPr>
+                <w:rPr>
+                  <w:rFonts w:ascii="Cambria Math" w:eastAsiaTheme="minorEastAsia" w:hAnsi="Cambria Math"/>
+                  <w:i/>
+                </w:rPr>
+              </m:ctrlPr>
+            </m:dPr>
+            <m:e>
+              <m:f>
+                <m:fPr>
+                  <m:ctrlPr>
+                    <w:rPr>
+                      <w:rFonts w:ascii="Cambria Math" w:eastAsiaTheme="minorEastAsia" w:hAnsi="Cambria Math"/>
+                      <w:i/>
+                    </w:rPr>
+                  </m:ctrlPr>
+                </m:fPr>
+                <m:num>
+                  <m:r>
+                    <w:rPr>
+                      <w:rFonts w:ascii="Cambria Math" w:eastAsiaTheme="minorEastAsia" w:hAnsi="Cambria Math"/>
+                    </w:rPr>
+                    <m:t>2</m:t>
+                  </m:r>
+                </m:num>
+                <m:den>
+                  <m:r>
+                    <w:rPr>
+                      <w:rFonts w:ascii="Cambria Math" w:eastAsiaTheme="minorEastAsia" w:hAnsi="Cambria Math"/>
+                    </w:rPr>
+                    <m:t>4</m:t>
+                  </m:r>
+                </m:den>
+              </m:f>
+            </m:e>
+          </m:d>
+          <m:r>
+            <w:rPr>
+              <w:rFonts w:ascii="Cambria Math" w:eastAsiaTheme="minorEastAsia" w:hAnsi="Cambria Math"/>
+            </w:rPr>
+            <m:t>+</m:t>
+          </m:r>
+          <m:sSub>
+            <m:sSubPr>
+              <m:ctrlPr>
+                <w:rPr>
+                  <w:rFonts w:ascii="Cambria Math" w:hAnsi="Cambria Math"/>
+                  <w:i/>
+                </w:rPr>
+              </m:ctrlPr>
+            </m:sSubPr>
+            <m:e>
+              <m:r>
+                <w:rPr>
+                  <w:rFonts w:ascii="Cambria Math" w:hAnsi="Cambria Math"/>
+                </w:rPr>
+                <m:t>P</m:t>
+              </m:r>
+            </m:e>
+            <m:sub>
+              <m:r>
+                <w:rPr>
+                  <w:rFonts w:ascii="Cambria Math" w:hAnsi="Cambria Math"/>
+                </w:rPr>
+                <m:t>2</m:t>
+              </m:r>
+            </m:sub>
+          </m:sSub>
+          <m:sSubSup>
+            <m:sSubSupPr>
+              <m:ctrlPr>
+                <w:rPr>
+                  <w:rFonts w:ascii="Cambria Math" w:eastAsiaTheme="minorEastAsia" w:hAnsi="Cambria Math"/>
+                  <w:i/>
+                </w:rPr>
+              </m:ctrlPr>
+            </m:sSubSupPr>
+            <m:e>
+              <m:r>
+                <w:rPr>
+                  <w:rFonts w:ascii="Cambria Math" w:eastAsiaTheme="minorEastAsia" w:hAnsi="Cambria Math"/>
+                </w:rPr>
+                <m:t>B</m:t>
+              </m:r>
+            </m:e>
+            <m:sub>
+              <m:r>
+                <w:rPr>
+                  <w:rFonts w:ascii="Cambria Math" w:eastAsiaTheme="minorEastAsia" w:hAnsi="Cambria Math"/>
+                </w:rPr>
+                <m:t>2</m:t>
+              </m:r>
+            </m:sub>
+            <m:sup>
+              <m:r>
+                <w:rPr>
+                  <w:rFonts w:ascii="Cambria Math" w:eastAsiaTheme="minorEastAsia" w:hAnsi="Cambria Math"/>
+                </w:rPr>
+                <m:t>2</m:t>
+              </m:r>
+            </m:sup>
+          </m:sSubSup>
+          <m:d>
+            <m:dPr>
+              <m:ctrlPr>
+                <w:rPr>
+                  <w:rFonts w:ascii="Cambria Math" w:eastAsiaTheme="minorEastAsia" w:hAnsi="Cambria Math"/>
+                  <w:i/>
+                </w:rPr>
+              </m:ctrlPr>
+            </m:dPr>
+            <m:e>
+              <m:f>
+                <m:fPr>
+                  <m:ctrlPr>
+                    <w:rPr>
+                      <w:rFonts w:ascii="Cambria Math" w:eastAsiaTheme="minorEastAsia" w:hAnsi="Cambria Math"/>
+                      <w:i/>
+                    </w:rPr>
+                  </m:ctrlPr>
+                </m:fPr>
+                <m:num>
+                  <m:r>
+                    <w:rPr>
+                      <w:rFonts w:ascii="Cambria Math" w:eastAsiaTheme="minorEastAsia" w:hAnsi="Cambria Math"/>
+                    </w:rPr>
+                    <m:t>2</m:t>
+                  </m:r>
+                </m:num>
+                <m:den>
+                  <m:r>
+                    <w:rPr>
+                      <w:rFonts w:ascii="Cambria Math" w:eastAsiaTheme="minorEastAsia" w:hAnsi="Cambria Math"/>
+                    </w:rPr>
+                    <m:t>4</m:t>
+                  </m:r>
+                </m:den>
+              </m:f>
+            </m:e>
+          </m:d>
+          <m:r>
+            <w:rPr>
+              <w:rFonts w:ascii="Cambria Math" w:eastAsiaTheme="minorEastAsia" w:hAnsi="Cambria Math"/>
+            </w:rPr>
+            <m:t>=</m:t>
+          </m:r>
+          <m:sSubSup>
+            <m:sSubSupPr>
+              <m:ctrlPr>
+                <w:rPr>
+                  <w:rFonts w:ascii="Cambria Math" w:eastAsiaTheme="minorEastAsia" w:hAnsi="Cambria Math"/>
+                  <w:i/>
+                </w:rPr>
+              </m:ctrlPr>
+            </m:sSubSupPr>
+            <m:e>
+              <m:r>
+                <w:rPr>
+                  <w:rFonts w:ascii="Cambria Math" w:eastAsiaTheme="minorEastAsia" w:hAnsi="Cambria Math"/>
+                </w:rPr>
+                <m:t>P</m:t>
+              </m:r>
+            </m:e>
+            <m:sub>
+              <m:r>
+                <w:rPr>
+                  <w:rFonts w:ascii="Cambria Math" w:eastAsiaTheme="minorEastAsia" w:hAnsi="Cambria Math"/>
+                </w:rPr>
+                <m:t>2</m:t>
+              </m:r>
+            </m:sub>
+            <m:sup>
+              <m:r>
+                <w:rPr>
+                  <w:rFonts w:ascii="Cambria Math" w:eastAsiaTheme="minorEastAsia" w:hAnsi="Cambria Math"/>
+                </w:rPr>
+                <m:t>'</m:t>
+              </m:r>
+            </m:sup>
+          </m:sSubSup>
+          <m:d>
+            <m:dPr>
+              <m:ctrlPr>
+                <w:rPr>
+                  <w:rFonts w:ascii="Cambria Math" w:eastAsiaTheme="minorEastAsia" w:hAnsi="Cambria Math"/>
+                  <w:i/>
+                </w:rPr>
+              </m:ctrlPr>
+            </m:dPr>
+            <m:e>
+              <m:r>
+                <w:rPr>
+                  <w:rFonts w:ascii="Cambria Math" w:eastAsiaTheme="minorEastAsia" w:hAnsi="Cambria Math"/>
+                </w:rPr>
+                <m:t>2</m:t>
+              </m:r>
+              <m:r>
+                <w:rPr>
+                  <w:rFonts w:ascii="Cambria Math" w:eastAsiaTheme="minorEastAsia" w:hAnsi="Cambria Math"/>
+                </w:rPr>
+                <m:t>,</m:t>
+              </m:r>
+              <m:r>
+                <w:rPr>
+                  <w:rFonts w:ascii="Cambria Math" w:eastAsiaTheme="minorEastAsia" w:hAnsi="Cambria Math"/>
+                </w:rPr>
+                <m:t>-0.5</m:t>
+              </m:r>
+            </m:e>
+          </m:d>
+          <m:r>
+            <w:rPr>
+              <w:rFonts w:ascii="Cambria Math" w:eastAsiaTheme="minorEastAsia" w:hAnsi="Cambria Math"/>
+            </w:rPr>
+            <w:br/>
+          </m:r>
+        </m:oMath>
+        <m:oMath>
+          <m:sSub>
+            <m:sSubPr>
+              <m:ctrlPr>
+                <w:rPr>
+                  <w:rFonts w:ascii="Cambria Math" w:hAnsi="Cambria Math"/>
+                  <w:i/>
+                </w:rPr>
+              </m:ctrlPr>
+            </m:sSubPr>
+            <m:e>
+              <m:r>
+                <w:rPr>
+                  <w:rFonts w:ascii="Cambria Math" w:hAnsi="Cambria Math"/>
+                </w:rPr>
+                <m:t>P</m:t>
+              </m:r>
+            </m:e>
+            <m:sub>
+              <m:r>
+                <w:rPr>
+                  <w:rFonts w:ascii="Cambria Math" w:hAnsi="Cambria Math"/>
+                </w:rPr>
+                <m:t>0</m:t>
+              </m:r>
+            </m:sub>
+          </m:sSub>
+          <m:sSubSup>
+            <m:sSubSupPr>
+              <m:ctrlPr>
+                <w:rPr>
+                  <w:rFonts w:ascii="Cambria Math" w:eastAsiaTheme="minorEastAsia" w:hAnsi="Cambria Math"/>
+                  <w:i/>
+                </w:rPr>
+              </m:ctrlPr>
+            </m:sSubSupPr>
+            <m:e>
+              <m:r>
+                <w:rPr>
+                  <w:rFonts w:ascii="Cambria Math" w:eastAsiaTheme="minorEastAsia" w:hAnsi="Cambria Math"/>
+                </w:rPr>
+                <m:t>B</m:t>
+              </m:r>
+            </m:e>
+            <m:sub>
+              <m:r>
+                <w:rPr>
+                  <w:rFonts w:ascii="Cambria Math" w:eastAsiaTheme="minorEastAsia" w:hAnsi="Cambria Math"/>
+                </w:rPr>
+                <m:t>0</m:t>
+              </m:r>
+            </m:sub>
+            <m:sup>
+              <m:r>
+                <w:rPr>
+                  <w:rFonts w:ascii="Cambria Math" w:eastAsiaTheme="minorEastAsia" w:hAnsi="Cambria Math"/>
+                </w:rPr>
+                <m:t>2</m:t>
+              </m:r>
+            </m:sup>
+          </m:sSubSup>
+          <m:d>
+            <m:dPr>
+              <m:ctrlPr>
+                <w:rPr>
+                  <w:rFonts w:ascii="Cambria Math" w:eastAsiaTheme="minorEastAsia" w:hAnsi="Cambria Math"/>
+                  <w:i/>
+                </w:rPr>
+              </m:ctrlPr>
+            </m:dPr>
+            <m:e>
+              <m:f>
+                <m:fPr>
+                  <m:ctrlPr>
+                    <w:rPr>
+                      <w:rFonts w:ascii="Cambria Math" w:eastAsiaTheme="minorEastAsia" w:hAnsi="Cambria Math"/>
+                      <w:i/>
+                    </w:rPr>
+                  </m:ctrlPr>
+                </m:fPr>
+                <m:num>
+                  <m:r>
+                    <w:rPr>
+                      <w:rFonts w:ascii="Cambria Math" w:eastAsiaTheme="minorEastAsia" w:hAnsi="Cambria Math"/>
+                    </w:rPr>
+                    <m:t>3</m:t>
+                  </m:r>
+                </m:num>
+                <m:den>
+                  <m:r>
+                    <w:rPr>
+                      <w:rFonts w:ascii="Cambria Math" w:eastAsiaTheme="minorEastAsia" w:hAnsi="Cambria Math"/>
+                    </w:rPr>
+                    <m:t>4</m:t>
+                  </m:r>
+                </m:den>
+              </m:f>
+            </m:e>
+          </m:d>
+          <m:r>
+            <w:rPr>
+              <w:rFonts w:ascii="Cambria Math" w:eastAsiaTheme="minorEastAsia" w:hAnsi="Cambria Math"/>
+            </w:rPr>
+            <m:t>+</m:t>
+          </m:r>
+          <m:sSub>
+            <m:sSubPr>
+              <m:ctrlPr>
+                <w:rPr>
+                  <w:rFonts w:ascii="Cambria Math" w:hAnsi="Cambria Math"/>
+                  <w:i/>
+                </w:rPr>
+              </m:ctrlPr>
+            </m:sSubPr>
+            <m:e>
+              <m:r>
+                <w:rPr>
+                  <w:rFonts w:ascii="Cambria Math" w:hAnsi="Cambria Math"/>
+                </w:rPr>
+                <m:t>P</m:t>
+              </m:r>
+            </m:e>
+            <m:sub>
+              <m:r>
+                <w:rPr>
+                  <w:rFonts w:ascii="Cambria Math" w:hAnsi="Cambria Math"/>
+                </w:rPr>
+                <m:t>1</m:t>
+              </m:r>
+            </m:sub>
+          </m:sSub>
+          <m:sSubSup>
+            <m:sSubSupPr>
+              <m:ctrlPr>
+                <w:rPr>
+                  <w:rFonts w:ascii="Cambria Math" w:eastAsiaTheme="minorEastAsia" w:hAnsi="Cambria Math"/>
+                  <w:i/>
+                </w:rPr>
+              </m:ctrlPr>
+            </m:sSubSupPr>
+            <m:e>
+              <m:r>
+                <w:rPr>
+                  <w:rFonts w:ascii="Cambria Math" w:eastAsiaTheme="minorEastAsia" w:hAnsi="Cambria Math"/>
+                </w:rPr>
+                <m:t>B</m:t>
+              </m:r>
+            </m:e>
+            <m:sub>
+              <m:r>
+                <w:rPr>
+                  <w:rFonts w:ascii="Cambria Math" w:eastAsiaTheme="minorEastAsia" w:hAnsi="Cambria Math"/>
+                </w:rPr>
+                <m:t>1</m:t>
+              </m:r>
+            </m:sub>
+            <m:sup>
+              <m:r>
+                <w:rPr>
+                  <w:rFonts w:ascii="Cambria Math" w:eastAsiaTheme="minorEastAsia" w:hAnsi="Cambria Math"/>
+                </w:rPr>
+                <m:t>2</m:t>
+              </m:r>
+            </m:sup>
+          </m:sSubSup>
+          <m:d>
+            <m:dPr>
+              <m:ctrlPr>
+                <w:rPr>
+                  <w:rFonts w:ascii="Cambria Math" w:eastAsiaTheme="minorEastAsia" w:hAnsi="Cambria Math"/>
+                  <w:i/>
+                </w:rPr>
+              </m:ctrlPr>
+            </m:dPr>
+            <m:e>
+              <m:f>
+                <m:fPr>
+                  <m:ctrlPr>
+                    <w:rPr>
+                      <w:rFonts w:ascii="Cambria Math" w:eastAsiaTheme="minorEastAsia" w:hAnsi="Cambria Math"/>
+                      <w:i/>
+                    </w:rPr>
+                  </m:ctrlPr>
+                </m:fPr>
+                <m:num>
+                  <m:r>
+                    <w:rPr>
+                      <w:rFonts w:ascii="Cambria Math" w:eastAsiaTheme="minorEastAsia" w:hAnsi="Cambria Math"/>
+                    </w:rPr>
+                    <m:t>3</m:t>
+                  </m:r>
+                </m:num>
+                <m:den>
+                  <m:r>
+                    <w:rPr>
+                      <w:rFonts w:ascii="Cambria Math" w:eastAsiaTheme="minorEastAsia" w:hAnsi="Cambria Math"/>
+                    </w:rPr>
+                    <m:t>4</m:t>
+                  </m:r>
+                </m:den>
+              </m:f>
+            </m:e>
+          </m:d>
+          <m:r>
+            <w:rPr>
+              <w:rFonts w:ascii="Cambria Math" w:eastAsiaTheme="minorEastAsia" w:hAnsi="Cambria Math"/>
+            </w:rPr>
+            <m:t>+</m:t>
+          </m:r>
+          <m:sSub>
+            <m:sSubPr>
+              <m:ctrlPr>
+                <w:rPr>
+                  <w:rFonts w:ascii="Cambria Math" w:hAnsi="Cambria Math"/>
+                  <w:i/>
+                </w:rPr>
+              </m:ctrlPr>
+            </m:sSubPr>
+            <m:e>
+              <m:r>
+                <w:rPr>
+                  <w:rFonts w:ascii="Cambria Math" w:hAnsi="Cambria Math"/>
+                </w:rPr>
+                <m:t>P</m:t>
+              </m:r>
+            </m:e>
+            <m:sub>
+              <m:r>
+                <w:rPr>
+                  <w:rFonts w:ascii="Cambria Math" w:hAnsi="Cambria Math"/>
+                </w:rPr>
+                <m:t>2</m:t>
+              </m:r>
+            </m:sub>
+          </m:sSub>
+          <m:sSubSup>
+            <m:sSubSupPr>
+              <m:ctrlPr>
+                <w:rPr>
+                  <w:rFonts w:ascii="Cambria Math" w:eastAsiaTheme="minorEastAsia" w:hAnsi="Cambria Math"/>
+                  <w:i/>
+                </w:rPr>
+              </m:ctrlPr>
+            </m:sSubSupPr>
+            <m:e>
+              <m:r>
+                <w:rPr>
+                  <w:rFonts w:ascii="Cambria Math" w:eastAsiaTheme="minorEastAsia" w:hAnsi="Cambria Math"/>
+                </w:rPr>
+                <m:t>B</m:t>
+              </m:r>
+            </m:e>
+            <m:sub>
+              <m:r>
+                <w:rPr>
+                  <w:rFonts w:ascii="Cambria Math" w:eastAsiaTheme="minorEastAsia" w:hAnsi="Cambria Math"/>
+                </w:rPr>
+                <m:t>2</m:t>
+              </m:r>
+            </m:sub>
+            <m:sup>
+              <m:r>
+                <w:rPr>
+                  <w:rFonts w:ascii="Cambria Math" w:eastAsiaTheme="minorEastAsia" w:hAnsi="Cambria Math"/>
+                </w:rPr>
+                <m:t>2</m:t>
+              </m:r>
+            </m:sup>
+          </m:sSubSup>
+          <m:d>
+            <m:dPr>
+              <m:ctrlPr>
+                <w:rPr>
+                  <w:rFonts w:ascii="Cambria Math" w:eastAsiaTheme="minorEastAsia" w:hAnsi="Cambria Math"/>
+                  <w:i/>
+                </w:rPr>
+              </m:ctrlPr>
+            </m:dPr>
+            <m:e>
+              <m:f>
+                <m:fPr>
+                  <m:ctrlPr>
+                    <w:rPr>
+                      <w:rFonts w:ascii="Cambria Math" w:eastAsiaTheme="minorEastAsia" w:hAnsi="Cambria Math"/>
+                      <w:i/>
+                    </w:rPr>
+                  </m:ctrlPr>
+                </m:fPr>
+                <m:num>
+                  <m:r>
+                    <w:rPr>
+                      <w:rFonts w:ascii="Cambria Math" w:eastAsiaTheme="minorEastAsia" w:hAnsi="Cambria Math"/>
+                    </w:rPr>
+                    <m:t>3</m:t>
+                  </m:r>
+                </m:num>
+                <m:den>
+                  <m:r>
+                    <w:rPr>
+                      <w:rFonts w:ascii="Cambria Math" w:eastAsiaTheme="minorEastAsia" w:hAnsi="Cambria Math"/>
+                    </w:rPr>
+                    <m:t>4</m:t>
+                  </m:r>
+                </m:den>
+              </m:f>
+            </m:e>
+          </m:d>
+          <m:r>
+            <w:rPr>
+              <w:rFonts w:ascii="Cambria Math" w:eastAsiaTheme="minorEastAsia" w:hAnsi="Cambria Math"/>
+            </w:rPr>
+            <m:t>=</m:t>
+          </m:r>
+          <m:sSubSup>
+            <m:sSubSupPr>
+              <m:ctrlPr>
+                <w:rPr>
+                  <w:rFonts w:ascii="Cambria Math" w:eastAsiaTheme="minorEastAsia" w:hAnsi="Cambria Math"/>
+                  <w:i/>
+                </w:rPr>
+              </m:ctrlPr>
+            </m:sSubSupPr>
+            <m:e>
+              <m:r>
+                <w:rPr>
+                  <w:rFonts w:ascii="Cambria Math" w:eastAsiaTheme="minorEastAsia" w:hAnsi="Cambria Math"/>
+                </w:rPr>
+                <m:t>P</m:t>
+              </m:r>
+            </m:e>
+            <m:sub>
+              <m:r>
+                <w:rPr>
+                  <w:rFonts w:ascii="Cambria Math" w:eastAsiaTheme="minorEastAsia" w:hAnsi="Cambria Math"/>
+                </w:rPr>
+                <m:t>3</m:t>
+              </m:r>
+            </m:sub>
+            <m:sup>
+              <m:r>
+                <w:rPr>
+                  <w:rFonts w:ascii="Cambria Math" w:eastAsiaTheme="minorEastAsia" w:hAnsi="Cambria Math"/>
+                </w:rPr>
+                <m:t>'</m:t>
+              </m:r>
+            </m:sup>
+          </m:sSubSup>
+          <m:d>
+            <m:dPr>
+              <m:ctrlPr>
+                <w:rPr>
+                  <w:rFonts w:ascii="Cambria Math" w:eastAsiaTheme="minorEastAsia" w:hAnsi="Cambria Math"/>
+                  <w:i/>
+                </w:rPr>
+              </m:ctrlPr>
+            </m:dPr>
+            <m:e>
+              <m:r>
+                <w:rPr>
+                  <w:rFonts w:ascii="Cambria Math" w:eastAsiaTheme="minorEastAsia" w:hAnsi="Cambria Math"/>
+                </w:rPr>
+                <m:t>2.5</m:t>
+              </m:r>
+              <m:r>
+                <w:rPr>
+                  <w:rFonts w:ascii="Cambria Math" w:eastAsiaTheme="minorEastAsia" w:hAnsi="Cambria Math"/>
+                </w:rPr>
+                <m:t>,</m:t>
+              </m:r>
+              <m:r>
+                <w:rPr>
+                  <w:rFonts w:ascii="Cambria Math" w:eastAsiaTheme="minorEastAsia" w:hAnsi="Cambria Math"/>
+                </w:rPr>
+                <m:t>-0.62</m:t>
+              </m:r>
+            </m:e>
+          </m:d>
+          <m:r>
+            <w:rPr>
+              <w:rFonts w:ascii="Cambria Math" w:eastAsiaTheme="minorEastAsia" w:hAnsi="Cambria Math"/>
+            </w:rPr>
+            <w:br/>
+          </m:r>
+        </m:oMath>
+        <m:oMath>
+          <m:sSub>
+            <m:sSubPr>
+              <m:ctrlPr>
+                <w:rPr>
+                  <w:rFonts w:ascii="Cambria Math" w:hAnsi="Cambria Math"/>
+                  <w:i/>
+                </w:rPr>
+              </m:ctrlPr>
+            </m:sSubPr>
+            <m:e>
+              <m:r>
+                <w:rPr>
+                  <w:rFonts w:ascii="Cambria Math" w:hAnsi="Cambria Math"/>
+                </w:rPr>
+                <m:t>P</m:t>
+              </m:r>
+            </m:e>
+            <m:sub>
+              <m:r>
+                <w:rPr>
+                  <w:rFonts w:ascii="Cambria Math" w:hAnsi="Cambria Math"/>
+                </w:rPr>
+                <m:t>0</m:t>
+              </m:r>
+            </m:sub>
+          </m:sSub>
+          <m:sSubSup>
+            <m:sSubSupPr>
+              <m:ctrlPr>
+                <w:rPr>
+                  <w:rFonts w:ascii="Cambria Math" w:eastAsiaTheme="minorEastAsia" w:hAnsi="Cambria Math"/>
+                  <w:i/>
+                </w:rPr>
+              </m:ctrlPr>
+            </m:sSubSupPr>
+            <m:e>
+              <m:r>
+                <w:rPr>
+                  <w:rFonts w:ascii="Cambria Math" w:eastAsiaTheme="minorEastAsia" w:hAnsi="Cambria Math"/>
+                </w:rPr>
+                <m:t>B</m:t>
+              </m:r>
+            </m:e>
+            <m:sub>
+              <m:r>
+                <w:rPr>
+                  <w:rFonts w:ascii="Cambria Math" w:eastAsiaTheme="minorEastAsia" w:hAnsi="Cambria Math"/>
+                </w:rPr>
+                <m:t>0</m:t>
+              </m:r>
+            </m:sub>
+            <m:sup>
+              <m:r>
+                <w:rPr>
+                  <w:rFonts w:ascii="Cambria Math" w:eastAsiaTheme="minorEastAsia" w:hAnsi="Cambria Math"/>
+                </w:rPr>
+                <m:t>2</m:t>
+              </m:r>
+            </m:sup>
+          </m:sSubSup>
+          <m:d>
+            <m:dPr>
+              <m:ctrlPr>
+                <w:rPr>
+                  <w:rFonts w:ascii="Cambria Math" w:eastAsiaTheme="minorEastAsia" w:hAnsi="Cambria Math"/>
+                  <w:i/>
+                </w:rPr>
+              </m:ctrlPr>
+            </m:dPr>
+            <m:e>
+              <m:r>
+                <w:rPr>
+                  <w:rFonts w:ascii="Cambria Math" w:eastAsiaTheme="minorEastAsia" w:hAnsi="Cambria Math"/>
+                </w:rPr>
+                <m:t>1</m:t>
+              </m:r>
+            </m:e>
+          </m:d>
+          <m:r>
+            <w:rPr>
+              <w:rFonts w:ascii="Cambria Math" w:eastAsiaTheme="minorEastAsia" w:hAnsi="Cambria Math"/>
+            </w:rPr>
+            <m:t>+</m:t>
+          </m:r>
+          <m:sSub>
+            <m:sSubPr>
+              <m:ctrlPr>
+                <w:rPr>
+                  <w:rFonts w:ascii="Cambria Math" w:hAnsi="Cambria Math"/>
+                  <w:i/>
+                </w:rPr>
+              </m:ctrlPr>
+            </m:sSubPr>
+            <m:e>
+              <m:r>
+                <w:rPr>
+                  <w:rFonts w:ascii="Cambria Math" w:hAnsi="Cambria Math"/>
+                </w:rPr>
+                <m:t>P</m:t>
+              </m:r>
+            </m:e>
+            <m:sub>
+              <m:r>
+                <w:rPr>
+                  <w:rFonts w:ascii="Cambria Math" w:hAnsi="Cambria Math"/>
+                </w:rPr>
+                <m:t>1</m:t>
+              </m:r>
+            </m:sub>
+          </m:sSub>
+          <m:sSubSup>
+            <m:sSubSupPr>
+              <m:ctrlPr>
+                <w:rPr>
+                  <w:rFonts w:ascii="Cambria Math" w:eastAsiaTheme="minorEastAsia" w:hAnsi="Cambria Math"/>
+                  <w:i/>
+                </w:rPr>
+              </m:ctrlPr>
+            </m:sSubSupPr>
+            <m:e>
+              <m:r>
+                <w:rPr>
+                  <w:rFonts w:ascii="Cambria Math" w:eastAsiaTheme="minorEastAsia" w:hAnsi="Cambria Math"/>
+                </w:rPr>
+                <m:t>B</m:t>
+              </m:r>
+            </m:e>
+            <m:sub>
+              <m:r>
+                <w:rPr>
+                  <w:rFonts w:ascii="Cambria Math" w:eastAsiaTheme="minorEastAsia" w:hAnsi="Cambria Math"/>
+                </w:rPr>
+                <m:t>1</m:t>
+              </m:r>
+            </m:sub>
+            <m:sup>
+              <m:r>
+                <w:rPr>
+                  <w:rFonts w:ascii="Cambria Math" w:eastAsiaTheme="minorEastAsia" w:hAnsi="Cambria Math"/>
+                </w:rPr>
+                <m:t>2</m:t>
+              </m:r>
+            </m:sup>
+          </m:sSubSup>
+          <m:d>
+            <m:dPr>
+              <m:ctrlPr>
+                <w:rPr>
+                  <w:rFonts w:ascii="Cambria Math" w:eastAsiaTheme="minorEastAsia" w:hAnsi="Cambria Math"/>
+                  <w:i/>
+                </w:rPr>
+              </m:ctrlPr>
+            </m:dPr>
+            <m:e>
+              <m:r>
+                <w:rPr>
+                  <w:rFonts w:ascii="Cambria Math" w:eastAsiaTheme="minorEastAsia" w:hAnsi="Cambria Math"/>
+                </w:rPr>
+                <m:t>1</m:t>
+              </m:r>
+            </m:e>
+          </m:d>
+          <m:r>
+            <w:rPr>
+              <w:rFonts w:ascii="Cambria Math" w:eastAsiaTheme="minorEastAsia" w:hAnsi="Cambria Math"/>
+            </w:rPr>
+            <m:t>+</m:t>
+          </m:r>
+          <m:sSub>
+            <m:sSubPr>
+              <m:ctrlPr>
+                <w:rPr>
+                  <w:rFonts w:ascii="Cambria Math" w:hAnsi="Cambria Math"/>
+                  <w:i/>
+                </w:rPr>
+              </m:ctrlPr>
+            </m:sSubPr>
+            <m:e>
+              <m:r>
+                <w:rPr>
+                  <w:rFonts w:ascii="Cambria Math" w:hAnsi="Cambria Math"/>
+                </w:rPr>
+                <m:t>P</m:t>
+              </m:r>
+            </m:e>
+            <m:sub>
+              <m:r>
+                <w:rPr>
+                  <w:rFonts w:ascii="Cambria Math" w:hAnsi="Cambria Math"/>
+                </w:rPr>
+                <m:t>2</m:t>
+              </m:r>
+            </m:sub>
+          </m:sSub>
+          <m:sSubSup>
+            <m:sSubSupPr>
+              <m:ctrlPr>
+                <w:rPr>
+                  <w:rFonts w:ascii="Cambria Math" w:eastAsiaTheme="minorEastAsia" w:hAnsi="Cambria Math"/>
+                  <w:i/>
+                </w:rPr>
+              </m:ctrlPr>
+            </m:sSubSupPr>
+            <m:e>
+              <m:r>
+                <w:rPr>
+                  <w:rFonts w:ascii="Cambria Math" w:eastAsiaTheme="minorEastAsia" w:hAnsi="Cambria Math"/>
+                </w:rPr>
+                <m:t>B</m:t>
+              </m:r>
+            </m:e>
+            <m:sub>
+              <m:r>
+                <w:rPr>
+                  <w:rFonts w:ascii="Cambria Math" w:eastAsiaTheme="minorEastAsia" w:hAnsi="Cambria Math"/>
+                </w:rPr>
+                <m:t>2</m:t>
+              </m:r>
+            </m:sub>
+            <m:sup>
+              <m:r>
+                <w:rPr>
+                  <w:rFonts w:ascii="Cambria Math" w:eastAsiaTheme="minorEastAsia" w:hAnsi="Cambria Math"/>
+                </w:rPr>
+                <m:t>2</m:t>
+              </m:r>
+            </m:sup>
+          </m:sSubSup>
+          <m:d>
+            <m:dPr>
+              <m:ctrlPr>
+                <w:rPr>
+                  <w:rFonts w:ascii="Cambria Math" w:eastAsiaTheme="minorEastAsia" w:hAnsi="Cambria Math"/>
+                  <w:i/>
+                </w:rPr>
+              </m:ctrlPr>
+            </m:dPr>
+            <m:e>
+              <m:r>
+                <w:rPr>
+                  <w:rFonts w:ascii="Cambria Math" w:eastAsiaTheme="minorEastAsia" w:hAnsi="Cambria Math"/>
+                </w:rPr>
+                <m:t>1</m:t>
+              </m:r>
+            </m:e>
+          </m:d>
+          <m:r>
+            <w:rPr>
+              <w:rFonts w:ascii="Cambria Math" w:eastAsiaTheme="minorEastAsia" w:hAnsi="Cambria Math"/>
+            </w:rPr>
+            <m:t>=</m:t>
+          </m:r>
+          <m:sSubSup>
+            <m:sSubSupPr>
+              <m:ctrlPr>
+                <w:rPr>
+                  <w:rFonts w:ascii="Cambria Math" w:eastAsiaTheme="minorEastAsia" w:hAnsi="Cambria Math"/>
+                  <w:i/>
+                </w:rPr>
+              </m:ctrlPr>
+            </m:sSubSupPr>
+            <m:e>
+              <m:r>
+                <w:rPr>
+                  <w:rFonts w:ascii="Cambria Math" w:eastAsiaTheme="minorEastAsia" w:hAnsi="Cambria Math"/>
+                </w:rPr>
+                <m:t>P</m:t>
+              </m:r>
+            </m:e>
+            <m:sub>
+              <m:r>
+                <w:rPr>
+                  <w:rFonts w:ascii="Cambria Math" w:eastAsiaTheme="minorEastAsia" w:hAnsi="Cambria Math"/>
+                </w:rPr>
+                <m:t>4</m:t>
+              </m:r>
+            </m:sub>
+            <m:sup>
+              <m:r>
+                <w:rPr>
+                  <w:rFonts w:ascii="Cambria Math" w:eastAsiaTheme="minorEastAsia" w:hAnsi="Cambria Math"/>
+                </w:rPr>
+                <m:t>'</m:t>
+              </m:r>
+            </m:sup>
+          </m:sSubSup>
+          <m:d>
+            <m:dPr>
+              <m:ctrlPr>
+                <w:rPr>
+                  <w:rFonts w:ascii="Cambria Math" w:eastAsiaTheme="minorEastAsia" w:hAnsi="Cambria Math"/>
+                  <w:i/>
+                </w:rPr>
+              </m:ctrlPr>
+            </m:dPr>
+            <m:e>
+              <m:r>
+                <w:rPr>
+                  <w:rFonts w:ascii="Cambria Math" w:eastAsiaTheme="minorEastAsia" w:hAnsi="Cambria Math"/>
+                </w:rPr>
+                <m:t>3</m:t>
+              </m:r>
+              <m:r>
+                <w:rPr>
+                  <w:rFonts w:ascii="Cambria Math" w:eastAsiaTheme="minorEastAsia" w:hAnsi="Cambria Math"/>
+                </w:rPr>
+                <m:t>,</m:t>
+              </m:r>
+              <m:r>
+                <w:rPr>
+                  <w:rFonts w:ascii="Cambria Math" w:eastAsiaTheme="minorEastAsia" w:hAnsi="Cambria Math"/>
+                </w:rPr>
+                <m:t>-1</m:t>
+              </m:r>
+            </m:e>
+          </m:d>
+        </m:oMath>
+      </m:oMathPara>
+    </w:p>
+    <w:p>
+      <w:pPr>
+        <w:rPr>
+          <w:rFonts w:eastAsiaTheme="minorEastAsia"/>
+        </w:rPr>
+      </w:pPr>
+      <w:r>
+        <w:rPr>
+          <w:rFonts w:eastAsiaTheme="minorEastAsia"/>
+        </w:rPr>
+        <w:t>We check the results with the ones from the implemented code</w:t>
+      </w:r>
+    </w:p>
+    <w:p>
+      <w:pPr>
+        <w:rPr>
+          <w:rFonts w:eastAsiaTheme="minorEastAsia"/>
+        </w:rPr>
+      </w:pPr>
+      <w:r>
+        <w:rPr>
+          <w:rFonts w:eastAsiaTheme="minorEastAsia"/>
+          <w:noProof/>
+        </w:rPr>
+        <w:drawing>
+          <wp:inline distT="0" distB="0" distL="0" distR="0" wp14:anchorId="386C64B1" wp14:editId="67EAD414">
+            <wp:extent cx="3219450" cy="1028700"/>
+            <wp:effectExtent l="0" t="0" r="0" b="0"/>
+            <wp:docPr id="7" name="Picture 7"/>
+            <wp:cNvGraphicFramePr>
+              <a:graphicFrameLocks xmlns:a="http://schemas.openxmlformats.org/drawingml/2006/main" noChangeAspect="1"/>
+            </wp:cNvGraphicFramePr>
+            <a:graphic xmlns:a="http://schemas.openxmlformats.org/drawingml/2006/main">
+              <a:graphicData uri="http://schemas.openxmlformats.org/drawingml/2006/picture">
+                <pic:pic xmlns:pic="http://schemas.openxmlformats.org/drawingml/2006/picture">
+                  <pic:nvPicPr>
+                    <pic:cNvPr id="0" name="Picture 2"/>
+                    <pic:cNvPicPr>
+                      <a:picLocks noChangeAspect="1" noChangeArrowheads="1"/>
+                    </pic:cNvPicPr>
+                  </pic:nvPicPr>
+                  <pic:blipFill>
+                    <a:blip r:embed="rId11">
+                      <a:extLst>
+                        <a:ext uri="{28A0092B-C50C-407E-A947-70E740481C1C}">
+                          <a14:useLocalDpi xmlns:a14="http://schemas.microsoft.com/office/drawing/2010/main" val="0"/>
+                        </a:ext>
+                      </a:extLst>
+                    </a:blip>
+                    <a:srcRect/>
+                    <a:stretch>
+                      <a:fillRect/>
+                    </a:stretch>
+                  </pic:blipFill>
+                  <pic:spPr bwMode="auto">
+                    <a:xfrm>
+                      <a:off x="0" y="0"/>
+                      <a:ext cx="3219450" cy="1028700"/>
+                    </a:xfrm>
+                    <a:prstGeom prst="rect">
+                      <a:avLst/>
+                    </a:prstGeom>
+                    <a:noFill/>
+                    <a:ln>
+                      <a:noFill/>
+                    </a:ln>
+                  </pic:spPr>
+                </pic:pic>
+              </a:graphicData>
+            </a:graphic>
+          </wp:inline>
+        </w:drawing>
+      </w:r>
+    </w:p>
+    <w:p>
+      <w:r>
+        <w:t>We can see th</w:t>
+      </w:r>
+      <w:r>
+        <w:t xml:space="preserve">at the results are the same (each column represents one </w:t>
+      </w:r>
+      <m:oMath>
+        <m:r>
+          <w:rPr>
+            <w:rFonts w:ascii="Cambria Math" w:eastAsiaTheme="minorEastAsia" w:hAnsi="Cambria Math"/>
+          </w:rPr>
+          <m:t>P'</m:t>
+        </m:r>
+      </m:oMath>
+      <w:r>
+        <w:t>)</w:t>
+      </w:r>
+      <w:r>
+        <w:t>.</w:t>
+      </w:r>
     </w:p>
     <w:p>
       <w:pPr>
@@ -1641,24 +5198,7 @@
           <w:b/>
           <w:bCs/>
         </w:rPr>
-        <w:tab/>
-        <w:t xml:space="preserve">De </w:t>
-      </w:r>
-      <w:proofErr w:type="spellStart"/>
-      <w:r>
-        <w:rPr>
-          <w:b/>
-          <w:bCs/>
-        </w:rPr>
-        <w:t>Casteljau</w:t>
-      </w:r>
-      <w:proofErr w:type="spellEnd"/>
-      <w:r>
-        <w:rPr>
-          <w:b/>
-          <w:bCs/>
-        </w:rPr>
-        <w:t>:</w:t>
+        <w:t>De Casteljau:</w:t>
       </w:r>
     </w:p>
     <w:p>
@@ -2654,70 +6194,6 @@
       <w:r>
         <w:rPr>
           <w:rFonts w:eastAsiaTheme="minorEastAsia"/>
-          <w:noProof/>
-          <w:sz w:val="20"/>
-          <w:szCs w:val="20"/>
-        </w:rPr>
-        <w:lastRenderedPageBreak/>
-        <w:drawing>
-          <wp:anchor distT="0" distB="0" distL="114300" distR="114300" simplePos="0" relativeHeight="251664896" behindDoc="0" locked="0" layoutInCell="1" allowOverlap="1" wp14:anchorId="47A8C7F0" wp14:editId="1321F74C">
-            <wp:simplePos x="0" y="0"/>
-            <wp:positionH relativeFrom="column">
-              <wp:posOffset>0</wp:posOffset>
-            </wp:positionH>
-            <wp:positionV relativeFrom="paragraph">
-              <wp:posOffset>1387475</wp:posOffset>
-            </wp:positionV>
-            <wp:extent cx="4924425" cy="2037715"/>
-            <wp:effectExtent l="0" t="0" r="0" b="0"/>
-            <wp:wrapTopAndBottom/>
-            <wp:docPr id="5" name="Imagen 5" descr="Gráfico, Gráfico de líneas&#10;&#10;Descripción generada automáticamente"/>
-            <wp:cNvGraphicFramePr>
-              <a:graphicFrameLocks xmlns:a="http://schemas.openxmlformats.org/drawingml/2006/main" noChangeAspect="1"/>
-            </wp:cNvGraphicFramePr>
-            <a:graphic xmlns:a="http://schemas.openxmlformats.org/drawingml/2006/main">
-              <a:graphicData uri="http://schemas.openxmlformats.org/drawingml/2006/picture">
-                <pic:pic xmlns:pic="http://schemas.openxmlformats.org/drawingml/2006/picture">
-                  <pic:nvPicPr>
-                    <pic:cNvPr id="5" name="Imagen 5" descr="Gráfico, Gráfico de líneas&#10;&#10;Descripción generada automáticamente"/>
-                    <pic:cNvPicPr/>
-                  </pic:nvPicPr>
-                  <pic:blipFill>
-                    <a:blip r:embed="rId10">
-                      <a:extLst>
-                        <a:ext uri="{28A0092B-C50C-407E-A947-70E740481C1C}">
-                          <a14:useLocalDpi xmlns:a14="http://schemas.microsoft.com/office/drawing/2010/main" val="0"/>
-                        </a:ext>
-                      </a:extLst>
-                    </a:blip>
-                    <a:stretch>
-                      <a:fillRect/>
-                    </a:stretch>
-                  </pic:blipFill>
-                  <pic:spPr>
-                    <a:xfrm>
-                      <a:off x="0" y="0"/>
-                      <a:ext cx="4924425" cy="2037715"/>
-                    </a:xfrm>
-                    <a:prstGeom prst="rect">
-                      <a:avLst/>
-                    </a:prstGeom>
-                  </pic:spPr>
-                </pic:pic>
-              </a:graphicData>
-            </a:graphic>
-            <wp14:sizeRelH relativeFrom="margin">
-              <wp14:pctWidth>0</wp14:pctWidth>
-            </wp14:sizeRelH>
-            <wp14:sizeRelV relativeFrom="margin">
-              <wp14:pctHeight>0</wp14:pctHeight>
-            </wp14:sizeRelV>
-          </wp:anchor>
-        </w:drawing>
-      </w:r>
-      <w:r>
-        <w:rPr>
-          <w:rFonts w:eastAsiaTheme="minorEastAsia"/>
         </w:rPr>
         <w:t xml:space="preserve">For </w:t>
       </w:r>
@@ -3121,10 +6597,74 @@
     <w:p>
       <w:r>
         <w:rPr>
+          <w:rFonts w:eastAsiaTheme="minorEastAsia"/>
+          <w:noProof/>
+          <w:sz w:val="20"/>
+          <w:szCs w:val="20"/>
+        </w:rPr>
+        <w:lastRenderedPageBreak/>
+        <w:drawing>
+          <wp:anchor distT="0" distB="0" distL="114300" distR="114300" simplePos="0" relativeHeight="251657728" behindDoc="0" locked="0" layoutInCell="1" allowOverlap="1" wp14:anchorId="47A8C7F0" wp14:editId="4384467D">
+            <wp:simplePos x="0" y="0"/>
+            <wp:positionH relativeFrom="column">
+              <wp:posOffset>0</wp:posOffset>
+            </wp:positionH>
+            <wp:positionV relativeFrom="paragraph">
+              <wp:posOffset>157480</wp:posOffset>
+            </wp:positionV>
+            <wp:extent cx="4924425" cy="2037715"/>
+            <wp:effectExtent l="0" t="0" r="0" b="0"/>
+            <wp:wrapTopAndBottom/>
+            <wp:docPr id="5" name="Imagen 5" descr="Gráfico, Gráfico de líneas&#10;&#10;Descripción generada automáticamente"/>
+            <wp:cNvGraphicFramePr>
+              <a:graphicFrameLocks xmlns:a="http://schemas.openxmlformats.org/drawingml/2006/main" noChangeAspect="1"/>
+            </wp:cNvGraphicFramePr>
+            <a:graphic xmlns:a="http://schemas.openxmlformats.org/drawingml/2006/main">
+              <a:graphicData uri="http://schemas.openxmlformats.org/drawingml/2006/picture">
+                <pic:pic xmlns:pic="http://schemas.openxmlformats.org/drawingml/2006/picture">
+                  <pic:nvPicPr>
+                    <pic:cNvPr id="5" name="Imagen 5" descr="Gráfico, Gráfico de líneas&#10;&#10;Descripción generada automáticamente"/>
+                    <pic:cNvPicPr/>
+                  </pic:nvPicPr>
+                  <pic:blipFill>
+                    <a:blip r:embed="rId12">
+                      <a:extLst>
+                        <a:ext uri="{28A0092B-C50C-407E-A947-70E740481C1C}">
+                          <a14:useLocalDpi xmlns:a14="http://schemas.microsoft.com/office/drawing/2010/main" val="0"/>
+                        </a:ext>
+                      </a:extLst>
+                    </a:blip>
+                    <a:stretch>
+                      <a:fillRect/>
+                    </a:stretch>
+                  </pic:blipFill>
+                  <pic:spPr>
+                    <a:xfrm>
+                      <a:off x="0" y="0"/>
+                      <a:ext cx="4924425" cy="2037715"/>
+                    </a:xfrm>
+                    <a:prstGeom prst="rect">
+                      <a:avLst/>
+                    </a:prstGeom>
+                  </pic:spPr>
+                </pic:pic>
+              </a:graphicData>
+            </a:graphic>
+            <wp14:sizeRelH relativeFrom="margin">
+              <wp14:pctWidth>0</wp14:pctWidth>
+            </wp14:sizeRelH>
+            <wp14:sizeRelV relativeFrom="margin">
+              <wp14:pctHeight>0</wp14:pctHeight>
+            </wp14:sizeRelV>
+          </wp:anchor>
+        </w:drawing>
+      </w:r>
+      <w:r>
+        <w:rPr>
           <w:noProof/>
         </w:rPr>
         <w:drawing>
-          <wp:anchor distT="0" distB="0" distL="114300" distR="114300" simplePos="0" relativeHeight="251661824" behindDoc="0" locked="0" layoutInCell="1" allowOverlap="1" wp14:anchorId="3778E71B" wp14:editId="666C27A4">
+          <wp:anchor distT="0" distB="0" distL="114300" distR="114300" simplePos="0" relativeHeight="251656704" behindDoc="0" locked="0" layoutInCell="1" allowOverlap="1" wp14:anchorId="3778E71B" wp14:editId="7B03861A">
             <wp:simplePos x="0" y="0"/>
             <wp:positionH relativeFrom="column">
               <wp:posOffset>0</wp:posOffset>
@@ -3147,7 +6687,7 @@
                     <pic:cNvPicPr/>
                   </pic:nvPicPr>
                   <pic:blipFill>
-                    <a:blip r:embed="rId11">
+                    <a:blip r:embed="rId13">
                       <a:extLst>
                         <a:ext uri="{28A0092B-C50C-407E-A947-70E740481C1C}">
                           <a14:useLocalDpi xmlns:a14="http://schemas.microsoft.com/office/drawing/2010/main" val="0"/>
@@ -3235,8 +6775,8 @@
       </w:pPr>
     </w:p>
     <w:sectPr>
-      <w:headerReference w:type="default" r:id="rId12"/>
-      <w:footerReference w:type="default" r:id="rId13"/>
+      <w:headerReference w:type="default" r:id="rId14"/>
+      <w:footerReference w:type="default" r:id="rId15"/>
       <w:pgSz w:w="12240" w:h="15840"/>
       <w:pgMar w:top="1440" w:right="1440" w:bottom="1440" w:left="1440" w:header="720" w:footer="720" w:gutter="0"/>
       <w:cols w:space="720"/>

</xml_diff>

<commit_message>
Updated document with De Castlejau examples and fixed one error
</commit_message>
<xml_diff>
--- a/explanations.docx
+++ b/explanations.docx
@@ -4,7 +4,7 @@
   <w:body>
     <w:p>
       <w:pPr>
-        <w:pStyle w:val="Title"/>
+        <w:pStyle w:val="Ttulo"/>
         <w:jc w:val="center"/>
       </w:pPr>
       <w:bookmarkStart w:id="0" w:name="_Hlk131105505"/>
@@ -15,7 +15,7 @@
     </w:p>
     <w:p>
       <w:pPr>
-        <w:pStyle w:val="Subtitle"/>
+        <w:pStyle w:val="Subttulo"/>
         <w:jc w:val="center"/>
       </w:pPr>
       <w:r>
@@ -27,7 +27,7 @@
     </w:p>
     <w:p>
       <w:pPr>
-        <w:pStyle w:val="Heading1"/>
+        <w:pStyle w:val="Ttulo1"/>
         <w:jc w:val="both"/>
       </w:pPr>
       <w:r>
@@ -150,7 +150,7 @@
     </w:p>
     <w:p>
       <w:pPr>
-        <w:pStyle w:val="Heading1"/>
+        <w:pStyle w:val="Ttulo1"/>
         <w:jc w:val="both"/>
       </w:pPr>
       <w:r>
@@ -744,7 +744,7 @@
     </w:p>
     <w:p>
       <w:pPr>
-        <w:pStyle w:val="Caption"/>
+        <w:pStyle w:val="Descripcin"/>
       </w:pPr>
       <w:r>
         <w:t xml:space="preserve">Figure </w:t>
@@ -789,7 +789,13 @@
         <w:t>1</w:t>
       </w:r>
       <w:r>
-        <w:t xml:space="preserve"> we can se the computation of each of the Bernstein polynomials</w:t>
+        <w:t xml:space="preserve"> we can se</w:t>
+      </w:r>
+      <w:r>
+        <w:t>e</w:t>
+      </w:r>
+      <w:r>
+        <w:t xml:space="preserve"> the computation of each of the Bernstein polynomials</w:t>
       </w:r>
       <w:r>
         <w:t>, in the code the t represents an array</w:t>
@@ -873,7 +879,7 @@
     </w:p>
     <w:p>
       <w:pPr>
-        <w:pStyle w:val="Caption"/>
+        <w:pStyle w:val="Descripcin"/>
       </w:pPr>
       <w:r>
         <w:t xml:space="preserve">Figure </w:t>
@@ -1028,21 +1034,37 @@
         </w:rPr>
         <w:lastRenderedPageBreak/>
         <w:tab/>
-        <w:t>De Caste</w:t>
-      </w:r>
+        <w:t xml:space="preserve">De </w:t>
+      </w:r>
+      <w:proofErr w:type="spellStart"/>
       <w:r>
         <w:rPr>
           <w:b/>
           <w:bCs/>
         </w:rPr>
-        <w:t>l</w:t>
+        <w:t>Caste</w:t>
       </w:r>
       <w:r>
         <w:rPr>
           <w:b/>
           <w:bCs/>
         </w:rPr>
-        <w:t>jau:</w:t>
+        <w:t>l</w:t>
+      </w:r>
+      <w:r>
+        <w:rPr>
+          <w:b/>
+          <w:bCs/>
+        </w:rPr>
+        <w:t>jau</w:t>
+      </w:r>
+      <w:proofErr w:type="spellEnd"/>
+      <w:r>
+        <w:rPr>
+          <w:b/>
+          <w:bCs/>
+        </w:rPr>
+        <w:t>:</w:t>
       </w:r>
     </w:p>
     <w:p>
@@ -1070,7 +1092,11 @@
         <w:t xml:space="preserve">1 </w:t>
       </w:r>
       <w:r>
-        <w:t>… P</w:t>
+        <w:t xml:space="preserve">… </w:t>
+      </w:r>
+      <w:proofErr w:type="spellStart"/>
+      <w:r>
+        <w:t>P</w:t>
       </w:r>
       <w:r>
         <w:rPr>
@@ -1078,6 +1104,7 @@
         </w:rPr>
         <w:t>n</w:t>
       </w:r>
+      <w:proofErr w:type="spellEnd"/>
       <w:r>
         <w:t xml:space="preserve"> points in </w:t>
       </w:r>
@@ -1260,7 +1287,19 @@
         <w:rPr>
           <w:rFonts w:eastAsiaTheme="minorEastAsia"/>
         </w:rPr>
-        <w:t xml:space="preserve"> can be computed constructing a regular mesh of m + 1 nodes in [0, 1] and then applying linear interpolation recursively on for each node. The recursion is noted as follows:</w:t>
+        <w:t xml:space="preserve"> can be computed constructing a regular mesh of </w:t>
+      </w:r>
+      <w:r>
+        <w:rPr>
+          <w:rFonts w:eastAsiaTheme="minorEastAsia"/>
+        </w:rPr>
+        <w:t>m + 1</w:t>
+      </w:r>
+      <w:r>
+        <w:rPr>
+          <w:rFonts w:eastAsiaTheme="minorEastAsia"/>
+        </w:rPr>
+        <w:t xml:space="preserve"> nodes in [0, 1] and then applying linear interpolation recursively on for each node. The recursion is noted as follows:</w:t>
       </w:r>
     </w:p>
     <w:p>
@@ -1482,21 +1521,1356 @@
       <w:pPr>
         <w:rPr>
           <w:rFonts w:eastAsiaTheme="minorEastAsia"/>
+          <w:b/>
+          <w:bCs/>
         </w:rPr>
       </w:pPr>
-      <w:r>
-        <w:rPr>
-          <w:rFonts w:eastAsiaTheme="minorEastAsia"/>
+      <m:oMathPara>
+        <m:oMath>
+          <m:m>
+            <m:mPr>
+              <m:plcHide m:val="1"/>
+              <m:mcs>
+                <m:mc>
+                  <m:mcPr>
+                    <m:count m:val="6"/>
+                    <m:mcJc m:val="center"/>
+                  </m:mcPr>
+                </m:mc>
+              </m:mcs>
+              <m:ctrlPr>
+                <w:rPr>
+                  <w:rFonts w:ascii="Cambria Math" w:hAnsi="Cambria Math"/>
+                  <w:b/>
+                  <w:bCs/>
+                  <w:i/>
+                </w:rPr>
+              </m:ctrlPr>
+            </m:mPr>
+            <m:mr>
+              <m:e>
+                <m:sSub>
+                  <m:sSubPr>
+                    <m:ctrlPr>
+                      <w:rPr>
+                        <w:rFonts w:ascii="Cambria Math" w:hAnsi="Cambria Math"/>
+                        <w:b/>
+                        <w:i/>
+                      </w:rPr>
+                    </m:ctrlPr>
+                  </m:sSubPr>
+                  <m:e>
+                    <m:r>
+                      <m:rPr>
+                        <m:sty m:val="bi"/>
+                      </m:rPr>
+                      <w:rPr>
+                        <w:rFonts w:ascii="Cambria Math" w:hAnsi="Cambria Math"/>
+                      </w:rPr>
+                      <m:t>P</m:t>
+                    </m:r>
+                  </m:e>
+                  <m:sub>
+                    <m:r>
+                      <m:rPr>
+                        <m:sty m:val="bi"/>
+                      </m:rPr>
+                      <w:rPr>
+                        <w:rFonts w:ascii="Cambria Math" w:hAnsi="Cambria Math"/>
+                      </w:rPr>
+                      <m:t>0</m:t>
+                    </m:r>
+                  </m:sub>
+                </m:sSub>
+              </m:e>
+              <m:e/>
+              <m:e/>
+              <m:e>
+                <m:ctrlPr>
+                  <w:rPr>
+                    <w:rFonts w:ascii="Cambria Math" w:eastAsia="Cambria Math" w:hAnsi="Cambria Math" w:cs="Cambria Math"/>
+                    <w:b/>
+                    <w:bCs/>
+                    <w:i/>
+                  </w:rPr>
+                </m:ctrlPr>
+              </m:e>
+              <m:e>
+                <m:ctrlPr>
+                  <w:rPr>
+                    <w:rFonts w:ascii="Cambria Math" w:eastAsia="Cambria Math" w:hAnsi="Cambria Math" w:cs="Cambria Math"/>
+                    <w:b/>
+                    <w:bCs/>
+                    <w:i/>
+                  </w:rPr>
+                </m:ctrlPr>
+              </m:e>
+              <m:e>
+                <m:ctrlPr>
+                  <w:rPr>
+                    <w:rFonts w:ascii="Cambria Math" w:eastAsia="Cambria Math" w:hAnsi="Cambria Math" w:cs="Cambria Math"/>
+                    <w:b/>
+                    <w:bCs/>
+                    <w:i/>
+                  </w:rPr>
+                </m:ctrlPr>
+              </m:e>
+            </m:mr>
+            <m:mr>
+              <m:e/>
+              <m:e>
+                <m:sSubSup>
+                  <m:sSubSupPr>
+                    <m:ctrlPr>
+                      <w:rPr>
+                        <w:rFonts w:ascii="Cambria Math" w:hAnsi="Cambria Math"/>
+                        <w:b/>
+                        <w:i/>
+                      </w:rPr>
+                    </m:ctrlPr>
+                  </m:sSubSupPr>
+                  <m:e>
+                    <m:r>
+                      <m:rPr>
+                        <m:sty m:val="bi"/>
+                      </m:rPr>
+                      <w:rPr>
+                        <w:rFonts w:ascii="Cambria Math" w:hAnsi="Cambria Math"/>
+                      </w:rPr>
+                      <m:t>P</m:t>
+                    </m:r>
+                  </m:e>
+                  <m:sub>
+                    <m:r>
+                      <m:rPr>
+                        <m:sty m:val="bi"/>
+                      </m:rPr>
+                      <w:rPr>
+                        <w:rFonts w:ascii="Cambria Math" w:hAnsi="Cambria Math"/>
+                      </w:rPr>
+                      <m:t>0</m:t>
+                    </m:r>
+                  </m:sub>
+                  <m:sup>
+                    <m:r>
+                      <m:rPr>
+                        <m:sty m:val="bi"/>
+                      </m:rPr>
+                      <w:rPr>
+                        <w:rFonts w:ascii="Cambria Math" w:hAnsi="Cambria Math"/>
+                      </w:rPr>
+                      <m:t>1</m:t>
+                    </m:r>
+                  </m:sup>
+                </m:sSubSup>
+              </m:e>
+              <m:e/>
+              <m:e>
+                <m:ctrlPr>
+                  <w:rPr>
+                    <w:rFonts w:ascii="Cambria Math" w:eastAsia="Cambria Math" w:hAnsi="Cambria Math" w:cs="Cambria Math"/>
+                    <w:b/>
+                    <w:bCs/>
+                    <w:i/>
+                  </w:rPr>
+                </m:ctrlPr>
+              </m:e>
+              <m:e>
+                <m:ctrlPr>
+                  <w:rPr>
+                    <w:rFonts w:ascii="Cambria Math" w:eastAsia="Cambria Math" w:hAnsi="Cambria Math" w:cs="Cambria Math"/>
+                    <w:b/>
+                    <w:bCs/>
+                    <w:i/>
+                  </w:rPr>
+                </m:ctrlPr>
+              </m:e>
+              <m:e>
+                <m:ctrlPr>
+                  <w:rPr>
+                    <w:rFonts w:ascii="Cambria Math" w:eastAsia="Cambria Math" w:hAnsi="Cambria Math" w:cs="Cambria Math"/>
+                    <w:b/>
+                    <w:bCs/>
+                    <w:i/>
+                  </w:rPr>
+                </m:ctrlPr>
+              </m:e>
+            </m:mr>
+            <m:mr>
+              <m:e>
+                <m:sSub>
+                  <m:sSubPr>
+                    <m:ctrlPr>
+                      <w:rPr>
+                        <w:rFonts w:ascii="Cambria Math" w:hAnsi="Cambria Math"/>
+                        <w:b/>
+                        <w:i/>
+                      </w:rPr>
+                    </m:ctrlPr>
+                  </m:sSubPr>
+                  <m:e>
+                    <m:r>
+                      <m:rPr>
+                        <m:sty m:val="bi"/>
+                      </m:rPr>
+                      <w:rPr>
+                        <w:rFonts w:ascii="Cambria Math" w:hAnsi="Cambria Math"/>
+                      </w:rPr>
+                      <m:t>P</m:t>
+                    </m:r>
+                  </m:e>
+                  <m:sub>
+                    <m:r>
+                      <m:rPr>
+                        <m:sty m:val="bi"/>
+                      </m:rPr>
+                      <w:rPr>
+                        <w:rFonts w:ascii="Cambria Math" w:hAnsi="Cambria Math"/>
+                      </w:rPr>
+                      <m:t>1</m:t>
+                    </m:r>
+                  </m:sub>
+                </m:sSub>
+                <m:ctrlPr>
+                  <w:rPr>
+                    <w:rFonts w:ascii="Cambria Math" w:eastAsia="Cambria Math" w:hAnsi="Cambria Math" w:cs="Cambria Math"/>
+                    <w:b/>
+                    <w:bCs/>
+                    <w:i/>
+                  </w:rPr>
+                </m:ctrlPr>
+              </m:e>
+              <m:e>
+                <m:ctrlPr>
+                  <w:rPr>
+                    <w:rFonts w:ascii="Cambria Math" w:eastAsia="Cambria Math" w:hAnsi="Cambria Math" w:cs="Cambria Math"/>
+                    <w:b/>
+                    <w:bCs/>
+                    <w:i/>
+                  </w:rPr>
+                </m:ctrlPr>
+              </m:e>
+              <m:e>
+                <m:sSubSup>
+                  <m:sSubSupPr>
+                    <m:ctrlPr>
+                      <w:rPr>
+                        <w:rFonts w:ascii="Cambria Math" w:hAnsi="Cambria Math"/>
+                        <w:b/>
+                        <w:i/>
+                      </w:rPr>
+                    </m:ctrlPr>
+                  </m:sSubSupPr>
+                  <m:e>
+                    <m:r>
+                      <m:rPr>
+                        <m:sty m:val="bi"/>
+                      </m:rPr>
+                      <w:rPr>
+                        <w:rFonts w:ascii="Cambria Math" w:hAnsi="Cambria Math"/>
+                      </w:rPr>
+                      <m:t>P</m:t>
+                    </m:r>
+                  </m:e>
+                  <m:sub>
+                    <m:r>
+                      <m:rPr>
+                        <m:sty m:val="bi"/>
+                      </m:rPr>
+                      <w:rPr>
+                        <w:rFonts w:ascii="Cambria Math" w:hAnsi="Cambria Math"/>
+                      </w:rPr>
+                      <m:t>0</m:t>
+                    </m:r>
+                  </m:sub>
+                  <m:sup>
+                    <m:r>
+                      <m:rPr>
+                        <m:sty m:val="bi"/>
+                      </m:rPr>
+                      <w:rPr>
+                        <w:rFonts w:ascii="Cambria Math" w:hAnsi="Cambria Math"/>
+                      </w:rPr>
+                      <m:t>2</m:t>
+                    </m:r>
+                  </m:sup>
+                </m:sSubSup>
+                <m:ctrlPr>
+                  <w:rPr>
+                    <w:rFonts w:ascii="Cambria Math" w:eastAsia="Cambria Math" w:hAnsi="Cambria Math" w:cs="Cambria Math"/>
+                    <w:b/>
+                    <w:bCs/>
+                    <w:i/>
+                  </w:rPr>
+                </m:ctrlPr>
+              </m:e>
+              <m:e>
+                <m:ctrlPr>
+                  <w:rPr>
+                    <w:rFonts w:ascii="Cambria Math" w:eastAsia="Cambria Math" w:hAnsi="Cambria Math" w:cs="Cambria Math"/>
+                    <w:b/>
+                    <w:bCs/>
+                    <w:i/>
+                  </w:rPr>
+                </m:ctrlPr>
+              </m:e>
+              <m:e>
+                <m:ctrlPr>
+                  <w:rPr>
+                    <w:rFonts w:ascii="Cambria Math" w:eastAsia="Cambria Math" w:hAnsi="Cambria Math" w:cs="Cambria Math"/>
+                    <w:b/>
+                    <w:bCs/>
+                    <w:i/>
+                  </w:rPr>
+                </m:ctrlPr>
+              </m:e>
+              <m:e>
+                <m:ctrlPr>
+                  <w:rPr>
+                    <w:rFonts w:ascii="Cambria Math" w:eastAsia="Cambria Math" w:hAnsi="Cambria Math" w:cs="Cambria Math"/>
+                    <w:b/>
+                    <w:bCs/>
+                    <w:i/>
+                  </w:rPr>
+                </m:ctrlPr>
+              </m:e>
+            </m:mr>
+            <m:mr>
+              <m:e>
+                <m:ctrlPr>
+                  <w:rPr>
+                    <w:rFonts w:ascii="Cambria Math" w:eastAsia="Cambria Math" w:hAnsi="Cambria Math" w:cs="Cambria Math"/>
+                    <w:b/>
+                    <w:bCs/>
+                    <w:i/>
+                  </w:rPr>
+                </m:ctrlPr>
+              </m:e>
+              <m:e>
+                <m:sSubSup>
+                  <m:sSubSupPr>
+                    <m:ctrlPr>
+                      <w:rPr>
+                        <w:rFonts w:ascii="Cambria Math" w:hAnsi="Cambria Math"/>
+                        <w:b/>
+                        <w:i/>
+                      </w:rPr>
+                    </m:ctrlPr>
+                  </m:sSubSupPr>
+                  <m:e>
+                    <m:r>
+                      <m:rPr>
+                        <m:sty m:val="bi"/>
+                      </m:rPr>
+                      <w:rPr>
+                        <w:rFonts w:ascii="Cambria Math" w:hAnsi="Cambria Math"/>
+                      </w:rPr>
+                      <m:t>P</m:t>
+                    </m:r>
+                  </m:e>
+                  <m:sub>
+                    <m:r>
+                      <m:rPr>
+                        <m:sty m:val="bi"/>
+                      </m:rPr>
+                      <w:rPr>
+                        <w:rFonts w:ascii="Cambria Math" w:hAnsi="Cambria Math"/>
+                      </w:rPr>
+                      <m:t>1</m:t>
+                    </m:r>
+                  </m:sub>
+                  <m:sup>
+                    <m:r>
+                      <m:rPr>
+                        <m:sty m:val="bi"/>
+                      </m:rPr>
+                      <w:rPr>
+                        <w:rFonts w:ascii="Cambria Math" w:hAnsi="Cambria Math"/>
+                      </w:rPr>
+                      <m:t>1</m:t>
+                    </m:r>
+                  </m:sup>
+                </m:sSubSup>
+                <m:ctrlPr>
+                  <w:rPr>
+                    <w:rFonts w:ascii="Cambria Math" w:eastAsia="Cambria Math" w:hAnsi="Cambria Math" w:cs="Cambria Math"/>
+                    <w:b/>
+                    <w:bCs/>
+                    <w:i/>
+                  </w:rPr>
+                </m:ctrlPr>
+              </m:e>
+              <m:e>
+                <m:ctrlPr>
+                  <w:rPr>
+                    <w:rFonts w:ascii="Cambria Math" w:eastAsia="Cambria Math" w:hAnsi="Cambria Math" w:cs="Cambria Math"/>
+                    <w:b/>
+                    <w:bCs/>
+                    <w:i/>
+                  </w:rPr>
+                </m:ctrlPr>
+              </m:e>
+              <m:e>
+                <m:sSubSup>
+                  <m:sSubSupPr>
+                    <m:ctrlPr>
+                      <w:rPr>
+                        <w:rFonts w:ascii="Cambria Math" w:hAnsi="Cambria Math"/>
+                        <w:b/>
+                        <w:i/>
+                      </w:rPr>
+                    </m:ctrlPr>
+                  </m:sSubSupPr>
+                  <m:e>
+                    <m:r>
+                      <m:rPr>
+                        <m:sty m:val="bi"/>
+                      </m:rPr>
+                      <w:rPr>
+                        <w:rFonts w:ascii="Cambria Math" w:hAnsi="Cambria Math"/>
+                      </w:rPr>
+                      <m:t>P</m:t>
+                    </m:r>
+                  </m:e>
+                  <m:sub>
+                    <m:r>
+                      <m:rPr>
+                        <m:sty m:val="bi"/>
+                      </m:rPr>
+                      <w:rPr>
+                        <w:rFonts w:ascii="Cambria Math" w:hAnsi="Cambria Math"/>
+                      </w:rPr>
+                      <m:t>0</m:t>
+                    </m:r>
+                  </m:sub>
+                  <m:sup>
+                    <m:r>
+                      <m:rPr>
+                        <m:sty m:val="bi"/>
+                      </m:rPr>
+                      <w:rPr>
+                        <w:rFonts w:ascii="Cambria Math" w:hAnsi="Cambria Math"/>
+                      </w:rPr>
+                      <m:t>3</m:t>
+                    </m:r>
+                  </m:sup>
+                </m:sSubSup>
+                <m:ctrlPr>
+                  <w:rPr>
+                    <w:rFonts w:ascii="Cambria Math" w:eastAsia="Cambria Math" w:hAnsi="Cambria Math" w:cs="Cambria Math"/>
+                    <w:b/>
+                    <w:bCs/>
+                    <w:i/>
+                  </w:rPr>
+                </m:ctrlPr>
+              </m:e>
+              <m:e>
+                <m:ctrlPr>
+                  <w:rPr>
+                    <w:rFonts w:ascii="Cambria Math" w:eastAsia="Cambria Math" w:hAnsi="Cambria Math" w:cs="Cambria Math"/>
+                    <w:b/>
+                    <w:bCs/>
+                    <w:i/>
+                  </w:rPr>
+                </m:ctrlPr>
+              </m:e>
+              <m:e>
+                <m:ctrlPr>
+                  <w:rPr>
+                    <w:rFonts w:ascii="Cambria Math" w:eastAsia="Cambria Math" w:hAnsi="Cambria Math" w:cs="Cambria Math"/>
+                    <w:b/>
+                    <w:bCs/>
+                    <w:i/>
+                  </w:rPr>
+                </m:ctrlPr>
+              </m:e>
+            </m:mr>
+            <m:mr>
+              <m:e>
+                <m:sSub>
+                  <m:sSubPr>
+                    <m:ctrlPr>
+                      <w:rPr>
+                        <w:rFonts w:ascii="Cambria Math" w:hAnsi="Cambria Math"/>
+                        <w:b/>
+                        <w:i/>
+                      </w:rPr>
+                    </m:ctrlPr>
+                  </m:sSubPr>
+                  <m:e>
+                    <m:r>
+                      <m:rPr>
+                        <m:sty m:val="bi"/>
+                      </m:rPr>
+                      <w:rPr>
+                        <w:rFonts w:ascii="Cambria Math" w:hAnsi="Cambria Math"/>
+                      </w:rPr>
+                      <m:t>P</m:t>
+                    </m:r>
+                  </m:e>
+                  <m:sub>
+                    <m:r>
+                      <m:rPr>
+                        <m:sty m:val="bi"/>
+                      </m:rPr>
+                      <w:rPr>
+                        <w:rFonts w:ascii="Cambria Math" w:hAnsi="Cambria Math"/>
+                      </w:rPr>
+                      <m:t>2</m:t>
+                    </m:r>
+                  </m:sub>
+                </m:sSub>
+                <m:ctrlPr>
+                  <w:rPr>
+                    <w:rFonts w:ascii="Cambria Math" w:eastAsia="Cambria Math" w:hAnsi="Cambria Math" w:cs="Cambria Math"/>
+                    <w:b/>
+                    <w:bCs/>
+                    <w:i/>
+                  </w:rPr>
+                </m:ctrlPr>
+              </m:e>
+              <m:e>
+                <m:ctrlPr>
+                  <w:rPr>
+                    <w:rFonts w:ascii="Cambria Math" w:eastAsia="Cambria Math" w:hAnsi="Cambria Math" w:cs="Cambria Math"/>
+                    <w:b/>
+                    <w:bCs/>
+                    <w:i/>
+                  </w:rPr>
+                </m:ctrlPr>
+              </m:e>
+              <m:e>
+                <m:r>
+                  <m:rPr>
+                    <m:sty m:val="bi"/>
+                  </m:rPr>
+                  <w:rPr>
+                    <w:rFonts w:ascii="Cambria Math" w:eastAsia="Cambria Math" w:hAnsi="Cambria Math" w:cs="Cambria Math"/>
+                  </w:rPr>
+                  <m:t>⋮</m:t>
+                </m:r>
+                <m:ctrlPr>
+                  <w:rPr>
+                    <w:rFonts w:ascii="Cambria Math" w:eastAsia="Cambria Math" w:hAnsi="Cambria Math" w:cs="Cambria Math"/>
+                    <w:b/>
+                    <w:bCs/>
+                    <w:i/>
+                  </w:rPr>
+                </m:ctrlPr>
+              </m:e>
+              <m:e>
+                <m:r>
+                  <m:rPr>
+                    <m:sty m:val="bi"/>
+                  </m:rPr>
+                  <w:rPr>
+                    <w:rFonts w:ascii="Cambria Math" w:eastAsia="Cambria Math" w:hAnsi="Cambria Math" w:cs="Cambria Math"/>
+                  </w:rPr>
+                  <m:t>⋮</m:t>
+                </m:r>
+                <m:ctrlPr>
+                  <w:rPr>
+                    <w:rFonts w:ascii="Cambria Math" w:eastAsia="Cambria Math" w:hAnsi="Cambria Math" w:cs="Cambria Math"/>
+                    <w:b/>
+                    <w:bCs/>
+                    <w:i/>
+                  </w:rPr>
+                </m:ctrlPr>
+              </m:e>
+              <m:e>
+                <m:r>
+                  <m:rPr>
+                    <m:sty m:val="bi"/>
+                  </m:rPr>
+                  <w:rPr>
+                    <w:rFonts w:ascii="Cambria Math" w:eastAsia="Cambria Math" w:hAnsi="Cambria Math" w:cs="Cambria Math"/>
+                  </w:rPr>
+                  <m:t>⋱</m:t>
+                </m:r>
+                <m:ctrlPr>
+                  <w:rPr>
+                    <w:rFonts w:ascii="Cambria Math" w:eastAsia="Cambria Math" w:hAnsi="Cambria Math" w:cs="Cambria Math"/>
+                    <w:b/>
+                    <w:bCs/>
+                    <w:i/>
+                  </w:rPr>
+                </m:ctrlPr>
+              </m:e>
+              <m:e>
+                <m:ctrlPr>
+                  <w:rPr>
+                    <w:rFonts w:ascii="Cambria Math" w:eastAsia="Cambria Math" w:hAnsi="Cambria Math" w:cs="Cambria Math"/>
+                    <w:b/>
+                    <w:bCs/>
+                    <w:i/>
+                  </w:rPr>
+                </m:ctrlPr>
+              </m:e>
+            </m:mr>
+            <m:mr>
+              <m:e>
+                <m:ctrlPr>
+                  <w:rPr>
+                    <w:rFonts w:ascii="Cambria Math" w:eastAsia="Cambria Math" w:hAnsi="Cambria Math" w:cs="Cambria Math"/>
+                    <w:b/>
+                    <w:bCs/>
+                    <w:i/>
+                  </w:rPr>
+                </m:ctrlPr>
+              </m:e>
+              <m:e>
+                <m:sSubSup>
+                  <m:sSubSupPr>
+                    <m:ctrlPr>
+                      <w:rPr>
+                        <w:rFonts w:ascii="Cambria Math" w:hAnsi="Cambria Math"/>
+                        <w:b/>
+                        <w:i/>
+                      </w:rPr>
+                    </m:ctrlPr>
+                  </m:sSubSupPr>
+                  <m:e>
+                    <m:r>
+                      <m:rPr>
+                        <m:sty m:val="bi"/>
+                      </m:rPr>
+                      <w:rPr>
+                        <w:rFonts w:ascii="Cambria Math" w:hAnsi="Cambria Math"/>
+                      </w:rPr>
+                      <m:t>P</m:t>
+                    </m:r>
+                  </m:e>
+                  <m:sub>
+                    <m:r>
+                      <m:rPr>
+                        <m:sty m:val="bi"/>
+                      </m:rPr>
+                      <w:rPr>
+                        <w:rFonts w:ascii="Cambria Math" w:hAnsi="Cambria Math"/>
+                      </w:rPr>
+                      <m:t>2</m:t>
+                    </m:r>
+                  </m:sub>
+                  <m:sup>
+                    <m:r>
+                      <m:rPr>
+                        <m:sty m:val="bi"/>
+                      </m:rPr>
+                      <w:rPr>
+                        <w:rFonts w:ascii="Cambria Math" w:hAnsi="Cambria Math"/>
+                      </w:rPr>
+                      <m:t>1</m:t>
+                    </m:r>
+                  </m:sup>
+                </m:sSubSup>
+                <m:ctrlPr>
+                  <w:rPr>
+                    <w:rFonts w:ascii="Cambria Math" w:eastAsia="Cambria Math" w:hAnsi="Cambria Math" w:cs="Cambria Math"/>
+                    <w:b/>
+                    <w:bCs/>
+                    <w:i/>
+                  </w:rPr>
+                </m:ctrlPr>
+              </m:e>
+              <m:e>
+                <m:ctrlPr>
+                  <w:rPr>
+                    <w:rFonts w:ascii="Cambria Math" w:eastAsia="Cambria Math" w:hAnsi="Cambria Math" w:cs="Cambria Math"/>
+                    <w:b/>
+                    <w:bCs/>
+                    <w:i/>
+                  </w:rPr>
+                </m:ctrlPr>
+              </m:e>
+              <m:e>
+                <m:r>
+                  <m:rPr>
+                    <m:sty m:val="bi"/>
+                  </m:rPr>
+                  <w:rPr>
+                    <w:rFonts w:ascii="Cambria Math" w:eastAsia="Cambria Math" w:hAnsi="Cambria Math" w:cs="Cambria Math"/>
+                  </w:rPr>
+                  <m:t>⋮</m:t>
+                </m:r>
+                <m:ctrlPr>
+                  <w:rPr>
+                    <w:rFonts w:ascii="Cambria Math" w:eastAsia="Cambria Math" w:hAnsi="Cambria Math" w:cs="Cambria Math"/>
+                    <w:b/>
+                    <w:bCs/>
+                    <w:i/>
+                  </w:rPr>
+                </m:ctrlPr>
+              </m:e>
+              <m:e>
+                <m:r>
+                  <m:rPr>
+                    <m:sty m:val="bi"/>
+                  </m:rPr>
+                  <w:rPr>
+                    <w:rFonts w:ascii="Cambria Math" w:eastAsia="Cambria Math" w:hAnsi="Cambria Math" w:cs="Cambria Math"/>
+                  </w:rPr>
+                  <m:t>⋯</m:t>
+                </m:r>
+                <m:ctrlPr>
+                  <w:rPr>
+                    <w:rFonts w:ascii="Cambria Math" w:eastAsia="Cambria Math" w:hAnsi="Cambria Math" w:cs="Cambria Math"/>
+                    <w:b/>
+                    <w:bCs/>
+                    <w:i/>
+                  </w:rPr>
+                </m:ctrlPr>
+              </m:e>
+              <m:e>
+                <m:sSubSup>
+                  <m:sSubSupPr>
+                    <m:ctrlPr>
+                      <w:rPr>
+                        <w:rFonts w:ascii="Cambria Math" w:hAnsi="Cambria Math"/>
+                        <w:b/>
+                        <w:i/>
+                      </w:rPr>
+                    </m:ctrlPr>
+                  </m:sSubSupPr>
+                  <m:e>
+                    <m:r>
+                      <m:rPr>
+                        <m:sty m:val="bi"/>
+                      </m:rPr>
+                      <w:rPr>
+                        <w:rFonts w:ascii="Cambria Math" w:hAnsi="Cambria Math"/>
+                      </w:rPr>
+                      <m:t>P</m:t>
+                    </m:r>
+                  </m:e>
+                  <m:sub>
+                    <m:r>
+                      <m:rPr>
+                        <m:sty m:val="bi"/>
+                      </m:rPr>
+                      <w:rPr>
+                        <w:rFonts w:ascii="Cambria Math" w:hAnsi="Cambria Math"/>
+                      </w:rPr>
+                      <m:t>0</m:t>
+                    </m:r>
+                  </m:sub>
+                  <m:sup>
+                    <m:r>
+                      <m:rPr>
+                        <m:sty m:val="bi"/>
+                      </m:rPr>
+                      <w:rPr>
+                        <w:rFonts w:ascii="Cambria Math" w:hAnsi="Cambria Math"/>
+                      </w:rPr>
+                      <m:t>n</m:t>
+                    </m:r>
+                  </m:sup>
+                </m:sSubSup>
+                <m:ctrlPr>
+                  <w:rPr>
+                    <w:rFonts w:ascii="Cambria Math" w:eastAsia="Cambria Math" w:hAnsi="Cambria Math" w:cs="Cambria Math"/>
+                    <w:b/>
+                    <w:bCs/>
+                    <w:i/>
+                  </w:rPr>
+                </m:ctrlPr>
+              </m:e>
+            </m:mr>
+            <m:mr>
+              <m:e>
+                <m:sSub>
+                  <m:sSubPr>
+                    <m:ctrlPr>
+                      <w:rPr>
+                        <w:rFonts w:ascii="Cambria Math" w:hAnsi="Cambria Math"/>
+                        <w:b/>
+                        <w:i/>
+                      </w:rPr>
+                    </m:ctrlPr>
+                  </m:sSubPr>
+                  <m:e>
+                    <m:r>
+                      <m:rPr>
+                        <m:sty m:val="bi"/>
+                      </m:rPr>
+                      <w:rPr>
+                        <w:rFonts w:ascii="Cambria Math" w:hAnsi="Cambria Math"/>
+                      </w:rPr>
+                      <m:t>P</m:t>
+                    </m:r>
+                  </m:e>
+                  <m:sub>
+                    <m:r>
+                      <m:rPr>
+                        <m:sty m:val="bi"/>
+                      </m:rPr>
+                      <w:rPr>
+                        <w:rFonts w:ascii="Cambria Math" w:hAnsi="Cambria Math"/>
+                      </w:rPr>
+                      <m:t>3</m:t>
+                    </m:r>
+                  </m:sub>
+                </m:sSub>
+              </m:e>
+              <m:e/>
+              <m:e>
+                <m:r>
+                  <m:rPr>
+                    <m:sty m:val="bi"/>
+                  </m:rPr>
+                  <w:rPr>
+                    <w:rFonts w:ascii="Cambria Math" w:eastAsia="Cambria Math" w:hAnsi="Cambria Math" w:cs="Cambria Math"/>
+                  </w:rPr>
+                  <m:t>⋮</m:t>
+                </m:r>
+                <m:ctrlPr>
+                  <w:rPr>
+                    <w:rFonts w:ascii="Cambria Math" w:eastAsia="Cambria Math" w:hAnsi="Cambria Math" w:cs="Cambria Math"/>
+                    <w:b/>
+                    <w:bCs/>
+                    <w:i/>
+                  </w:rPr>
+                </m:ctrlPr>
+              </m:e>
+              <m:e>
+                <m:r>
+                  <m:rPr>
+                    <m:sty m:val="bi"/>
+                  </m:rPr>
+                  <w:rPr>
+                    <w:rFonts w:ascii="Cambria Math" w:eastAsia="Cambria Math" w:hAnsi="Cambria Math" w:cs="Cambria Math"/>
+                  </w:rPr>
+                  <m:t>⋮</m:t>
+                </m:r>
+                <m:ctrlPr>
+                  <w:rPr>
+                    <w:rFonts w:ascii="Cambria Math" w:eastAsia="Cambria Math" w:hAnsi="Cambria Math" w:cs="Cambria Math"/>
+                    <w:b/>
+                    <w:bCs/>
+                    <w:i/>
+                  </w:rPr>
+                </m:ctrlPr>
+              </m:e>
+              <m:e>
+                <m:r>
+                  <m:rPr>
+                    <m:sty m:val="bi"/>
+                  </m:rPr>
+                  <w:rPr>
+                    <w:rFonts w:ascii="Cambria Math" w:eastAsia="Cambria Math" w:hAnsi="Cambria Math" w:cs="Cambria Math"/>
+                  </w:rPr>
+                  <m:t>⋰</m:t>
+                </m:r>
+                <m:ctrlPr>
+                  <w:rPr>
+                    <w:rFonts w:ascii="Cambria Math" w:eastAsia="Cambria Math" w:hAnsi="Cambria Math" w:cs="Cambria Math"/>
+                    <w:b/>
+                    <w:bCs/>
+                    <w:i/>
+                  </w:rPr>
+                </m:ctrlPr>
+              </m:e>
+              <m:e>
+                <m:ctrlPr>
+                  <w:rPr>
+                    <w:rFonts w:ascii="Cambria Math" w:eastAsia="Cambria Math" w:hAnsi="Cambria Math" w:cs="Cambria Math"/>
+                    <w:b/>
+                    <w:i/>
+                  </w:rPr>
+                </m:ctrlPr>
+              </m:e>
+            </m:mr>
+            <m:mr>
+              <m:e>
+                <m:r>
+                  <m:rPr>
+                    <m:sty m:val="bi"/>
+                  </m:rPr>
+                  <w:rPr>
+                    <w:rFonts w:ascii="Cambria Math" w:eastAsia="Cambria Math" w:hAnsi="Cambria Math" w:cs="Cambria Math"/>
+                  </w:rPr>
+                  <m:t>⋮</m:t>
+                </m:r>
+                <m:ctrlPr>
+                  <w:rPr>
+                    <w:rFonts w:ascii="Cambria Math" w:eastAsia="Cambria Math" w:hAnsi="Cambria Math" w:cs="Cambria Math"/>
+                    <w:b/>
+                    <w:i/>
+                  </w:rPr>
+                </m:ctrlPr>
+              </m:e>
+              <m:e>
+                <m:r>
+                  <m:rPr>
+                    <m:sty m:val="bi"/>
+                  </m:rPr>
+                  <w:rPr>
+                    <w:rFonts w:ascii="Cambria Math" w:eastAsia="Cambria Math" w:hAnsi="Cambria Math" w:cs="Cambria Math"/>
+                  </w:rPr>
+                  <m:t>⋮</m:t>
+                </m:r>
+                <m:ctrlPr>
+                  <w:rPr>
+                    <w:rFonts w:ascii="Cambria Math" w:eastAsia="Cambria Math" w:hAnsi="Cambria Math" w:cs="Cambria Math"/>
+                    <w:b/>
+                    <w:i/>
+                  </w:rPr>
+                </m:ctrlPr>
+              </m:e>
+              <m:e>
+                <m:ctrlPr>
+                  <w:rPr>
+                    <w:rFonts w:ascii="Cambria Math" w:eastAsia="Cambria Math" w:hAnsi="Cambria Math" w:cs="Cambria Math"/>
+                    <w:b/>
+                    <w:i/>
+                  </w:rPr>
+                </m:ctrlPr>
+              </m:e>
+              <m:e>
+                <m:sSubSup>
+                  <m:sSubSupPr>
+                    <m:ctrlPr>
+                      <w:rPr>
+                        <w:rFonts w:ascii="Cambria Math" w:hAnsi="Cambria Math"/>
+                        <w:b/>
+                        <w:i/>
+                      </w:rPr>
+                    </m:ctrlPr>
+                  </m:sSubSupPr>
+                  <m:e>
+                    <m:r>
+                      <m:rPr>
+                        <m:sty m:val="bi"/>
+                      </m:rPr>
+                      <w:rPr>
+                        <w:rFonts w:ascii="Cambria Math" w:hAnsi="Cambria Math"/>
+                      </w:rPr>
+                      <m:t>P</m:t>
+                    </m:r>
+                  </m:e>
+                  <m:sub>
+                    <m:r>
+                      <m:rPr>
+                        <m:sty m:val="bi"/>
+                      </m:rPr>
+                      <w:rPr>
+                        <w:rFonts w:ascii="Cambria Math" w:hAnsi="Cambria Math"/>
+                      </w:rPr>
+                      <m:t>n-3</m:t>
+                    </m:r>
+                  </m:sub>
+                  <m:sup>
+                    <m:r>
+                      <m:rPr>
+                        <m:sty m:val="bi"/>
+                      </m:rPr>
+                      <w:rPr>
+                        <w:rFonts w:ascii="Cambria Math" w:hAnsi="Cambria Math"/>
+                      </w:rPr>
+                      <m:t>3</m:t>
+                    </m:r>
+                  </m:sup>
+                </m:sSubSup>
+                <m:ctrlPr>
+                  <w:rPr>
+                    <w:rFonts w:ascii="Cambria Math" w:eastAsia="Cambria Math" w:hAnsi="Cambria Math" w:cs="Cambria Math"/>
+                    <w:b/>
+                    <w:i/>
+                  </w:rPr>
+                </m:ctrlPr>
+              </m:e>
+              <m:e>
+                <m:ctrlPr>
+                  <w:rPr>
+                    <w:rFonts w:ascii="Cambria Math" w:eastAsia="Cambria Math" w:hAnsi="Cambria Math" w:cs="Cambria Math"/>
+                    <w:b/>
+                    <w:i/>
+                  </w:rPr>
+                </m:ctrlPr>
+              </m:e>
+              <m:e>
+                <m:ctrlPr>
+                  <w:rPr>
+                    <w:rFonts w:ascii="Cambria Math" w:eastAsia="Cambria Math" w:hAnsi="Cambria Math" w:cs="Cambria Math"/>
+                    <w:b/>
+                    <w:i/>
+                  </w:rPr>
+                </m:ctrlPr>
+              </m:e>
+            </m:mr>
+            <m:mr>
+              <m:e>
+                <m:sSub>
+                  <m:sSubPr>
+                    <m:ctrlPr>
+                      <w:rPr>
+                        <w:rFonts w:ascii="Cambria Math" w:hAnsi="Cambria Math"/>
+                        <w:b/>
+                        <w:i/>
+                      </w:rPr>
+                    </m:ctrlPr>
+                  </m:sSubPr>
+                  <m:e>
+                    <m:r>
+                      <m:rPr>
+                        <m:sty m:val="bi"/>
+                      </m:rPr>
+                      <w:rPr>
+                        <w:rFonts w:ascii="Cambria Math" w:hAnsi="Cambria Math"/>
+                      </w:rPr>
+                      <m:t>P</m:t>
+                    </m:r>
+                  </m:e>
+                  <m:sub>
+                    <m:r>
+                      <m:rPr>
+                        <m:sty m:val="bi"/>
+                      </m:rPr>
+                      <w:rPr>
+                        <w:rFonts w:ascii="Cambria Math" w:hAnsi="Cambria Math"/>
+                      </w:rPr>
+                      <m:t>n-1</m:t>
+                    </m:r>
+                  </m:sub>
+                </m:sSub>
+                <m:ctrlPr>
+                  <w:rPr>
+                    <w:rFonts w:ascii="Cambria Math" w:eastAsia="Cambria Math" w:hAnsi="Cambria Math" w:cs="Cambria Math"/>
+                    <w:b/>
+                    <w:i/>
+                  </w:rPr>
+                </m:ctrlPr>
+              </m:e>
+              <m:e>
+                <m:ctrlPr>
+                  <w:rPr>
+                    <w:rFonts w:ascii="Cambria Math" w:eastAsia="Cambria Math" w:hAnsi="Cambria Math" w:cs="Cambria Math"/>
+                    <w:b/>
+                    <w:i/>
+                  </w:rPr>
+                </m:ctrlPr>
+              </m:e>
+              <m:e>
+                <m:sSubSup>
+                  <m:sSubSupPr>
+                    <m:ctrlPr>
+                      <w:rPr>
+                        <w:rFonts w:ascii="Cambria Math" w:hAnsi="Cambria Math"/>
+                        <w:b/>
+                        <w:i/>
+                      </w:rPr>
+                    </m:ctrlPr>
+                  </m:sSubSupPr>
+                  <m:e>
+                    <m:r>
+                      <m:rPr>
+                        <m:sty m:val="bi"/>
+                      </m:rPr>
+                      <w:rPr>
+                        <w:rFonts w:ascii="Cambria Math" w:hAnsi="Cambria Math"/>
+                      </w:rPr>
+                      <m:t>P</m:t>
+                    </m:r>
+                  </m:e>
+                  <m:sub>
+                    <m:r>
+                      <m:rPr>
+                        <m:sty m:val="bi"/>
+                      </m:rPr>
+                      <w:rPr>
+                        <w:rFonts w:ascii="Cambria Math" w:hAnsi="Cambria Math"/>
+                      </w:rPr>
+                      <m:t>n-2</m:t>
+                    </m:r>
+                  </m:sub>
+                  <m:sup>
+                    <m:r>
+                      <m:rPr>
+                        <m:sty m:val="bi"/>
+                      </m:rPr>
+                      <w:rPr>
+                        <w:rFonts w:ascii="Cambria Math" w:hAnsi="Cambria Math"/>
+                      </w:rPr>
+                      <m:t>2</m:t>
+                    </m:r>
+                  </m:sup>
+                </m:sSubSup>
+                <m:ctrlPr>
+                  <w:rPr>
+                    <w:rFonts w:ascii="Cambria Math" w:eastAsia="Cambria Math" w:hAnsi="Cambria Math" w:cs="Cambria Math"/>
+                    <w:b/>
+                    <w:i/>
+                  </w:rPr>
+                </m:ctrlPr>
+              </m:e>
+              <m:e>
+                <m:ctrlPr>
+                  <w:rPr>
+                    <w:rFonts w:ascii="Cambria Math" w:eastAsia="Cambria Math" w:hAnsi="Cambria Math" w:cs="Cambria Math"/>
+                    <w:b/>
+                    <w:i/>
+                  </w:rPr>
+                </m:ctrlPr>
+              </m:e>
+              <m:e>
+                <m:ctrlPr>
+                  <w:rPr>
+                    <w:rFonts w:ascii="Cambria Math" w:eastAsia="Cambria Math" w:hAnsi="Cambria Math" w:cs="Cambria Math"/>
+                    <w:b/>
+                    <w:i/>
+                  </w:rPr>
+                </m:ctrlPr>
+              </m:e>
+              <m:e>
+                <m:ctrlPr>
+                  <w:rPr>
+                    <w:rFonts w:ascii="Cambria Math" w:eastAsia="Cambria Math" w:hAnsi="Cambria Math" w:cs="Cambria Math"/>
+                    <w:b/>
+                    <w:i/>
+                  </w:rPr>
+                </m:ctrlPr>
+              </m:e>
+            </m:mr>
+            <m:mr>
+              <m:e>
+                <m:ctrlPr>
+                  <w:rPr>
+                    <w:rFonts w:ascii="Cambria Math" w:eastAsia="Cambria Math" w:hAnsi="Cambria Math" w:cs="Cambria Math"/>
+                    <w:b/>
+                    <w:i/>
+                  </w:rPr>
+                </m:ctrlPr>
+              </m:e>
+              <m:e>
+                <m:sSubSup>
+                  <m:sSubSupPr>
+                    <m:ctrlPr>
+                      <w:rPr>
+                        <w:rFonts w:ascii="Cambria Math" w:hAnsi="Cambria Math"/>
+                        <w:b/>
+                        <w:i/>
+                      </w:rPr>
+                    </m:ctrlPr>
+                  </m:sSubSupPr>
+                  <m:e>
+                    <m:r>
+                      <m:rPr>
+                        <m:sty m:val="bi"/>
+                      </m:rPr>
+                      <w:rPr>
+                        <w:rFonts w:ascii="Cambria Math" w:hAnsi="Cambria Math"/>
+                      </w:rPr>
+                      <m:t>P</m:t>
+                    </m:r>
+                  </m:e>
+                  <m:sub>
+                    <m:r>
+                      <m:rPr>
+                        <m:sty m:val="bi"/>
+                      </m:rPr>
+                      <w:rPr>
+                        <w:rFonts w:ascii="Cambria Math" w:hAnsi="Cambria Math"/>
+                      </w:rPr>
+                      <m:t>n-1</m:t>
+                    </m:r>
+                  </m:sub>
+                  <m:sup>
+                    <m:r>
+                      <m:rPr>
+                        <m:sty m:val="bi"/>
+                      </m:rPr>
+                      <w:rPr>
+                        <w:rFonts w:ascii="Cambria Math" w:hAnsi="Cambria Math"/>
+                      </w:rPr>
+                      <m:t>1</m:t>
+                    </m:r>
+                  </m:sup>
+                </m:sSubSup>
+                <m:ctrlPr>
+                  <w:rPr>
+                    <w:rFonts w:ascii="Cambria Math" w:eastAsia="Cambria Math" w:hAnsi="Cambria Math" w:cs="Cambria Math"/>
+                    <w:b/>
+                    <w:i/>
+                  </w:rPr>
+                </m:ctrlPr>
+              </m:e>
+              <m:e>
+                <m:ctrlPr>
+                  <w:rPr>
+                    <w:rFonts w:ascii="Cambria Math" w:eastAsia="Cambria Math" w:hAnsi="Cambria Math" w:cs="Cambria Math"/>
+                    <w:b/>
+                    <w:i/>
+                  </w:rPr>
+                </m:ctrlPr>
+              </m:e>
+              <m:e>
+                <m:ctrlPr>
+                  <w:rPr>
+                    <w:rFonts w:ascii="Cambria Math" w:eastAsia="Cambria Math" w:hAnsi="Cambria Math" w:cs="Cambria Math"/>
+                    <w:b/>
+                    <w:i/>
+                  </w:rPr>
+                </m:ctrlPr>
+              </m:e>
+              <m:e>
+                <m:ctrlPr>
+                  <w:rPr>
+                    <w:rFonts w:ascii="Cambria Math" w:eastAsia="Cambria Math" w:hAnsi="Cambria Math" w:cs="Cambria Math"/>
+                    <w:b/>
+                    <w:i/>
+                  </w:rPr>
+                </m:ctrlPr>
+              </m:e>
+              <m:e>
+                <m:ctrlPr>
+                  <w:rPr>
+                    <w:rFonts w:ascii="Cambria Math" w:eastAsia="Cambria Math" w:hAnsi="Cambria Math" w:cs="Cambria Math"/>
+                    <w:b/>
+                    <w:i/>
+                  </w:rPr>
+                </m:ctrlPr>
+              </m:e>
+            </m:mr>
+            <m:mr>
+              <m:e>
+                <m:sSub>
+                  <m:sSubPr>
+                    <m:ctrlPr>
+                      <w:rPr>
+                        <w:rFonts w:ascii="Cambria Math" w:hAnsi="Cambria Math"/>
+                        <w:b/>
+                        <w:i/>
+                      </w:rPr>
+                    </m:ctrlPr>
+                  </m:sSubPr>
+                  <m:e>
+                    <m:r>
+                      <m:rPr>
+                        <m:sty m:val="bi"/>
+                      </m:rPr>
+                      <w:rPr>
+                        <w:rFonts w:ascii="Cambria Math" w:hAnsi="Cambria Math"/>
+                      </w:rPr>
+                      <m:t>P</m:t>
+                    </m:r>
+                  </m:e>
+                  <m:sub>
+                    <m:r>
+                      <m:rPr>
+                        <m:sty m:val="bi"/>
+                      </m:rPr>
+                      <w:rPr>
+                        <w:rFonts w:ascii="Cambria Math" w:hAnsi="Cambria Math"/>
+                      </w:rPr>
+                      <m:t>n</m:t>
+                    </m:r>
+                  </m:sub>
+                </m:sSub>
+                <m:ctrlPr>
+                  <w:rPr>
+                    <w:rFonts w:ascii="Cambria Math" w:eastAsia="Cambria Math" w:hAnsi="Cambria Math" w:cs="Cambria Math"/>
+                    <w:b/>
+                    <w:i/>
+                  </w:rPr>
+                </m:ctrlPr>
+              </m:e>
+              <m:e>
+                <m:ctrlPr>
+                  <w:rPr>
+                    <w:rFonts w:ascii="Cambria Math" w:eastAsia="Cambria Math" w:hAnsi="Cambria Math" w:cs="Cambria Math"/>
+                    <w:b/>
+                    <w:i/>
+                  </w:rPr>
+                </m:ctrlPr>
+              </m:e>
+              <m:e>
+                <m:ctrlPr>
+                  <w:rPr>
+                    <w:rFonts w:ascii="Cambria Math" w:eastAsia="Cambria Math" w:hAnsi="Cambria Math" w:cs="Cambria Math"/>
+                    <w:b/>
+                    <w:i/>
+                  </w:rPr>
+                </m:ctrlPr>
+              </m:e>
+              <m:e>
+                <m:ctrlPr>
+                  <w:rPr>
+                    <w:rFonts w:ascii="Cambria Math" w:eastAsia="Cambria Math" w:hAnsi="Cambria Math" w:cs="Cambria Math"/>
+                    <w:b/>
+                    <w:i/>
+                  </w:rPr>
+                </m:ctrlPr>
+              </m:e>
+              <m:e>
+                <m:ctrlPr>
+                  <w:rPr>
+                    <w:rFonts w:ascii="Cambria Math" w:eastAsia="Cambria Math" w:hAnsi="Cambria Math" w:cs="Cambria Math"/>
+                    <w:b/>
+                    <w:i/>
+                  </w:rPr>
+                </m:ctrlPr>
+              </m:e>
+              <m:e/>
+            </m:mr>
+          </m:m>
+        </m:oMath>
+      </m:oMathPara>
+    </w:p>
+    <w:p>
+      <w:pPr>
+        <w:rPr>
+          <w:rFonts w:eastAsiaTheme="minorEastAsia"/>
+        </w:rPr>
+      </w:pPr>
+      <w:r>
+        <w:rPr>
           <w:noProof/>
         </w:rPr>
+        <w:pict w14:anchorId="0B062915">
+          <v:shapetype id="_x0000_t202" coordsize="21600,21600" o:spt="202" path="m,l,21600r21600,l21600,xe">
+            <v:stroke joinstyle="miter"/>
+            <v:path gradientshapeok="t" o:connecttype="rect"/>
+          </v:shapetype>
+          <v:shape id="_x0000_s1030" type="#_x0000_t202" style="position:absolute;margin-left:0;margin-top:116.85pt;width:363.05pt;height:.05pt;z-index:251671040;mso-position-horizontal-relative:text;mso-position-vertical-relative:text" stroked="f">
+            <v:textbox style="mso-fit-shape-to-text:t" inset="0,0,0,0">
+              <w:txbxContent>
+                <w:p>
+                  <w:pPr>
+                    <w:pStyle w:val="Descripcin"/>
+                    <w:rPr>
+                      <w:noProof/>
+                    </w:rPr>
+                  </w:pPr>
+                  <w:r>
+                    <w:t xml:space="preserve">Figure </w:t>
+                  </w:r>
+                  <w:fldSimple w:instr=" SEQ Figure \* ARABIC ">
+                    <w:r>
+                      <w:rPr>
+                        <w:noProof/>
+                      </w:rPr>
+                      <w:t>3</w:t>
+                    </w:r>
+                  </w:fldSimple>
+                </w:p>
+              </w:txbxContent>
+            </v:textbox>
+            <w10:wrap type="topAndBottom"/>
+          </v:shape>
+        </w:pict>
+      </w:r>
+      <w:r>
+        <w:rPr>
+          <w:rFonts w:eastAsiaTheme="minorEastAsia"/>
+          <w:noProof/>
+        </w:rPr>
         <w:drawing>
-          <wp:anchor distT="0" distB="0" distL="114300" distR="114300" simplePos="0" relativeHeight="251657728" behindDoc="0" locked="0" layoutInCell="1" allowOverlap="1" wp14:anchorId="1A0ED80A" wp14:editId="6DBCF4BA">
+          <wp:anchor distT="0" distB="0" distL="114300" distR="114300" simplePos="0" relativeHeight="251668992" behindDoc="0" locked="0" layoutInCell="1" allowOverlap="1" wp14:anchorId="58BC14D6" wp14:editId="42784B74">
             <wp:simplePos x="0" y="0"/>
             <wp:positionH relativeFrom="margin">
               <wp:posOffset>0</wp:posOffset>
             </wp:positionH>
             <wp:positionV relativeFrom="paragraph">
-              <wp:posOffset>525145</wp:posOffset>
+              <wp:posOffset>283845</wp:posOffset>
             </wp:positionV>
             <wp:extent cx="4610735" cy="1143000"/>
             <wp:effectExtent l="0" t="0" r="0" b="0"/>
@@ -1553,29 +2927,296 @@
         <w:rPr>
           <w:rFonts w:eastAsiaTheme="minorEastAsia"/>
         </w:rPr>
-        <w:t xml:space="preserve">And in code it looks like this </w:t>
-      </w:r>
-    </w:p>
-    <w:p/>
-    <w:p>
-      <w:pPr>
-        <w:rPr>
-          <w:b/>
-          <w:bCs/>
-        </w:rPr>
-      </w:pPr>
-      <w:r>
-        <w:rPr>
-          <w:b/>
-          <w:bCs/>
-        </w:rPr>
-        <w:tab/>
-        <w:t>Midpoint:</w:t>
+        <w:t xml:space="preserve">In </w:t>
+      </w:r>
+      <w:r>
+        <w:rPr>
+          <w:rFonts w:eastAsiaTheme="minorEastAsia"/>
+          <w:i/>
+          <w:iCs/>
+        </w:rPr>
+        <w:t>Figure 3</w:t>
+      </w:r>
+      <w:r>
+        <w:rPr>
+          <w:rFonts w:eastAsiaTheme="minorEastAsia"/>
+        </w:rPr>
+        <w:t xml:space="preserve"> we can see the computation of </w:t>
+      </w:r>
+      <w:r>
+        <w:rPr>
+          <w:rFonts w:eastAsiaTheme="minorEastAsia"/>
+        </w:rPr>
+        <w:t>each node.</w:t>
       </w:r>
     </w:p>
     <w:p>
       <w:pPr>
         <w:rPr>
+          <w:noProof/>
+        </w:rPr>
+      </w:pPr>
+      <w:r>
+        <w:rPr>
+          <w:rFonts w:eastAsiaTheme="minorEastAsia"/>
+        </w:rPr>
+        <w:t>To</w:t>
+      </w:r>
+      <w:r>
+        <w:rPr>
+          <w:rFonts w:eastAsiaTheme="minorEastAsia"/>
+        </w:rPr>
+        <w:t xml:space="preserve"> plot the curve, we only need to store the point</w:t>
+      </w:r>
+      <w:r>
+        <w:rPr>
+          <w:rFonts w:eastAsiaTheme="minorEastAsia"/>
+        </w:rPr>
+        <w:t>s</w:t>
+      </w:r>
+      <w:r>
+        <w:rPr>
+          <w:rFonts w:eastAsiaTheme="minorEastAsia"/>
+        </w:rPr>
+        <w:t xml:space="preserve"> given by the last iteration of the method</w:t>
+      </w:r>
+      <w:r>
+        <w:rPr>
+          <w:rFonts w:eastAsiaTheme="minorEastAsia"/>
+        </w:rPr>
+        <w:t xml:space="preserve"> with all the values </w:t>
+      </w:r>
+      <m:oMath>
+        <m:r>
+          <w:rPr>
+            <w:rFonts w:ascii="Cambria Math" w:hAnsi="Cambria Math"/>
+          </w:rPr>
+          <m:t>t∈[0, 1]</m:t>
+        </m:r>
+      </m:oMath>
+      <w:r>
+        <w:rPr>
+          <w:rFonts w:eastAsiaTheme="minorEastAsia"/>
+        </w:rPr>
+        <w:t>.</w:t>
+      </w:r>
+      <w:r>
+        <w:rPr>
+          <w:noProof/>
+        </w:rPr>
+        <w:t xml:space="preserve"> </w:t>
+      </w:r>
+    </w:p>
+    <w:p>
+      <w:pPr>
+        <w:rPr>
+          <w:rFonts w:eastAsiaTheme="minorEastAsia"/>
+        </w:rPr>
+      </w:pPr>
+      <w:r>
+        <w:rPr>
+          <w:noProof/>
+        </w:rPr>
+        <w:pict w14:anchorId="7FD2B231">
+          <v:shape id="_x0000_s1029" type="#_x0000_t202" style="position:absolute;margin-left:0;margin-top:154pt;width:326.25pt;height:.05pt;z-index:251665920;mso-position-horizontal-relative:text;mso-position-vertical-relative:text" stroked="f">
+            <v:textbox style="mso-fit-shape-to-text:t" inset="0,0,0,0">
+              <w:txbxContent>
+                <w:p>
+                  <w:pPr>
+                    <w:pStyle w:val="Descripcin"/>
+                  </w:pPr>
+                  <w:r>
+                    <w:t xml:space="preserve">Figure </w:t>
+                  </w:r>
+                  <w:fldSimple w:instr=" SEQ Figure \* ARABIC ">
+                    <w:r>
+                      <w:rPr>
+                        <w:noProof/>
+                      </w:rPr>
+                      <w:t>4</w:t>
+                    </w:r>
+                  </w:fldSimple>
+                </w:p>
+              </w:txbxContent>
+            </v:textbox>
+            <w10:wrap type="topAndBottom"/>
+          </v:shape>
+        </w:pict>
+      </w:r>
+      <w:r>
+        <w:rPr>
+          <w:rFonts w:eastAsiaTheme="minorEastAsia"/>
+        </w:rPr>
+        <w:drawing>
+          <wp:anchor distT="0" distB="0" distL="114300" distR="114300" simplePos="0" relativeHeight="251662848" behindDoc="0" locked="0" layoutInCell="1" allowOverlap="1" wp14:anchorId="60F7E8B0" wp14:editId="6648D56E">
+            <wp:simplePos x="0" y="0"/>
+            <wp:positionH relativeFrom="column">
+              <wp:posOffset>0</wp:posOffset>
+            </wp:positionH>
+            <wp:positionV relativeFrom="paragraph">
+              <wp:posOffset>384235</wp:posOffset>
+            </wp:positionV>
+            <wp:extent cx="4143375" cy="1514475"/>
+            <wp:effectExtent l="0" t="0" r="0" b="0"/>
+            <wp:wrapTopAndBottom/>
+            <wp:docPr id="1994072609" name="Imagen 1" descr="Texto, Carta&#10;&#10;Descripción generada automáticamente"/>
+            <wp:cNvGraphicFramePr>
+              <a:graphicFrameLocks xmlns:a="http://schemas.openxmlformats.org/drawingml/2006/main" noChangeAspect="1"/>
+            </wp:cNvGraphicFramePr>
+            <a:graphic xmlns:a="http://schemas.openxmlformats.org/drawingml/2006/main">
+              <a:graphicData uri="http://schemas.openxmlformats.org/drawingml/2006/picture">
+                <pic:pic xmlns:pic="http://schemas.openxmlformats.org/drawingml/2006/picture">
+                  <pic:nvPicPr>
+                    <pic:cNvPr id="1994072609" name="Imagen 1" descr="Texto, Carta&#10;&#10;Descripción generada automáticamente"/>
+                    <pic:cNvPicPr/>
+                  </pic:nvPicPr>
+                  <pic:blipFill>
+                    <a:blip r:embed="rId10">
+                      <a:extLst>
+                        <a:ext uri="{28A0092B-C50C-407E-A947-70E740481C1C}">
+                          <a14:useLocalDpi xmlns:a14="http://schemas.microsoft.com/office/drawing/2010/main" val="0"/>
+                        </a:ext>
+                      </a:extLst>
+                    </a:blip>
+                    <a:stretch>
+                      <a:fillRect/>
+                    </a:stretch>
+                  </pic:blipFill>
+                  <pic:spPr>
+                    <a:xfrm>
+                      <a:off x="0" y="0"/>
+                      <a:ext cx="4143375" cy="1514475"/>
+                    </a:xfrm>
+                    <a:prstGeom prst="rect">
+                      <a:avLst/>
+                    </a:prstGeom>
+                  </pic:spPr>
+                </pic:pic>
+              </a:graphicData>
+            </a:graphic>
+          </wp:anchor>
+        </w:drawing>
+      </w:r>
+    </w:p>
+    <w:p>
+      <w:r>
+        <w:lastRenderedPageBreak/>
+        <w:t xml:space="preserve">In </w:t>
+      </w:r>
+      <w:r>
+        <w:rPr>
+          <w:i/>
+          <w:iCs/>
+        </w:rPr>
+        <w:t>Figure 4</w:t>
+      </w:r>
+      <w:r>
+        <w:rPr>
+          <w:i/>
+          <w:iCs/>
+        </w:rPr>
+        <w:t xml:space="preserve"> </w:t>
+      </w:r>
+      <w:r>
+        <w:t>we can see how the points created by the last iteration of the method are stored into the curve’s points.</w:t>
+      </w:r>
+    </w:p>
+    <w:p>
+      <w:r>
+        <w:t>Finally, to create the shell we have to store the control points of the current iteration for later plot.</w:t>
+      </w:r>
+    </w:p>
+    <w:p>
+      <w:pPr>
+        <w:keepNext/>
+      </w:pPr>
+      <w:r>
+        <w:drawing>
+          <wp:anchor distT="0" distB="0" distL="114300" distR="114300" simplePos="0" relativeHeight="251666944" behindDoc="0" locked="0" layoutInCell="1" allowOverlap="1" wp14:anchorId="54C85DE4" wp14:editId="24AA84AD">
+            <wp:simplePos x="0" y="0"/>
+            <wp:positionH relativeFrom="column">
+              <wp:posOffset>0</wp:posOffset>
+            </wp:positionH>
+            <wp:positionV relativeFrom="paragraph">
+              <wp:posOffset>1210</wp:posOffset>
+            </wp:positionV>
+            <wp:extent cx="3677163" cy="1495634"/>
+            <wp:effectExtent l="0" t="0" r="0" b="0"/>
+            <wp:wrapTopAndBottom/>
+            <wp:docPr id="259378543" name="Imagen 1" descr="Texto&#10;&#10;Descripción generada automáticamente"/>
+            <wp:cNvGraphicFramePr>
+              <a:graphicFrameLocks xmlns:a="http://schemas.openxmlformats.org/drawingml/2006/main" noChangeAspect="1"/>
+            </wp:cNvGraphicFramePr>
+            <a:graphic xmlns:a="http://schemas.openxmlformats.org/drawingml/2006/main">
+              <a:graphicData uri="http://schemas.openxmlformats.org/drawingml/2006/picture">
+                <pic:pic xmlns:pic="http://schemas.openxmlformats.org/drawingml/2006/picture">
+                  <pic:nvPicPr>
+                    <pic:cNvPr id="259378543" name="Imagen 1" descr="Texto&#10;&#10;Descripción generada automáticamente"/>
+                    <pic:cNvPicPr/>
+                  </pic:nvPicPr>
+                  <pic:blipFill>
+                    <a:blip r:embed="rId11">
+                      <a:extLst>
+                        <a:ext uri="{28A0092B-C50C-407E-A947-70E740481C1C}">
+                          <a14:useLocalDpi xmlns:a14="http://schemas.microsoft.com/office/drawing/2010/main" val="0"/>
+                        </a:ext>
+                      </a:extLst>
+                    </a:blip>
+                    <a:stretch>
+                      <a:fillRect/>
+                    </a:stretch>
+                  </pic:blipFill>
+                  <pic:spPr>
+                    <a:xfrm>
+                      <a:off x="0" y="0"/>
+                      <a:ext cx="3677163" cy="1495634"/>
+                    </a:xfrm>
+                    <a:prstGeom prst="rect">
+                      <a:avLst/>
+                    </a:prstGeom>
+                  </pic:spPr>
+                </pic:pic>
+              </a:graphicData>
+            </a:graphic>
+          </wp:anchor>
+        </w:drawing>
+      </w:r>
+    </w:p>
+    <w:p>
+      <w:pPr>
+        <w:pStyle w:val="Descripcin"/>
+      </w:pPr>
+      <w:r>
+        <w:t xml:space="preserve">Figure </w:t>
+      </w:r>
+      <w:fldSimple w:instr=" SEQ Figure \* ARABIC ">
+        <w:r>
+          <w:rPr>
+            <w:noProof/>
+          </w:rPr>
+          <w:t>5</w:t>
+        </w:r>
+      </w:fldSimple>
+    </w:p>
+    <w:p>
+      <w:pPr>
+        <w:rPr>
+          <w:b/>
+          <w:bCs/>
+        </w:rPr>
+      </w:pPr>
+      <w:r>
+        <w:rPr>
+          <w:b/>
+          <w:bCs/>
+        </w:rPr>
+        <w:tab/>
+        <w:t>Midpoint:</w:t>
+      </w:r>
+    </w:p>
+    <w:p>
+      <w:pPr>
+        <w:rPr>
           <w:rFonts w:eastAsiaTheme="minorEastAsia"/>
         </w:rPr>
       </w:pPr>
@@ -1587,7 +3228,7 @@
           <w:noProof/>
         </w:rPr>
         <w:drawing>
-          <wp:anchor distT="0" distB="0" distL="114300" distR="114300" simplePos="0" relativeHeight="251656704" behindDoc="0" locked="0" layoutInCell="1" allowOverlap="1" wp14:anchorId="148E6058" wp14:editId="0DFB0DA5">
+          <wp:anchor distT="0" distB="0" distL="114300" distR="114300" simplePos="0" relativeHeight="251655680" behindDoc="0" locked="0" layoutInCell="1" allowOverlap="1" wp14:anchorId="148E6058" wp14:editId="0DFB0DA5">
             <wp:simplePos x="0" y="0"/>
             <wp:positionH relativeFrom="column">
               <wp:posOffset>133350</wp:posOffset>
@@ -1620,7 +3261,7 @@
                     </pic:cNvPicPr>
                   </pic:nvPicPr>
                   <pic:blipFill>
-                    <a:blip r:embed="rId10">
+                    <a:blip r:embed="rId12">
                       <a:extLst>
                         <a:ext uri="{28A0092B-C50C-407E-A947-70E740481C1C}">
                           <a14:useLocalDpi xmlns:a14="http://schemas.microsoft.com/office/drawing/2010/main" val="0"/>
@@ -1676,7 +3317,11 @@
         <w:t xml:space="preserve">1 </w:t>
       </w:r>
       <w:r>
-        <w:t>… P</w:t>
+        <w:t xml:space="preserve">… </w:t>
+      </w:r>
+      <w:proofErr w:type="spellStart"/>
+      <w:r>
+        <w:t>P</w:t>
       </w:r>
       <w:r>
         <w:rPr>
@@ -1684,6 +3329,7 @@
         </w:rPr>
         <w:t>n</w:t>
       </w:r>
+      <w:proofErr w:type="spellEnd"/>
       <w:r>
         <w:t xml:space="preserve"> points in </w:t>
       </w:r>
@@ -1983,7 +3629,11 @@
         <w:t xml:space="preserve"> </w:t>
       </w:r>
       <w:r>
-        <w:t xml:space="preserve"> and ending at P</w:t>
+        <w:t xml:space="preserve"> and ending at </w:t>
+      </w:r>
+      <w:proofErr w:type="spellStart"/>
+      <w:r>
+        <w:t>P</w:t>
       </w:r>
       <w:r>
         <w:rPr>
@@ -1991,11 +3641,26 @@
         </w:rPr>
         <w:t>n</w:t>
       </w:r>
-      <w:r>
-        <w:rPr>
-          <w:rFonts w:eastAsiaTheme="minorEastAsia"/>
-        </w:rPr>
-        <w:t xml:space="preserve">. Using De Casteljau evaluating at    </w:t>
+      <w:proofErr w:type="spellEnd"/>
+      <w:r>
+        <w:rPr>
+          <w:rFonts w:eastAsiaTheme="minorEastAsia"/>
+        </w:rPr>
+        <w:t xml:space="preserve">. Using De </w:t>
+      </w:r>
+      <w:proofErr w:type="spellStart"/>
+      <w:r>
+        <w:rPr>
+          <w:rFonts w:eastAsiaTheme="minorEastAsia"/>
+        </w:rPr>
+        <w:t>Casteljau</w:t>
+      </w:r>
+      <w:proofErr w:type="spellEnd"/>
+      <w:r>
+        <w:rPr>
+          <w:rFonts w:eastAsiaTheme="minorEastAsia"/>
+        </w:rPr>
+        <w:t xml:space="preserve"> evaluating at    </w:t>
       </w:r>
       <w:r>
         <w:rPr>
@@ -3878,7 +5543,7 @@
           <w:noProof/>
         </w:rPr>
         <w:drawing>
-          <wp:anchor distT="0" distB="0" distL="114300" distR="114300" simplePos="0" relativeHeight="251659776" behindDoc="1" locked="0" layoutInCell="1" allowOverlap="1" wp14:anchorId="496298DF" wp14:editId="3C69D99C">
+          <wp:anchor distT="0" distB="0" distL="114300" distR="114300" simplePos="0" relativeHeight="251658752" behindDoc="1" locked="0" layoutInCell="1" allowOverlap="1" wp14:anchorId="496298DF" wp14:editId="3C69D99C">
             <wp:simplePos x="0" y="0"/>
             <wp:positionH relativeFrom="column">
               <wp:posOffset>838200</wp:posOffset>
@@ -3903,7 +5568,7 @@
                     </pic:cNvPicPr>
                   </pic:nvPicPr>
                   <pic:blipFill>
-                    <a:blip r:embed="rId11">
+                    <a:blip r:embed="rId13">
                       <a:extLst>
                         <a:ext uri="{28A0092B-C50C-407E-A947-70E740481C1C}">
                           <a14:useLocalDpi xmlns:a14="http://schemas.microsoft.com/office/drawing/2010/main" val="0"/>
@@ -4425,7 +6090,7 @@
           <w:noProof/>
         </w:rPr>
         <w:drawing>
-          <wp:anchor distT="0" distB="0" distL="114300" distR="114300" simplePos="0" relativeHeight="251660800" behindDoc="0" locked="0" layoutInCell="1" allowOverlap="1" wp14:anchorId="0B634D10" wp14:editId="05056E6C">
+          <wp:anchor distT="0" distB="0" distL="114300" distR="114300" simplePos="0" relativeHeight="251659776" behindDoc="0" locked="0" layoutInCell="1" allowOverlap="1" wp14:anchorId="0B634D10" wp14:editId="05056E6C">
             <wp:simplePos x="0" y="0"/>
             <wp:positionH relativeFrom="column">
               <wp:posOffset>942975</wp:posOffset>
@@ -4458,7 +6123,7 @@
                     </pic:cNvPicPr>
                   </pic:nvPicPr>
                   <pic:blipFill>
-                    <a:blip r:embed="rId12">
+                    <a:blip r:embed="rId14">
                       <a:extLst>
                         <a:ext uri="{28A0092B-C50C-407E-A947-70E740481C1C}">
                           <a14:useLocalDpi xmlns:a14="http://schemas.microsoft.com/office/drawing/2010/main" val="0"/>
@@ -4507,7 +6172,35 @@
         <w:rPr>
           <w:rFonts w:eastAsiaTheme="minorEastAsia"/>
         </w:rPr>
-        <w:t xml:space="preserve">Here leftDiv and rightDiv will contain the control points for </w:t>
+        <w:t xml:space="preserve">Here </w:t>
+      </w:r>
+      <w:proofErr w:type="spellStart"/>
+      <w:r>
+        <w:rPr>
+          <w:rFonts w:eastAsiaTheme="minorEastAsia"/>
+        </w:rPr>
+        <w:t>leftDiv</w:t>
+      </w:r>
+      <w:proofErr w:type="spellEnd"/>
+      <w:r>
+        <w:rPr>
+          <w:rFonts w:eastAsiaTheme="minorEastAsia"/>
+        </w:rPr>
+        <w:t xml:space="preserve"> and </w:t>
+      </w:r>
+      <w:proofErr w:type="spellStart"/>
+      <w:r>
+        <w:rPr>
+          <w:rFonts w:eastAsiaTheme="minorEastAsia"/>
+        </w:rPr>
+        <w:t>rightDiv</w:t>
+      </w:r>
+      <w:proofErr w:type="spellEnd"/>
+      <w:r>
+        <w:rPr>
+          <w:rFonts w:eastAsiaTheme="minorEastAsia"/>
+        </w:rPr>
+        <w:t xml:space="preserve"> will contain the control points for </w:t>
       </w:r>
       <m:oMath>
         <m:r>
@@ -4535,13 +6228,7 @@
         <w:rPr>
           <w:rFonts w:eastAsiaTheme="minorEastAsia"/>
         </w:rPr>
-        <w:t xml:space="preserve">. </w:t>
-      </w:r>
-      <w:r>
-        <w:rPr>
-          <w:rFonts w:eastAsiaTheme="minorEastAsia"/>
-        </w:rPr>
-        <w:t xml:space="preserve">Furthermore, we can keep subdividing the curves </w:t>
+        <w:t xml:space="preserve">. Furthermore, we can keep subdividing the curves </w:t>
       </w:r>
       <m:oMath>
         <m:r>
@@ -4569,14 +6256,42 @@
         <w:rPr>
           <w:rFonts w:eastAsiaTheme="minorEastAsia"/>
         </w:rPr>
-        <w:t xml:space="preserve"> to approximate our curves with more precision and smoothness. Code implementation wise this algorithm has exponential growth which is something to avoid, that is why when implemented usually is restricted to a certain amount of iterations for the subdivision</w:t>
-      </w:r>
-      <w:r>
-        <w:rPr>
-          <w:rFonts w:eastAsiaTheme="minorEastAsia"/>
-        </w:rPr>
-        <w:t>, in this case the variable maxIT represents that while currIt</w:t>
-      </w:r>
+        <w:t xml:space="preserve"> to approximate our curves with more precision and smoothness. Code implementation wise this algorithm has exponential </w:t>
+      </w:r>
+      <w:r>
+        <w:rPr>
+          <w:rFonts w:eastAsiaTheme="minorEastAsia"/>
+        </w:rPr>
+        <w:t>growth,</w:t>
+      </w:r>
+      <w:r>
+        <w:rPr>
+          <w:rFonts w:eastAsiaTheme="minorEastAsia"/>
+        </w:rPr>
+        <w:t xml:space="preserve"> which is something to avoid, that is why when implemented usually is restricted to a certain amount of iterations for the subdivision, in this case the variable </w:t>
+      </w:r>
+      <w:proofErr w:type="spellStart"/>
+      <w:r>
+        <w:rPr>
+          <w:rFonts w:eastAsiaTheme="minorEastAsia"/>
+        </w:rPr>
+        <w:t>maxIT</w:t>
+      </w:r>
+      <w:proofErr w:type="spellEnd"/>
+      <w:r>
+        <w:rPr>
+          <w:rFonts w:eastAsiaTheme="minorEastAsia"/>
+        </w:rPr>
+        <w:t xml:space="preserve"> represents that while </w:t>
+      </w:r>
+      <w:proofErr w:type="spellStart"/>
+      <w:r>
+        <w:rPr>
+          <w:rFonts w:eastAsiaTheme="minorEastAsia"/>
+        </w:rPr>
+        <w:t>currIt</w:t>
+      </w:r>
+      <w:proofErr w:type="spellEnd"/>
       <w:r>
         <w:rPr>
           <w:rFonts w:eastAsiaTheme="minorEastAsia"/>
@@ -4600,7 +6315,7 @@
     </w:p>
     <w:p>
       <w:pPr>
-        <w:pStyle w:val="Heading1"/>
+        <w:pStyle w:val="Ttulo1"/>
         <w:jc w:val="both"/>
       </w:pPr>
       <w:r>
@@ -5725,10 +7440,6 @@
         </w:rPr>
         <w:lastRenderedPageBreak/>
         <w:pict w14:anchorId="451E2629">
-          <v:shapetype id="_x0000_t202" coordsize="21600,21600" o:spt="202" path="m,l,21600r21600,l21600,xe">
-            <v:stroke joinstyle="miter"/>
-            <v:path gradientshapeok="t" o:connecttype="rect"/>
-          </v:shapetype>
           <v:shape id="_x0000_s1026" type="#_x0000_t202" style="position:absolute;left:0;text-align:left;margin-left:233.25pt;margin-top:33.2pt;width:44.25pt;height:52.5pt;z-index:251660800" filled="f" stroked="f">
             <v:textbox>
               <w:txbxContent>
@@ -5996,7 +7707,7 @@
                     </pic:cNvPicPr>
                   </pic:nvPicPr>
                   <pic:blipFill>
-                    <a:blip r:embed="rId13">
+                    <a:blip r:embed="rId15">
                       <a:extLst>
                         <a:ext uri="{28A0092B-C50C-407E-A947-70E740481C1C}">
                           <a14:useLocalDpi xmlns:a14="http://schemas.microsoft.com/office/drawing/2010/main" val="0"/>
@@ -7928,7 +9639,13 @@
         <w:rPr>
           <w:rFonts w:eastAsiaTheme="minorEastAsia"/>
         </w:rPr>
-        <w:t>We check the results with the ones from the implemented code</w:t>
+        <w:t xml:space="preserve">We check the results with the ones from the implemented </w:t>
+      </w:r>
+      <w:r>
+        <w:rPr>
+          <w:rFonts w:eastAsiaTheme="minorEastAsia"/>
+        </w:rPr>
+        <w:t>code.</w:t>
       </w:r>
     </w:p>
     <w:p>
@@ -7960,7 +9677,7 @@
                     </pic:cNvPicPr>
                   </pic:nvPicPr>
                   <pic:blipFill>
-                    <a:blip r:embed="rId14">
+                    <a:blip r:embed="rId16">
                       <a:extLst>
                         <a:ext uri="{28A0092B-C50C-407E-A947-70E740481C1C}">
                           <a14:useLocalDpi xmlns:a14="http://schemas.microsoft.com/office/drawing/2010/main" val="0"/>
@@ -8019,29 +9736,39 @@
         <w:rPr>
           <w:b/>
           <w:bCs/>
-          <w:lang w:val="es-ES"/>
         </w:rPr>
       </w:pPr>
       <w:r>
         <w:rPr>
           <w:b/>
           <w:bCs/>
-          <w:lang w:val="es-ES"/>
-        </w:rPr>
-        <w:t>De Casteljau:</w:t>
+        </w:rPr>
+        <w:t xml:space="preserve">De </w:t>
+      </w:r>
+      <w:proofErr w:type="spellStart"/>
+      <w:r>
+        <w:rPr>
+          <w:b/>
+          <w:bCs/>
+        </w:rPr>
+        <w:t>Casteljau</w:t>
+      </w:r>
+      <w:proofErr w:type="spellEnd"/>
+      <w:r>
+        <w:rPr>
+          <w:b/>
+          <w:bCs/>
+        </w:rPr>
+        <w:t>:</w:t>
       </w:r>
     </w:p>
     <w:p>
       <w:pPr>
         <w:rPr>
           <w:rFonts w:eastAsiaTheme="minorEastAsia"/>
-          <w:lang w:val="es-ES"/>
         </w:rPr>
       </w:pPr>
       <w:r>
-        <w:rPr>
-          <w:lang w:val="es-ES"/>
-        </w:rPr>
         <w:t xml:space="preserve">Given </w:t>
       </w:r>
       <m:oMath>
@@ -8066,7 +9793,6 @@
             <m:r>
               <w:rPr>
                 <w:rFonts w:ascii="Cambria Math" w:hAnsi="Cambria Math"/>
-                <w:lang w:val="es-ES"/>
               </w:rPr>
               <m:t>0</m:t>
             </m:r>
@@ -8075,7 +9801,6 @@
         <m:r>
           <w:rPr>
             <w:rFonts w:ascii="Cambria Math" w:hAnsi="Cambria Math"/>
-            <w:lang w:val="es-ES"/>
           </w:rPr>
           <m:t xml:space="preserve">(1,  -1), </m:t>
         </m:r>
@@ -8100,7 +9825,6 @@
             <m:r>
               <w:rPr>
                 <w:rFonts w:ascii="Cambria Math" w:hAnsi="Cambria Math"/>
-                <w:lang w:val="es-ES"/>
               </w:rPr>
               <m:t>1</m:t>
             </m:r>
@@ -8109,7 +9833,6 @@
         <m:r>
           <w:rPr>
             <w:rFonts w:ascii="Cambria Math" w:hAnsi="Cambria Math"/>
-            <w:lang w:val="es-ES"/>
           </w:rPr>
           <m:t xml:space="preserve">(2, 0), </m:t>
         </m:r>
@@ -8134,7 +9857,6 @@
             <m:r>
               <w:rPr>
                 <w:rFonts w:ascii="Cambria Math" w:hAnsi="Cambria Math"/>
-                <w:lang w:val="es-ES"/>
               </w:rPr>
               <m:t>2</m:t>
             </m:r>
@@ -8143,7 +9865,6 @@
         <m:r>
           <w:rPr>
             <w:rFonts w:ascii="Cambria Math" w:hAnsi="Cambria Math"/>
-            <w:lang w:val="es-ES"/>
           </w:rPr>
           <m:t xml:space="preserve">(3, -1) </m:t>
         </m:r>
@@ -8156,7 +9877,6 @@
         <m:r>
           <w:rPr>
             <w:rFonts w:ascii="Cambria Math" w:hAnsi="Cambria Math"/>
-            <w:lang w:val="es-ES"/>
           </w:rPr>
           <m:t xml:space="preserve"> </m:t>
         </m:r>
@@ -8169,7 +9889,6 @@
         <m:r>
           <w:rPr>
             <w:rFonts w:ascii="Cambria Math" w:hAnsi="Cambria Math"/>
-            <w:lang w:val="es-ES"/>
           </w:rPr>
           <m:t xml:space="preserve"> = {0,  </m:t>
         </m:r>
@@ -8186,7 +9905,6 @@
             <m:r>
               <w:rPr>
                 <w:rFonts w:ascii="Cambria Math" w:hAnsi="Cambria Math"/>
-                <w:lang w:val="es-ES"/>
               </w:rPr>
               <m:t>1</m:t>
             </m:r>
@@ -8195,7 +9913,6 @@
             <m:r>
               <w:rPr>
                 <w:rFonts w:ascii="Cambria Math" w:hAnsi="Cambria Math"/>
-                <w:lang w:val="es-ES"/>
               </w:rPr>
               <m:t>2</m:t>
             </m:r>
@@ -8204,7 +9921,6 @@
         <m:r>
           <w:rPr>
             <w:rFonts w:ascii="Cambria Math" w:hAnsi="Cambria Math"/>
-            <w:lang w:val="es-ES"/>
           </w:rPr>
           <m:t>, 1}</m:t>
         </m:r>
@@ -8212,7 +9928,6 @@
       <w:r>
         <w:rPr>
           <w:rFonts w:eastAsiaTheme="minorEastAsia"/>
-          <w:lang w:val="es-ES"/>
         </w:rPr>
         <w:t>.</w:t>
       </w:r>
@@ -8247,6 +9962,13 @@
       </w:r>
     </w:p>
     <w:p>
+      <w:pPr>
+        <w:rPr>
+          <w:rFonts w:eastAsiaTheme="minorEastAsia"/>
+          <w:sz w:val="20"/>
+          <w:szCs w:val="20"/>
+        </w:rPr>
+      </w:pPr>
       <m:oMathPara>
         <m:oMath>
           <m:m>
@@ -8302,14 +10024,28 @@
                     </m:r>
                   </m:sub>
                 </m:sSub>
-                <m:r>
-                  <w:rPr>
-                    <w:rFonts w:ascii="Cambria Math" w:hAnsi="Cambria Math"/>
-                    <w:sz w:val="20"/>
-                    <w:szCs w:val="20"/>
-                  </w:rPr>
-                  <m:t>(1, -1)</m:t>
-                </m:r>
+                <m:d>
+                  <m:dPr>
+                    <m:ctrlPr>
+                      <w:rPr>
+                        <w:rFonts w:ascii="Cambria Math" w:hAnsi="Cambria Math"/>
+                        <w:i/>
+                        <w:sz w:val="20"/>
+                        <w:szCs w:val="20"/>
+                      </w:rPr>
+                    </m:ctrlPr>
+                  </m:dPr>
+                  <m:e>
+                    <m:r>
+                      <w:rPr>
+                        <w:rFonts w:ascii="Cambria Math" w:hAnsi="Cambria Math"/>
+                        <w:sz w:val="20"/>
+                        <w:szCs w:val="20"/>
+                      </w:rPr>
+                      <m:t>1,-1</m:t>
+                    </m:r>
+                  </m:e>
+                </m:d>
                 <m:ctrlPr>
                   <w:rPr>
                     <w:rFonts w:ascii="Cambria Math" w:eastAsia="Cambria Math" w:hAnsi="Cambria Math" w:cs="Cambria Math"/>
@@ -8391,8 +10127,120 @@
                     <w:sz w:val="20"/>
                     <w:szCs w:val="20"/>
                   </w:rPr>
-                  <m:t>= 0 * (2, 0) + (1 - 0) * (1,-1)=(1, -1)</m:t>
+                  <m:t>=0*</m:t>
                 </m:r>
+                <m:d>
+                  <m:dPr>
+                    <m:ctrlPr>
+                      <w:rPr>
+                        <w:rFonts w:ascii="Cambria Math" w:hAnsi="Cambria Math"/>
+                        <w:i/>
+                        <w:sz w:val="20"/>
+                        <w:szCs w:val="20"/>
+                      </w:rPr>
+                    </m:ctrlPr>
+                  </m:dPr>
+                  <m:e>
+                    <m:r>
+                      <w:rPr>
+                        <w:rFonts w:ascii="Cambria Math" w:hAnsi="Cambria Math"/>
+                        <w:sz w:val="20"/>
+                        <w:szCs w:val="20"/>
+                      </w:rPr>
+                      <m:t>2,0</m:t>
+                    </m:r>
+                  </m:e>
+                </m:d>
+                <m:r>
+                  <w:rPr>
+                    <w:rFonts w:ascii="Cambria Math" w:hAnsi="Cambria Math"/>
+                    <w:sz w:val="20"/>
+                    <w:szCs w:val="20"/>
+                  </w:rPr>
+                  <m:t>+</m:t>
+                </m:r>
+                <m:d>
+                  <m:dPr>
+                    <m:ctrlPr>
+                      <w:rPr>
+                        <w:rFonts w:ascii="Cambria Math" w:hAnsi="Cambria Math"/>
+                        <w:i/>
+                        <w:sz w:val="20"/>
+                        <w:szCs w:val="20"/>
+                      </w:rPr>
+                    </m:ctrlPr>
+                  </m:dPr>
+                  <m:e>
+                    <m:r>
+                      <w:rPr>
+                        <w:rFonts w:ascii="Cambria Math" w:hAnsi="Cambria Math"/>
+                        <w:sz w:val="20"/>
+                        <w:szCs w:val="20"/>
+                      </w:rPr>
+                      <m:t>1-0</m:t>
+                    </m:r>
+                  </m:e>
+                </m:d>
+                <m:r>
+                  <w:rPr>
+                    <w:rFonts w:ascii="Cambria Math" w:hAnsi="Cambria Math"/>
+                    <w:sz w:val="20"/>
+                    <w:szCs w:val="20"/>
+                  </w:rPr>
+                  <m:t>*</m:t>
+                </m:r>
+                <m:d>
+                  <m:dPr>
+                    <m:ctrlPr>
+                      <w:rPr>
+                        <w:rFonts w:ascii="Cambria Math" w:hAnsi="Cambria Math"/>
+                        <w:i/>
+                        <w:sz w:val="20"/>
+                        <w:szCs w:val="20"/>
+                      </w:rPr>
+                    </m:ctrlPr>
+                  </m:dPr>
+                  <m:e>
+                    <m:r>
+                      <w:rPr>
+                        <w:rFonts w:ascii="Cambria Math" w:hAnsi="Cambria Math"/>
+                        <w:sz w:val="20"/>
+                        <w:szCs w:val="20"/>
+                      </w:rPr>
+                      <m:t>1,-1</m:t>
+                    </m:r>
+                  </m:e>
+                </m:d>
+                <m:r>
+                  <w:rPr>
+                    <w:rFonts w:ascii="Cambria Math" w:hAnsi="Cambria Math"/>
+                    <w:sz w:val="20"/>
+                    <w:szCs w:val="20"/>
+                  </w:rPr>
+                  <m:t>=</m:t>
+                </m:r>
+                <m:d>
+                  <m:dPr>
+                    <m:ctrlPr>
+                      <w:rPr>
+                        <w:rFonts w:ascii="Cambria Math" w:hAnsi="Cambria Math"/>
+                        <w:i/>
+                        <w:sz w:val="20"/>
+                        <w:szCs w:val="20"/>
+                      </w:rPr>
+                    </m:ctrlPr>
+                  </m:dPr>
+                  <m:e>
+                    <m:r>
+                      <w:rPr>
+                        <w:rFonts w:ascii="Cambria Math" w:hAnsi="Cambria Math"/>
+                        <w:sz w:val="20"/>
+                        <w:szCs w:val="20"/>
+                      </w:rPr>
+                      <m:t>1,-1</m:t>
+                    </m:r>
+                  </m:e>
+                </m:d>
               </m:e>
               <m:e/>
             </m:mr>
@@ -8430,14 +10278,28 @@
                     </m:r>
                   </m:sub>
                 </m:sSub>
-                <m:r>
-                  <w:rPr>
-                    <w:rFonts w:ascii="Cambria Math" w:hAnsi="Cambria Math"/>
-                    <w:sz w:val="20"/>
-                    <w:szCs w:val="20"/>
-                  </w:rPr>
-                  <m:t>(2, 0)</m:t>
-                </m:r>
+                <m:d>
+                  <m:dPr>
+                    <m:ctrlPr>
+                      <w:rPr>
+                        <w:rFonts w:ascii="Cambria Math" w:hAnsi="Cambria Math"/>
+                        <w:i/>
+                        <w:sz w:val="20"/>
+                        <w:szCs w:val="20"/>
+                      </w:rPr>
+                    </m:ctrlPr>
+                  </m:dPr>
+                  <m:e>
+                    <m:r>
+                      <w:rPr>
+                        <w:rFonts w:ascii="Cambria Math" w:hAnsi="Cambria Math"/>
+                        <w:sz w:val="20"/>
+                        <w:szCs w:val="20"/>
+                      </w:rPr>
+                      <m:t>2,0</m:t>
+                    </m:r>
+                  </m:e>
+                </m:d>
                 <m:ctrlPr>
                   <w:rPr>
                     <w:rFonts w:ascii="Cambria Math" w:eastAsia="Cambria Math" w:hAnsi="Cambria Math" w:cs="Cambria Math"/>
@@ -8506,8 +10368,120 @@
                     <w:sz w:val="20"/>
                     <w:szCs w:val="20"/>
                   </w:rPr>
-                  <m:t>= 0 * (2, 0) + (1 - 0) * (1,-1) =(1,-1)</m:t>
+                  <m:t>=0*</m:t>
                 </m:r>
+                <m:d>
+                  <m:dPr>
+                    <m:ctrlPr>
+                      <w:rPr>
+                        <w:rFonts w:ascii="Cambria Math" w:hAnsi="Cambria Math"/>
+                        <w:i/>
+                        <w:sz w:val="20"/>
+                        <w:szCs w:val="20"/>
+                      </w:rPr>
+                    </m:ctrlPr>
+                  </m:dPr>
+                  <m:e>
+                    <m:r>
+                      <w:rPr>
+                        <w:rFonts w:ascii="Cambria Math" w:hAnsi="Cambria Math"/>
+                        <w:sz w:val="20"/>
+                        <w:szCs w:val="20"/>
+                      </w:rPr>
+                      <m:t>2,0</m:t>
+                    </m:r>
+                  </m:e>
+                </m:d>
+                <m:r>
+                  <w:rPr>
+                    <w:rFonts w:ascii="Cambria Math" w:hAnsi="Cambria Math"/>
+                    <w:sz w:val="20"/>
+                    <w:szCs w:val="20"/>
+                  </w:rPr>
+                  <m:t>+</m:t>
+                </m:r>
+                <m:d>
+                  <m:dPr>
+                    <m:ctrlPr>
+                      <w:rPr>
+                        <w:rFonts w:ascii="Cambria Math" w:hAnsi="Cambria Math"/>
+                        <w:i/>
+                        <w:sz w:val="20"/>
+                        <w:szCs w:val="20"/>
+                      </w:rPr>
+                    </m:ctrlPr>
+                  </m:dPr>
+                  <m:e>
+                    <m:r>
+                      <w:rPr>
+                        <w:rFonts w:ascii="Cambria Math" w:hAnsi="Cambria Math"/>
+                        <w:sz w:val="20"/>
+                        <w:szCs w:val="20"/>
+                      </w:rPr>
+                      <m:t>1-0</m:t>
+                    </m:r>
+                  </m:e>
+                </m:d>
+                <m:r>
+                  <w:rPr>
+                    <w:rFonts w:ascii="Cambria Math" w:hAnsi="Cambria Math"/>
+                    <w:sz w:val="20"/>
+                    <w:szCs w:val="20"/>
+                  </w:rPr>
+                  <m:t>*</m:t>
+                </m:r>
+                <m:d>
+                  <m:dPr>
+                    <m:ctrlPr>
+                      <w:rPr>
+                        <w:rFonts w:ascii="Cambria Math" w:hAnsi="Cambria Math"/>
+                        <w:i/>
+                        <w:sz w:val="20"/>
+                        <w:szCs w:val="20"/>
+                      </w:rPr>
+                    </m:ctrlPr>
+                  </m:dPr>
+                  <m:e>
+                    <m:r>
+                      <w:rPr>
+                        <w:rFonts w:ascii="Cambria Math" w:hAnsi="Cambria Math"/>
+                        <w:sz w:val="20"/>
+                        <w:szCs w:val="20"/>
+                      </w:rPr>
+                      <m:t>1,-1</m:t>
+                    </m:r>
+                  </m:e>
+                </m:d>
+                <m:r>
+                  <w:rPr>
+                    <w:rFonts w:ascii="Cambria Math" w:hAnsi="Cambria Math"/>
+                    <w:sz w:val="20"/>
+                    <w:szCs w:val="20"/>
+                  </w:rPr>
+                  <m:t>=</m:t>
+                </m:r>
+                <m:d>
+                  <m:dPr>
+                    <m:ctrlPr>
+                      <w:rPr>
+                        <w:rFonts w:ascii="Cambria Math" w:hAnsi="Cambria Math"/>
+                        <w:i/>
+                        <w:sz w:val="20"/>
+                        <w:szCs w:val="20"/>
+                      </w:rPr>
+                    </m:ctrlPr>
+                  </m:dPr>
+                  <m:e>
+                    <m:r>
+                      <w:rPr>
+                        <w:rFonts w:ascii="Cambria Math" w:hAnsi="Cambria Math"/>
+                        <w:sz w:val="20"/>
+                        <w:szCs w:val="20"/>
+                      </w:rPr>
+                      <m:t>1,-1</m:t>
+                    </m:r>
+                  </m:e>
+                </m:d>
                 <m:ctrlPr>
                   <w:rPr>
                     <w:rFonts w:ascii="Cambria Math" w:eastAsia="Cambria Math" w:hAnsi="Cambria Math" w:cs="Cambria Math"/>
@@ -8569,8 +10543,120 @@
                     <w:sz w:val="20"/>
                     <w:szCs w:val="20"/>
                   </w:rPr>
-                  <m:t>= 0 * (3, -1) + (1 - 0) * (2, 0)=(2, 0)</m:t>
+                  <m:t>=0*</m:t>
                 </m:r>
+                <m:d>
+                  <m:dPr>
+                    <m:ctrlPr>
+                      <w:rPr>
+                        <w:rFonts w:ascii="Cambria Math" w:hAnsi="Cambria Math"/>
+                        <w:i/>
+                        <w:sz w:val="20"/>
+                        <w:szCs w:val="20"/>
+                      </w:rPr>
+                    </m:ctrlPr>
+                  </m:dPr>
+                  <m:e>
+                    <m:r>
+                      <w:rPr>
+                        <w:rFonts w:ascii="Cambria Math" w:hAnsi="Cambria Math"/>
+                        <w:sz w:val="20"/>
+                        <w:szCs w:val="20"/>
+                      </w:rPr>
+                      <m:t>3,-1</m:t>
+                    </m:r>
+                  </m:e>
+                </m:d>
+                <m:r>
+                  <w:rPr>
+                    <w:rFonts w:ascii="Cambria Math" w:hAnsi="Cambria Math"/>
+                    <w:sz w:val="20"/>
+                    <w:szCs w:val="20"/>
+                  </w:rPr>
+                  <m:t>+</m:t>
+                </m:r>
+                <m:d>
+                  <m:dPr>
+                    <m:ctrlPr>
+                      <w:rPr>
+                        <w:rFonts w:ascii="Cambria Math" w:hAnsi="Cambria Math"/>
+                        <w:i/>
+                        <w:sz w:val="20"/>
+                        <w:szCs w:val="20"/>
+                      </w:rPr>
+                    </m:ctrlPr>
+                  </m:dPr>
+                  <m:e>
+                    <m:r>
+                      <w:rPr>
+                        <w:rFonts w:ascii="Cambria Math" w:hAnsi="Cambria Math"/>
+                        <w:sz w:val="20"/>
+                        <w:szCs w:val="20"/>
+                      </w:rPr>
+                      <m:t>1-0</m:t>
+                    </m:r>
+                  </m:e>
+                </m:d>
+                <m:r>
+                  <w:rPr>
+                    <w:rFonts w:ascii="Cambria Math" w:hAnsi="Cambria Math"/>
+                    <w:sz w:val="20"/>
+                    <w:szCs w:val="20"/>
+                  </w:rPr>
+                  <m:t>*</m:t>
+                </m:r>
+                <m:d>
+                  <m:dPr>
+                    <m:ctrlPr>
+                      <w:rPr>
+                        <w:rFonts w:ascii="Cambria Math" w:hAnsi="Cambria Math"/>
+                        <w:i/>
+                        <w:sz w:val="20"/>
+                        <w:szCs w:val="20"/>
+                      </w:rPr>
+                    </m:ctrlPr>
+                  </m:dPr>
+                  <m:e>
+                    <m:r>
+                      <w:rPr>
+                        <w:rFonts w:ascii="Cambria Math" w:hAnsi="Cambria Math"/>
+                        <w:sz w:val="20"/>
+                        <w:szCs w:val="20"/>
+                      </w:rPr>
+                      <m:t>2,0</m:t>
+                    </m:r>
+                  </m:e>
+                </m:d>
+                <m:r>
+                  <w:rPr>
+                    <w:rFonts w:ascii="Cambria Math" w:hAnsi="Cambria Math"/>
+                    <w:sz w:val="20"/>
+                    <w:szCs w:val="20"/>
+                  </w:rPr>
+                  <m:t>=</m:t>
+                </m:r>
+                <m:d>
+                  <m:dPr>
+                    <m:ctrlPr>
+                      <w:rPr>
+                        <w:rFonts w:ascii="Cambria Math" w:hAnsi="Cambria Math"/>
+                        <w:i/>
+                        <w:sz w:val="20"/>
+                        <w:szCs w:val="20"/>
+                      </w:rPr>
+                    </m:ctrlPr>
+                  </m:dPr>
+                  <m:e>
+                    <m:r>
+                      <w:rPr>
+                        <w:rFonts w:ascii="Cambria Math" w:hAnsi="Cambria Math"/>
+                        <w:sz w:val="20"/>
+                        <w:szCs w:val="20"/>
+                      </w:rPr>
+                      <m:t>2,0</m:t>
+                    </m:r>
+                  </m:e>
+                </m:d>
               </m:e>
               <m:e/>
             </m:mr>
@@ -8608,14 +10694,28 @@
                     </m:r>
                   </m:sub>
                 </m:sSub>
-                <m:r>
-                  <w:rPr>
-                    <w:rFonts w:ascii="Cambria Math" w:hAnsi="Cambria Math"/>
-                    <w:sz w:val="20"/>
-                    <w:szCs w:val="20"/>
-                  </w:rPr>
-                  <m:t>(3, -1)</m:t>
-                </m:r>
+                <m:d>
+                  <m:dPr>
+                    <m:ctrlPr>
+                      <w:rPr>
+                        <w:rFonts w:ascii="Cambria Math" w:hAnsi="Cambria Math"/>
+                        <w:i/>
+                        <w:sz w:val="20"/>
+                        <w:szCs w:val="20"/>
+                      </w:rPr>
+                    </m:ctrlPr>
+                  </m:dPr>
+                  <m:e>
+                    <m:r>
+                      <w:rPr>
+                        <w:rFonts w:ascii="Cambria Math" w:hAnsi="Cambria Math"/>
+                        <w:sz w:val="20"/>
+                        <w:szCs w:val="20"/>
+                      </w:rPr>
+                      <m:t>3,-1</m:t>
+                    </m:r>
+                  </m:e>
+                </m:d>
               </m:e>
               <m:e/>
               <m:e/>
@@ -8623,6 +10723,54 @@
           </m:m>
         </m:oMath>
       </m:oMathPara>
+    </w:p>
+    <w:p>
+      <w:pPr>
+        <w:rPr>
+          <w:rFonts w:eastAsiaTheme="minorEastAsia"/>
+        </w:rPr>
+      </w:pPr>
+      <w:r>
+        <w:rPr>
+          <w:rFonts w:eastAsiaTheme="minorEastAsia"/>
+        </w:rPr>
+        <w:lastRenderedPageBreak/>
+        <w:drawing>
+          <wp:inline distT="0" distB="0" distL="0" distR="0" wp14:anchorId="3E1652DB" wp14:editId="56AC2F8C">
+            <wp:extent cx="933580" cy="1581371"/>
+            <wp:effectExtent l="0" t="0" r="0" b="0"/>
+            <wp:docPr id="1603341169" name="Imagen 1" descr="Imagen que contiene Interfaz de usuario gráfica&#10;&#10;Descripción generada automáticamente"/>
+            <wp:cNvGraphicFramePr>
+              <a:graphicFrameLocks xmlns:a="http://schemas.openxmlformats.org/drawingml/2006/main" noChangeAspect="1"/>
+            </wp:cNvGraphicFramePr>
+            <a:graphic xmlns:a="http://schemas.openxmlformats.org/drawingml/2006/main">
+              <a:graphicData uri="http://schemas.openxmlformats.org/drawingml/2006/picture">
+                <pic:pic xmlns:pic="http://schemas.openxmlformats.org/drawingml/2006/picture">
+                  <pic:nvPicPr>
+                    <pic:cNvPr id="1603341169" name="Imagen 1" descr="Imagen que contiene Interfaz de usuario gráfica&#10;&#10;Descripción generada automáticamente"/>
+                    <pic:cNvPicPr/>
+                  </pic:nvPicPr>
+                  <pic:blipFill>
+                    <a:blip r:embed="rId17"/>
+                    <a:stretch>
+                      <a:fillRect/>
+                    </a:stretch>
+                  </pic:blipFill>
+                  <pic:spPr>
+                    <a:xfrm>
+                      <a:off x="0" y="0"/>
+                      <a:ext cx="933580" cy="1581371"/>
+                    </a:xfrm>
+                    <a:prstGeom prst="rect">
+                      <a:avLst/>
+                    </a:prstGeom>
+                  </pic:spPr>
+                </pic:pic>
+              </a:graphicData>
+            </a:graphic>
+          </wp:inline>
+        </w:drawing>
+      </w:r>
     </w:p>
     <w:p>
       <w:pPr>
@@ -8678,6 +10826,13 @@
       </w:r>
     </w:p>
     <w:p>
+      <w:pPr>
+        <w:rPr>
+          <w:rFonts w:eastAsiaTheme="minorEastAsia"/>
+          <w:sz w:val="20"/>
+          <w:szCs w:val="20"/>
+        </w:rPr>
+      </w:pPr>
       <m:oMathPara>
         <m:oMath>
           <m:m>
@@ -8733,14 +10888,28 @@
                     </m:r>
                   </m:sub>
                 </m:sSub>
-                <m:r>
-                  <w:rPr>
-                    <w:rFonts w:ascii="Cambria Math" w:hAnsi="Cambria Math"/>
-                    <w:sz w:val="20"/>
-                    <w:szCs w:val="20"/>
-                  </w:rPr>
-                  <m:t>(1, -1)</m:t>
-                </m:r>
+                <m:d>
+                  <m:dPr>
+                    <m:ctrlPr>
+                      <w:rPr>
+                        <w:rFonts w:ascii="Cambria Math" w:hAnsi="Cambria Math"/>
+                        <w:i/>
+                        <w:sz w:val="20"/>
+                        <w:szCs w:val="20"/>
+                      </w:rPr>
+                    </m:ctrlPr>
+                  </m:dPr>
+                  <m:e>
+                    <m:r>
+                      <w:rPr>
+                        <w:rFonts w:ascii="Cambria Math" w:hAnsi="Cambria Math"/>
+                        <w:sz w:val="20"/>
+                        <w:szCs w:val="20"/>
+                      </w:rPr>
+                      <m:t>1,-1</m:t>
+                    </m:r>
+                  </m:e>
+                </m:d>
                 <m:ctrlPr>
                   <w:rPr>
                     <w:rFonts w:ascii="Cambria Math" w:eastAsia="Cambria Math" w:hAnsi="Cambria Math" w:cs="Cambria Math"/>
@@ -8822,8 +10991,120 @@
                     <w:sz w:val="20"/>
                     <w:szCs w:val="20"/>
                   </w:rPr>
-                  <m:t>= 0.5 * (2, 0) + (1 - 0.5) * (1,-1)=(1.5, -0.5)</m:t>
+                  <m:t>=0.5*</m:t>
                 </m:r>
+                <m:d>
+                  <m:dPr>
+                    <m:ctrlPr>
+                      <w:rPr>
+                        <w:rFonts w:ascii="Cambria Math" w:hAnsi="Cambria Math"/>
+                        <w:i/>
+                        <w:sz w:val="20"/>
+                        <w:szCs w:val="20"/>
+                      </w:rPr>
+                    </m:ctrlPr>
+                  </m:dPr>
+                  <m:e>
+                    <m:r>
+                      <w:rPr>
+                        <w:rFonts w:ascii="Cambria Math" w:hAnsi="Cambria Math"/>
+                        <w:sz w:val="20"/>
+                        <w:szCs w:val="20"/>
+                      </w:rPr>
+                      <m:t>2,0</m:t>
+                    </m:r>
+                  </m:e>
+                </m:d>
+                <m:r>
+                  <w:rPr>
+                    <w:rFonts w:ascii="Cambria Math" w:hAnsi="Cambria Math"/>
+                    <w:sz w:val="20"/>
+                    <w:szCs w:val="20"/>
+                  </w:rPr>
+                  <m:t>+</m:t>
+                </m:r>
+                <m:d>
+                  <m:dPr>
+                    <m:ctrlPr>
+                      <w:rPr>
+                        <w:rFonts w:ascii="Cambria Math" w:hAnsi="Cambria Math"/>
+                        <w:i/>
+                        <w:sz w:val="20"/>
+                        <w:szCs w:val="20"/>
+                      </w:rPr>
+                    </m:ctrlPr>
+                  </m:dPr>
+                  <m:e>
+                    <m:r>
+                      <w:rPr>
+                        <w:rFonts w:ascii="Cambria Math" w:hAnsi="Cambria Math"/>
+                        <w:sz w:val="20"/>
+                        <w:szCs w:val="20"/>
+                      </w:rPr>
+                      <m:t>1-0.5</m:t>
+                    </m:r>
+                  </m:e>
+                </m:d>
+                <m:r>
+                  <w:rPr>
+                    <w:rFonts w:ascii="Cambria Math" w:hAnsi="Cambria Math"/>
+                    <w:sz w:val="20"/>
+                    <w:szCs w:val="20"/>
+                  </w:rPr>
+                  <m:t>*</m:t>
+                </m:r>
+                <m:d>
+                  <m:dPr>
+                    <m:ctrlPr>
+                      <w:rPr>
+                        <w:rFonts w:ascii="Cambria Math" w:hAnsi="Cambria Math"/>
+                        <w:i/>
+                        <w:sz w:val="20"/>
+                        <w:szCs w:val="20"/>
+                      </w:rPr>
+                    </m:ctrlPr>
+                  </m:dPr>
+                  <m:e>
+                    <m:r>
+                      <w:rPr>
+                        <w:rFonts w:ascii="Cambria Math" w:hAnsi="Cambria Math"/>
+                        <w:sz w:val="20"/>
+                        <w:szCs w:val="20"/>
+                      </w:rPr>
+                      <m:t>1,-1</m:t>
+                    </m:r>
+                  </m:e>
+                </m:d>
+                <m:r>
+                  <w:rPr>
+                    <w:rFonts w:ascii="Cambria Math" w:hAnsi="Cambria Math"/>
+                    <w:sz w:val="20"/>
+                    <w:szCs w:val="20"/>
+                  </w:rPr>
+                  <m:t>=</m:t>
+                </m:r>
+                <m:d>
+                  <m:dPr>
+                    <m:ctrlPr>
+                      <w:rPr>
+                        <w:rFonts w:ascii="Cambria Math" w:hAnsi="Cambria Math"/>
+                        <w:i/>
+                        <w:sz w:val="20"/>
+                        <w:szCs w:val="20"/>
+                      </w:rPr>
+                    </m:ctrlPr>
+                  </m:dPr>
+                  <m:e>
+                    <m:r>
+                      <w:rPr>
+                        <w:rFonts w:ascii="Cambria Math" w:hAnsi="Cambria Math"/>
+                        <w:sz w:val="20"/>
+                        <w:szCs w:val="20"/>
+                      </w:rPr>
+                      <m:t>1.5,-0.5</m:t>
+                    </m:r>
+                  </m:e>
+                </m:d>
               </m:e>
               <m:e/>
             </m:mr>
@@ -8861,14 +11142,28 @@
                     </m:r>
                   </m:sub>
                 </m:sSub>
-                <m:r>
-                  <w:rPr>
-                    <w:rFonts w:ascii="Cambria Math" w:hAnsi="Cambria Math"/>
-                    <w:sz w:val="20"/>
-                    <w:szCs w:val="20"/>
-                  </w:rPr>
-                  <m:t>(2, 0)</m:t>
-                </m:r>
+                <m:d>
+                  <m:dPr>
+                    <m:ctrlPr>
+                      <w:rPr>
+                        <w:rFonts w:ascii="Cambria Math" w:hAnsi="Cambria Math"/>
+                        <w:i/>
+                        <w:sz w:val="20"/>
+                        <w:szCs w:val="20"/>
+                      </w:rPr>
+                    </m:ctrlPr>
+                  </m:dPr>
+                  <m:e>
+                    <m:r>
+                      <w:rPr>
+                        <w:rFonts w:ascii="Cambria Math" w:hAnsi="Cambria Math"/>
+                        <w:sz w:val="20"/>
+                        <w:szCs w:val="20"/>
+                      </w:rPr>
+                      <m:t>2,0</m:t>
+                    </m:r>
+                  </m:e>
+                </m:d>
                 <m:ctrlPr>
                   <w:rPr>
                     <w:rFonts w:ascii="Cambria Math" w:eastAsia="Cambria Math" w:hAnsi="Cambria Math" w:cs="Cambria Math"/>
@@ -8937,8 +11232,120 @@
                     <w:sz w:val="20"/>
                     <w:szCs w:val="20"/>
                   </w:rPr>
-                  <m:t>= 0.5 * (2.5, -0.5) + (1 - 0.5) * (2,-0.5) =(2,-0.5)</m:t>
+                  <m:t>=0.5*</m:t>
                 </m:r>
+                <m:d>
+                  <m:dPr>
+                    <m:ctrlPr>
+                      <w:rPr>
+                        <w:rFonts w:ascii="Cambria Math" w:hAnsi="Cambria Math"/>
+                        <w:i/>
+                        <w:sz w:val="20"/>
+                        <w:szCs w:val="20"/>
+                      </w:rPr>
+                    </m:ctrlPr>
+                  </m:dPr>
+                  <m:e>
+                    <m:r>
+                      <w:rPr>
+                        <w:rFonts w:ascii="Cambria Math" w:hAnsi="Cambria Math"/>
+                        <w:sz w:val="20"/>
+                        <w:szCs w:val="20"/>
+                      </w:rPr>
+                      <m:t>2.5,-0.5</m:t>
+                    </m:r>
+                  </m:e>
+                </m:d>
+                <m:r>
+                  <w:rPr>
+                    <w:rFonts w:ascii="Cambria Math" w:hAnsi="Cambria Math"/>
+                    <w:sz w:val="20"/>
+                    <w:szCs w:val="20"/>
+                  </w:rPr>
+                  <m:t>+</m:t>
+                </m:r>
+                <m:d>
+                  <m:dPr>
+                    <m:ctrlPr>
+                      <w:rPr>
+                        <w:rFonts w:ascii="Cambria Math" w:hAnsi="Cambria Math"/>
+                        <w:i/>
+                        <w:sz w:val="20"/>
+                        <w:szCs w:val="20"/>
+                      </w:rPr>
+                    </m:ctrlPr>
+                  </m:dPr>
+                  <m:e>
+                    <m:r>
+                      <w:rPr>
+                        <w:rFonts w:ascii="Cambria Math" w:hAnsi="Cambria Math"/>
+                        <w:sz w:val="20"/>
+                        <w:szCs w:val="20"/>
+                      </w:rPr>
+                      <m:t>1-0.5</m:t>
+                    </m:r>
+                  </m:e>
+                </m:d>
+                <m:r>
+                  <w:rPr>
+                    <w:rFonts w:ascii="Cambria Math" w:hAnsi="Cambria Math"/>
+                    <w:sz w:val="20"/>
+                    <w:szCs w:val="20"/>
+                  </w:rPr>
+                  <m:t>*</m:t>
+                </m:r>
+                <m:d>
+                  <m:dPr>
+                    <m:ctrlPr>
+                      <w:rPr>
+                        <w:rFonts w:ascii="Cambria Math" w:hAnsi="Cambria Math"/>
+                        <w:i/>
+                        <w:sz w:val="20"/>
+                        <w:szCs w:val="20"/>
+                      </w:rPr>
+                    </m:ctrlPr>
+                  </m:dPr>
+                  <m:e>
+                    <m:r>
+                      <w:rPr>
+                        <w:rFonts w:ascii="Cambria Math" w:hAnsi="Cambria Math"/>
+                        <w:sz w:val="20"/>
+                        <w:szCs w:val="20"/>
+                      </w:rPr>
+                      <m:t>2,-0.5</m:t>
+                    </m:r>
+                  </m:e>
+                </m:d>
+                <m:r>
+                  <w:rPr>
+                    <w:rFonts w:ascii="Cambria Math" w:hAnsi="Cambria Math"/>
+                    <w:sz w:val="20"/>
+                    <w:szCs w:val="20"/>
+                  </w:rPr>
+                  <m:t>=</m:t>
+                </m:r>
+                <m:d>
+                  <m:dPr>
+                    <m:ctrlPr>
+                      <w:rPr>
+                        <w:rFonts w:ascii="Cambria Math" w:hAnsi="Cambria Math"/>
+                        <w:i/>
+                        <w:sz w:val="20"/>
+                        <w:szCs w:val="20"/>
+                      </w:rPr>
+                    </m:ctrlPr>
+                  </m:dPr>
+                  <m:e>
+                    <m:r>
+                      <w:rPr>
+                        <w:rFonts w:ascii="Cambria Math" w:hAnsi="Cambria Math"/>
+                        <w:sz w:val="20"/>
+                        <w:szCs w:val="20"/>
+                      </w:rPr>
+                      <m:t>2,-0.5</m:t>
+                    </m:r>
+                  </m:e>
+                </m:d>
                 <m:ctrlPr>
                   <w:rPr>
                     <w:rFonts w:ascii="Cambria Math" w:eastAsia="Cambria Math" w:hAnsi="Cambria Math" w:cs="Cambria Math"/>
@@ -9000,8 +11407,120 @@
                     <w:sz w:val="20"/>
                     <w:szCs w:val="20"/>
                   </w:rPr>
-                  <m:t>= 0 .5* (3, -1) + (1 - 0.5) * (2, 0)=(2.5, -0.5)</m:t>
+                  <m:t>=0.5*</m:t>
                 </m:r>
+                <m:d>
+                  <m:dPr>
+                    <m:ctrlPr>
+                      <w:rPr>
+                        <w:rFonts w:ascii="Cambria Math" w:hAnsi="Cambria Math"/>
+                        <w:i/>
+                        <w:sz w:val="20"/>
+                        <w:szCs w:val="20"/>
+                      </w:rPr>
+                    </m:ctrlPr>
+                  </m:dPr>
+                  <m:e>
+                    <m:r>
+                      <w:rPr>
+                        <w:rFonts w:ascii="Cambria Math" w:hAnsi="Cambria Math"/>
+                        <w:sz w:val="20"/>
+                        <w:szCs w:val="20"/>
+                      </w:rPr>
+                      <m:t>3,-1</m:t>
+                    </m:r>
+                  </m:e>
+                </m:d>
+                <m:r>
+                  <w:rPr>
+                    <w:rFonts w:ascii="Cambria Math" w:hAnsi="Cambria Math"/>
+                    <w:sz w:val="20"/>
+                    <w:szCs w:val="20"/>
+                  </w:rPr>
+                  <m:t>+</m:t>
+                </m:r>
+                <m:d>
+                  <m:dPr>
+                    <m:ctrlPr>
+                      <w:rPr>
+                        <w:rFonts w:ascii="Cambria Math" w:hAnsi="Cambria Math"/>
+                        <w:i/>
+                        <w:sz w:val="20"/>
+                        <w:szCs w:val="20"/>
+                      </w:rPr>
+                    </m:ctrlPr>
+                  </m:dPr>
+                  <m:e>
+                    <m:r>
+                      <w:rPr>
+                        <w:rFonts w:ascii="Cambria Math" w:hAnsi="Cambria Math"/>
+                        <w:sz w:val="20"/>
+                        <w:szCs w:val="20"/>
+                      </w:rPr>
+                      <m:t>1-0.5</m:t>
+                    </m:r>
+                  </m:e>
+                </m:d>
+                <m:r>
+                  <w:rPr>
+                    <w:rFonts w:ascii="Cambria Math" w:hAnsi="Cambria Math"/>
+                    <w:sz w:val="20"/>
+                    <w:szCs w:val="20"/>
+                  </w:rPr>
+                  <m:t>*</m:t>
+                </m:r>
+                <m:d>
+                  <m:dPr>
+                    <m:ctrlPr>
+                      <w:rPr>
+                        <w:rFonts w:ascii="Cambria Math" w:hAnsi="Cambria Math"/>
+                        <w:i/>
+                        <w:sz w:val="20"/>
+                        <w:szCs w:val="20"/>
+                      </w:rPr>
+                    </m:ctrlPr>
+                  </m:dPr>
+                  <m:e>
+                    <m:r>
+                      <w:rPr>
+                        <w:rFonts w:ascii="Cambria Math" w:hAnsi="Cambria Math"/>
+                        <w:sz w:val="20"/>
+                        <w:szCs w:val="20"/>
+                      </w:rPr>
+                      <m:t>2,0</m:t>
+                    </m:r>
+                  </m:e>
+                </m:d>
+                <m:r>
+                  <w:rPr>
+                    <w:rFonts w:ascii="Cambria Math" w:hAnsi="Cambria Math"/>
+                    <w:sz w:val="20"/>
+                    <w:szCs w:val="20"/>
+                  </w:rPr>
+                  <m:t>=</m:t>
+                </m:r>
+                <m:d>
+                  <m:dPr>
+                    <m:ctrlPr>
+                      <w:rPr>
+                        <w:rFonts w:ascii="Cambria Math" w:hAnsi="Cambria Math"/>
+                        <w:i/>
+                        <w:sz w:val="20"/>
+                        <w:szCs w:val="20"/>
+                      </w:rPr>
+                    </m:ctrlPr>
+                  </m:dPr>
+                  <m:e>
+                    <m:r>
+                      <w:rPr>
+                        <w:rFonts w:ascii="Cambria Math" w:hAnsi="Cambria Math"/>
+                        <w:sz w:val="20"/>
+                        <w:szCs w:val="20"/>
+                      </w:rPr>
+                      <m:t>2.5,-0.5</m:t>
+                    </m:r>
+                  </m:e>
+                </m:d>
               </m:e>
               <m:e/>
             </m:mr>
@@ -9039,14 +11558,28 @@
                     </m:r>
                   </m:sub>
                 </m:sSub>
-                <m:r>
-                  <w:rPr>
-                    <w:rFonts w:ascii="Cambria Math" w:hAnsi="Cambria Math"/>
-                    <w:sz w:val="20"/>
-                    <w:szCs w:val="20"/>
-                  </w:rPr>
-                  <m:t>(3, -1)</m:t>
-                </m:r>
+                <m:d>
+                  <m:dPr>
+                    <m:ctrlPr>
+                      <w:rPr>
+                        <w:rFonts w:ascii="Cambria Math" w:hAnsi="Cambria Math"/>
+                        <w:i/>
+                        <w:sz w:val="20"/>
+                        <w:szCs w:val="20"/>
+                      </w:rPr>
+                    </m:ctrlPr>
+                  </m:dPr>
+                  <m:e>
+                    <m:r>
+                      <w:rPr>
+                        <w:rFonts w:ascii="Cambria Math" w:hAnsi="Cambria Math"/>
+                        <w:sz w:val="20"/>
+                        <w:szCs w:val="20"/>
+                      </w:rPr>
+                      <m:t>3,-1</m:t>
+                    </m:r>
+                  </m:e>
+                </m:d>
               </m:e>
               <m:e/>
               <m:e/>
@@ -9062,6 +11595,50 @@
         </w:rPr>
       </w:pPr>
       <w:r>
+        <w:drawing>
+          <wp:inline distT="0" distB="0" distL="0" distR="0" wp14:anchorId="157C2A26" wp14:editId="5769AB1A">
+            <wp:extent cx="1914792" cy="1590897"/>
+            <wp:effectExtent l="0" t="0" r="9525" b="9525"/>
+            <wp:docPr id="1544027863" name="Imagen 1" descr="Gráfico&#10;&#10;Descripción generada automáticamente con confianza baja"/>
+            <wp:cNvGraphicFramePr>
+              <a:graphicFrameLocks xmlns:a="http://schemas.openxmlformats.org/drawingml/2006/main" noChangeAspect="1"/>
+            </wp:cNvGraphicFramePr>
+            <a:graphic xmlns:a="http://schemas.openxmlformats.org/drawingml/2006/main">
+              <a:graphicData uri="http://schemas.openxmlformats.org/drawingml/2006/picture">
+                <pic:pic xmlns:pic="http://schemas.openxmlformats.org/drawingml/2006/picture">
+                  <pic:nvPicPr>
+                    <pic:cNvPr id="1544027863" name="Imagen 1" descr="Gráfico&#10;&#10;Descripción generada automáticamente con confianza baja"/>
+                    <pic:cNvPicPr/>
+                  </pic:nvPicPr>
+                  <pic:blipFill>
+                    <a:blip r:embed="rId18"/>
+                    <a:stretch>
+                      <a:fillRect/>
+                    </a:stretch>
+                  </pic:blipFill>
+                  <pic:spPr>
+                    <a:xfrm>
+                      <a:off x="0" y="0"/>
+                      <a:ext cx="1914792" cy="1590897"/>
+                    </a:xfrm>
+                    <a:prstGeom prst="rect">
+                      <a:avLst/>
+                    </a:prstGeom>
+                  </pic:spPr>
+                </pic:pic>
+              </a:graphicData>
+            </a:graphic>
+          </wp:inline>
+        </w:drawing>
+      </w:r>
+    </w:p>
+    <w:p>
+      <w:pPr>
+        <w:rPr>
+          <w:rFonts w:eastAsiaTheme="minorEastAsia"/>
+        </w:rPr>
+      </w:pPr>
+      <w:r>
         <w:rPr>
           <w:rFonts w:eastAsiaTheme="minorEastAsia"/>
         </w:rPr>
@@ -9083,6 +11660,11 @@
       </w:r>
     </w:p>
     <w:p>
+      <w:pPr>
+        <w:rPr>
+          <w:noProof/>
+        </w:rPr>
+      </w:pPr>
       <m:oMath>
         <m:m>
           <m:mPr>
@@ -9466,12 +12048,52 @@
     </w:p>
     <w:p>
       <w:r>
+        <w:drawing>
+          <wp:inline distT="0" distB="0" distL="0" distR="0" wp14:anchorId="7CA221B0" wp14:editId="72F35F29">
+            <wp:extent cx="1171739" cy="1619476"/>
+            <wp:effectExtent l="0" t="0" r="9525" b="0"/>
+            <wp:docPr id="1776487844" name="Imagen 1" descr="Imagen que contiene Gráfico&#10;&#10;Descripción generada automáticamente"/>
+            <wp:cNvGraphicFramePr>
+              <a:graphicFrameLocks xmlns:a="http://schemas.openxmlformats.org/drawingml/2006/main" noChangeAspect="1"/>
+            </wp:cNvGraphicFramePr>
+            <a:graphic xmlns:a="http://schemas.openxmlformats.org/drawingml/2006/main">
+              <a:graphicData uri="http://schemas.openxmlformats.org/drawingml/2006/picture">
+                <pic:pic xmlns:pic="http://schemas.openxmlformats.org/drawingml/2006/picture">
+                  <pic:nvPicPr>
+                    <pic:cNvPr id="1776487844" name="Imagen 1" descr="Imagen que contiene Gráfico&#10;&#10;Descripción generada automáticamente"/>
+                    <pic:cNvPicPr/>
+                  </pic:nvPicPr>
+                  <pic:blipFill>
+                    <a:blip r:embed="rId19"/>
+                    <a:stretch>
+                      <a:fillRect/>
+                    </a:stretch>
+                  </pic:blipFill>
+                  <pic:spPr>
+                    <a:xfrm>
+                      <a:off x="0" y="0"/>
+                      <a:ext cx="1171739" cy="1619476"/>
+                    </a:xfrm>
+                    <a:prstGeom prst="rect">
+                      <a:avLst/>
+                    </a:prstGeom>
+                  </pic:spPr>
+                </pic:pic>
+              </a:graphicData>
+            </a:graphic>
+          </wp:inline>
+        </w:drawing>
+      </w:r>
+    </w:p>
+    <w:p>
+      <w:r>
         <w:rPr>
           <w:rFonts w:eastAsiaTheme="minorEastAsia"/>
           <w:noProof/>
           <w:sz w:val="20"/>
           <w:szCs w:val="20"/>
         </w:rPr>
+        <w:lastRenderedPageBreak/>
         <w:drawing>
           <wp:anchor distT="0" distB="0" distL="114300" distR="114300" simplePos="0" relativeHeight="251656704" behindDoc="0" locked="0" layoutInCell="1" allowOverlap="1" wp14:anchorId="47A8C7F0" wp14:editId="0B4EEBE9">
             <wp:simplePos x="0" y="0"/>
@@ -9496,7 +12118,7 @@
                     <pic:cNvPicPr/>
                   </pic:nvPicPr>
                   <pic:blipFill>
-                    <a:blip r:embed="rId15">
+                    <a:blip r:embed="rId20">
                       <a:extLst>
                         <a:ext uri="{28A0092B-C50C-407E-A947-70E740481C1C}">
                           <a14:useLocalDpi xmlns:a14="http://schemas.microsoft.com/office/drawing/2010/main" val="0"/>
@@ -9533,7 +12155,7 @@
           <w:noProof/>
         </w:rPr>
         <w:drawing>
-          <wp:anchor distT="0" distB="0" distL="114300" distR="114300" simplePos="0" relativeHeight="251655680" behindDoc="0" locked="0" layoutInCell="1" allowOverlap="1" wp14:anchorId="3778E71B" wp14:editId="73472477">
+          <wp:anchor distT="0" distB="0" distL="114300" distR="114300" simplePos="0" relativeHeight="251654656" behindDoc="0" locked="0" layoutInCell="1" allowOverlap="1" wp14:anchorId="3778E71B" wp14:editId="73472477">
             <wp:simplePos x="0" y="0"/>
             <wp:positionH relativeFrom="column">
               <wp:posOffset>0</wp:posOffset>
@@ -9556,7 +12178,7 @@
                     <pic:cNvPicPr/>
                   </pic:nvPicPr>
                   <pic:blipFill>
-                    <a:blip r:embed="rId16">
+                    <a:blip r:embed="rId21">
                       <a:extLst>
                         <a:ext uri="{28A0092B-C50C-407E-A947-70E740481C1C}">
                           <a14:useLocalDpi xmlns:a14="http://schemas.microsoft.com/office/drawing/2010/main" val="0"/>
@@ -9612,7 +12234,6 @@
           <w:b/>
           <w:bCs/>
         </w:rPr>
-        <w:lastRenderedPageBreak/>
         <w:t>Midpoint Subdivision:</w:t>
       </w:r>
       <w:r>
@@ -9639,7 +12260,7 @@
                     </pic:cNvPicPr>
                   </pic:nvPicPr>
                   <pic:blipFill>
-                    <a:blip r:embed="rId10">
+                    <a:blip r:embed="rId12">
                       <a:extLst>
                         <a:ext uri="{28A0092B-C50C-407E-A947-70E740481C1C}">
                           <a14:useLocalDpi xmlns:a14="http://schemas.microsoft.com/office/drawing/2010/main" val="0"/>
@@ -9831,6 +12452,7 @@
         </w:rPr>
       </w:pPr>
       <w:r>
+        <w:lastRenderedPageBreak/>
         <w:tab/>
       </w:r>
       <w:r>
@@ -11027,7 +13649,6 @@
         <w:rPr>
           <w:rFonts w:eastAsiaTheme="minorEastAsia"/>
         </w:rPr>
-        <w:lastRenderedPageBreak/>
         <w:tab/>
       </w:r>
       <w:r>
@@ -13543,7 +16164,7 @@
     </w:p>
     <w:p>
       <w:pPr>
-        <w:pStyle w:val="Heading1"/>
+        <w:pStyle w:val="Ttulo1"/>
         <w:jc w:val="both"/>
       </w:pPr>
       <w:r>
@@ -13582,8 +16203,8 @@
       </w:pPr>
     </w:p>
     <w:sectPr>
-      <w:headerReference w:type="default" r:id="rId17"/>
-      <w:footerReference w:type="default" r:id="rId18"/>
+      <w:headerReference w:type="default" r:id="rId22"/>
+      <w:footerReference w:type="default" r:id="rId23"/>
       <w:pgSz w:w="12240" w:h="15840"/>
       <w:pgMar w:top="1440" w:right="1440" w:bottom="1440" w:left="1440" w:header="720" w:footer="720" w:gutter="0"/>
       <w:cols w:space="720"/>
@@ -13638,7 +16259,7 @@
     <w:sdtContent>
       <w:p>
         <w:pPr>
-          <w:pStyle w:val="Footer"/>
+          <w:pStyle w:val="Piedepgina"/>
           <w:jc w:val="center"/>
         </w:pPr>
         <w:r>
@@ -13664,7 +16285,7 @@
   </w:sdt>
   <w:p>
     <w:pPr>
-      <w:pStyle w:val="Footer"/>
+      <w:pStyle w:val="Piedepgina"/>
     </w:pPr>
   </w:p>
 </w:ftr>
@@ -13706,34 +16327,52 @@
 <w:hdr xmlns:wpc="http://schemas.microsoft.com/office/word/2010/wordprocessingCanvas" xmlns:cx="http://schemas.microsoft.com/office/drawing/2014/chartex" xmlns:cx1="http://schemas.microsoft.com/office/drawing/2015/9/8/chartex" xmlns:cx2="http://schemas.microsoft.com/office/drawing/2015/10/21/chartex" xmlns:cx3="http://schemas.microsoft.com/office/drawing/2016/5/9/chartex" xmlns:cx4="http://schemas.microsoft.com/office/drawing/2016/5/10/chartex" xmlns:cx5="http://schemas.microsoft.com/office/drawing/2016/5/11/chartex" xmlns:cx6="http://schemas.microsoft.com/office/drawing/2016/5/12/chartex" xmlns:cx7="http://schemas.microsoft.com/office/drawing/2016/5/13/chartex" xmlns:cx8="http://schemas.microsoft.com/office/drawing/2016/5/14/chartex" xmlns:mc="http://schemas.openxmlformats.org/markup-compatibility/2006" xmlns:aink="http://schemas.microsoft.com/office/drawing/2016/ink" xmlns:am3d="http://schemas.microsoft.com/office/drawing/2017/model3d" xmlns:o="urn:schemas-microsoft-com:office:office" xmlns:oel="http://schemas.microsoft.com/office/2019/extlst" xmlns:r="http://schemas.openxmlformats.org/officeDocument/2006/relationships" xmlns:m="http://schemas.openxmlformats.org/officeDocument/2006/math" xmlns:v="urn:schemas-microsoft-com:vml" xmlns:wp14="http://schemas.microsoft.com/office/word/2010/wordprocessingDrawing" xmlns:wp="http://schemas.openxmlformats.org/drawingml/2006/wordprocessingDrawing" xmlns:w10="urn:schemas-microsoft-com:office:word" xmlns:w="http://schemas.openxmlformats.org/wordprocessingml/2006/main" xmlns:w14="http://schemas.microsoft.com/office/word/2010/wordml" xmlns:w15="http://schemas.microsoft.com/office/word/2012/wordml" xmlns:w16cex="http://schemas.microsoft.com/office/word/2018/wordml/cex" xmlns:w16cid="http://schemas.microsoft.com/office/word/2016/wordml/cid" xmlns:w16="http://schemas.microsoft.com/office/word/2018/wordml" xmlns:w16sdtdh="http://schemas.microsoft.com/office/word/2020/wordml/sdtdatahash" xmlns:w16se="http://schemas.microsoft.com/office/word/2015/wordml/symex" xmlns:wpg="http://schemas.microsoft.com/office/word/2010/wordprocessingGroup" xmlns:wpi="http://schemas.microsoft.com/office/word/2010/wordprocessingInk" xmlns:wne="http://schemas.microsoft.com/office/word/2006/wordml" xmlns:wps="http://schemas.microsoft.com/office/word/2010/wordprocessingShape" mc:Ignorable="w14 w15 w16se w16cid w16 w16cex w16sdtdh wp14">
   <w:p>
     <w:pPr>
-      <w:pStyle w:val="Header"/>
+      <w:pStyle w:val="Encabezado"/>
       <w:jc w:val="right"/>
+      <w:rPr>
+        <w:lang w:val="es-ES"/>
+      </w:rPr>
     </w:pPr>
     <w:r>
+      <w:rPr>
+        <w:lang w:val="es-ES"/>
+      </w:rPr>
       <w:t>Daniel Herreros| 540002818</w:t>
     </w:r>
   </w:p>
   <w:p>
     <w:pPr>
-      <w:pStyle w:val="Header"/>
+      <w:pStyle w:val="Encabezado"/>
       <w:jc w:val="right"/>
+      <w:rPr>
+        <w:lang w:val="es-ES"/>
+      </w:rPr>
     </w:pPr>
     <w:r>
+      <w:rPr>
+        <w:lang w:val="es-ES"/>
+      </w:rPr>
       <w:t>David Miranda | 540001818</w:t>
     </w:r>
   </w:p>
   <w:p>
     <w:pPr>
-      <w:pStyle w:val="Header"/>
+      <w:pStyle w:val="Encabezado"/>
       <w:jc w:val="right"/>
+      <w:rPr>
+        <w:lang w:val="es-ES"/>
+      </w:rPr>
     </w:pPr>
     <w:r>
+      <w:rPr>
+        <w:lang w:val="es-ES"/>
+      </w:rPr>
       <w:t>Nestor Uriarte| 540000817</w:t>
     </w:r>
   </w:p>
   <w:p>
     <w:pPr>
-      <w:pStyle w:val="Header"/>
+      <w:pStyle w:val="Encabezado"/>
       <w:jc w:val="right"/>
     </w:pPr>
     <w:r>
@@ -13742,7 +16381,7 @@
   </w:p>
   <w:p>
     <w:pPr>
-      <w:pStyle w:val="Header"/>
+      <w:pStyle w:val="Encabezado"/>
       <w:jc w:val="right"/>
     </w:pPr>
     <w:r>
@@ -14432,11 +17071,11 @@
     <w:name w:val="Normal"/>
     <w:qFormat/>
   </w:style>
-  <w:style w:type="paragraph" w:styleId="Heading1">
+  <w:style w:type="paragraph" w:styleId="Ttulo1">
     <w:name w:val="heading 1"/>
     <w:basedOn w:val="Normal"/>
     <w:next w:val="Normal"/>
-    <w:link w:val="Heading1Char"/>
+    <w:link w:val="Ttulo1Car"/>
     <w:uiPriority w:val="9"/>
     <w:qFormat/>
     <w:rsid w:val="007A3E8A"/>
@@ -14453,11 +17092,11 @@
       <w:szCs w:val="32"/>
     </w:rPr>
   </w:style>
-  <w:style w:type="paragraph" w:styleId="Heading2">
+  <w:style w:type="paragraph" w:styleId="Ttulo2">
     <w:name w:val="heading 2"/>
     <w:basedOn w:val="Normal"/>
     <w:next w:val="Normal"/>
-    <w:link w:val="Heading2Char"/>
+    <w:link w:val="Ttulo2Car"/>
     <w:uiPriority w:val="9"/>
     <w:unhideWhenUsed/>
     <w:qFormat/>
@@ -14475,11 +17114,11 @@
       <w:szCs w:val="26"/>
     </w:rPr>
   </w:style>
-  <w:style w:type="paragraph" w:styleId="Heading3">
+  <w:style w:type="paragraph" w:styleId="Ttulo3">
     <w:name w:val="heading 3"/>
     <w:basedOn w:val="Normal"/>
     <w:next w:val="Normal"/>
-    <w:link w:val="Heading3Char"/>
+    <w:link w:val="Ttulo3Car"/>
     <w:uiPriority w:val="9"/>
     <w:unhideWhenUsed/>
     <w:qFormat/>
@@ -14497,13 +17136,13 @@
       <w:szCs w:val="24"/>
     </w:rPr>
   </w:style>
-  <w:style w:type="character" w:default="1" w:styleId="DefaultParagraphFont">
+  <w:style w:type="character" w:default="1" w:styleId="Fuentedeprrafopredeter">
     <w:name w:val="Default Paragraph Font"/>
     <w:uiPriority w:val="1"/>
     <w:semiHidden/>
     <w:unhideWhenUsed/>
   </w:style>
-  <w:style w:type="table" w:default="1" w:styleId="TableNormal">
+  <w:style w:type="table" w:default="1" w:styleId="Tablanormal">
     <w:name w:val="Normal Table"/>
     <w:uiPriority w:val="99"/>
     <w:semiHidden/>
@@ -14518,15 +17157,15 @@
       </w:tblCellMar>
     </w:tblPr>
   </w:style>
-  <w:style w:type="numbering" w:default="1" w:styleId="NoList">
+  <w:style w:type="numbering" w:default="1" w:styleId="Sinlista">
     <w:name w:val="No List"/>
     <w:uiPriority w:val="99"/>
     <w:semiHidden/>
     <w:unhideWhenUsed/>
   </w:style>
-  <w:style w:type="character" w:styleId="PlaceholderText">
+  <w:style w:type="character" w:styleId="Textodelmarcadordeposicin">
     <w:name w:val="Placeholder Text"/>
-    <w:basedOn w:val="DefaultParagraphFont"/>
+    <w:basedOn w:val="Fuentedeprrafopredeter"/>
     <w:uiPriority w:val="99"/>
     <w:semiHidden/>
     <w:rsid w:val="00801EDF"/>
@@ -14534,10 +17173,10 @@
       <w:color w:val="808080"/>
     </w:rPr>
   </w:style>
-  <w:style w:type="paragraph" w:styleId="Header">
+  <w:style w:type="paragraph" w:styleId="Encabezado">
     <w:name w:val="header"/>
     <w:basedOn w:val="Normal"/>
-    <w:link w:val="HeaderChar"/>
+    <w:link w:val="EncabezadoCar"/>
     <w:uiPriority w:val="99"/>
     <w:unhideWhenUsed/>
     <w:rsid w:val="00885645"/>
@@ -14549,17 +17188,17 @@
       <w:spacing w:after="0" w:line="240" w:lineRule="auto"/>
     </w:pPr>
   </w:style>
-  <w:style w:type="character" w:customStyle="1" w:styleId="HeaderChar">
-    <w:name w:val="Header Char"/>
-    <w:basedOn w:val="DefaultParagraphFont"/>
-    <w:link w:val="Header"/>
+  <w:style w:type="character" w:customStyle="1" w:styleId="EncabezadoCar">
+    <w:name w:val="Encabezado Car"/>
+    <w:basedOn w:val="Fuentedeprrafopredeter"/>
+    <w:link w:val="Encabezado"/>
     <w:uiPriority w:val="99"/>
     <w:rsid w:val="00885645"/>
   </w:style>
-  <w:style w:type="paragraph" w:styleId="Footer">
+  <w:style w:type="paragraph" w:styleId="Piedepgina">
     <w:name w:val="footer"/>
     <w:basedOn w:val="Normal"/>
-    <w:link w:val="FooterChar"/>
+    <w:link w:val="PiedepginaCar"/>
     <w:uiPriority w:val="99"/>
     <w:unhideWhenUsed/>
     <w:rsid w:val="00885645"/>
@@ -14571,17 +17210,17 @@
       <w:spacing w:after="0" w:line="240" w:lineRule="auto"/>
     </w:pPr>
   </w:style>
-  <w:style w:type="character" w:customStyle="1" w:styleId="FooterChar">
-    <w:name w:val="Footer Char"/>
-    <w:basedOn w:val="DefaultParagraphFont"/>
-    <w:link w:val="Footer"/>
+  <w:style w:type="character" w:customStyle="1" w:styleId="PiedepginaCar">
+    <w:name w:val="Pie de página Car"/>
+    <w:basedOn w:val="Fuentedeprrafopredeter"/>
+    <w:link w:val="Piedepgina"/>
     <w:uiPriority w:val="99"/>
     <w:rsid w:val="00885645"/>
   </w:style>
-  <w:style w:type="character" w:customStyle="1" w:styleId="Heading1Char">
-    <w:name w:val="Heading 1 Char"/>
-    <w:basedOn w:val="DefaultParagraphFont"/>
-    <w:link w:val="Heading1"/>
+  <w:style w:type="character" w:customStyle="1" w:styleId="Ttulo1Car">
+    <w:name w:val="Título 1 Car"/>
+    <w:basedOn w:val="Fuentedeprrafopredeter"/>
+    <w:link w:val="Ttulo1"/>
     <w:uiPriority w:val="9"/>
     <w:rsid w:val="007A3E8A"/>
     <w:rPr>
@@ -14591,11 +17230,11 @@
       <w:szCs w:val="32"/>
     </w:rPr>
   </w:style>
-  <w:style w:type="paragraph" w:styleId="Title">
+  <w:style w:type="paragraph" w:styleId="Ttulo">
     <w:name w:val="Title"/>
     <w:basedOn w:val="Normal"/>
     <w:next w:val="Normal"/>
-    <w:link w:val="TitleChar"/>
+    <w:link w:val="TtuloCar"/>
     <w:uiPriority w:val="10"/>
     <w:qFormat/>
     <w:rsid w:val="007A3E8A"/>
@@ -14611,10 +17250,10 @@
       <w:szCs w:val="56"/>
     </w:rPr>
   </w:style>
-  <w:style w:type="character" w:customStyle="1" w:styleId="TitleChar">
-    <w:name w:val="Title Char"/>
-    <w:basedOn w:val="DefaultParagraphFont"/>
-    <w:link w:val="Title"/>
+  <w:style w:type="character" w:customStyle="1" w:styleId="TtuloCar">
+    <w:name w:val="Título Car"/>
+    <w:basedOn w:val="Fuentedeprrafopredeter"/>
+    <w:link w:val="Ttulo"/>
     <w:uiPriority w:val="10"/>
     <w:rsid w:val="007A3E8A"/>
     <w:rPr>
@@ -14625,11 +17264,11 @@
       <w:szCs w:val="56"/>
     </w:rPr>
   </w:style>
-  <w:style w:type="paragraph" w:styleId="Subtitle">
+  <w:style w:type="paragraph" w:styleId="Subttulo">
     <w:name w:val="Subtitle"/>
     <w:basedOn w:val="Normal"/>
     <w:next w:val="Normal"/>
-    <w:link w:val="SubtitleChar"/>
+    <w:link w:val="SubttuloCar"/>
     <w:uiPriority w:val="11"/>
     <w:qFormat/>
     <w:rsid w:val="007A3E8A"/>
@@ -14644,10 +17283,10 @@
       <w:spacing w:val="15"/>
     </w:rPr>
   </w:style>
-  <w:style w:type="character" w:customStyle="1" w:styleId="SubtitleChar">
-    <w:name w:val="Subtitle Char"/>
-    <w:basedOn w:val="DefaultParagraphFont"/>
-    <w:link w:val="Subtitle"/>
+  <w:style w:type="character" w:customStyle="1" w:styleId="SubttuloCar">
+    <w:name w:val="Subtítulo Car"/>
+    <w:basedOn w:val="Fuentedeprrafopredeter"/>
+    <w:link w:val="Subttulo"/>
     <w:uiPriority w:val="11"/>
     <w:rsid w:val="007A3E8A"/>
     <w:rPr>
@@ -14656,10 +17295,10 @@
       <w:spacing w:val="15"/>
     </w:rPr>
   </w:style>
-  <w:style w:type="character" w:customStyle="1" w:styleId="Heading2Char">
-    <w:name w:val="Heading 2 Char"/>
-    <w:basedOn w:val="DefaultParagraphFont"/>
-    <w:link w:val="Heading2"/>
+  <w:style w:type="character" w:customStyle="1" w:styleId="Ttulo2Car">
+    <w:name w:val="Título 2 Car"/>
+    <w:basedOn w:val="Fuentedeprrafopredeter"/>
+    <w:link w:val="Ttulo2"/>
     <w:uiPriority w:val="9"/>
     <w:rsid w:val="001304F2"/>
     <w:rPr>
@@ -14669,10 +17308,10 @@
       <w:szCs w:val="26"/>
     </w:rPr>
   </w:style>
-  <w:style w:type="character" w:customStyle="1" w:styleId="Heading3Char">
-    <w:name w:val="Heading 3 Char"/>
-    <w:basedOn w:val="DefaultParagraphFont"/>
-    <w:link w:val="Heading3"/>
+  <w:style w:type="character" w:customStyle="1" w:styleId="Ttulo3Car">
+    <w:name w:val="Título 3 Car"/>
+    <w:basedOn w:val="Fuentedeprrafopredeter"/>
+    <w:link w:val="Ttulo3"/>
     <w:uiPriority w:val="9"/>
     <w:rsid w:val="004947EE"/>
     <w:rPr>
@@ -14682,7 +17321,7 @@
       <w:szCs w:val="24"/>
     </w:rPr>
   </w:style>
-  <w:style w:type="paragraph" w:styleId="ListParagraph">
+  <w:style w:type="paragraph" w:styleId="Prrafodelista">
     <w:name w:val="List Paragraph"/>
     <w:basedOn w:val="Normal"/>
     <w:uiPriority w:val="34"/>
@@ -14693,9 +17332,9 @@
       <w:contextualSpacing/>
     </w:pPr>
   </w:style>
-  <w:style w:type="table" w:styleId="TableGrid">
+  <w:style w:type="table" w:styleId="Tablaconcuadrcula">
     <w:name w:val="Table Grid"/>
-    <w:basedOn w:val="TableNormal"/>
+    <w:basedOn w:val="Tablanormal"/>
     <w:uiPriority w:val="39"/>
     <w:rsid w:val="00F52A68"/>
     <w:pPr>
@@ -14715,7 +17354,7 @@
       </w:tblBorders>
     </w:tblPr>
   </w:style>
-  <w:style w:type="paragraph" w:styleId="Caption">
+  <w:style w:type="paragraph" w:styleId="Descripcin">
     <w:name w:val="caption"/>
     <w:basedOn w:val="Normal"/>
     <w:next w:val="Normal"/>

</xml_diff>

<commit_message>
Commented some code and exported the document
</commit_message>
<xml_diff>
--- a/explanations.docx
+++ b/explanations.docx
@@ -4,7 +4,7 @@
   <w:body>
     <w:p>
       <w:pPr>
-        <w:pStyle w:val="Ttulo"/>
+        <w:pStyle w:val="Title"/>
         <w:jc w:val="center"/>
       </w:pPr>
       <w:bookmarkStart w:id="0" w:name="_Hlk131105505"/>
@@ -15,7 +15,7 @@
     </w:p>
     <w:p>
       <w:pPr>
-        <w:pStyle w:val="Subttulo"/>
+        <w:pStyle w:val="Subtitle"/>
         <w:jc w:val="center"/>
       </w:pPr>
       <w:r>
@@ -27,7 +27,7 @@
     </w:p>
     <w:p>
       <w:pPr>
-        <w:pStyle w:val="Ttulo1"/>
+        <w:pStyle w:val="Heading1"/>
         <w:jc w:val="both"/>
       </w:pPr>
       <w:r>
@@ -38,6 +38,18 @@
       <w:r>
         <w:tab/>
         <w:t>The mathematical problem we are trying to solve with these methods is interpolating 2D or 3D curves using a set of control points. Bezier curves are defined as a linear combination of Bernstein polynomials as follows. At the end we are using those control points to create the Bernstein polynomials that define the curve.</w:t>
+      </w:r>
+      <w:r>
+        <w:t xml:space="preserve"> The points P</w:t>
+      </w:r>
+      <w:r>
+        <w:rPr>
+          <w:vertAlign w:val="subscript"/>
+        </w:rPr>
+        <w:t>i</w:t>
+      </w:r>
+      <w:r>
+        <w:t xml:space="preserve"> for i = 0, 1, …, n are the control points of the curve.</w:t>
       </w:r>
     </w:p>
     <w:p>
@@ -150,7 +162,7 @@
     </w:p>
     <w:p>
       <w:pPr>
-        <w:pStyle w:val="Ttulo1"/>
+        <w:pStyle w:val="Heading1"/>
         <w:jc w:val="both"/>
       </w:pPr>
       <w:r>
@@ -314,6 +326,70 @@
             </m:r>
           </m:sub>
         </m:sSub>
+        <m:r>
+          <w:rPr>
+            <w:rFonts w:ascii="Cambria Math" w:hAnsi="Cambria Math"/>
+          </w:rPr>
+          <m:t xml:space="preserve"> in </m:t>
+        </m:r>
+        <m:sSup>
+          <m:sSupPr>
+            <m:ctrlPr>
+              <w:rPr>
+                <w:rFonts w:ascii="Cambria Math" w:hAnsi="Cambria Math"/>
+                <w:i/>
+              </w:rPr>
+            </m:ctrlPr>
+          </m:sSupPr>
+          <m:e>
+            <m:r>
+              <w:rPr>
+                <w:rFonts w:ascii="Cambria Math" w:hAnsi="Cambria Math"/>
+              </w:rPr>
+              <m:t>R</m:t>
+            </m:r>
+          </m:e>
+          <m:sup>
+            <m:r>
+              <w:rPr>
+                <w:rFonts w:ascii="Cambria Math" w:hAnsi="Cambria Math"/>
+              </w:rPr>
+              <m:t>2</m:t>
+            </m:r>
+          </m:sup>
+        </m:sSup>
+        <m:r>
+          <w:rPr>
+            <w:rFonts w:ascii="Cambria Math" w:hAnsi="Cambria Math"/>
+          </w:rPr>
+          <m:t xml:space="preserve"> or </m:t>
+        </m:r>
+        <m:sSup>
+          <m:sSupPr>
+            <m:ctrlPr>
+              <w:rPr>
+                <w:rFonts w:ascii="Cambria Math" w:hAnsi="Cambria Math"/>
+                <w:i/>
+              </w:rPr>
+            </m:ctrlPr>
+          </m:sSupPr>
+          <m:e>
+            <m:r>
+              <w:rPr>
+                <w:rFonts w:ascii="Cambria Math" w:hAnsi="Cambria Math"/>
+              </w:rPr>
+              <m:t>R</m:t>
+            </m:r>
+          </m:e>
+          <m:sup>
+            <m:r>
+              <w:rPr>
+                <w:rFonts w:ascii="Cambria Math" w:hAnsi="Cambria Math"/>
+              </w:rPr>
+              <m:t>3</m:t>
+            </m:r>
+          </m:sup>
+        </m:sSup>
       </m:oMath>
       <w:r>
         <w:rPr>
@@ -744,7 +820,7 @@
     </w:p>
     <w:p>
       <w:pPr>
-        <w:pStyle w:val="Descripcin"/>
+        <w:pStyle w:val="Caption"/>
       </w:pPr>
       <w:r>
         <w:t xml:space="preserve">Figure </w:t>
@@ -879,7 +955,7 @@
     </w:p>
     <w:p>
       <w:pPr>
-        <w:pStyle w:val="Descripcin"/>
+        <w:pStyle w:val="Caption"/>
       </w:pPr>
       <w:r>
         <w:t xml:space="preserve">Figure </w:t>
@@ -1034,37 +1110,21 @@
         </w:rPr>
         <w:lastRenderedPageBreak/>
         <w:tab/>
-        <w:t xml:space="preserve">De </w:t>
-      </w:r>
-      <w:proofErr w:type="spellStart"/>
+        <w:t>De Caste</w:t>
+      </w:r>
       <w:r>
         <w:rPr>
           <w:b/>
           <w:bCs/>
         </w:rPr>
-        <w:t>Caste</w:t>
+        <w:t>l</w:t>
       </w:r>
       <w:r>
         <w:rPr>
           <w:b/>
           <w:bCs/>
         </w:rPr>
-        <w:t>l</w:t>
-      </w:r>
-      <w:r>
-        <w:rPr>
-          <w:b/>
-          <w:bCs/>
-        </w:rPr>
-        <w:t>jau</w:t>
-      </w:r>
-      <w:proofErr w:type="spellEnd"/>
-      <w:r>
-        <w:rPr>
-          <w:b/>
-          <w:bCs/>
-        </w:rPr>
-        <w:t>:</w:t>
+        <w:t>jau:</w:t>
       </w:r>
     </w:p>
     <w:p>
@@ -1092,11 +1152,7 @@
         <w:t xml:space="preserve">1 </w:t>
       </w:r>
       <w:r>
-        <w:t xml:space="preserve">… </w:t>
-      </w:r>
-      <w:proofErr w:type="spellStart"/>
-      <w:r>
-        <w:t>P</w:t>
+        <w:t>… P</w:t>
       </w:r>
       <w:r>
         <w:rPr>
@@ -1104,7 +1160,6 @@
         </w:rPr>
         <w:t>n</w:t>
       </w:r>
-      <w:proofErr w:type="spellEnd"/>
       <w:r>
         <w:t xml:space="preserve"> points in </w:t>
       </w:r>
@@ -2830,12 +2885,12 @@
             <v:stroke joinstyle="miter"/>
             <v:path gradientshapeok="t" o:connecttype="rect"/>
           </v:shapetype>
-          <v:shape id="_x0000_s1030" type="#_x0000_t202" style="position:absolute;margin-left:0;margin-top:116.85pt;width:363.05pt;height:.05pt;z-index:251671040;mso-position-horizontal-relative:text;mso-position-vertical-relative:text" stroked="f">
+          <v:shape id="_x0000_s1030" type="#_x0000_t202" style="position:absolute;margin-left:0;margin-top:116.85pt;width:363.05pt;height:21pt;z-index:251662848" stroked="f">
             <v:textbox style="mso-fit-shape-to-text:t" inset="0,0,0,0">
               <w:txbxContent>
                 <w:p>
                   <w:pPr>
-                    <w:pStyle w:val="Descripcin"/>
+                    <w:pStyle w:val="Caption"/>
                     <w:rPr>
                       <w:noProof/>
                     </w:rPr>
@@ -2864,7 +2919,7 @@
           <w:noProof/>
         </w:rPr>
         <w:drawing>
-          <wp:anchor distT="0" distB="0" distL="114300" distR="114300" simplePos="0" relativeHeight="251668992" behindDoc="0" locked="0" layoutInCell="1" allowOverlap="1" wp14:anchorId="58BC14D6" wp14:editId="42784B74">
+          <wp:anchor distT="0" distB="0" distL="114300" distR="114300" simplePos="0" relativeHeight="251669504" behindDoc="0" locked="0" layoutInCell="1" allowOverlap="1" wp14:anchorId="58BC14D6" wp14:editId="039831F9">
             <wp:simplePos x="0" y="0"/>
             <wp:positionH relativeFrom="margin">
               <wp:posOffset>0</wp:posOffset>
@@ -3018,12 +3073,12 @@
           <w:noProof/>
         </w:rPr>
         <w:pict w14:anchorId="7FD2B231">
-          <v:shape id="_x0000_s1029" type="#_x0000_t202" style="position:absolute;margin-left:0;margin-top:154pt;width:326.25pt;height:.05pt;z-index:251665920;mso-position-horizontal-relative:text;mso-position-vertical-relative:text" stroked="f">
+          <v:shape id="_x0000_s1029" type="#_x0000_t202" style="position:absolute;margin-left:0;margin-top:154pt;width:326.25pt;height:21pt;z-index:251661824" stroked="f">
             <v:textbox style="mso-fit-shape-to-text:t" inset="0,0,0,0">
               <w:txbxContent>
                 <w:p>
                   <w:pPr>
-                    <w:pStyle w:val="Descripcin"/>
+                    <w:pStyle w:val="Caption"/>
                   </w:pPr>
                   <w:r>
                     <w:t xml:space="preserve">Figure </w:t>
@@ -3046,9 +3101,10 @@
       <w:r>
         <w:rPr>
           <w:rFonts w:eastAsiaTheme="minorEastAsia"/>
+          <w:noProof/>
         </w:rPr>
         <w:drawing>
-          <wp:anchor distT="0" distB="0" distL="114300" distR="114300" simplePos="0" relativeHeight="251662848" behindDoc="0" locked="0" layoutInCell="1" allowOverlap="1" wp14:anchorId="60F7E8B0" wp14:editId="6648D56E">
+          <wp:anchor distT="0" distB="0" distL="114300" distR="114300" simplePos="0" relativeHeight="251656192" behindDoc="0" locked="0" layoutInCell="1" allowOverlap="1" wp14:anchorId="60F7E8B0" wp14:editId="6142B926">
             <wp:simplePos x="0" y="0"/>
             <wp:positionH relativeFrom="column">
               <wp:posOffset>0</wp:posOffset>
@@ -3131,8 +3187,11 @@
         <w:keepNext/>
       </w:pPr>
       <w:r>
+        <w:rPr>
+          <w:noProof/>
+        </w:rPr>
         <w:drawing>
-          <wp:anchor distT="0" distB="0" distL="114300" distR="114300" simplePos="0" relativeHeight="251666944" behindDoc="0" locked="0" layoutInCell="1" allowOverlap="1" wp14:anchorId="54C85DE4" wp14:editId="24AA84AD">
+          <wp:anchor distT="0" distB="0" distL="114300" distR="114300" simplePos="0" relativeHeight="251657216" behindDoc="0" locked="0" layoutInCell="1" allowOverlap="1" wp14:anchorId="54C85DE4" wp14:editId="57C5D792">
             <wp:simplePos x="0" y="0"/>
             <wp:positionH relativeFrom="column">
               <wp:posOffset>0</wp:posOffset>
@@ -3184,7 +3243,7 @@
     </w:p>
     <w:p>
       <w:pPr>
-        <w:pStyle w:val="Descripcin"/>
+        <w:pStyle w:val="Caption"/>
       </w:pPr>
       <w:r>
         <w:t xml:space="preserve">Figure </w:t>
@@ -3228,7 +3287,7 @@
           <w:noProof/>
         </w:rPr>
         <w:drawing>
-          <wp:anchor distT="0" distB="0" distL="114300" distR="114300" simplePos="0" relativeHeight="251655680" behindDoc="0" locked="0" layoutInCell="1" allowOverlap="1" wp14:anchorId="148E6058" wp14:editId="0DFB0DA5">
+          <wp:anchor distT="0" distB="0" distL="114300" distR="114300" simplePos="0" relativeHeight="251652608" behindDoc="0" locked="0" layoutInCell="1" allowOverlap="1" wp14:anchorId="148E6058" wp14:editId="774E0DD8">
             <wp:simplePos x="0" y="0"/>
             <wp:positionH relativeFrom="column">
               <wp:posOffset>133350</wp:posOffset>
@@ -3317,11 +3376,7 @@
         <w:t xml:space="preserve">1 </w:t>
       </w:r>
       <w:r>
-        <w:t xml:space="preserve">… </w:t>
-      </w:r>
-      <w:proofErr w:type="spellStart"/>
-      <w:r>
-        <w:t>P</w:t>
+        <w:t>… P</w:t>
       </w:r>
       <w:r>
         <w:rPr>
@@ -3329,7 +3384,6 @@
         </w:rPr>
         <w:t>n</w:t>
       </w:r>
-      <w:proofErr w:type="spellEnd"/>
       <w:r>
         <w:t xml:space="preserve"> points in </w:t>
       </w:r>
@@ -3629,11 +3683,7 @@
         <w:t xml:space="preserve"> </w:t>
       </w:r>
       <w:r>
-        <w:t xml:space="preserve"> and ending at </w:t>
-      </w:r>
-      <w:proofErr w:type="spellStart"/>
-      <w:r>
-        <w:t>P</w:t>
+        <w:t xml:space="preserve"> and ending at P</w:t>
       </w:r>
       <w:r>
         <w:rPr>
@@ -3641,26 +3691,11 @@
         </w:rPr>
         <w:t>n</w:t>
       </w:r>
-      <w:proofErr w:type="spellEnd"/>
-      <w:r>
-        <w:rPr>
-          <w:rFonts w:eastAsiaTheme="minorEastAsia"/>
-        </w:rPr>
-        <w:t xml:space="preserve">. Using De </w:t>
-      </w:r>
-      <w:proofErr w:type="spellStart"/>
-      <w:r>
-        <w:rPr>
-          <w:rFonts w:eastAsiaTheme="minorEastAsia"/>
-        </w:rPr>
-        <w:t>Casteljau</w:t>
-      </w:r>
-      <w:proofErr w:type="spellEnd"/>
-      <w:r>
-        <w:rPr>
-          <w:rFonts w:eastAsiaTheme="minorEastAsia"/>
-        </w:rPr>
-        <w:t xml:space="preserve"> evaluating at    </w:t>
+      <w:r>
+        <w:rPr>
+          <w:rFonts w:eastAsiaTheme="minorEastAsia"/>
+        </w:rPr>
+        <w:t xml:space="preserve">. Using De Casteljau evaluating at    </w:t>
       </w:r>
       <w:r>
         <w:rPr>
@@ -5024,30 +5059,26 @@
       <w:pPr>
         <w:rPr>
           <w:rFonts w:eastAsiaTheme="minorEastAsia"/>
-          <w:b/>
-          <w:bCs/>
         </w:rPr>
       </w:pPr>
+      <w:r>
+        <w:rPr>
+          <w:rFonts w:eastAsiaTheme="minorEastAsia"/>
+        </w:rPr>
+        <w:br w:type="page"/>
+      </w:r>
     </w:p>
     <w:p>
       <w:pPr>
         <w:rPr>
           <w:rFonts w:eastAsiaTheme="minorEastAsia"/>
-          <w:b/>
-          <w:bCs/>
         </w:rPr>
       </w:pPr>
-    </w:p>
-    <w:p>
-      <w:pPr>
-        <w:rPr>
-          <w:rFonts w:eastAsiaTheme="minorEastAsia"/>
-        </w:rPr>
-      </w:pPr>
-      <w:r>
-        <w:rPr>
-          <w:rFonts w:eastAsiaTheme="minorEastAsia"/>
-        </w:rPr>
+      <w:r>
+        <w:rPr>
+          <w:rFonts w:eastAsiaTheme="minorEastAsia"/>
+        </w:rPr>
+        <w:lastRenderedPageBreak/>
         <w:t xml:space="preserve">From this we can </w:t>
       </w:r>
       <w:r>
@@ -5543,7 +5574,7 @@
           <w:noProof/>
         </w:rPr>
         <w:drawing>
-          <wp:anchor distT="0" distB="0" distL="114300" distR="114300" simplePos="0" relativeHeight="251658752" behindDoc="1" locked="0" layoutInCell="1" allowOverlap="1" wp14:anchorId="496298DF" wp14:editId="3C69D99C">
+          <wp:anchor distT="0" distB="0" distL="114300" distR="114300" simplePos="0" relativeHeight="251654656" behindDoc="1" locked="0" layoutInCell="1" allowOverlap="1" wp14:anchorId="496298DF" wp14:editId="33E1A58B">
             <wp:simplePos x="0" y="0"/>
             <wp:positionH relativeFrom="column">
               <wp:posOffset>838200</wp:posOffset>
@@ -6090,7 +6121,7 @@
           <w:noProof/>
         </w:rPr>
         <w:drawing>
-          <wp:anchor distT="0" distB="0" distL="114300" distR="114300" simplePos="0" relativeHeight="251659776" behindDoc="0" locked="0" layoutInCell="1" allowOverlap="1" wp14:anchorId="0B634D10" wp14:editId="05056E6C">
+          <wp:anchor distT="0" distB="0" distL="114300" distR="114300" simplePos="0" relativeHeight="251655680" behindDoc="0" locked="0" layoutInCell="1" allowOverlap="1" wp14:anchorId="0B634D10" wp14:editId="72988C13">
             <wp:simplePos x="0" y="0"/>
             <wp:positionH relativeFrom="column">
               <wp:posOffset>942975</wp:posOffset>
@@ -6172,35 +6203,7 @@
         <w:rPr>
           <w:rFonts w:eastAsiaTheme="minorEastAsia"/>
         </w:rPr>
-        <w:t xml:space="preserve">Here </w:t>
-      </w:r>
-      <w:proofErr w:type="spellStart"/>
-      <w:r>
-        <w:rPr>
-          <w:rFonts w:eastAsiaTheme="minorEastAsia"/>
-        </w:rPr>
-        <w:t>leftDiv</w:t>
-      </w:r>
-      <w:proofErr w:type="spellEnd"/>
-      <w:r>
-        <w:rPr>
-          <w:rFonts w:eastAsiaTheme="minorEastAsia"/>
-        </w:rPr>
-        <w:t xml:space="preserve"> and </w:t>
-      </w:r>
-      <w:proofErr w:type="spellStart"/>
-      <w:r>
-        <w:rPr>
-          <w:rFonts w:eastAsiaTheme="minorEastAsia"/>
-        </w:rPr>
-        <w:t>rightDiv</w:t>
-      </w:r>
-      <w:proofErr w:type="spellEnd"/>
-      <w:r>
-        <w:rPr>
-          <w:rFonts w:eastAsiaTheme="minorEastAsia"/>
-        </w:rPr>
-        <w:t xml:space="preserve"> will contain the control points for </w:t>
+        <w:t xml:space="preserve">Here leftDiv and rightDiv will contain the control points for </w:t>
       </w:r>
       <m:oMath>
         <m:r>
@@ -6268,30 +6271,20 @@
         <w:rPr>
           <w:rFonts w:eastAsiaTheme="minorEastAsia"/>
         </w:rPr>
-        <w:t xml:space="preserve"> which is something to avoid, that is why when implemented usually is restricted to a certain amount of iterations for the subdivision, in this case the variable </w:t>
-      </w:r>
-      <w:proofErr w:type="spellStart"/>
-      <w:r>
-        <w:rPr>
-          <w:rFonts w:eastAsiaTheme="minorEastAsia"/>
-        </w:rPr>
-        <w:t>maxIT</w:t>
-      </w:r>
-      <w:proofErr w:type="spellEnd"/>
-      <w:r>
-        <w:rPr>
-          <w:rFonts w:eastAsiaTheme="minorEastAsia"/>
-        </w:rPr>
-        <w:t xml:space="preserve"> represents that while </w:t>
-      </w:r>
-      <w:proofErr w:type="spellStart"/>
-      <w:r>
-        <w:rPr>
-          <w:rFonts w:eastAsiaTheme="minorEastAsia"/>
-        </w:rPr>
-        <w:t>currIt</w:t>
-      </w:r>
-      <w:proofErr w:type="spellEnd"/>
+        <w:t xml:space="preserve"> which is something to avoid, that is why when implemented usually is restricted to a certain </w:t>
+      </w:r>
+      <w:r>
+        <w:rPr>
+          <w:rFonts w:eastAsiaTheme="minorEastAsia"/>
+        </w:rPr>
+        <w:t>number</w:t>
+      </w:r>
+      <w:r>
+        <w:rPr>
+          <w:rFonts w:eastAsiaTheme="minorEastAsia"/>
+        </w:rPr>
+        <w:t xml:space="preserve"> of iterations for the subdivision, in this case the variable maxIT represents that while currIt</w:t>
+      </w:r>
       <w:r>
         <w:rPr>
           <w:rFonts w:eastAsiaTheme="minorEastAsia"/>
@@ -6307,15 +6300,7 @@
     </w:p>
     <w:p>
       <w:pPr>
-        <w:rPr>
-          <w:b/>
-          <w:bCs/>
-        </w:rPr>
-      </w:pPr>
-    </w:p>
-    <w:p>
-      <w:pPr>
-        <w:pStyle w:val="Ttulo1"/>
+        <w:pStyle w:val="Heading1"/>
         <w:jc w:val="both"/>
       </w:pPr>
       <w:r>
@@ -7866,20 +7851,6 @@
           <w:rFonts w:eastAsiaTheme="minorEastAsia"/>
         </w:rPr>
       </w:pPr>
-    </w:p>
-    <w:p>
-      <w:pPr>
-        <w:rPr>
-          <w:rFonts w:eastAsiaTheme="minorEastAsia"/>
-        </w:rPr>
-      </w:pPr>
-    </w:p>
-    <w:p>
-      <w:pPr>
-        <w:rPr>
-          <w:rFonts w:eastAsiaTheme="minorEastAsia"/>
-        </w:rPr>
-      </w:pPr>
       <m:oMathPara>
         <m:oMath>
           <m:sSub>
@@ -9638,31 +9609,20 @@
       <w:r>
         <w:rPr>
           <w:rFonts w:eastAsiaTheme="minorEastAsia"/>
-        </w:rPr>
-        <w:t xml:space="preserve">We check the results with the ones from the implemented </w:t>
-      </w:r>
-      <w:r>
-        <w:rPr>
-          <w:rFonts w:eastAsiaTheme="minorEastAsia"/>
-        </w:rPr>
-        <w:t>code.</w:t>
-      </w:r>
-    </w:p>
-    <w:p>
-      <w:pPr>
-        <w:rPr>
-          <w:rFonts w:eastAsiaTheme="minorEastAsia"/>
-        </w:rPr>
-      </w:pPr>
-      <w:r>
-        <w:rPr>
-          <w:rFonts w:eastAsiaTheme="minorEastAsia"/>
           <w:noProof/>
         </w:rPr>
         <w:drawing>
-          <wp:inline distT="0" distB="0" distL="0" distR="0" wp14:anchorId="386C64B1" wp14:editId="67EAD414">
-            <wp:extent cx="3219450" cy="1028700"/>
+          <wp:anchor distT="0" distB="0" distL="114300" distR="114300" simplePos="0" relativeHeight="251668480" behindDoc="0" locked="0" layoutInCell="1" allowOverlap="1" wp14:anchorId="386C64B1" wp14:editId="5BEBE40A">
+            <wp:simplePos x="0" y="0"/>
+            <wp:positionH relativeFrom="column">
+              <wp:posOffset>2996151</wp:posOffset>
+            </wp:positionH>
+            <wp:positionV relativeFrom="paragraph">
+              <wp:posOffset>348008</wp:posOffset>
+            </wp:positionV>
+            <wp:extent cx="2997200" cy="519430"/>
             <wp:effectExtent l="0" t="0" r="0" b="0"/>
+            <wp:wrapTopAndBottom/>
             <wp:docPr id="7" name="Picture 7"/>
             <wp:cNvGraphicFramePr>
               <a:graphicFrameLocks xmlns:a="http://schemas.openxmlformats.org/drawingml/2006/main" noChangeAspect="1"/>
@@ -9671,12 +9631,12 @@
               <a:graphicData uri="http://schemas.openxmlformats.org/drawingml/2006/picture">
                 <pic:pic xmlns:pic="http://schemas.openxmlformats.org/drawingml/2006/picture">
                   <pic:nvPicPr>
-                    <pic:cNvPr id="0" name="Picture 2"/>
+                    <pic:cNvPr id="7" name="Picture 7"/>
                     <pic:cNvPicPr>
                       <a:picLocks noChangeAspect="1" noChangeArrowheads="1"/>
                     </pic:cNvPicPr>
                   </pic:nvPicPr>
-                  <pic:blipFill>
+                  <pic:blipFill rotWithShape="1">
                     <a:blip r:embed="rId16">
                       <a:extLst>
                         <a:ext uri="{28A0092B-C50C-407E-A947-70E740481C1C}">
@@ -9684,15 +9644,13 @@
                         </a:ext>
                       </a:extLst>
                     </a:blip>
-                    <a:srcRect/>
-                    <a:stretch>
-                      <a:fillRect/>
-                    </a:stretch>
+                    <a:srcRect t="49468" r="6821"/>
+                    <a:stretch/>
                   </pic:blipFill>
                   <pic:spPr bwMode="auto">
                     <a:xfrm>
                       <a:off x="0" y="0"/>
-                      <a:ext cx="3219450" cy="1028700"/>
+                      <a:ext cx="2997200" cy="519430"/>
                     </a:xfrm>
                     <a:prstGeom prst="rect">
                       <a:avLst/>
@@ -9701,13 +9659,102 @@
                     <a:ln>
                       <a:noFill/>
                     </a:ln>
+                    <a:extLst>
+                      <a:ext uri="{53640926-AAD7-44D8-BBD7-CCE9431645EC}">
+                        <a14:shadowObscured xmlns:a14="http://schemas.microsoft.com/office/drawing/2010/main"/>
+                      </a:ext>
+                    </a:extLst>
                   </pic:spPr>
                 </pic:pic>
               </a:graphicData>
             </a:graphic>
-          </wp:inline>
+          </wp:anchor>
         </w:drawing>
       </w:r>
+      <w:r>
+        <w:rPr>
+          <w:rFonts w:eastAsiaTheme="minorEastAsia"/>
+          <w:noProof/>
+        </w:rPr>
+        <w:drawing>
+          <wp:anchor distT="0" distB="0" distL="114300" distR="114300" simplePos="0" relativeHeight="251655168" behindDoc="0" locked="0" layoutInCell="1" allowOverlap="1" wp14:anchorId="775443B5" wp14:editId="08760D1C">
+            <wp:simplePos x="0" y="0"/>
+            <wp:positionH relativeFrom="column">
+              <wp:posOffset>469</wp:posOffset>
+            </wp:positionH>
+            <wp:positionV relativeFrom="paragraph">
+              <wp:posOffset>385749</wp:posOffset>
+            </wp:positionV>
+            <wp:extent cx="2997200" cy="484505"/>
+            <wp:effectExtent l="0" t="0" r="0" b="0"/>
+            <wp:wrapTopAndBottom/>
+            <wp:docPr id="1560899322" name="Picture 1560899322" descr="Chart&#10;&#10;Description automatically generated with medium confidence"/>
+            <wp:cNvGraphicFramePr>
+              <a:graphicFrameLocks xmlns:a="http://schemas.openxmlformats.org/drawingml/2006/main" noChangeAspect="1"/>
+            </wp:cNvGraphicFramePr>
+            <a:graphic xmlns:a="http://schemas.openxmlformats.org/drawingml/2006/main">
+              <a:graphicData uri="http://schemas.openxmlformats.org/drawingml/2006/picture">
+                <pic:pic xmlns:pic="http://schemas.openxmlformats.org/drawingml/2006/picture">
+                  <pic:nvPicPr>
+                    <pic:cNvPr id="1560899322" name="Picture 1560899322" descr="Chart&#10;&#10;Description automatically generated with medium confidence"/>
+                    <pic:cNvPicPr>
+                      <a:picLocks noChangeAspect="1" noChangeArrowheads="1"/>
+                    </pic:cNvPicPr>
+                  </pic:nvPicPr>
+                  <pic:blipFill rotWithShape="1">
+                    <a:blip r:embed="rId16">
+                      <a:extLst>
+                        <a:ext uri="{28A0092B-C50C-407E-A947-70E740481C1C}">
+                          <a14:useLocalDpi xmlns:a14="http://schemas.microsoft.com/office/drawing/2010/main" val="0"/>
+                        </a:ext>
+                      </a:extLst>
+                    </a:blip>
+                    <a:srcRect r="6803" b="52850"/>
+                    <a:stretch/>
+                  </pic:blipFill>
+                  <pic:spPr bwMode="auto">
+                    <a:xfrm>
+                      <a:off x="0" y="0"/>
+                      <a:ext cx="2997200" cy="484505"/>
+                    </a:xfrm>
+                    <a:prstGeom prst="rect">
+                      <a:avLst/>
+                    </a:prstGeom>
+                    <a:noFill/>
+                    <a:ln>
+                      <a:noFill/>
+                    </a:ln>
+                    <a:extLst>
+                      <a:ext uri="{53640926-AAD7-44D8-BBD7-CCE9431645EC}">
+                        <a14:shadowObscured xmlns:a14="http://schemas.microsoft.com/office/drawing/2010/main"/>
+                      </a:ext>
+                    </a:extLst>
+                  </pic:spPr>
+                </pic:pic>
+              </a:graphicData>
+            </a:graphic>
+          </wp:anchor>
+        </w:drawing>
+      </w:r>
+      <w:r>
+        <w:rPr>
+          <w:rFonts w:eastAsiaTheme="minorEastAsia"/>
+        </w:rPr>
+        <w:t xml:space="preserve">We check the results with the ones from the implemented </w:t>
+      </w:r>
+      <w:r>
+        <w:rPr>
+          <w:rFonts w:eastAsiaTheme="minorEastAsia"/>
+        </w:rPr>
+        <w:t>code.</w:t>
+      </w:r>
+    </w:p>
+    <w:p>
+      <w:pPr>
+        <w:rPr>
+          <w:rFonts w:eastAsiaTheme="minorEastAsia"/>
+        </w:rPr>
+      </w:pPr>
     </w:p>
     <w:p>
       <w:r>
@@ -9736,39 +9783,29 @@
         <w:rPr>
           <w:b/>
           <w:bCs/>
+          <w:lang w:val="es-ES"/>
         </w:rPr>
       </w:pPr>
       <w:r>
         <w:rPr>
           <w:b/>
           <w:bCs/>
-        </w:rPr>
-        <w:t xml:space="preserve">De </w:t>
-      </w:r>
-      <w:proofErr w:type="spellStart"/>
-      <w:r>
-        <w:rPr>
-          <w:b/>
-          <w:bCs/>
-        </w:rPr>
-        <w:t>Casteljau</w:t>
-      </w:r>
-      <w:proofErr w:type="spellEnd"/>
-      <w:r>
-        <w:rPr>
-          <w:b/>
-          <w:bCs/>
-        </w:rPr>
-        <w:t>:</w:t>
+          <w:lang w:val="es-ES"/>
+        </w:rPr>
+        <w:t>De Casteljau:</w:t>
       </w:r>
     </w:p>
     <w:p>
       <w:pPr>
         <w:rPr>
           <w:rFonts w:eastAsiaTheme="minorEastAsia"/>
+          <w:lang w:val="es-ES"/>
         </w:rPr>
       </w:pPr>
       <w:r>
+        <w:rPr>
+          <w:lang w:val="es-ES"/>
+        </w:rPr>
         <w:t xml:space="preserve">Given </w:t>
       </w:r>
       <m:oMath>
@@ -9793,6 +9830,7 @@
             <m:r>
               <w:rPr>
                 <w:rFonts w:ascii="Cambria Math" w:hAnsi="Cambria Math"/>
+                <w:lang w:val="es-ES"/>
               </w:rPr>
               <m:t>0</m:t>
             </m:r>
@@ -9801,6 +9839,7 @@
         <m:r>
           <w:rPr>
             <w:rFonts w:ascii="Cambria Math" w:hAnsi="Cambria Math"/>
+            <w:lang w:val="es-ES"/>
           </w:rPr>
           <m:t xml:space="preserve">(1,  -1), </m:t>
         </m:r>
@@ -9825,6 +9864,7 @@
             <m:r>
               <w:rPr>
                 <w:rFonts w:ascii="Cambria Math" w:hAnsi="Cambria Math"/>
+                <w:lang w:val="es-ES"/>
               </w:rPr>
               <m:t>1</m:t>
             </m:r>
@@ -9833,6 +9873,7 @@
         <m:r>
           <w:rPr>
             <w:rFonts w:ascii="Cambria Math" w:hAnsi="Cambria Math"/>
+            <w:lang w:val="es-ES"/>
           </w:rPr>
           <m:t xml:space="preserve">(2, 0), </m:t>
         </m:r>
@@ -9857,6 +9898,7 @@
             <m:r>
               <w:rPr>
                 <w:rFonts w:ascii="Cambria Math" w:hAnsi="Cambria Math"/>
+                <w:lang w:val="es-ES"/>
               </w:rPr>
               <m:t>2</m:t>
             </m:r>
@@ -9865,6 +9907,7 @@
         <m:r>
           <w:rPr>
             <w:rFonts w:ascii="Cambria Math" w:hAnsi="Cambria Math"/>
+            <w:lang w:val="es-ES"/>
           </w:rPr>
           <m:t xml:space="preserve">(3, -1) </m:t>
         </m:r>
@@ -9877,6 +9920,7 @@
         <m:r>
           <w:rPr>
             <w:rFonts w:ascii="Cambria Math" w:hAnsi="Cambria Math"/>
+            <w:lang w:val="es-ES"/>
           </w:rPr>
           <m:t xml:space="preserve"> </m:t>
         </m:r>
@@ -9889,6 +9933,7 @@
         <m:r>
           <w:rPr>
             <w:rFonts w:ascii="Cambria Math" w:hAnsi="Cambria Math"/>
+            <w:lang w:val="es-ES"/>
           </w:rPr>
           <m:t xml:space="preserve"> = {0,  </m:t>
         </m:r>
@@ -9905,6 +9950,7 @@
             <m:r>
               <w:rPr>
                 <w:rFonts w:ascii="Cambria Math" w:hAnsi="Cambria Math"/>
+                <w:lang w:val="es-ES"/>
               </w:rPr>
               <m:t>1</m:t>
             </m:r>
@@ -9913,6 +9959,7 @@
             <m:r>
               <w:rPr>
                 <w:rFonts w:ascii="Cambria Math" w:hAnsi="Cambria Math"/>
+                <w:lang w:val="es-ES"/>
               </w:rPr>
               <m:t>2</m:t>
             </m:r>
@@ -9921,6 +9968,7 @@
         <m:r>
           <w:rPr>
             <w:rFonts w:ascii="Cambria Math" w:hAnsi="Cambria Math"/>
+            <w:lang w:val="es-ES"/>
           </w:rPr>
           <m:t>, 1}</m:t>
         </m:r>
@@ -9928,6 +9976,7 @@
       <w:r>
         <w:rPr>
           <w:rFonts w:eastAsiaTheme="minorEastAsia"/>
+          <w:lang w:val="es-ES"/>
         </w:rPr>
         <w:t>.</w:t>
       </w:r>
@@ -10733,11 +10782,59 @@
       <w:r>
         <w:rPr>
           <w:rFonts w:eastAsiaTheme="minorEastAsia"/>
-        </w:rPr>
-        <w:lastRenderedPageBreak/>
+          <w:noProof/>
+        </w:rPr>
         <w:drawing>
-          <wp:inline distT="0" distB="0" distL="0" distR="0" wp14:anchorId="3E1652DB" wp14:editId="56AC2F8C">
-            <wp:extent cx="933580" cy="1581371"/>
+          <wp:inline distT="0" distB="0" distL="0" distR="0" wp14:anchorId="55189444" wp14:editId="2EFDFFD6">
+            <wp:extent cx="933450" cy="723569"/>
+            <wp:effectExtent l="0" t="0" r="0" b="0"/>
+            <wp:docPr id="1526709667" name="Picture 1526709667" descr="Imagen que contiene Interfaz de usuario gráfica&#10;&#10;Descripción generada automáticamente"/>
+            <wp:cNvGraphicFramePr>
+              <a:graphicFrameLocks xmlns:a="http://schemas.openxmlformats.org/drawingml/2006/main" noChangeAspect="1"/>
+            </wp:cNvGraphicFramePr>
+            <a:graphic xmlns:a="http://schemas.openxmlformats.org/drawingml/2006/main">
+              <a:graphicData uri="http://schemas.openxmlformats.org/drawingml/2006/picture">
+                <pic:pic xmlns:pic="http://schemas.openxmlformats.org/drawingml/2006/picture">
+                  <pic:nvPicPr>
+                    <pic:cNvPr id="1603341169" name="Imagen 1" descr="Imagen que contiene Interfaz de usuario gráfica&#10;&#10;Descripción generada automáticamente"/>
+                    <pic:cNvPicPr/>
+                  </pic:nvPicPr>
+                  <pic:blipFill rotWithShape="1">
+                    <a:blip r:embed="rId17"/>
+                    <a:srcRect b="54238"/>
+                    <a:stretch/>
+                  </pic:blipFill>
+                  <pic:spPr bwMode="auto">
+                    <a:xfrm>
+                      <a:off x="0" y="0"/>
+                      <a:ext cx="933580" cy="723670"/>
+                    </a:xfrm>
+                    <a:prstGeom prst="rect">
+                      <a:avLst/>
+                    </a:prstGeom>
+                    <a:ln>
+                      <a:noFill/>
+                    </a:ln>
+                    <a:extLst>
+                      <a:ext uri="{53640926-AAD7-44D8-BBD7-CCE9431645EC}">
+                        <a14:shadowObscured xmlns:a14="http://schemas.microsoft.com/office/drawing/2010/main"/>
+                      </a:ext>
+                    </a:extLst>
+                  </pic:spPr>
+                </pic:pic>
+              </a:graphicData>
+            </a:graphic>
+          </wp:inline>
+        </w:drawing>
+      </w:r>
+      <w:r>
+        <w:rPr>
+          <w:rFonts w:eastAsiaTheme="minorEastAsia"/>
+          <w:noProof/>
+        </w:rPr>
+        <w:drawing>
+          <wp:inline distT="0" distB="0" distL="0" distR="0" wp14:anchorId="3E1652DB" wp14:editId="51A7B48F">
+            <wp:extent cx="933450" cy="770117"/>
             <wp:effectExtent l="0" t="0" r="0" b="0"/>
             <wp:docPr id="1603341169" name="Imagen 1" descr="Imagen que contiene Interfaz de usuario gráfica&#10;&#10;Descripción generada automáticamente"/>
             <wp:cNvGraphicFramePr>
@@ -10750,20 +10847,27 @@
                     <pic:cNvPr id="1603341169" name="Imagen 1" descr="Imagen que contiene Interfaz de usuario gráfica&#10;&#10;Descripción generada automáticamente"/>
                     <pic:cNvPicPr/>
                   </pic:nvPicPr>
-                  <pic:blipFill>
+                  <pic:blipFill rotWithShape="1">
                     <a:blip r:embed="rId17"/>
-                    <a:stretch>
-                      <a:fillRect/>
-                    </a:stretch>
+                    <a:srcRect t="51294"/>
+                    <a:stretch/>
                   </pic:blipFill>
-                  <pic:spPr>
+                  <pic:spPr bwMode="auto">
                     <a:xfrm>
                       <a:off x="0" y="0"/>
-                      <a:ext cx="933580" cy="1581371"/>
+                      <a:ext cx="933580" cy="770225"/>
                     </a:xfrm>
                     <a:prstGeom prst="rect">
                       <a:avLst/>
                     </a:prstGeom>
+                    <a:ln>
+                      <a:noFill/>
+                    </a:ln>
+                    <a:extLst>
+                      <a:ext uri="{53640926-AAD7-44D8-BBD7-CCE9431645EC}">
+                        <a14:shadowObscured xmlns:a14="http://schemas.microsoft.com/office/drawing/2010/main"/>
+                      </a:ext>
+                    </a:extLst>
                   </pic:spPr>
                 </pic:pic>
               </a:graphicData>
@@ -11595,10 +11699,60 @@
         </w:rPr>
       </w:pPr>
       <w:r>
+        <w:rPr>
+          <w:noProof/>
+        </w:rPr>
         <w:drawing>
-          <wp:inline distT="0" distB="0" distL="0" distR="0" wp14:anchorId="157C2A26" wp14:editId="5769AB1A">
-            <wp:extent cx="1914792" cy="1590897"/>
-            <wp:effectExtent l="0" t="0" r="9525" b="9525"/>
+          <wp:inline distT="0" distB="0" distL="0" distR="0" wp14:anchorId="378B131B" wp14:editId="287B6F62">
+            <wp:extent cx="1914525" cy="755374"/>
+            <wp:effectExtent l="0" t="0" r="0" b="0"/>
+            <wp:docPr id="1940686486" name="Picture 1940686486" descr="Gráfico&#10;&#10;Descripción generada automáticamente con confianza baja"/>
+            <wp:cNvGraphicFramePr>
+              <a:graphicFrameLocks xmlns:a="http://schemas.openxmlformats.org/drawingml/2006/main" noChangeAspect="1"/>
+            </wp:cNvGraphicFramePr>
+            <a:graphic xmlns:a="http://schemas.openxmlformats.org/drawingml/2006/main">
+              <a:graphicData uri="http://schemas.openxmlformats.org/drawingml/2006/picture">
+                <pic:pic xmlns:pic="http://schemas.openxmlformats.org/drawingml/2006/picture">
+                  <pic:nvPicPr>
+                    <pic:cNvPr id="1544027863" name="Imagen 1" descr="Gráfico&#10;&#10;Descripción generada automáticamente con confianza baja"/>
+                    <pic:cNvPicPr/>
+                  </pic:nvPicPr>
+                  <pic:blipFill rotWithShape="1">
+                    <a:blip r:embed="rId18"/>
+                    <a:srcRect b="52512"/>
+                    <a:stretch/>
+                  </pic:blipFill>
+                  <pic:spPr bwMode="auto">
+                    <a:xfrm>
+                      <a:off x="0" y="0"/>
+                      <a:ext cx="1914792" cy="755479"/>
+                    </a:xfrm>
+                    <a:prstGeom prst="rect">
+                      <a:avLst/>
+                    </a:prstGeom>
+                    <a:ln>
+                      <a:noFill/>
+                    </a:ln>
+                    <a:extLst>
+                      <a:ext uri="{53640926-AAD7-44D8-BBD7-CCE9431645EC}">
+                        <a14:shadowObscured xmlns:a14="http://schemas.microsoft.com/office/drawing/2010/main"/>
+                      </a:ext>
+                    </a:extLst>
+                  </pic:spPr>
+                </pic:pic>
+              </a:graphicData>
+            </a:graphic>
+          </wp:inline>
+        </w:drawing>
+      </w:r>
+      <w:r>
+        <w:rPr>
+          <w:noProof/>
+        </w:rPr>
+        <w:drawing>
+          <wp:inline distT="0" distB="0" distL="0" distR="0" wp14:anchorId="157C2A26" wp14:editId="03C93AED">
+            <wp:extent cx="1914525" cy="811447"/>
+            <wp:effectExtent l="0" t="0" r="0" b="0"/>
             <wp:docPr id="1544027863" name="Imagen 1" descr="Gráfico&#10;&#10;Descripción generada automáticamente con confianza baja"/>
             <wp:cNvGraphicFramePr>
               <a:graphicFrameLocks xmlns:a="http://schemas.openxmlformats.org/drawingml/2006/main" noChangeAspect="1"/>
@@ -11610,20 +11764,27 @@
                     <pic:cNvPr id="1544027863" name="Imagen 1" descr="Gráfico&#10;&#10;Descripción generada automáticamente con confianza baja"/>
                     <pic:cNvPicPr/>
                   </pic:nvPicPr>
-                  <pic:blipFill>
+                  <pic:blipFill rotWithShape="1">
                     <a:blip r:embed="rId18"/>
-                    <a:stretch>
-                      <a:fillRect/>
-                    </a:stretch>
+                    <a:srcRect t="48987"/>
+                    <a:stretch/>
                   </pic:blipFill>
-                  <pic:spPr>
+                  <pic:spPr bwMode="auto">
                     <a:xfrm>
                       <a:off x="0" y="0"/>
-                      <a:ext cx="1914792" cy="1590897"/>
+                      <a:ext cx="1914792" cy="811560"/>
                     </a:xfrm>
                     <a:prstGeom prst="rect">
                       <a:avLst/>
                     </a:prstGeom>
+                    <a:ln>
+                      <a:noFill/>
+                    </a:ln>
+                    <a:extLst>
+                      <a:ext uri="{53640926-AAD7-44D8-BBD7-CCE9431645EC}">
+                        <a14:shadowObscured xmlns:a14="http://schemas.microsoft.com/office/drawing/2010/main"/>
+                      </a:ext>
+                    </a:extLst>
                   </pic:spPr>
                 </pic:pic>
               </a:graphicData>
@@ -12048,10 +12209,60 @@
     </w:p>
     <w:p>
       <w:r>
+        <w:rPr>
+          <w:noProof/>
+        </w:rPr>
         <w:drawing>
-          <wp:inline distT="0" distB="0" distL="0" distR="0" wp14:anchorId="7CA221B0" wp14:editId="72F35F29">
-            <wp:extent cx="1171739" cy="1619476"/>
-            <wp:effectExtent l="0" t="0" r="9525" b="0"/>
+          <wp:inline distT="0" distB="0" distL="0" distR="0" wp14:anchorId="1837A261" wp14:editId="6F982BE1">
+            <wp:extent cx="1171575" cy="747422"/>
+            <wp:effectExtent l="0" t="0" r="0" b="0"/>
+            <wp:docPr id="889688173" name="Picture 889688173" descr="Imagen que contiene Gráfico&#10;&#10;Descripción generada automáticamente"/>
+            <wp:cNvGraphicFramePr>
+              <a:graphicFrameLocks xmlns:a="http://schemas.openxmlformats.org/drawingml/2006/main" noChangeAspect="1"/>
+            </wp:cNvGraphicFramePr>
+            <a:graphic xmlns:a="http://schemas.openxmlformats.org/drawingml/2006/main">
+              <a:graphicData uri="http://schemas.openxmlformats.org/drawingml/2006/picture">
+                <pic:pic xmlns:pic="http://schemas.openxmlformats.org/drawingml/2006/picture">
+                  <pic:nvPicPr>
+                    <pic:cNvPr id="1776487844" name="Imagen 1" descr="Imagen que contiene Gráfico&#10;&#10;Descripción generada automáticamente"/>
+                    <pic:cNvPicPr/>
+                  </pic:nvPicPr>
+                  <pic:blipFill rotWithShape="1">
+                    <a:blip r:embed="rId19"/>
+                    <a:srcRect b="53841"/>
+                    <a:stretch/>
+                  </pic:blipFill>
+                  <pic:spPr bwMode="auto">
+                    <a:xfrm>
+                      <a:off x="0" y="0"/>
+                      <a:ext cx="1171739" cy="747527"/>
+                    </a:xfrm>
+                    <a:prstGeom prst="rect">
+                      <a:avLst/>
+                    </a:prstGeom>
+                    <a:ln>
+                      <a:noFill/>
+                    </a:ln>
+                    <a:extLst>
+                      <a:ext uri="{53640926-AAD7-44D8-BBD7-CCE9431645EC}">
+                        <a14:shadowObscured xmlns:a14="http://schemas.microsoft.com/office/drawing/2010/main"/>
+                      </a:ext>
+                    </a:extLst>
+                  </pic:spPr>
+                </pic:pic>
+              </a:graphicData>
+            </a:graphic>
+          </wp:inline>
+        </w:drawing>
+      </w:r>
+      <w:r>
+        <w:rPr>
+          <w:noProof/>
+        </w:rPr>
+        <w:drawing>
+          <wp:inline distT="0" distB="0" distL="0" distR="0" wp14:anchorId="7CA221B0" wp14:editId="2F4D15F9">
+            <wp:extent cx="1171575" cy="784362"/>
+            <wp:effectExtent l="0" t="0" r="0" b="0"/>
             <wp:docPr id="1776487844" name="Imagen 1" descr="Imagen que contiene Gráfico&#10;&#10;Descripción generada automáticamente"/>
             <wp:cNvGraphicFramePr>
               <a:graphicFrameLocks xmlns:a="http://schemas.openxmlformats.org/drawingml/2006/main" noChangeAspect="1"/>
@@ -12063,20 +12274,27 @@
                     <pic:cNvPr id="1776487844" name="Imagen 1" descr="Imagen que contiene Gráfico&#10;&#10;Descripción generada automáticamente"/>
                     <pic:cNvPicPr/>
                   </pic:nvPicPr>
-                  <pic:blipFill>
+                  <pic:blipFill rotWithShape="1">
                     <a:blip r:embed="rId19"/>
-                    <a:stretch>
-                      <a:fillRect/>
-                    </a:stretch>
+                    <a:srcRect t="51560"/>
+                    <a:stretch/>
                   </pic:blipFill>
-                  <pic:spPr>
+                  <pic:spPr bwMode="auto">
                     <a:xfrm>
                       <a:off x="0" y="0"/>
-                      <a:ext cx="1171739" cy="1619476"/>
+                      <a:ext cx="1171739" cy="784472"/>
                     </a:xfrm>
                     <a:prstGeom prst="rect">
                       <a:avLst/>
                     </a:prstGeom>
+                    <a:ln>
+                      <a:noFill/>
+                    </a:ln>
+                    <a:extLst>
+                      <a:ext uri="{53640926-AAD7-44D8-BBD7-CCE9431645EC}">
+                        <a14:shadowObscured xmlns:a14="http://schemas.microsoft.com/office/drawing/2010/main"/>
+                      </a:ext>
+                    </a:extLst>
                   </pic:spPr>
                 </pic:pic>
               </a:graphicData>
@@ -12086,142 +12304,6 @@
       </w:r>
     </w:p>
     <w:p>
-      <w:r>
-        <w:rPr>
-          <w:rFonts w:eastAsiaTheme="minorEastAsia"/>
-          <w:noProof/>
-          <w:sz w:val="20"/>
-          <w:szCs w:val="20"/>
-        </w:rPr>
-        <w:lastRenderedPageBreak/>
-        <w:drawing>
-          <wp:anchor distT="0" distB="0" distL="114300" distR="114300" simplePos="0" relativeHeight="251656704" behindDoc="0" locked="0" layoutInCell="1" allowOverlap="1" wp14:anchorId="47A8C7F0" wp14:editId="0B4EEBE9">
-            <wp:simplePos x="0" y="0"/>
-            <wp:positionH relativeFrom="column">
-              <wp:posOffset>0</wp:posOffset>
-            </wp:positionH>
-            <wp:positionV relativeFrom="paragraph">
-              <wp:posOffset>157480</wp:posOffset>
-            </wp:positionV>
-            <wp:extent cx="4924425" cy="2037715"/>
-            <wp:effectExtent l="0" t="0" r="0" b="0"/>
-            <wp:wrapTopAndBottom/>
-            <wp:docPr id="5" name="Imagen 5" descr="Gráfico, Gráfico de líneas&#10;&#10;Descripción generada automáticamente"/>
-            <wp:cNvGraphicFramePr>
-              <a:graphicFrameLocks xmlns:a="http://schemas.openxmlformats.org/drawingml/2006/main" noChangeAspect="1"/>
-            </wp:cNvGraphicFramePr>
-            <a:graphic xmlns:a="http://schemas.openxmlformats.org/drawingml/2006/main">
-              <a:graphicData uri="http://schemas.openxmlformats.org/drawingml/2006/picture">
-                <pic:pic xmlns:pic="http://schemas.openxmlformats.org/drawingml/2006/picture">
-                  <pic:nvPicPr>
-                    <pic:cNvPr id="5" name="Imagen 5" descr="Gráfico, Gráfico de líneas&#10;&#10;Descripción generada automáticamente"/>
-                    <pic:cNvPicPr/>
-                  </pic:nvPicPr>
-                  <pic:blipFill>
-                    <a:blip r:embed="rId20">
-                      <a:extLst>
-                        <a:ext uri="{28A0092B-C50C-407E-A947-70E740481C1C}">
-                          <a14:useLocalDpi xmlns:a14="http://schemas.microsoft.com/office/drawing/2010/main" val="0"/>
-                        </a:ext>
-                      </a:extLst>
-                    </a:blip>
-                    <a:stretch>
-                      <a:fillRect/>
-                    </a:stretch>
-                  </pic:blipFill>
-                  <pic:spPr>
-                    <a:xfrm>
-                      <a:off x="0" y="0"/>
-                      <a:ext cx="4924425" cy="2037715"/>
-                    </a:xfrm>
-                    <a:prstGeom prst="rect">
-                      <a:avLst/>
-                    </a:prstGeom>
-                  </pic:spPr>
-                </pic:pic>
-              </a:graphicData>
-            </a:graphic>
-            <wp14:sizeRelH relativeFrom="margin">
-              <wp14:pctWidth>0</wp14:pctWidth>
-            </wp14:sizeRelH>
-            <wp14:sizeRelV relativeFrom="margin">
-              <wp14:pctHeight>0</wp14:pctHeight>
-            </wp14:sizeRelV>
-          </wp:anchor>
-        </w:drawing>
-      </w:r>
-      <w:r>
-        <w:rPr>
-          <w:noProof/>
-        </w:rPr>
-        <w:drawing>
-          <wp:anchor distT="0" distB="0" distL="114300" distR="114300" simplePos="0" relativeHeight="251654656" behindDoc="0" locked="0" layoutInCell="1" allowOverlap="1" wp14:anchorId="3778E71B" wp14:editId="73472477">
-            <wp:simplePos x="0" y="0"/>
-            <wp:positionH relativeFrom="column">
-              <wp:posOffset>0</wp:posOffset>
-            </wp:positionH>
-            <wp:positionV relativeFrom="paragraph">
-              <wp:posOffset>2206625</wp:posOffset>
-            </wp:positionV>
-            <wp:extent cx="2864485" cy="2276475"/>
-            <wp:effectExtent l="0" t="0" r="0" b="0"/>
-            <wp:wrapSquare wrapText="bothSides"/>
-            <wp:docPr id="3" name="Imagen 3" descr="Gráfico, Gráfico de líneas&#10;&#10;Descripción generada automáticamente"/>
-            <wp:cNvGraphicFramePr>
-              <a:graphicFrameLocks xmlns:a="http://schemas.openxmlformats.org/drawingml/2006/main" noChangeAspect="1"/>
-            </wp:cNvGraphicFramePr>
-            <a:graphic xmlns:a="http://schemas.openxmlformats.org/drawingml/2006/main">
-              <a:graphicData uri="http://schemas.openxmlformats.org/drawingml/2006/picture">
-                <pic:pic xmlns:pic="http://schemas.openxmlformats.org/drawingml/2006/picture">
-                  <pic:nvPicPr>
-                    <pic:cNvPr id="3" name="Imagen 3" descr="Gráfico, Gráfico de líneas&#10;&#10;Descripción generada automáticamente"/>
-                    <pic:cNvPicPr/>
-                  </pic:nvPicPr>
-                  <pic:blipFill>
-                    <a:blip r:embed="rId21">
-                      <a:extLst>
-                        <a:ext uri="{28A0092B-C50C-407E-A947-70E740481C1C}">
-                          <a14:useLocalDpi xmlns:a14="http://schemas.microsoft.com/office/drawing/2010/main" val="0"/>
-                        </a:ext>
-                      </a:extLst>
-                    </a:blip>
-                    <a:stretch>
-                      <a:fillRect/>
-                    </a:stretch>
-                  </pic:blipFill>
-                  <pic:spPr>
-                    <a:xfrm>
-                      <a:off x="0" y="0"/>
-                      <a:ext cx="2864485" cy="2276475"/>
-                    </a:xfrm>
-                    <a:prstGeom prst="rect">
-                      <a:avLst/>
-                    </a:prstGeom>
-                  </pic:spPr>
-                </pic:pic>
-              </a:graphicData>
-            </a:graphic>
-            <wp14:sizeRelH relativeFrom="margin">
-              <wp14:pctWidth>0</wp14:pctWidth>
-            </wp14:sizeRelH>
-            <wp14:sizeRelV relativeFrom="margin">
-              <wp14:pctHeight>0</wp14:pctHeight>
-            </wp14:sizeRelV>
-          </wp:anchor>
-        </w:drawing>
-      </w:r>
-      <w:r>
-        <w:t>Output of the program compared with the one obtained by hand.</w:t>
-      </w:r>
-    </w:p>
-    <w:p/>
-    <w:p/>
-    <w:p/>
-    <w:p/>
-    <w:p/>
-    <w:p/>
-    <w:p/>
-    <w:p>
       <w:pPr>
         <w:ind w:firstLine="720"/>
         <w:rPr>
@@ -12235,61 +12317,6 @@
           <w:bCs/>
         </w:rPr>
         <w:t>Midpoint Subdivision:</w:t>
-      </w:r>
-      <w:r>
-        <w:rPr>
-          <w:b/>
-          <w:bCs/>
-          <w:noProof/>
-        </w:rPr>
-        <w:drawing>
-          <wp:inline distT="0" distB="0" distL="0" distR="0" wp14:anchorId="618E2C00" wp14:editId="4F8AFF51">
-            <wp:extent cx="5943600" cy="1219200"/>
-            <wp:effectExtent l="0" t="0" r="0" b="0"/>
-            <wp:docPr id="1615929582" name="Picture 1"/>
-            <wp:cNvGraphicFramePr>
-              <a:graphicFrameLocks xmlns:a="http://schemas.openxmlformats.org/drawingml/2006/main" noChangeAspect="1"/>
-            </wp:cNvGraphicFramePr>
-            <a:graphic xmlns:a="http://schemas.openxmlformats.org/drawingml/2006/main">
-              <a:graphicData uri="http://schemas.openxmlformats.org/drawingml/2006/picture">
-                <pic:pic xmlns:pic="http://schemas.openxmlformats.org/drawingml/2006/picture">
-                  <pic:nvPicPr>
-                    <pic:cNvPr id="0" name="Picture 1"/>
-                    <pic:cNvPicPr>
-                      <a:picLocks noChangeAspect="1" noChangeArrowheads="1"/>
-                    </pic:cNvPicPr>
-                  </pic:nvPicPr>
-                  <pic:blipFill>
-                    <a:blip r:embed="rId12">
-                      <a:extLst>
-                        <a:ext uri="{28A0092B-C50C-407E-A947-70E740481C1C}">
-                          <a14:useLocalDpi xmlns:a14="http://schemas.microsoft.com/office/drawing/2010/main" val="0"/>
-                        </a:ext>
-                      </a:extLst>
-                    </a:blip>
-                    <a:srcRect/>
-                    <a:stretch>
-                      <a:fillRect/>
-                    </a:stretch>
-                  </pic:blipFill>
-                  <pic:spPr bwMode="auto">
-                    <a:xfrm>
-                      <a:off x="0" y="0"/>
-                      <a:ext cx="5943600" cy="1219200"/>
-                    </a:xfrm>
-                    <a:prstGeom prst="rect">
-                      <a:avLst/>
-                    </a:prstGeom>
-                    <a:noFill/>
-                    <a:ln>
-                      <a:noFill/>
-                    </a:ln>
-                  </pic:spPr>
-                </pic:pic>
-              </a:graphicData>
-            </a:graphic>
-          </wp:inline>
-        </w:drawing>
       </w:r>
     </w:p>
     <w:p>
@@ -12452,7 +12479,6 @@
         </w:rPr>
       </w:pPr>
       <w:r>
-        <w:lastRenderedPageBreak/>
         <w:tab/>
       </w:r>
       <w:r>
@@ -13089,6 +13115,7 @@
         <w:rPr>
           <w:rFonts w:eastAsiaTheme="minorEastAsia"/>
         </w:rPr>
+        <w:lastRenderedPageBreak/>
         <w:tab/>
       </w:r>
       <m:oMath>
@@ -14251,38 +14278,6 @@
           </m:r>
         </m:oMath>
       </m:oMathPara>
-    </w:p>
-    <w:p>
-      <w:pPr>
-        <w:rPr>
-          <w:rFonts w:ascii="Cambria Math" w:eastAsiaTheme="minorEastAsia" w:hAnsi="Cambria Math"/>
-          <w:i/>
-        </w:rPr>
-      </w:pPr>
-    </w:p>
-    <w:p>
-      <w:pPr>
-        <w:rPr>
-          <w:rFonts w:ascii="Cambria Math" w:eastAsiaTheme="minorEastAsia" w:hAnsi="Cambria Math"/>
-          <w:i/>
-        </w:rPr>
-      </w:pPr>
-    </w:p>
-    <w:p>
-      <w:pPr>
-        <w:rPr>
-          <w:rFonts w:ascii="Cambria Math" w:eastAsiaTheme="minorEastAsia" w:hAnsi="Cambria Math"/>
-          <w:i/>
-        </w:rPr>
-      </w:pPr>
-    </w:p>
-    <w:p>
-      <w:pPr>
-        <w:rPr>
-          <w:rFonts w:ascii="Cambria Math" w:eastAsiaTheme="minorEastAsia" w:hAnsi="Cambria Math"/>
-          <w:i/>
-        </w:rPr>
-      </w:pPr>
     </w:p>
     <w:p>
       <w:pPr>
@@ -16164,7 +16159,7 @@
     </w:p>
     <w:p>
       <w:pPr>
-        <w:pStyle w:val="Ttulo1"/>
+        <w:pStyle w:val="Heading1"/>
         <w:jc w:val="both"/>
       </w:pPr>
       <w:r>
@@ -16197,14 +16192,9 @@
         <w:t>.</w:t>
       </w:r>
     </w:p>
-    <w:p>
-      <w:pPr>
-        <w:jc w:val="both"/>
-      </w:pPr>
-    </w:p>
     <w:sectPr>
-      <w:headerReference w:type="default" r:id="rId22"/>
-      <w:footerReference w:type="default" r:id="rId23"/>
+      <w:headerReference w:type="default" r:id="rId20"/>
+      <w:footerReference w:type="default" r:id="rId21"/>
       <w:pgSz w:w="12240" w:h="15840"/>
       <w:pgMar w:top="1440" w:right="1440" w:bottom="1440" w:left="1440" w:header="720" w:footer="720" w:gutter="0"/>
       <w:cols w:space="720"/>
@@ -16259,7 +16249,7 @@
     <w:sdtContent>
       <w:p>
         <w:pPr>
-          <w:pStyle w:val="Piedepgina"/>
+          <w:pStyle w:val="Footer"/>
           <w:jc w:val="center"/>
         </w:pPr>
         <w:r>
@@ -16285,7 +16275,7 @@
   </w:sdt>
   <w:p>
     <w:pPr>
-      <w:pStyle w:val="Piedepgina"/>
+      <w:pStyle w:val="Footer"/>
     </w:pPr>
   </w:p>
 </w:ftr>
@@ -16327,52 +16317,34 @@
 <w:hdr xmlns:wpc="http://schemas.microsoft.com/office/word/2010/wordprocessingCanvas" xmlns:cx="http://schemas.microsoft.com/office/drawing/2014/chartex" xmlns:cx1="http://schemas.microsoft.com/office/drawing/2015/9/8/chartex" xmlns:cx2="http://schemas.microsoft.com/office/drawing/2015/10/21/chartex" xmlns:cx3="http://schemas.microsoft.com/office/drawing/2016/5/9/chartex" xmlns:cx4="http://schemas.microsoft.com/office/drawing/2016/5/10/chartex" xmlns:cx5="http://schemas.microsoft.com/office/drawing/2016/5/11/chartex" xmlns:cx6="http://schemas.microsoft.com/office/drawing/2016/5/12/chartex" xmlns:cx7="http://schemas.microsoft.com/office/drawing/2016/5/13/chartex" xmlns:cx8="http://schemas.microsoft.com/office/drawing/2016/5/14/chartex" xmlns:mc="http://schemas.openxmlformats.org/markup-compatibility/2006" xmlns:aink="http://schemas.microsoft.com/office/drawing/2016/ink" xmlns:am3d="http://schemas.microsoft.com/office/drawing/2017/model3d" xmlns:o="urn:schemas-microsoft-com:office:office" xmlns:oel="http://schemas.microsoft.com/office/2019/extlst" xmlns:r="http://schemas.openxmlformats.org/officeDocument/2006/relationships" xmlns:m="http://schemas.openxmlformats.org/officeDocument/2006/math" xmlns:v="urn:schemas-microsoft-com:vml" xmlns:wp14="http://schemas.microsoft.com/office/word/2010/wordprocessingDrawing" xmlns:wp="http://schemas.openxmlformats.org/drawingml/2006/wordprocessingDrawing" xmlns:w10="urn:schemas-microsoft-com:office:word" xmlns:w="http://schemas.openxmlformats.org/wordprocessingml/2006/main" xmlns:w14="http://schemas.microsoft.com/office/word/2010/wordml" xmlns:w15="http://schemas.microsoft.com/office/word/2012/wordml" xmlns:w16cex="http://schemas.microsoft.com/office/word/2018/wordml/cex" xmlns:w16cid="http://schemas.microsoft.com/office/word/2016/wordml/cid" xmlns:w16="http://schemas.microsoft.com/office/word/2018/wordml" xmlns:w16sdtdh="http://schemas.microsoft.com/office/word/2020/wordml/sdtdatahash" xmlns:w16se="http://schemas.microsoft.com/office/word/2015/wordml/symex" xmlns:wpg="http://schemas.microsoft.com/office/word/2010/wordprocessingGroup" xmlns:wpi="http://schemas.microsoft.com/office/word/2010/wordprocessingInk" xmlns:wne="http://schemas.microsoft.com/office/word/2006/wordml" xmlns:wps="http://schemas.microsoft.com/office/word/2010/wordprocessingShape" mc:Ignorable="w14 w15 w16se w16cid w16 w16cex w16sdtdh wp14">
   <w:p>
     <w:pPr>
-      <w:pStyle w:val="Encabezado"/>
+      <w:pStyle w:val="Header"/>
       <w:jc w:val="right"/>
-      <w:rPr>
-        <w:lang w:val="es-ES"/>
-      </w:rPr>
     </w:pPr>
     <w:r>
-      <w:rPr>
-        <w:lang w:val="es-ES"/>
-      </w:rPr>
       <w:t>Daniel Herreros| 540002818</w:t>
     </w:r>
   </w:p>
   <w:p>
     <w:pPr>
-      <w:pStyle w:val="Encabezado"/>
+      <w:pStyle w:val="Header"/>
       <w:jc w:val="right"/>
-      <w:rPr>
-        <w:lang w:val="es-ES"/>
-      </w:rPr>
     </w:pPr>
     <w:r>
-      <w:rPr>
-        <w:lang w:val="es-ES"/>
-      </w:rPr>
       <w:t>David Miranda | 540001818</w:t>
     </w:r>
   </w:p>
   <w:p>
     <w:pPr>
-      <w:pStyle w:val="Encabezado"/>
+      <w:pStyle w:val="Header"/>
       <w:jc w:val="right"/>
-      <w:rPr>
-        <w:lang w:val="es-ES"/>
-      </w:rPr>
     </w:pPr>
     <w:r>
-      <w:rPr>
-        <w:lang w:val="es-ES"/>
-      </w:rPr>
       <w:t>Nestor Uriarte| 540000817</w:t>
     </w:r>
   </w:p>
   <w:p>
     <w:pPr>
-      <w:pStyle w:val="Encabezado"/>
+      <w:pStyle w:val="Header"/>
       <w:jc w:val="right"/>
     </w:pPr>
     <w:r>
@@ -16381,7 +16353,7 @@
   </w:p>
   <w:p>
     <w:pPr>
-      <w:pStyle w:val="Encabezado"/>
+      <w:pStyle w:val="Header"/>
       <w:jc w:val="right"/>
     </w:pPr>
     <w:r>
@@ -17071,11 +17043,11 @@
     <w:name w:val="Normal"/>
     <w:qFormat/>
   </w:style>
-  <w:style w:type="paragraph" w:styleId="Ttulo1">
+  <w:style w:type="paragraph" w:styleId="Heading1">
     <w:name w:val="heading 1"/>
     <w:basedOn w:val="Normal"/>
     <w:next w:val="Normal"/>
-    <w:link w:val="Ttulo1Car"/>
+    <w:link w:val="Heading1Char"/>
     <w:uiPriority w:val="9"/>
     <w:qFormat/>
     <w:rsid w:val="007A3E8A"/>
@@ -17092,11 +17064,11 @@
       <w:szCs w:val="32"/>
     </w:rPr>
   </w:style>
-  <w:style w:type="paragraph" w:styleId="Ttulo2">
+  <w:style w:type="paragraph" w:styleId="Heading2">
     <w:name w:val="heading 2"/>
     <w:basedOn w:val="Normal"/>
     <w:next w:val="Normal"/>
-    <w:link w:val="Ttulo2Car"/>
+    <w:link w:val="Heading2Char"/>
     <w:uiPriority w:val="9"/>
     <w:unhideWhenUsed/>
     <w:qFormat/>
@@ -17114,11 +17086,11 @@
       <w:szCs w:val="26"/>
     </w:rPr>
   </w:style>
-  <w:style w:type="paragraph" w:styleId="Ttulo3">
+  <w:style w:type="paragraph" w:styleId="Heading3">
     <w:name w:val="heading 3"/>
     <w:basedOn w:val="Normal"/>
     <w:next w:val="Normal"/>
-    <w:link w:val="Ttulo3Car"/>
+    <w:link w:val="Heading3Char"/>
     <w:uiPriority w:val="9"/>
     <w:unhideWhenUsed/>
     <w:qFormat/>
@@ -17136,13 +17108,13 @@
       <w:szCs w:val="24"/>
     </w:rPr>
   </w:style>
-  <w:style w:type="character" w:default="1" w:styleId="Fuentedeprrafopredeter">
+  <w:style w:type="character" w:default="1" w:styleId="DefaultParagraphFont">
     <w:name w:val="Default Paragraph Font"/>
     <w:uiPriority w:val="1"/>
     <w:semiHidden/>
     <w:unhideWhenUsed/>
   </w:style>
-  <w:style w:type="table" w:default="1" w:styleId="Tablanormal">
+  <w:style w:type="table" w:default="1" w:styleId="TableNormal">
     <w:name w:val="Normal Table"/>
     <w:uiPriority w:val="99"/>
     <w:semiHidden/>
@@ -17157,15 +17129,15 @@
       </w:tblCellMar>
     </w:tblPr>
   </w:style>
-  <w:style w:type="numbering" w:default="1" w:styleId="Sinlista">
+  <w:style w:type="numbering" w:default="1" w:styleId="NoList">
     <w:name w:val="No List"/>
     <w:uiPriority w:val="99"/>
     <w:semiHidden/>
     <w:unhideWhenUsed/>
   </w:style>
-  <w:style w:type="character" w:styleId="Textodelmarcadordeposicin">
+  <w:style w:type="character" w:styleId="PlaceholderText">
     <w:name w:val="Placeholder Text"/>
-    <w:basedOn w:val="Fuentedeprrafopredeter"/>
+    <w:basedOn w:val="DefaultParagraphFont"/>
     <w:uiPriority w:val="99"/>
     <w:semiHidden/>
     <w:rsid w:val="00801EDF"/>
@@ -17173,10 +17145,10 @@
       <w:color w:val="808080"/>
     </w:rPr>
   </w:style>
-  <w:style w:type="paragraph" w:styleId="Encabezado">
+  <w:style w:type="paragraph" w:styleId="Header">
     <w:name w:val="header"/>
     <w:basedOn w:val="Normal"/>
-    <w:link w:val="EncabezadoCar"/>
+    <w:link w:val="HeaderChar"/>
     <w:uiPriority w:val="99"/>
     <w:unhideWhenUsed/>
     <w:rsid w:val="00885645"/>
@@ -17188,17 +17160,17 @@
       <w:spacing w:after="0" w:line="240" w:lineRule="auto"/>
     </w:pPr>
   </w:style>
-  <w:style w:type="character" w:customStyle="1" w:styleId="EncabezadoCar">
-    <w:name w:val="Encabezado Car"/>
-    <w:basedOn w:val="Fuentedeprrafopredeter"/>
-    <w:link w:val="Encabezado"/>
+  <w:style w:type="character" w:customStyle="1" w:styleId="HeaderChar">
+    <w:name w:val="Header Char"/>
+    <w:basedOn w:val="DefaultParagraphFont"/>
+    <w:link w:val="Header"/>
     <w:uiPriority w:val="99"/>
     <w:rsid w:val="00885645"/>
   </w:style>
-  <w:style w:type="paragraph" w:styleId="Piedepgina">
+  <w:style w:type="paragraph" w:styleId="Footer">
     <w:name w:val="footer"/>
     <w:basedOn w:val="Normal"/>
-    <w:link w:val="PiedepginaCar"/>
+    <w:link w:val="FooterChar"/>
     <w:uiPriority w:val="99"/>
     <w:unhideWhenUsed/>
     <w:rsid w:val="00885645"/>
@@ -17210,17 +17182,17 @@
       <w:spacing w:after="0" w:line="240" w:lineRule="auto"/>
     </w:pPr>
   </w:style>
-  <w:style w:type="character" w:customStyle="1" w:styleId="PiedepginaCar">
-    <w:name w:val="Pie de página Car"/>
-    <w:basedOn w:val="Fuentedeprrafopredeter"/>
-    <w:link w:val="Piedepgina"/>
+  <w:style w:type="character" w:customStyle="1" w:styleId="FooterChar">
+    <w:name w:val="Footer Char"/>
+    <w:basedOn w:val="DefaultParagraphFont"/>
+    <w:link w:val="Footer"/>
     <w:uiPriority w:val="99"/>
     <w:rsid w:val="00885645"/>
   </w:style>
-  <w:style w:type="character" w:customStyle="1" w:styleId="Ttulo1Car">
-    <w:name w:val="Título 1 Car"/>
-    <w:basedOn w:val="Fuentedeprrafopredeter"/>
-    <w:link w:val="Ttulo1"/>
+  <w:style w:type="character" w:customStyle="1" w:styleId="Heading1Char">
+    <w:name w:val="Heading 1 Char"/>
+    <w:basedOn w:val="DefaultParagraphFont"/>
+    <w:link w:val="Heading1"/>
     <w:uiPriority w:val="9"/>
     <w:rsid w:val="007A3E8A"/>
     <w:rPr>
@@ -17230,11 +17202,11 @@
       <w:szCs w:val="32"/>
     </w:rPr>
   </w:style>
-  <w:style w:type="paragraph" w:styleId="Ttulo">
+  <w:style w:type="paragraph" w:styleId="Title">
     <w:name w:val="Title"/>
     <w:basedOn w:val="Normal"/>
     <w:next w:val="Normal"/>
-    <w:link w:val="TtuloCar"/>
+    <w:link w:val="TitleChar"/>
     <w:uiPriority w:val="10"/>
     <w:qFormat/>
     <w:rsid w:val="007A3E8A"/>
@@ -17250,10 +17222,10 @@
       <w:szCs w:val="56"/>
     </w:rPr>
   </w:style>
-  <w:style w:type="character" w:customStyle="1" w:styleId="TtuloCar">
-    <w:name w:val="Título Car"/>
-    <w:basedOn w:val="Fuentedeprrafopredeter"/>
-    <w:link w:val="Ttulo"/>
+  <w:style w:type="character" w:customStyle="1" w:styleId="TitleChar">
+    <w:name w:val="Title Char"/>
+    <w:basedOn w:val="DefaultParagraphFont"/>
+    <w:link w:val="Title"/>
     <w:uiPriority w:val="10"/>
     <w:rsid w:val="007A3E8A"/>
     <w:rPr>
@@ -17264,11 +17236,11 @@
       <w:szCs w:val="56"/>
     </w:rPr>
   </w:style>
-  <w:style w:type="paragraph" w:styleId="Subttulo">
+  <w:style w:type="paragraph" w:styleId="Subtitle">
     <w:name w:val="Subtitle"/>
     <w:basedOn w:val="Normal"/>
     <w:next w:val="Normal"/>
-    <w:link w:val="SubttuloCar"/>
+    <w:link w:val="SubtitleChar"/>
     <w:uiPriority w:val="11"/>
     <w:qFormat/>
     <w:rsid w:val="007A3E8A"/>
@@ -17283,10 +17255,10 @@
       <w:spacing w:val="15"/>
     </w:rPr>
   </w:style>
-  <w:style w:type="character" w:customStyle="1" w:styleId="SubttuloCar">
-    <w:name w:val="Subtítulo Car"/>
-    <w:basedOn w:val="Fuentedeprrafopredeter"/>
-    <w:link w:val="Subttulo"/>
+  <w:style w:type="character" w:customStyle="1" w:styleId="SubtitleChar">
+    <w:name w:val="Subtitle Char"/>
+    <w:basedOn w:val="DefaultParagraphFont"/>
+    <w:link w:val="Subtitle"/>
     <w:uiPriority w:val="11"/>
     <w:rsid w:val="007A3E8A"/>
     <w:rPr>
@@ -17295,10 +17267,10 @@
       <w:spacing w:val="15"/>
     </w:rPr>
   </w:style>
-  <w:style w:type="character" w:customStyle="1" w:styleId="Ttulo2Car">
-    <w:name w:val="Título 2 Car"/>
-    <w:basedOn w:val="Fuentedeprrafopredeter"/>
-    <w:link w:val="Ttulo2"/>
+  <w:style w:type="character" w:customStyle="1" w:styleId="Heading2Char">
+    <w:name w:val="Heading 2 Char"/>
+    <w:basedOn w:val="DefaultParagraphFont"/>
+    <w:link w:val="Heading2"/>
     <w:uiPriority w:val="9"/>
     <w:rsid w:val="001304F2"/>
     <w:rPr>
@@ -17308,10 +17280,10 @@
       <w:szCs w:val="26"/>
     </w:rPr>
   </w:style>
-  <w:style w:type="character" w:customStyle="1" w:styleId="Ttulo3Car">
-    <w:name w:val="Título 3 Car"/>
-    <w:basedOn w:val="Fuentedeprrafopredeter"/>
-    <w:link w:val="Ttulo3"/>
+  <w:style w:type="character" w:customStyle="1" w:styleId="Heading3Char">
+    <w:name w:val="Heading 3 Char"/>
+    <w:basedOn w:val="DefaultParagraphFont"/>
+    <w:link w:val="Heading3"/>
     <w:uiPriority w:val="9"/>
     <w:rsid w:val="004947EE"/>
     <w:rPr>
@@ -17321,7 +17293,7 @@
       <w:szCs w:val="24"/>
     </w:rPr>
   </w:style>
-  <w:style w:type="paragraph" w:styleId="Prrafodelista">
+  <w:style w:type="paragraph" w:styleId="ListParagraph">
     <w:name w:val="List Paragraph"/>
     <w:basedOn w:val="Normal"/>
     <w:uiPriority w:val="34"/>
@@ -17332,9 +17304,9 @@
       <w:contextualSpacing/>
     </w:pPr>
   </w:style>
-  <w:style w:type="table" w:styleId="Tablaconcuadrcula">
+  <w:style w:type="table" w:styleId="TableGrid">
     <w:name w:val="Table Grid"/>
-    <w:basedOn w:val="Tablanormal"/>
+    <w:basedOn w:val="TableNormal"/>
     <w:uiPriority w:val="39"/>
     <w:rsid w:val="00F52A68"/>
     <w:pPr>
@@ -17354,7 +17326,7 @@
       </w:tblBorders>
     </w:tblPr>
   </w:style>
-  <w:style w:type="paragraph" w:styleId="Descripcin">
+  <w:style w:type="paragraph" w:styleId="Caption">
     <w:name w:val="caption"/>
     <w:basedOn w:val="Normal"/>
     <w:next w:val="Normal"/>

</xml_diff>